<commit_message>
Preparing at full speed!!1
</commit_message>
<xml_diff>
--- a/WorkDoc/PropertyHeatMap.docx
+++ b/WorkDoc/PropertyHeatMap.docx
@@ -7,7 +7,7 @@
         <w:jc w:val="center"/>
       </w:pPr>
       <w:r>
-        <w:t>Супер крутая работа Олежки!!1</w:t>
+        <w:t xml:space="preserve">ОЛИМПИАДА ШКОЛЬНИКОВ «ШАГ В БУДУЩЕЕ» </w:t>
       </w:r>
     </w:p>
     <w:p>
@@ -15,7 +15,273 @@
         <w:jc w:val="center"/>
       </w:pPr>
       <w:r>
-        <w:t>«Тепловая карта предложений жилья»</w:t>
+        <w:t xml:space="preserve">НАУЧНО-ОБРАЗОВАТЕЛЬНОЕ СОРЕВНОВАНИЕ «ШАГ В БУДУЩЕЕ, МОСКВА» </w:t>
+      </w:r>
+    </w:p>
+    <w:p>
+      <w:pPr>
+        <w:spacing w:afterLines="160" w:after="384"/>
+        <w:jc w:val="center"/>
+      </w:pPr>
+      <w:r>
+        <w:tab/>
+      </w:r>
+      <w:r>
+        <w:tab/>
+      </w:r>
+      <w:r>
+        <w:tab/>
+      </w:r>
+      <w:r>
+        <w:tab/>
+      </w:r>
+      <w:r>
+        <w:tab/>
+      </w:r>
+      <w:r>
+        <w:tab/>
+      </w:r>
+    </w:p>
+    <w:tbl>
+      <w:tblPr>
+        <w:tblStyle w:val="TableGrid"/>
+        <w:tblW w:w="2908" w:type="dxa"/>
+        <w:tblInd w:w="7225" w:type="dxa"/>
+        <w:tblLook w:val="04A0" w:firstRow="1" w:lastRow="0" w:firstColumn="1" w:lastColumn="0" w:noHBand="0" w:noVBand="1"/>
+      </w:tblPr>
+      <w:tblGrid>
+        <w:gridCol w:w="2908"/>
+      </w:tblGrid>
+      <w:tr>
+        <w:trPr>
+          <w:trHeight w:val="699"/>
+        </w:trPr>
+        <w:tc>
+          <w:tcPr>
+            <w:tcW w:w="2908" w:type="dxa"/>
+          </w:tcPr>
+          <w:p>
+            <w:pPr>
+              <w:spacing w:before="20" w:after="20" w:line="560" w:lineRule="exact"/>
+              <w:ind w:left="-965" w:firstLine="965"/>
+              <w:jc w:val="center"/>
+            </w:pPr>
+            <w:r>
+              <w:rPr>
+                <w:color w:val="000000"/>
+                <w:sz w:val="40"/>
+                <w:szCs w:val="23"/>
+                <w:shd w:val="clear" w:color="auto" w:fill="FFFFFF"/>
+              </w:rPr>
+              <w:t>ШМ0233</w:t>
+            </w:r>
+          </w:p>
+        </w:tc>
+      </w:tr>
+    </w:tbl>
+    <w:p>
+      <w:pPr>
+        <w:spacing w:afterLines="160" w:after="384"/>
+        <w:jc w:val="right"/>
+        <w:rPr>
+          <w:i/>
+          <w:sz w:val="24"/>
+        </w:rPr>
+      </w:pPr>
+      <w:r>
+        <w:rPr>
+          <w:i/>
+          <w:sz w:val="24"/>
+        </w:rPr>
+        <w:t>Регистрационный номер</w:t>
+      </w:r>
+    </w:p>
+    <w:p>
+      <w:pPr>
+        <w:spacing w:afterLines="160" w:after="384"/>
+        <w:jc w:val="center"/>
+        <w:rPr>
+          <w:i/>
+          <w:sz w:val="24"/>
+        </w:rPr>
+      </w:pPr>
+      <w:r>
+        <w:t>Информатика и системы управления</w:t>
+      </w:r>
+    </w:p>
+    <w:p>
+      <w:pPr>
+        <w:spacing w:afterLines="160" w:after="384"/>
+        <w:jc w:val="center"/>
+        <w:rPr>
+          <w:i/>
+          <w:sz w:val="24"/>
+        </w:rPr>
+      </w:pPr>
+      <w:r>
+        <w:t>Программное обеспечение ЭВМ и информационные технологии</w:t>
+      </w:r>
+    </w:p>
+    <w:p>
+      <w:pPr>
+        <w:spacing w:line="240" w:lineRule="auto"/>
+        <w:jc w:val="center"/>
+        <w:rPr>
+          <w:sz w:val="36"/>
+        </w:rPr>
+      </w:pPr>
+    </w:p>
+    <w:p>
+      <w:pPr>
+        <w:jc w:val="center"/>
+        <w:rPr>
+          <w:i/>
+          <w:sz w:val="32"/>
+        </w:rPr>
+      </w:pPr>
+      <w:r>
+        <w:rPr>
+          <w:b/>
+          <w:sz w:val="36"/>
+        </w:rPr>
+        <w:t>Тепловая карта предложений жилья</w:t>
+      </w:r>
+    </w:p>
+    <w:p>
+      <w:pPr>
+        <w:spacing w:after="0" w:line="260" w:lineRule="exact"/>
+        <w:jc w:val="center"/>
+        <w:rPr>
+          <w:i/>
+          <w:sz w:val="24"/>
+        </w:rPr>
+      </w:pPr>
+    </w:p>
+    <w:p>
+      <w:pPr>
+        <w:jc w:val="right"/>
+        <w:rPr>
+          <w:sz w:val="32"/>
+        </w:rPr>
+      </w:pPr>
+      <w:r>
+        <w:rPr>
+          <w:sz w:val="32"/>
+        </w:rPr>
+        <w:t>Автор</w:t>
+      </w:r>
+      <w:r>
+        <w:rPr>
+          <w:sz w:val="32"/>
+        </w:rPr>
+        <w:t>:</w:t>
+      </w:r>
+      <w:r>
+        <w:rPr>
+          <w:sz w:val="32"/>
+        </w:rPr>
+        <w:tab/>
+      </w:r>
+      <w:r>
+        <w:rPr>
+          <w:sz w:val="32"/>
+        </w:rPr>
+        <w:tab/>
+      </w:r>
+      <w:r>
+        <w:rPr>
+          <w:sz w:val="32"/>
+        </w:rPr>
+        <w:tab/>
+      </w:r>
+      <w:r>
+        <w:rPr>
+          <w:sz w:val="32"/>
+        </w:rPr>
+        <w:tab/>
+      </w:r>
+      <w:r>
+        <w:rPr>
+          <w:sz w:val="32"/>
+        </w:rPr>
+        <w:tab/>
+      </w:r>
+      <w:r>
+        <w:rPr>
+          <w:sz w:val="32"/>
+        </w:rPr>
+        <w:tab/>
+        <w:t xml:space="preserve"> Медяновский Олег Вячеславович</w:t>
+      </w:r>
+    </w:p>
+    <w:p>
+      <w:pPr>
+        <w:jc w:val="right"/>
+        <w:rPr>
+          <w:sz w:val="32"/>
+        </w:rPr>
+      </w:pPr>
+      <w:r>
+        <w:rPr>
+          <w:sz w:val="32"/>
+        </w:rPr>
+        <w:t>ГБОУ Школа №1301 имени Е.Т. Гайдара</w:t>
+      </w:r>
+    </w:p>
+    <w:p>
+      <w:pPr>
+        <w:jc w:val="right"/>
+        <w:rPr>
+          <w:sz w:val="32"/>
+        </w:rPr>
+      </w:pPr>
+    </w:p>
+    <w:p>
+      <w:pPr>
+        <w:jc w:val="right"/>
+      </w:pPr>
+      <w:r>
+        <w:rPr>
+          <w:sz w:val="32"/>
+        </w:rPr>
+        <w:t>Научный руководитель:</w:t>
+      </w:r>
+      <w:r>
+        <w:rPr>
+          <w:sz w:val="32"/>
+        </w:rPr>
+        <w:tab/>
+      </w:r>
+      <w:r>
+        <w:rPr>
+          <w:sz w:val="32"/>
+        </w:rPr>
+        <w:tab/>
+      </w:r>
+      <w:r>
+        <w:rPr>
+          <w:sz w:val="32"/>
+        </w:rPr>
+        <w:tab/>
+      </w:r>
+      <w:r>
+        <w:rPr>
+          <w:sz w:val="32"/>
+        </w:rPr>
+        <w:tab/>
+      </w:r>
+      <w:r>
+        <w:rPr>
+          <w:sz w:val="32"/>
+        </w:rPr>
+        <w:tab/>
+      </w:r>
+      <w:r>
+        <w:rPr>
+          <w:sz w:val="32"/>
+        </w:rPr>
+        <w:tab/>
+        <w:t xml:space="preserve">            отсутствует</w:t>
       </w:r>
     </w:p>
     <w:p>
@@ -29,33 +295,19 @@
     <w:p/>
     <w:p/>
     <w:p/>
-    <w:p/>
-    <w:p/>
-    <w:p/>
-    <w:p/>
-    <w:p/>
-    <w:p/>
-    <w:p/>
-    <w:p/>
-    <w:p/>
-    <w:p/>
-    <w:p/>
-    <w:p/>
-    <w:p/>
-    <w:p>
-      <w:pPr>
+    <w:p>
+      <w:pPr>
+        <w:jc w:val="center"/>
         <w:rPr>
           <w:b/>
         </w:rPr>
       </w:pPr>
-    </w:p>
-    <w:p>
-      <w:pPr>
-        <w:jc w:val="center"/>
+      <w:r>
         <w:rPr>
           <w:b/>
         </w:rPr>
-      </w:pPr>
+        <w:t>Москва - 2018</w:t>
+      </w:r>
     </w:p>
     <w:sdt>
       <w:sdtPr>
@@ -116,7 +368,7 @@
           <w:r>
             <w:fldChar w:fldCharType="separate"/>
           </w:r>
-          <w:hyperlink w:anchor="_Toc506167647" w:history="1">
+          <w:hyperlink w:anchor="_Toc506224027" w:history="1">
             <w:r>
               <w:rPr>
                 <w:rStyle w:val="Hyperlink"/>
@@ -143,7 +395,7 @@
                 <w:noProof/>
                 <w:webHidden/>
               </w:rPr>
-              <w:instrText xml:space="preserve"> PAGEREF _Toc506167647 \h </w:instrText>
+              <w:instrText xml:space="preserve"> PAGEREF _Toc506224027 \h </w:instrText>
             </w:r>
             <w:r>
               <w:rPr>
@@ -188,7 +440,7 @@
               <w:lang w:val="en-US"/>
             </w:rPr>
           </w:pPr>
-          <w:hyperlink w:anchor="_Toc506167648" w:history="1">
+          <w:hyperlink w:anchor="_Toc506224028" w:history="1">
             <w:r>
               <w:rPr>
                 <w:rStyle w:val="Hyperlink"/>
@@ -215,7 +467,7 @@
                 <w:noProof/>
                 <w:webHidden/>
               </w:rPr>
-              <w:instrText xml:space="preserve"> PAGEREF _Toc506167648 \h </w:instrText>
+              <w:instrText xml:space="preserve"> PAGEREF _Toc506224028 \h </w:instrText>
             </w:r>
             <w:r>
               <w:rPr>
@@ -260,7 +512,7 @@
               <w:lang w:val="en-US"/>
             </w:rPr>
           </w:pPr>
-          <w:hyperlink w:anchor="_Toc506167649" w:history="1">
+          <w:hyperlink w:anchor="_Toc506224029" w:history="1">
             <w:r>
               <w:rPr>
                 <w:rStyle w:val="Hyperlink"/>
@@ -287,7 +539,7 @@
                 <w:noProof/>
                 <w:webHidden/>
               </w:rPr>
-              <w:instrText xml:space="preserve"> PAGEREF _Toc506167649 \h </w:instrText>
+              <w:instrText xml:space="preserve"> PAGEREF _Toc506224029 \h </w:instrText>
             </w:r>
             <w:r>
               <w:rPr>
@@ -332,7 +584,7 @@
               <w:lang w:val="en-US"/>
             </w:rPr>
           </w:pPr>
-          <w:hyperlink w:anchor="_Toc506167650" w:history="1">
+          <w:hyperlink w:anchor="_Toc506224030" w:history="1">
             <w:r>
               <w:rPr>
                 <w:rStyle w:val="Hyperlink"/>
@@ -359,7 +611,7 @@
                 <w:noProof/>
                 <w:webHidden/>
               </w:rPr>
-              <w:instrText xml:space="preserve"> PAGEREF _Toc506167650 \h </w:instrText>
+              <w:instrText xml:space="preserve"> PAGEREF _Toc506224030 \h </w:instrText>
             </w:r>
             <w:r>
               <w:rPr>
@@ -404,7 +656,7 @@
               <w:lang w:val="en-US"/>
             </w:rPr>
           </w:pPr>
-          <w:hyperlink w:anchor="_Toc506167651" w:history="1">
+          <w:hyperlink w:anchor="_Toc506224031" w:history="1">
             <w:r>
               <w:rPr>
                 <w:rStyle w:val="Hyperlink"/>
@@ -431,7 +683,7 @@
                 <w:noProof/>
                 <w:webHidden/>
               </w:rPr>
-              <w:instrText xml:space="preserve"> PAGEREF _Toc506167651 \h </w:instrText>
+              <w:instrText xml:space="preserve"> PAGEREF _Toc506224031 \h </w:instrText>
             </w:r>
             <w:r>
               <w:rPr>
@@ -476,7 +728,7 @@
               <w:lang w:val="en-US"/>
             </w:rPr>
           </w:pPr>
-          <w:hyperlink w:anchor="_Toc506167652" w:history="1">
+          <w:hyperlink w:anchor="_Toc506224032" w:history="1">
             <w:r>
               <w:rPr>
                 <w:rStyle w:val="Hyperlink"/>
@@ -503,7 +755,7 @@
                 <w:noProof/>
                 <w:webHidden/>
               </w:rPr>
-              <w:instrText xml:space="preserve"> PAGEREF _Toc506167652 \h </w:instrText>
+              <w:instrText xml:space="preserve"> PAGEREF _Toc506224032 \h </w:instrText>
             </w:r>
             <w:r>
               <w:rPr>
@@ -548,7 +800,7 @@
               <w:lang w:val="en-US"/>
             </w:rPr>
           </w:pPr>
-          <w:hyperlink w:anchor="_Toc506167653" w:history="1">
+          <w:hyperlink w:anchor="_Toc506224033" w:history="1">
             <w:r>
               <w:rPr>
                 <w:rStyle w:val="Hyperlink"/>
@@ -575,7 +827,7 @@
                 <w:noProof/>
                 <w:webHidden/>
               </w:rPr>
-              <w:instrText xml:space="preserve"> PAGEREF _Toc506167653 \h </w:instrText>
+              <w:instrText xml:space="preserve"> PAGEREF _Toc506224033 \h </w:instrText>
             </w:r>
             <w:r>
               <w:rPr>
@@ -620,7 +872,7 @@
               <w:lang w:val="en-US"/>
             </w:rPr>
           </w:pPr>
-          <w:hyperlink w:anchor="_Toc506167654" w:history="1">
+          <w:hyperlink w:anchor="_Toc506224034" w:history="1">
             <w:r>
               <w:rPr>
                 <w:rStyle w:val="Hyperlink"/>
@@ -647,7 +899,7 @@
                 <w:noProof/>
                 <w:webHidden/>
               </w:rPr>
-              <w:instrText xml:space="preserve"> PAGEREF _Toc506167654 \h </w:instrText>
+              <w:instrText xml:space="preserve"> PAGEREF _Toc506224034 \h </w:instrText>
             </w:r>
             <w:r>
               <w:rPr>
@@ -692,7 +944,7 @@
               <w:lang w:val="en-US"/>
             </w:rPr>
           </w:pPr>
-          <w:hyperlink w:anchor="_Toc506167655" w:history="1">
+          <w:hyperlink w:anchor="_Toc506224035" w:history="1">
             <w:r>
               <w:rPr>
                 <w:rStyle w:val="Hyperlink"/>
@@ -719,7 +971,7 @@
                 <w:noProof/>
                 <w:webHidden/>
               </w:rPr>
-              <w:instrText xml:space="preserve"> PAGEREF _Toc506167655 \h </w:instrText>
+              <w:instrText xml:space="preserve"> PAGEREF _Toc506224035 \h </w:instrText>
             </w:r>
             <w:r>
               <w:rPr>
@@ -764,7 +1016,7 @@
               <w:lang w:val="en-US"/>
             </w:rPr>
           </w:pPr>
-          <w:hyperlink w:anchor="_Toc506167656" w:history="1">
+          <w:hyperlink w:anchor="_Toc506224036" w:history="1">
             <w:r>
               <w:rPr>
                 <w:rStyle w:val="Hyperlink"/>
@@ -791,7 +1043,7 @@
                 <w:noProof/>
                 <w:webHidden/>
               </w:rPr>
-              <w:instrText xml:space="preserve"> PAGEREF _Toc506167656 \h </w:instrText>
+              <w:instrText xml:space="preserve"> PAGEREF _Toc506224036 \h </w:instrText>
             </w:r>
             <w:r>
               <w:rPr>
@@ -836,7 +1088,7 @@
               <w:lang w:val="en-US"/>
             </w:rPr>
           </w:pPr>
-          <w:hyperlink w:anchor="_Toc506167657" w:history="1">
+          <w:hyperlink w:anchor="_Toc506224037" w:history="1">
             <w:r>
               <w:rPr>
                 <w:rStyle w:val="Hyperlink"/>
@@ -863,7 +1115,7 @@
                 <w:noProof/>
                 <w:webHidden/>
               </w:rPr>
-              <w:instrText xml:space="preserve"> PAGEREF _Toc506167657 \h </w:instrText>
+              <w:instrText xml:space="preserve"> PAGEREF _Toc506224037 \h </w:instrText>
             </w:r>
             <w:r>
               <w:rPr>
@@ -908,7 +1160,7 @@
               <w:lang w:val="en-US"/>
             </w:rPr>
           </w:pPr>
-          <w:hyperlink w:anchor="_Toc506167658" w:history="1">
+          <w:hyperlink w:anchor="_Toc506224038" w:history="1">
             <w:r>
               <w:rPr>
                 <w:rStyle w:val="Hyperlink"/>
@@ -935,7 +1187,7 @@
                 <w:noProof/>
                 <w:webHidden/>
               </w:rPr>
-              <w:instrText xml:space="preserve"> PAGEREF _Toc506167658 \h </w:instrText>
+              <w:instrText xml:space="preserve"> PAGEREF _Toc506224038 \h </w:instrText>
             </w:r>
             <w:r>
               <w:rPr>
@@ -980,7 +1232,7 @@
               <w:lang w:val="en-US"/>
             </w:rPr>
           </w:pPr>
-          <w:hyperlink w:anchor="_Toc506167659" w:history="1">
+          <w:hyperlink w:anchor="_Toc506224039" w:history="1">
             <w:r>
               <w:rPr>
                 <w:rStyle w:val="Hyperlink"/>
@@ -1007,7 +1259,7 @@
                 <w:noProof/>
                 <w:webHidden/>
               </w:rPr>
-              <w:instrText xml:space="preserve"> PAGEREF _Toc506167659 \h </w:instrText>
+              <w:instrText xml:space="preserve"> PAGEREF _Toc506224039 \h </w:instrText>
             </w:r>
             <w:r>
               <w:rPr>
@@ -1052,7 +1304,7 @@
               <w:lang w:val="en-US"/>
             </w:rPr>
           </w:pPr>
-          <w:hyperlink w:anchor="_Toc506167660" w:history="1">
+          <w:hyperlink w:anchor="_Toc506224040" w:history="1">
             <w:r>
               <w:rPr>
                 <w:rStyle w:val="Hyperlink"/>
@@ -1079,7 +1331,7 @@
                 <w:noProof/>
                 <w:webHidden/>
               </w:rPr>
-              <w:instrText xml:space="preserve"> PAGEREF _Toc506167660 \h </w:instrText>
+              <w:instrText xml:space="preserve"> PAGEREF _Toc506224040 \h </w:instrText>
             </w:r>
             <w:r>
               <w:rPr>
@@ -1124,7 +1376,7 @@
               <w:lang w:val="en-US"/>
             </w:rPr>
           </w:pPr>
-          <w:hyperlink w:anchor="_Toc506167661" w:history="1">
+          <w:hyperlink w:anchor="_Toc506224041" w:history="1">
             <w:r>
               <w:rPr>
                 <w:rStyle w:val="Hyperlink"/>
@@ -1151,7 +1403,7 @@
                 <w:noProof/>
                 <w:webHidden/>
               </w:rPr>
-              <w:instrText xml:space="preserve"> PAGEREF _Toc506167661 \h </w:instrText>
+              <w:instrText xml:space="preserve"> PAGEREF _Toc506224041 \h </w:instrText>
             </w:r>
             <w:r>
               <w:rPr>
@@ -1196,7 +1448,7 @@
               <w:lang w:val="en-US"/>
             </w:rPr>
           </w:pPr>
-          <w:hyperlink w:anchor="_Toc506167662" w:history="1">
+          <w:hyperlink w:anchor="_Toc506224042" w:history="1">
             <w:r>
               <w:rPr>
                 <w:rStyle w:val="Hyperlink"/>
@@ -1223,7 +1475,7 @@
                 <w:noProof/>
                 <w:webHidden/>
               </w:rPr>
-              <w:instrText xml:space="preserve"> PAGEREF _Toc506167662 \h </w:instrText>
+              <w:instrText xml:space="preserve"> PAGEREF _Toc506224042 \h </w:instrText>
             </w:r>
             <w:r>
               <w:rPr>
@@ -1268,7 +1520,7 @@
               <w:lang w:val="en-US"/>
             </w:rPr>
           </w:pPr>
-          <w:hyperlink w:anchor="_Toc506167663" w:history="1">
+          <w:hyperlink w:anchor="_Toc506224043" w:history="1">
             <w:r>
               <w:rPr>
                 <w:rStyle w:val="Hyperlink"/>
@@ -1295,7 +1547,7 @@
                 <w:noProof/>
                 <w:webHidden/>
               </w:rPr>
-              <w:instrText xml:space="preserve"> PAGEREF _Toc506167663 \h </w:instrText>
+              <w:instrText xml:space="preserve"> PAGEREF _Toc506224043 \h </w:instrText>
             </w:r>
             <w:r>
               <w:rPr>
@@ -1340,7 +1592,7 @@
               <w:lang w:val="en-US"/>
             </w:rPr>
           </w:pPr>
-          <w:hyperlink w:anchor="_Toc506167664" w:history="1">
+          <w:hyperlink w:anchor="_Toc506224044" w:history="1">
             <w:r>
               <w:rPr>
                 <w:rStyle w:val="Hyperlink"/>
@@ -1367,7 +1619,7 @@
                 <w:noProof/>
                 <w:webHidden/>
               </w:rPr>
-              <w:instrText xml:space="preserve"> PAGEREF _Toc506167664 \h </w:instrText>
+              <w:instrText xml:space="preserve"> PAGEREF _Toc506224044 \h </w:instrText>
             </w:r>
             <w:r>
               <w:rPr>
@@ -1412,7 +1664,7 @@
               <w:lang w:val="en-US"/>
             </w:rPr>
           </w:pPr>
-          <w:hyperlink w:anchor="_Toc506167665" w:history="1">
+          <w:hyperlink w:anchor="_Toc506224045" w:history="1">
             <w:r>
               <w:rPr>
                 <w:rStyle w:val="Hyperlink"/>
@@ -1439,7 +1691,7 @@
                 <w:noProof/>
                 <w:webHidden/>
               </w:rPr>
-              <w:instrText xml:space="preserve"> PAGEREF _Toc506167665 \h </w:instrText>
+              <w:instrText xml:space="preserve"> PAGEREF _Toc506224045 \h </w:instrText>
             </w:r>
             <w:r>
               <w:rPr>
@@ -1484,7 +1736,7 @@
               <w:lang w:val="en-US"/>
             </w:rPr>
           </w:pPr>
-          <w:hyperlink w:anchor="_Toc506167666" w:history="1">
+          <w:hyperlink w:anchor="_Toc506224046" w:history="1">
             <w:r>
               <w:rPr>
                 <w:rStyle w:val="Hyperlink"/>
@@ -1511,7 +1763,7 @@
                 <w:noProof/>
                 <w:webHidden/>
               </w:rPr>
-              <w:instrText xml:space="preserve"> PAGEREF _Toc506167666 \h </w:instrText>
+              <w:instrText xml:space="preserve"> PAGEREF _Toc506224046 \h </w:instrText>
             </w:r>
             <w:r>
               <w:rPr>
@@ -1556,7 +1808,7 @@
               <w:lang w:val="en-US"/>
             </w:rPr>
           </w:pPr>
-          <w:hyperlink w:anchor="_Toc506167667" w:history="1">
+          <w:hyperlink w:anchor="_Toc506224047" w:history="1">
             <w:r>
               <w:rPr>
                 <w:rStyle w:val="Hyperlink"/>
@@ -1583,7 +1835,7 @@
                 <w:noProof/>
                 <w:webHidden/>
               </w:rPr>
-              <w:instrText xml:space="preserve"> PAGEREF _Toc506167667 \h </w:instrText>
+              <w:instrText xml:space="preserve"> PAGEREF _Toc506224047 \h </w:instrText>
             </w:r>
             <w:r>
               <w:rPr>
@@ -1628,7 +1880,7 @@
               <w:lang w:val="en-US"/>
             </w:rPr>
           </w:pPr>
-          <w:hyperlink w:anchor="_Toc506167668" w:history="1">
+          <w:hyperlink w:anchor="_Toc506224048" w:history="1">
             <w:r>
               <w:rPr>
                 <w:rStyle w:val="Hyperlink"/>
@@ -1655,7 +1907,7 @@
                 <w:noProof/>
                 <w:webHidden/>
               </w:rPr>
-              <w:instrText xml:space="preserve"> PAGEREF _Toc506167668 \h </w:instrText>
+              <w:instrText xml:space="preserve"> PAGEREF _Toc506224048 \h </w:instrText>
             </w:r>
             <w:r>
               <w:rPr>
@@ -1700,7 +1952,7 @@
               <w:lang w:val="en-US"/>
             </w:rPr>
           </w:pPr>
-          <w:hyperlink w:anchor="_Toc506167669" w:history="1">
+          <w:hyperlink w:anchor="_Toc506224049" w:history="1">
             <w:r>
               <w:rPr>
                 <w:rStyle w:val="Hyperlink"/>
@@ -1727,7 +1979,7 @@
                 <w:noProof/>
                 <w:webHidden/>
               </w:rPr>
-              <w:instrText xml:space="preserve"> PAGEREF _Toc506167669 \h </w:instrText>
+              <w:instrText xml:space="preserve"> PAGEREF _Toc506224049 \h </w:instrText>
             </w:r>
             <w:r>
               <w:rPr>
@@ -1772,7 +2024,7 @@
               <w:lang w:val="en-US"/>
             </w:rPr>
           </w:pPr>
-          <w:hyperlink w:anchor="_Toc506167670" w:history="1">
+          <w:hyperlink w:anchor="_Toc506224050" w:history="1">
             <w:r>
               <w:rPr>
                 <w:rStyle w:val="Hyperlink"/>
@@ -1799,7 +2051,7 @@
                 <w:noProof/>
                 <w:webHidden/>
               </w:rPr>
-              <w:instrText xml:space="preserve"> PAGEREF _Toc506167670 \h </w:instrText>
+              <w:instrText xml:space="preserve"> PAGEREF _Toc506224050 \h </w:instrText>
             </w:r>
             <w:r>
               <w:rPr>
@@ -1819,7 +2071,7 @@
                 <w:noProof/>
                 <w:webHidden/>
               </w:rPr>
-              <w:t>15</w:t>
+              <w:t>16</w:t>
             </w:r>
             <w:r>
               <w:rPr>
@@ -1844,7 +2096,7 @@
               <w:lang w:val="en-US"/>
             </w:rPr>
           </w:pPr>
-          <w:hyperlink w:anchor="_Toc506167671" w:history="1">
+          <w:hyperlink w:anchor="_Toc506224051" w:history="1">
             <w:r>
               <w:rPr>
                 <w:rStyle w:val="Hyperlink"/>
@@ -1871,7 +2123,7 @@
                 <w:noProof/>
                 <w:webHidden/>
               </w:rPr>
-              <w:instrText xml:space="preserve"> PAGEREF _Toc506167671 \h </w:instrText>
+              <w:instrText xml:space="preserve"> PAGEREF _Toc506224051 \h </w:instrText>
             </w:r>
             <w:r>
               <w:rPr>
@@ -1916,7 +2168,7 @@
               <w:lang w:val="en-US"/>
             </w:rPr>
           </w:pPr>
-          <w:hyperlink w:anchor="_Toc506167672" w:history="1">
+          <w:hyperlink w:anchor="_Toc506224052" w:history="1">
             <w:r>
               <w:rPr>
                 <w:rStyle w:val="Hyperlink"/>
@@ -1943,7 +2195,7 @@
                 <w:noProof/>
                 <w:webHidden/>
               </w:rPr>
-              <w:instrText xml:space="preserve"> PAGEREF _Toc506167672 \h </w:instrText>
+              <w:instrText xml:space="preserve"> PAGEREF _Toc506224052 \h </w:instrText>
             </w:r>
             <w:r>
               <w:rPr>
@@ -2061,7 +2313,7 @@
       </w:pPr>
       <w:bookmarkStart w:id="0" w:name="_Toc506086979"/>
       <w:bookmarkStart w:id="1" w:name="_Toc506087110"/>
-      <w:bookmarkStart w:id="2" w:name="_Toc506167647"/>
+      <w:bookmarkStart w:id="2" w:name="_Toc506224027"/>
       <w:r>
         <w:t>Введение</w:t>
       </w:r>
@@ -2089,7 +2341,7 @@
       </w:pPr>
       <w:bookmarkStart w:id="3" w:name="_Toc506086981"/>
       <w:bookmarkStart w:id="4" w:name="_Toc506087112"/>
-      <w:bookmarkStart w:id="5" w:name="_Toc506167648"/>
+      <w:bookmarkStart w:id="5" w:name="_Toc506224028"/>
       <w:r>
         <w:lastRenderedPageBreak/>
         <w:t>Функционал проекта</w:t>
@@ -2102,7 +2354,7 @@
       <w:pPr>
         <w:pStyle w:val="Heading2"/>
       </w:pPr>
-      <w:bookmarkStart w:id="6" w:name="_Toc506167649"/>
+      <w:bookmarkStart w:id="6" w:name="_Toc506224029"/>
       <w:r>
         <w:t>1</w:t>
       </w:r>
@@ -2468,15 +2720,7 @@
         <w:ind w:left="505"/>
       </w:pPr>
       <w:r>
-        <w:t xml:space="preserve">Используя полученный градиент, я буду использовать для отрисовки домов, причем </w:t>
-      </w:r>
-      <w:proofErr w:type="spellStart"/>
-      <w:r>
-        <w:t>отрисовывать</w:t>
-      </w:r>
-      <w:proofErr w:type="spellEnd"/>
-      <w:r>
-        <w:t xml:space="preserve"> их я буду на прозрачном фоне, что бы их можно было наложить на карту. Пример представлен на Рисунке 3.</w:t>
+        <w:t>Используя полученный градиент, я буду использовать для отрисовки домов, причем отрисовывать их я буду на прозрачном фоне, что бы их можно было наложить на карту. Пример представлен на Рисунке 3.</w:t>
       </w:r>
     </w:p>
     <w:p>
@@ -2550,7 +2794,7 @@
       <w:pPr>
         <w:pStyle w:val="Heading2"/>
       </w:pPr>
-      <w:bookmarkStart w:id="7" w:name="_Toc506167650"/>
+      <w:bookmarkStart w:id="7" w:name="_Toc506224030"/>
       <w:r>
         <w:t>2</w:t>
       </w:r>
@@ -2667,7 +2911,7 @@
       <w:pPr>
         <w:pStyle w:val="Heading2"/>
       </w:pPr>
-      <w:bookmarkStart w:id="8" w:name="_Toc506167651"/>
+      <w:bookmarkStart w:id="8" w:name="_Toc506224031"/>
       <w:r>
         <w:rPr>
           <w:rStyle w:val="Heading2Char"/>
@@ -2715,7 +2959,7 @@
       </w:pPr>
       <w:bookmarkStart w:id="9" w:name="_Toc506086980"/>
       <w:bookmarkStart w:id="10" w:name="_Toc506087111"/>
-      <w:bookmarkStart w:id="11" w:name="_Toc506167652"/>
+      <w:bookmarkStart w:id="11" w:name="_Toc506224032"/>
       <w:r>
         <w:t>Существующие альтернативы</w:t>
       </w:r>
@@ -2795,7 +3039,6 @@
           </w:rPr>
           <w:t>://</w:t>
         </w:r>
-        <w:proofErr w:type="spellStart"/>
         <w:r>
           <w:rPr>
             <w:rStyle w:val="Hyperlink"/>
@@ -2803,14 +3046,12 @@
           </w:rPr>
           <w:t>cian</w:t>
         </w:r>
-        <w:proofErr w:type="spellEnd"/>
         <w:r>
           <w:rPr>
             <w:rStyle w:val="Hyperlink"/>
           </w:rPr>
           <w:t>.</w:t>
         </w:r>
-        <w:proofErr w:type="spellStart"/>
         <w:r>
           <w:rPr>
             <w:rStyle w:val="Hyperlink"/>
@@ -2818,7 +3059,6 @@
           </w:rPr>
           <w:t>ru</w:t>
         </w:r>
-        <w:proofErr w:type="spellEnd"/>
       </w:hyperlink>
       <w:r>
         <w:t>.</w:t>
@@ -2845,7 +3085,7 @@
       </w:pPr>
       <w:bookmarkStart w:id="12" w:name="_Toc506086982"/>
       <w:bookmarkStart w:id="13" w:name="_Toc506087113"/>
-      <w:bookmarkStart w:id="14" w:name="_Toc506167653"/>
+      <w:bookmarkStart w:id="14" w:name="_Toc506224033"/>
       <w:r>
         <w:t>Реализация</w:t>
       </w:r>
@@ -2859,7 +3099,7 @@
       </w:pPr>
       <w:bookmarkStart w:id="15" w:name="_Toc506086983"/>
       <w:bookmarkStart w:id="16" w:name="_Toc506087114"/>
-      <w:bookmarkStart w:id="17" w:name="_Toc506167654"/>
+      <w:bookmarkStart w:id="17" w:name="_Toc506224034"/>
       <w:r>
         <w:t>1</w:t>
       </w:r>
@@ -2886,7 +3126,7 @@
       <w:pPr>
         <w:pStyle w:val="Heading3"/>
       </w:pPr>
-      <w:bookmarkStart w:id="18" w:name="_Toc506167655"/>
+      <w:bookmarkStart w:id="18" w:name="_Toc506224035"/>
       <w:r>
         <w:t xml:space="preserve">1.1 </w:t>
       </w:r>
@@ -2904,22 +3144,13 @@
         <w:fldChar w:fldCharType="begin"/>
       </w:r>
       <w:r>
-        <w:instrText xml:space="preserve"> REF _Ref506134267 \h </w:instrText>
-      </w:r>
-      <w:r>
-        <w:instrText xml:space="preserve"> \* MERGEFORMAT </w:instrText>
+        <w:instrText xml:space="preserve"> REF _Ref506134267 \h  \* MERGEFORMAT </w:instrText>
       </w:r>
       <w:r>
         <w:fldChar w:fldCharType="separate"/>
       </w:r>
       <w:r>
-        <w:t>Прило</w:t>
-      </w:r>
-      <w:r>
-        <w:t>ж</w:t>
-      </w:r>
-      <w:r>
-        <w:t xml:space="preserve">ение </w:t>
+        <w:t xml:space="preserve">Приложение </w:t>
       </w:r>
       <w:r>
         <w:rPr>
@@ -2936,14 +3167,12 @@
       <w:r>
         <w:t xml:space="preserve">Клиента отправляют запрос к серверу, на котором запущен сервер </w:t>
       </w:r>
-      <w:proofErr w:type="spellStart"/>
       <w:r>
         <w:rPr>
           <w:lang w:val="en-US"/>
         </w:rPr>
         <w:t>nginx</w:t>
       </w:r>
-      <w:proofErr w:type="spellEnd"/>
       <w:r>
         <w:t xml:space="preserve"> на порте 80(стандартный порт для </w:t>
       </w:r>
@@ -2956,27 +3185,17 @@
       <w:r>
         <w:t xml:space="preserve"> запросов). Далее в зависимости от запроса </w:t>
       </w:r>
-      <w:proofErr w:type="spellStart"/>
       <w:r>
         <w:rPr>
           <w:lang w:val="en-US"/>
         </w:rPr>
         <w:t>nginx</w:t>
       </w:r>
-      <w:proofErr w:type="spellEnd"/>
       <w:r>
         <w:t xml:space="preserve"> </w:t>
       </w:r>
       <w:r>
-        <w:t xml:space="preserve">либо отдает </w:t>
-      </w:r>
-      <w:proofErr w:type="spellStart"/>
-      <w:r>
-        <w:t>тайл</w:t>
-      </w:r>
-      <w:proofErr w:type="spellEnd"/>
-      <w:r>
-        <w:t xml:space="preserve">, хранящийся как файл на диске, либо перенаправляет запрос к серверу написанному на </w:t>
+        <w:t xml:space="preserve">либо отдает тайл, хранящийся как файл на диске, либо перенаправляет запрос к серверу написанному на </w:t>
       </w:r>
       <w:r>
         <w:rPr>
@@ -2990,42 +3209,36 @@
       <w:r>
         <w:t xml:space="preserve">с использованием </w:t>
       </w:r>
-      <w:proofErr w:type="spellStart"/>
       <w:r>
         <w:rPr>
           <w:lang w:val="en-US"/>
         </w:rPr>
         <w:t>netty</w:t>
       </w:r>
-      <w:proofErr w:type="spellEnd"/>
       <w:r>
         <w:t>.</w:t>
       </w:r>
       <w:r>
         <w:t xml:space="preserve"> После </w:t>
       </w:r>
-      <w:proofErr w:type="spellStart"/>
       <w:r>
         <w:rPr>
           <w:lang w:val="en-US"/>
         </w:rPr>
         <w:t>PathRouter</w:t>
       </w:r>
-      <w:proofErr w:type="spellEnd"/>
       <w:r>
         <w:t xml:space="preserve"> </w:t>
       </w:r>
       <w:r>
         <w:t xml:space="preserve">в зависимости от </w:t>
       </w:r>
-      <w:proofErr w:type="spellStart"/>
       <w:r>
         <w:rPr>
           <w:lang w:val="en-US"/>
         </w:rPr>
         <w:t>uri</w:t>
       </w:r>
-      <w:proofErr w:type="spellEnd"/>
       <w:r>
         <w:t xml:space="preserve"> запроса направляет его к одному из </w:t>
       </w:r>
@@ -3038,130 +3251,97 @@
       <w:r>
         <w:t>’</w:t>
       </w:r>
-      <w:proofErr w:type="spellStart"/>
-      <w:r>
-        <w:t>ов</w:t>
-      </w:r>
-      <w:proofErr w:type="spellEnd"/>
+      <w:r>
+        <w:t>ов.</w:t>
+      </w:r>
+    </w:p>
+    <w:p>
+      <w:r>
+        <w:rPr>
+          <w:lang w:val="en-US"/>
+        </w:rPr>
+        <w:t>PriceTileHandler</w:t>
+      </w:r>
+      <w:r>
+        <w:t xml:space="preserve"> – </w:t>
+      </w:r>
+      <w:r>
+        <w:t>отдает тайлы, на которых нарисованы дома, закрашенные в определенный цвет согласно запросу и которые в последствие накладываются на карту.</w:t>
+      </w:r>
+    </w:p>
+    <w:p>
+      <w:r>
+        <w:rPr>
+          <w:lang w:val="en-US"/>
+        </w:rPr>
+        <w:t>RoadGraphTileHandler</w:t>
+      </w:r>
+      <w:r>
+        <w:t xml:space="preserve"> – </w:t>
+      </w:r>
+      <w:r>
+        <w:t>отдает тайлы, на которых нарисованы дороги, закрашенные в определенный цвет</w:t>
+      </w:r>
+      <w:r>
+        <w:t xml:space="preserve"> </w:t>
+      </w:r>
+      <w:r>
+        <w:t>согласно запросу</w:t>
+      </w:r>
+      <w:r>
+        <w:t xml:space="preserve"> </w:t>
+      </w:r>
+      <w:r>
+        <w:t>и которые в последствие накладываются на карту.</w:t>
+      </w:r>
+    </w:p>
+    <w:p>
+      <w:r>
+        <w:rPr>
+          <w:lang w:val="en-US"/>
+        </w:rPr>
+        <w:t>MapPointSearchHandler</w:t>
+      </w:r>
+      <w:r>
+        <w:t xml:space="preserve"> – </w:t>
+      </w:r>
+      <w:r>
+        <w:t>производит поиск по точке</w:t>
+      </w:r>
+      <w:r>
+        <w:t xml:space="preserve">, координаты который отправлены в запросе и если объект найден, то возвращает его данные в формате </w:t>
+      </w:r>
+      <w:r>
+        <w:rPr>
+          <w:lang w:val="en-US"/>
+        </w:rPr>
+        <w:t>json</w:t>
+      </w:r>
       <w:r>
         <w:t>.</w:t>
       </w:r>
     </w:p>
     <w:p>
-      <w:proofErr w:type="spellStart"/>
-      <w:r>
-        <w:rPr>
-          <w:lang w:val="en-US"/>
-        </w:rPr>
-        <w:t>PriceTileHandler</w:t>
-      </w:r>
-      <w:proofErr w:type="spellEnd"/>
+      <w:r>
+        <w:rPr>
+          <w:lang w:val="en-US"/>
+        </w:rPr>
+        <w:t>StringSearchHandler</w:t>
+      </w:r>
       <w:r>
         <w:t xml:space="preserve"> – </w:t>
       </w:r>
       <w:r>
-        <w:t xml:space="preserve">отдает </w:t>
-      </w:r>
-      <w:proofErr w:type="spellStart"/>
-      <w:r>
-        <w:t>тайлы</w:t>
-      </w:r>
-      <w:proofErr w:type="spellEnd"/>
-      <w:r>
-        <w:t>, на которых нарисованы дома, закрашенные в определенный цвет согласно запросу и которые в последствие накладываются на карту.</w:t>
-      </w:r>
-    </w:p>
-    <w:p>
-      <w:proofErr w:type="spellStart"/>
-      <w:r>
-        <w:rPr>
-          <w:lang w:val="en-US"/>
-        </w:rPr>
-        <w:t>RoadGraphTileHandler</w:t>
-      </w:r>
-      <w:proofErr w:type="spellEnd"/>
-      <w:r>
-        <w:t xml:space="preserve"> – </w:t>
-      </w:r>
-      <w:r>
-        <w:t xml:space="preserve">отдает </w:t>
-      </w:r>
-      <w:proofErr w:type="spellStart"/>
-      <w:r>
-        <w:t>тайлы</w:t>
-      </w:r>
-      <w:proofErr w:type="spellEnd"/>
-      <w:r>
-        <w:t>, на которых нарисованы дороги, закрашенные в определенный цвет</w:t>
-      </w:r>
-      <w:r>
-        <w:t xml:space="preserve"> </w:t>
-      </w:r>
-      <w:r>
-        <w:t>согласно запросу</w:t>
-      </w:r>
-      <w:r>
-        <w:t xml:space="preserve"> </w:t>
-      </w:r>
-      <w:r>
-        <w:t>и которые в последствие накладываются на карту.</w:t>
-      </w:r>
-    </w:p>
-    <w:p>
-      <w:proofErr w:type="spellStart"/>
-      <w:r>
-        <w:rPr>
-          <w:lang w:val="en-US"/>
-        </w:rPr>
-        <w:t>MapPointSearchHandler</w:t>
-      </w:r>
-      <w:proofErr w:type="spellEnd"/>
-      <w:r>
-        <w:t xml:space="preserve"> – </w:t>
-      </w:r>
-      <w:r>
-        <w:t>производит поиск по точке</w:t>
-      </w:r>
-      <w:r>
-        <w:t xml:space="preserve">, координаты который отправлены в запросе и если объект найден, то возвращает его данные в формате </w:t>
-      </w:r>
-      <w:proofErr w:type="spellStart"/>
-      <w:r>
-        <w:rPr>
-          <w:lang w:val="en-US"/>
-        </w:rPr>
-        <w:t>json</w:t>
-      </w:r>
-      <w:proofErr w:type="spellEnd"/>
-      <w:r>
-        <w:t>.</w:t>
-      </w:r>
-    </w:p>
-    <w:p>
-      <w:proofErr w:type="spellStart"/>
-      <w:r>
-        <w:rPr>
-          <w:lang w:val="en-US"/>
-        </w:rPr>
-        <w:t>StringSearchHandler</w:t>
-      </w:r>
-      <w:proofErr w:type="spellEnd"/>
-      <w:r>
-        <w:t xml:space="preserve"> – </w:t>
-      </w:r>
-      <w:r>
         <w:t>производит поиск по данной в запросе строке среди названий улиц, при полном совпадение названий возвращает данные о найденном объекте</w:t>
       </w:r>
     </w:p>
     <w:p>
-      <w:proofErr w:type="spellStart"/>
       <w:r>
         <w:rPr>
           <w:lang w:val="en-US"/>
         </w:rPr>
         <w:t>StringPredictHandler</w:t>
       </w:r>
-      <w:proofErr w:type="spellEnd"/>
       <w:r>
         <w:t xml:space="preserve"> – производит составления подсказок по префиксу данному в запросе и возвращает их.</w:t>
       </w:r>
@@ -3170,7 +3350,7 @@
       <w:pPr>
         <w:pStyle w:val="Heading3"/>
       </w:pPr>
-      <w:bookmarkStart w:id="19" w:name="_Toc506167656"/>
+      <w:bookmarkStart w:id="19" w:name="_Toc506224036"/>
       <w:r>
         <w:lastRenderedPageBreak/>
         <w:t>1.2 Инструменты</w:t>
@@ -3193,14 +3373,12 @@
       <w:r>
         <w:t xml:space="preserve">он был выбран из-за высокой производительности и простоты настройки. Также его используют очень крупные сайты вроде </w:t>
       </w:r>
-      <w:proofErr w:type="spellStart"/>
       <w:r>
         <w:rPr>
           <w:lang w:val="en-US"/>
         </w:rPr>
         <w:t>vk</w:t>
       </w:r>
-      <w:proofErr w:type="spellEnd"/>
       <w:r>
         <w:t>.</w:t>
       </w:r>
@@ -3213,25 +3391,21 @@
       <w:r>
         <w:t xml:space="preserve">, </w:t>
       </w:r>
-      <w:proofErr w:type="spellStart"/>
       <w:r>
         <w:rPr>
           <w:lang w:val="en-US"/>
         </w:rPr>
         <w:t>yandex</w:t>
       </w:r>
-      <w:proofErr w:type="spellEnd"/>
       <w:r>
         <w:t>.</w:t>
       </w:r>
-      <w:proofErr w:type="spellStart"/>
       <w:r>
         <w:rPr>
           <w:lang w:val="en-US"/>
         </w:rPr>
         <w:t>ru</w:t>
       </w:r>
-      <w:proofErr w:type="spellEnd"/>
       <w:r>
         <w:t>(для некоторой части контента) и другие</w:t>
       </w:r>
@@ -3257,14 +3431,12 @@
       <w:r>
         <w:tab/>
       </w:r>
-      <w:proofErr w:type="spellStart"/>
       <w:r>
         <w:rPr>
           <w:lang w:val="en-US"/>
         </w:rPr>
         <w:t>Netty</w:t>
       </w:r>
-      <w:proofErr w:type="spellEnd"/>
       <w:r>
         <w:t xml:space="preserve"> – </w:t>
       </w:r>
@@ -3298,7 +3470,7 @@
       <w:pPr>
         <w:pStyle w:val="Heading2"/>
       </w:pPr>
-      <w:bookmarkStart w:id="20" w:name="_Toc506167657"/>
+      <w:bookmarkStart w:id="20" w:name="_Toc506224037"/>
       <w:r>
         <w:rPr>
           <w:rStyle w:val="Heading2Char"/>
@@ -3330,47 +3502,39 @@
       <w:r>
         <w:t xml:space="preserve">Все данные карты, цен и методы работы с ними я решил объединить в классе </w:t>
       </w:r>
-      <w:proofErr w:type="spellStart"/>
       <w:r>
         <w:rPr>
           <w:lang w:val="en-US"/>
         </w:rPr>
         <w:t>PropertyMap</w:t>
       </w:r>
-      <w:proofErr w:type="spellEnd"/>
       <w:r>
         <w:t xml:space="preserve">. Соответственно при обработке запросов к серверу, обработчик обращается только к объекту </w:t>
       </w:r>
-      <w:proofErr w:type="spellStart"/>
       <w:r>
         <w:rPr>
           <w:lang w:val="en-US"/>
         </w:rPr>
         <w:t>PropertyMap</w:t>
       </w:r>
-      <w:proofErr w:type="spellEnd"/>
       <w:r>
         <w:t xml:space="preserve">, а все обращения к внутренним объектам производятся уже самим </w:t>
       </w:r>
-      <w:proofErr w:type="spellStart"/>
       <w:r>
         <w:rPr>
           <w:lang w:val="en-US"/>
         </w:rPr>
         <w:t>PropertyMap</w:t>
       </w:r>
-      <w:proofErr w:type="spellEnd"/>
       <w:r>
         <w:t xml:space="preserve">’ом. Такое разделение позволит потом при необходимости держать несколько карт, в одной </w:t>
       </w:r>
-      <w:proofErr w:type="spellStart"/>
       <w:r>
         <w:rPr>
           <w:lang w:val="en-US"/>
         </w:rPr>
         <w:t>jvm</w:t>
       </w:r>
-      <w:proofErr w:type="spellEnd"/>
       <w:r>
         <w:t>, с минимальными изменениями</w:t>
       </w:r>
@@ -3383,7 +3547,7 @@
       <w:pPr>
         <w:pStyle w:val="Heading3"/>
       </w:pPr>
-      <w:bookmarkStart w:id="21" w:name="_Toc506167658"/>
+      <w:bookmarkStart w:id="21" w:name="_Toc506224038"/>
       <w:r>
         <w:rPr>
           <w:rStyle w:val="Heading3Char"/>
@@ -3414,7 +3578,7 @@
       <w:pPr>
         <w:pStyle w:val="Heading4"/>
       </w:pPr>
-      <w:bookmarkStart w:id="22" w:name="_Toc506167659"/>
+      <w:bookmarkStart w:id="22" w:name="_Toc506224039"/>
       <w:r>
         <w:t>2.1.1 Геоданные</w:t>
       </w:r>
@@ -3426,24 +3590,17 @@
         <w:ind w:left="0" w:firstLine="420"/>
       </w:pPr>
       <w:r>
-        <w:t xml:space="preserve">Для начала я начал искать источник </w:t>
-      </w:r>
-      <w:proofErr w:type="spellStart"/>
-      <w:r>
-        <w:t>геоданных</w:t>
-      </w:r>
-      <w:proofErr w:type="spellEnd"/>
+        <w:t>Для начала я начал искать источник геоданных</w:t>
+      </w:r>
       <w:r>
         <w:t xml:space="preserve">, мой выбор пал на </w:t>
       </w:r>
-      <w:proofErr w:type="spellStart"/>
       <w:r>
         <w:rPr>
           <w:lang w:val="en-US"/>
         </w:rPr>
         <w:t>openstreetmap</w:t>
       </w:r>
-      <w:proofErr w:type="spellEnd"/>
       <w:r>
         <w:t>.</w:t>
       </w:r>
@@ -3469,14 +3626,12 @@
         <w:lastRenderedPageBreak/>
         <w:t xml:space="preserve">форматом </w:t>
       </w:r>
-      <w:proofErr w:type="spellStart"/>
       <w:r>
         <w:rPr>
           <w:lang w:val="en-US"/>
         </w:rPr>
         <w:t>osm</w:t>
       </w:r>
-      <w:proofErr w:type="spellEnd"/>
       <w:r>
         <w:t xml:space="preserve">, т.к. </w:t>
       </w:r>
@@ -3489,14 +3644,12 @@
       <w:r>
         <w:t xml:space="preserve"> </w:t>
       </w:r>
-      <w:proofErr w:type="spellStart"/>
       <w:r>
         <w:rPr>
           <w:lang w:val="en-US"/>
         </w:rPr>
         <w:t>api</w:t>
       </w:r>
-      <w:proofErr w:type="spellEnd"/>
       <w:r>
         <w:rPr>
           <w:rStyle w:val="FootnoteReference"/>
@@ -3510,14 +3663,12 @@
       <w:r>
         <w:t xml:space="preserve"> Формат </w:t>
       </w:r>
-      <w:proofErr w:type="spellStart"/>
       <w:r>
         <w:rPr>
           <w:lang w:val="en-US"/>
         </w:rPr>
         <w:t>osm</w:t>
       </w:r>
-      <w:proofErr w:type="spellEnd"/>
       <w:r>
         <w:t xml:space="preserve"> из себя представляет данные об объектах организованные с помощью </w:t>
       </w:r>
@@ -3677,14 +3828,12 @@
       <w:r>
         <w:t xml:space="preserve">. В него вложены элементы </w:t>
       </w:r>
-      <w:proofErr w:type="spellStart"/>
       <w:r>
         <w:rPr>
           <w:lang w:val="en-US"/>
         </w:rPr>
         <w:t>nd</w:t>
       </w:r>
-      <w:proofErr w:type="spellEnd"/>
       <w:r>
         <w:t xml:space="preserve"> и </w:t>
       </w:r>
@@ -3715,14 +3864,12 @@
       <w:r>
         <w:t xml:space="preserve">, </w:t>
       </w:r>
-      <w:proofErr w:type="spellStart"/>
       <w:r>
         <w:rPr>
           <w:lang w:val="en-US"/>
         </w:rPr>
         <w:t>nd</w:t>
       </w:r>
-      <w:proofErr w:type="spellEnd"/>
       <w:r>
         <w:t xml:space="preserve"> же содержат в себе </w:t>
       </w:r>
@@ -3826,15 +3973,7 @@
         <w:ind w:left="0"/>
       </w:pPr>
       <w:r>
-        <w:t xml:space="preserve">Для работы над этими данными надо создать классы представляющие </w:t>
-      </w:r>
-      <w:proofErr w:type="spellStart"/>
-      <w:r>
-        <w:t>геоданные</w:t>
-      </w:r>
-      <w:proofErr w:type="spellEnd"/>
-      <w:r>
-        <w:t xml:space="preserve">. Они показаны </w:t>
+        <w:t xml:space="preserve">Для работы над этими данными надо создать классы представляющие геоданные. Они показаны </w:t>
       </w:r>
       <w:r>
         <w:t>в</w:t>
@@ -3855,7 +3994,7 @@
         <w:rPr>
           <w:sz w:val="36"/>
         </w:rPr>
-        <w:instrText xml:space="preserve"> REF _Ref506133837 \h </w:instrText>
+        <w:instrText xml:space="preserve"> REF _Ref506133837 \h  \* MERGEFORMAT </w:instrText>
       </w:r>
       <w:r>
         <w:rPr>
@@ -3866,22 +4005,10 @@
         <w:rPr>
           <w:sz w:val="36"/>
         </w:rPr>
-        <w:instrText xml:space="preserve"> \* MERGEFORMAT </w:instrText>
-      </w:r>
-      <w:r>
-        <w:rPr>
-          <w:sz w:val="36"/>
-        </w:rPr>
         <w:fldChar w:fldCharType="separate"/>
       </w:r>
       <w:r>
-        <w:t>Прил</w:t>
-      </w:r>
-      <w:r>
-        <w:t>о</w:t>
-      </w:r>
-      <w:r>
-        <w:t xml:space="preserve">жение </w:t>
+        <w:t xml:space="preserve">Приложение </w:t>
       </w:r>
       <w:r>
         <w:rPr>
@@ -3925,14 +4052,12 @@
       <w:r>
         <w:t xml:space="preserve">Так как </w:t>
       </w:r>
-      <w:proofErr w:type="spellStart"/>
       <w:r>
         <w:rPr>
           <w:lang w:val="en-US"/>
         </w:rPr>
         <w:t>osm</w:t>
       </w:r>
-      <w:proofErr w:type="spellEnd"/>
       <w:r>
         <w:t xml:space="preserve"> файлы обладают внушительным размером(карта Москвы занимает ~1.5</w:t>
       </w:r>
@@ -3967,15 +4092,7 @@
         <w:t xml:space="preserve"> дерево в памяти</w:t>
       </w:r>
       <w:r>
-        <w:t xml:space="preserve"> не подходят. Для </w:t>
-      </w:r>
-      <w:proofErr w:type="spellStart"/>
-      <w:r>
-        <w:t>парсинга</w:t>
-      </w:r>
-      <w:proofErr w:type="spellEnd"/>
-      <w:r>
-        <w:t xml:space="preserve"> больших </w:t>
+        <w:t xml:space="preserve"> не подходят. Для парсинга больших </w:t>
       </w:r>
       <w:r>
         <w:rPr>
@@ -4019,14 +4136,12 @@
       <w:r>
         <w:t xml:space="preserve">оскольку иерархия элементов у </w:t>
       </w:r>
-      <w:proofErr w:type="spellStart"/>
       <w:r>
         <w:rPr>
           <w:lang w:val="en-US"/>
         </w:rPr>
         <w:t>osm</w:t>
       </w:r>
-      <w:proofErr w:type="spellEnd"/>
       <w:r>
         <w:t xml:space="preserve"> формата очень проста</w:t>
       </w:r>
@@ -4054,14 +4169,12 @@
       <w:r>
         <w:t xml:space="preserve"> включает в себя </w:t>
       </w:r>
-      <w:proofErr w:type="spellStart"/>
       <w:r>
         <w:rPr>
           <w:lang w:val="en-US"/>
         </w:rPr>
         <w:t>StAX</w:t>
       </w:r>
-      <w:proofErr w:type="spellEnd"/>
       <w:r>
         <w:t xml:space="preserve"> парсер.</w:t>
       </w:r>
@@ -4085,22 +4198,13 @@
         <w:fldChar w:fldCharType="begin"/>
       </w:r>
       <w:r>
-        <w:instrText xml:space="preserve"> REF _Ref506133926 \h </w:instrText>
-      </w:r>
-      <w:r>
-        <w:instrText xml:space="preserve"> \* MERGEFORMAT </w:instrText>
+        <w:instrText xml:space="preserve"> REF _Ref506133926 \h  \* MERGEFORMAT </w:instrText>
       </w:r>
       <w:r>
         <w:fldChar w:fldCharType="separate"/>
       </w:r>
       <w:r>
-        <w:t>Прило</w:t>
-      </w:r>
-      <w:r>
-        <w:t>ж</w:t>
-      </w:r>
-      <w:r>
-        <w:t xml:space="preserve">ение </w:t>
+        <w:t xml:space="preserve">Приложение </w:t>
       </w:r>
       <w:r>
         <w:rPr>
@@ -4120,14 +4224,12 @@
       <w:r>
         <w:t xml:space="preserve">Далее карта – это фрагмент данных </w:t>
       </w:r>
-      <w:proofErr w:type="spellStart"/>
       <w:r>
         <w:rPr>
           <w:lang w:val="en-US"/>
         </w:rPr>
         <w:t>osm</w:t>
       </w:r>
-      <w:proofErr w:type="spellEnd"/>
       <w:r>
         <w:t xml:space="preserve"> </w:t>
       </w:r>
@@ -4143,14 +4245,12 @@
       <w:r>
         <w:t xml:space="preserve"> </w:t>
       </w:r>
-      <w:proofErr w:type="spellStart"/>
       <w:r>
         <w:rPr>
           <w:lang w:val="en-US"/>
         </w:rPr>
         <w:t>api</w:t>
       </w:r>
-      <w:proofErr w:type="spellEnd"/>
       <w:r>
         <w:t>. В самом начале читаются границы карты и записываются в соответствующие поля, это необходимо для того что при дальнейшей конвертации географических координат в координаты на плоскости, можно было получать не абсолютные их значения, а относительно верхнего левого угла карты(точки с минимальной долготой и максимальной широтой). Сделано это для простоты передачи координат от клиента к серверу.</w:t>
       </w:r>
@@ -4205,58 +4305,48 @@
       <w:r>
         <w:t xml:space="preserve">, которые сохраняются внутри загрузчика, а потом забираются из него с помощью методов </w:t>
       </w:r>
-      <w:proofErr w:type="spellStart"/>
       <w:r>
         <w:rPr>
           <w:lang w:val="en-US"/>
         </w:rPr>
         <w:t>getNodes</w:t>
       </w:r>
-      <w:proofErr w:type="spellEnd"/>
       <w:r>
         <w:t xml:space="preserve">(), </w:t>
       </w:r>
-      <w:proofErr w:type="spellStart"/>
       <w:r>
         <w:rPr>
           <w:lang w:val="en-US"/>
         </w:rPr>
         <w:t>getWays</w:t>
       </w:r>
-      <w:proofErr w:type="spellEnd"/>
       <w:r>
         <w:t xml:space="preserve">(), </w:t>
       </w:r>
-      <w:proofErr w:type="spellStart"/>
       <w:r>
         <w:rPr>
           <w:lang w:val="en-US"/>
         </w:rPr>
         <w:t>getRelations</w:t>
       </w:r>
-      <w:proofErr w:type="spellEnd"/>
       <w:r>
         <w:t xml:space="preserve">(), </w:t>
       </w:r>
-      <w:proofErr w:type="spellStart"/>
       <w:r>
         <w:rPr>
           <w:lang w:val="en-US"/>
         </w:rPr>
         <w:t>getSimpleNodes</w:t>
       </w:r>
-      <w:proofErr w:type="spellEnd"/>
       <w:r>
         <w:t xml:space="preserve">(). Благодарю тому что все реализовано через интерфейс </w:t>
       </w:r>
-      <w:proofErr w:type="spellStart"/>
       <w:r>
         <w:rPr>
           <w:lang w:val="en-US"/>
         </w:rPr>
         <w:t>MapLoader</w:t>
       </w:r>
-      <w:proofErr w:type="spellEnd"/>
       <w:r>
         <w:t xml:space="preserve"> можно в дальнейшем написать </w:t>
       </w:r>
@@ -4309,19 +4399,7 @@
         <w:rPr>
           <w:rStyle w:val="Heading3Char"/>
         </w:rPr>
-        <w:t>2.3 До</w:t>
-      </w:r>
-      <w:r>
-        <w:rPr>
-          <w:rStyle w:val="Heading3Char"/>
-        </w:rPr>
-        <w:t>р</w:t>
-      </w:r>
-      <w:r>
-        <w:rPr>
-          <w:rStyle w:val="Heading3Char"/>
-        </w:rPr>
-        <w:t>ожный граф</w:t>
+        <w:t>2.3 Дорожный граф</w:t>
       </w:r>
       <w:r>
         <w:rPr>
@@ -4340,7 +4418,7 @@
       <w:pPr>
         <w:pStyle w:val="Heading4"/>
       </w:pPr>
-      <w:bookmarkStart w:id="23" w:name="_Toc506167660"/>
+      <w:bookmarkStart w:id="23" w:name="_Toc506224040"/>
       <w:r>
         <w:t>2.1.2 Данные о предложениях</w:t>
       </w:r>
@@ -4353,35 +4431,23 @@
       </w:pPr>
       <w:r>
         <w:tab/>
-        <w:t xml:space="preserve">Так как я пытался начать работать над этим проектом ещё в прошлом году(но не смог далеко продвинутся из-за малого объема знаний в то время), то я использовал данные собранные мною в прошлом году. Я </w:t>
-      </w:r>
-      <w:proofErr w:type="spellStart"/>
-      <w:r>
-        <w:t>парсил</w:t>
-      </w:r>
-      <w:proofErr w:type="spellEnd"/>
-      <w:r>
-        <w:t xml:space="preserve"> сайт с</w:t>
-      </w:r>
-      <w:proofErr w:type="spellStart"/>
+        <w:t>Так как я пытался начать работать над этим проектом ещё в прошлом году(но не смог далеко продвинутся из-за малого объема знаний в то время), то я использовал данные собранные мною в прошлом году. Я парсил сайт с</w:t>
+      </w:r>
       <w:r>
         <w:rPr>
           <w:lang w:val="en-US"/>
         </w:rPr>
         <w:t>ian</w:t>
       </w:r>
-      <w:proofErr w:type="spellEnd"/>
       <w:r>
         <w:t>.</w:t>
       </w:r>
-      <w:proofErr w:type="spellStart"/>
       <w:r>
         <w:rPr>
           <w:lang w:val="en-US"/>
         </w:rPr>
         <w:t>ru</w:t>
       </w:r>
-      <w:proofErr w:type="spellEnd"/>
       <w:r>
         <w:t xml:space="preserve"> </w:t>
       </w:r>
@@ -4394,14 +4460,12 @@
       <w:r>
         <w:t xml:space="preserve">Далее сохранил их в файл в формате </w:t>
       </w:r>
-      <w:proofErr w:type="spellStart"/>
       <w:r>
         <w:rPr>
           <w:lang w:val="en-US"/>
         </w:rPr>
         <w:t>json</w:t>
       </w:r>
-      <w:proofErr w:type="spellEnd"/>
       <w:r>
         <w:t>, из которого сервер и читает эти данные. Все данные о предложениях используются только для демонстрации возможностей программы.</w:t>
       </w:r>
@@ -4410,11 +4474,10 @@
       <w:pPr>
         <w:pStyle w:val="Heading3"/>
       </w:pPr>
-      <w:bookmarkStart w:id="24" w:name="_Toc506167661"/>
+      <w:bookmarkStart w:id="24" w:name="_Toc506224041"/>
       <w:r>
         <w:t xml:space="preserve">2.2 </w:t>
       </w:r>
-      <w:proofErr w:type="spellStart"/>
       <w:r>
         <w:rPr>
           <w:rStyle w:val="Heading3Char"/>
@@ -4422,7 +4485,6 @@
         <w:t>Квадродерево</w:t>
       </w:r>
       <w:bookmarkEnd w:id="24"/>
-      <w:proofErr w:type="spellEnd"/>
     </w:p>
     <w:p>
       <w:pPr>
@@ -4430,15 +4492,7 @@
         <w:ind w:left="0" w:firstLine="709"/>
       </w:pPr>
       <w:r>
-        <w:t xml:space="preserve">Для отрисовки домов, их выбора, поиска близкой к ним инфраструктуры и составления дорожного графа мне необходим быстрый поиск по данным карты. Для этого существует множество методов организации данных на плоскости. Из них я выбрал </w:t>
-      </w:r>
-      <w:proofErr w:type="spellStart"/>
-      <w:r>
-        <w:t>квадродерево</w:t>
-      </w:r>
-      <w:proofErr w:type="spellEnd"/>
-      <w:r>
-        <w:t>(</w:t>
+        <w:t>Для отрисовки домов, их выбора, поиска близкой к ним инфраструктуры и составления дорожного графа мне необходим быстрый поиск по данным карты. Для этого существует множество методов организации данных на плоскости. Из них я выбрал квадродерево(</w:t>
       </w:r>
       <w:r>
         <w:rPr>
@@ -4463,35 +4517,23 @@
       </w:pPr>
       <w:r>
         <w:lastRenderedPageBreak/>
-        <w:t xml:space="preserve">Реализация </w:t>
-      </w:r>
-      <w:proofErr w:type="spellStart"/>
-      <w:r>
-        <w:t>квадродерева</w:t>
-      </w:r>
-      <w:proofErr w:type="spellEnd"/>
-      <w:r>
-        <w:t xml:space="preserve"> находится в классе </w:t>
-      </w:r>
-      <w:proofErr w:type="spellStart"/>
+        <w:t xml:space="preserve">Реализация квадродерева находится в классе </w:t>
+      </w:r>
       <w:r>
         <w:rPr>
           <w:lang w:val="en-US"/>
         </w:rPr>
         <w:t>QuadTreeNode</w:t>
       </w:r>
-      <w:proofErr w:type="spellEnd"/>
       <w:r>
         <w:t xml:space="preserve">, а методы для поиска в нем и его корень в классе </w:t>
       </w:r>
-      <w:proofErr w:type="spellStart"/>
       <w:r>
         <w:rPr>
           <w:lang w:val="en-US"/>
         </w:rPr>
         <w:t>QuadTree</w:t>
       </w:r>
-      <w:proofErr w:type="spellEnd"/>
       <w:r>
         <w:t>. Оно может в себе содержать как точки, так и полигоны с линиями. У меня оно не сбалансированное.</w:t>
       </w:r>
@@ -4511,15 +4553,7 @@
         </w:rPr>
       </w:pPr>
       <w:r>
-        <w:t xml:space="preserve">В </w:t>
-      </w:r>
-      <w:proofErr w:type="spellStart"/>
-      <w:r>
-        <w:t>квадродереве</w:t>
-      </w:r>
-      <w:proofErr w:type="spellEnd"/>
-      <w:r>
-        <w:t xml:space="preserve">, у каждого узла может быть по 4 потомка, которые делят своего родителя на 4 равные части. </w:t>
+        <w:t xml:space="preserve">В квадродереве, у каждого узла может быть по 4 потомка, которые делят своего родителя на 4 равные части. </w:t>
       </w:r>
       <w:r>
         <w:rPr>
@@ -4819,21 +4853,7 @@
         <w:rPr>
           <w:rFonts w:eastAsiaTheme="minorEastAsia"/>
         </w:rPr>
-        <w:t xml:space="preserve">Добавление точки в </w:t>
-      </w:r>
-      <w:proofErr w:type="spellStart"/>
-      <w:r>
-        <w:rPr>
-          <w:rFonts w:eastAsiaTheme="minorEastAsia"/>
-        </w:rPr>
-        <w:t>квадродереве</w:t>
-      </w:r>
-      <w:proofErr w:type="spellEnd"/>
-      <w:r>
-        <w:rPr>
-          <w:rFonts w:eastAsiaTheme="minorEastAsia"/>
-        </w:rPr>
-        <w:t xml:space="preserve"> очень тривиально. Когда с линиями и полигонами уже сложнее, так как необходимо их обрезать, что бы они не выходили за границы </w:t>
+        <w:t xml:space="preserve">Добавление точки в квадродереве очень тривиально. Когда с линиями и полигонами уже сложнее, так как необходимо их обрезать, что бы они не выходили за границы </w:t>
       </w:r>
       <w:r>
         <w:rPr>
@@ -4859,7 +4879,6 @@
         </w:rPr>
         <w:t xml:space="preserve"> </w:t>
       </w:r>
-      <w:proofErr w:type="spellStart"/>
       <w:r>
         <w:rPr>
           <w:rFonts w:eastAsiaTheme="minorEastAsia"/>
@@ -4867,14 +4886,12 @@
         </w:rPr>
         <w:t>addRoad</w:t>
       </w:r>
-      <w:proofErr w:type="spellEnd"/>
       <w:r>
         <w:rPr>
           <w:rFonts w:eastAsiaTheme="minorEastAsia"/>
         </w:rPr>
         <w:t xml:space="preserve">() класса </w:t>
       </w:r>
-      <w:proofErr w:type="spellStart"/>
       <w:r>
         <w:rPr>
           <w:rFonts w:eastAsiaTheme="minorEastAsia"/>
@@ -4882,56 +4899,12 @@
         </w:rPr>
         <w:t>QuadTreeNode</w:t>
       </w:r>
-      <w:proofErr w:type="spellEnd"/>
-      <w:r>
-        <w:rPr>
-          <w:rFonts w:eastAsiaTheme="minorEastAsia"/>
-        </w:rPr>
-        <w:t xml:space="preserve">. Для обрезки же полигонов я реализовал алгоритм </w:t>
-      </w:r>
-      <w:proofErr w:type="spellStart"/>
-      <w:r>
-        <w:rPr>
-          <w:rFonts w:eastAsiaTheme="minorEastAsia"/>
-        </w:rPr>
-        <w:t>Уайлера-Атертона</w:t>
-      </w:r>
-      <w:proofErr w:type="spellEnd"/>
-      <w:r>
-        <w:rPr>
-          <w:rFonts w:eastAsiaTheme="minorEastAsia"/>
-        </w:rPr>
-        <w:t xml:space="preserve"> (</w:t>
-      </w:r>
-      <w:proofErr w:type="spellStart"/>
-      <w:r>
-        <w:rPr>
-          <w:rFonts w:eastAsiaTheme="minorEastAsia"/>
-        </w:rPr>
-        <w:t>Weiler</w:t>
-      </w:r>
-      <w:proofErr w:type="spellEnd"/>
-      <w:r>
-        <w:rPr>
-          <w:rFonts w:eastAsiaTheme="minorEastAsia"/>
-        </w:rPr>
-        <w:t>–</w:t>
-      </w:r>
-      <w:proofErr w:type="spellStart"/>
-      <w:r>
-        <w:rPr>
-          <w:rFonts w:eastAsiaTheme="minorEastAsia"/>
-        </w:rPr>
-        <w:t>Atherton</w:t>
-      </w:r>
-      <w:proofErr w:type="spellEnd"/>
-      <w:r>
-        <w:rPr>
-          <w:rFonts w:eastAsiaTheme="minorEastAsia"/>
-        </w:rPr>
-        <w:t xml:space="preserve">). Его реализация находится в методе </w:t>
-      </w:r>
-      <w:proofErr w:type="spellStart"/>
+      <w:r>
+        <w:rPr>
+          <w:rFonts w:eastAsiaTheme="minorEastAsia"/>
+        </w:rPr>
+        <w:t xml:space="preserve">. Для обрезки же полигонов я реализовал алгоритм Уайлера-Атертона (Weiler–Atherton). Его реализация находится в методе </w:t>
+      </w:r>
       <w:r>
         <w:rPr>
           <w:rFonts w:eastAsiaTheme="minorEastAsia"/>
@@ -4939,7 +4912,6 @@
         </w:rPr>
         <w:t>addPoly</w:t>
       </w:r>
-      <w:proofErr w:type="spellEnd"/>
       <w:r>
         <w:rPr>
           <w:rFonts w:eastAsiaTheme="minorEastAsia"/>
@@ -5005,21 +4977,7 @@
         <w:rPr>
           <w:rFonts w:eastAsiaTheme="minorEastAsia"/>
         </w:rPr>
-        <w:t xml:space="preserve">Все алгоритмы поиска в </w:t>
-      </w:r>
-      <w:proofErr w:type="spellStart"/>
-      <w:r>
-        <w:rPr>
-          <w:rFonts w:eastAsiaTheme="minorEastAsia"/>
-        </w:rPr>
-        <w:t>квадродереве</w:t>
-      </w:r>
-      <w:proofErr w:type="spellEnd"/>
-      <w:r>
-        <w:rPr>
-          <w:rFonts w:eastAsiaTheme="minorEastAsia"/>
-        </w:rPr>
-        <w:t xml:space="preserve"> сводятся к одной последовательности действий. 1. Поиск всех конечных узлов, которые пересекаются или содержатся в фигуре поиска или содержат фигуру поиска. 2. Обход всех найденных узлов и проверка их элементов на вхождение в фигуру поиска или вхождение фигуры поиска в них. 3. Массив элементов что входят в фигуру и будет результатом. Здесь есть пространство для оптимизаций, например, проведя простую проверку на </w:t>
+        <w:t xml:space="preserve">Все алгоритмы поиска в квадродереве сводятся к одной последовательности действий. 1. Поиск всех конечных узлов, которые пересекаются или содержатся в фигуре поиска или содержат фигуру поиска. 2. Обход всех найденных узлов и проверка их элементов на вхождение в фигуру поиска или вхождение фигуры поиска в них. 3. Массив элементов что входят в фигуру и будет результатом. Здесь есть пространство для оптимизаций, например, проведя простую проверку на </w:t>
       </w:r>
       <w:r>
         <w:rPr>
@@ -5084,7 +5042,6 @@
         </w:rPr>
         <w:t xml:space="preserve">или </w:t>
       </w:r>
-      <w:proofErr w:type="spellStart"/>
       <w:r>
         <w:rPr>
           <w:rFonts w:eastAsiaTheme="minorEastAsia"/>
@@ -5092,7 +5049,6 @@
         </w:rPr>
         <w:t>RoadGraphNode</w:t>
       </w:r>
-      <w:proofErr w:type="spellEnd"/>
       <w:r>
         <w:rPr>
           <w:rFonts w:eastAsiaTheme="minorEastAsia"/>
@@ -5117,7 +5073,7 @@
         </w:rPr>
       </w:pPr>
       <w:bookmarkStart w:id="25" w:name="_Ref506127194"/>
-      <w:bookmarkStart w:id="26" w:name="_Toc506167662"/>
+      <w:bookmarkStart w:id="26" w:name="_Toc506224042"/>
       <w:r>
         <w:rPr>
           <w:rStyle w:val="Heading3Char"/>
@@ -5189,7 +5145,6 @@
         </w:rPr>
         <w:t xml:space="preserve">объекты класса </w:t>
       </w:r>
-      <w:proofErr w:type="spellStart"/>
       <w:r>
         <w:rPr>
           <w:rFonts w:eastAsiaTheme="minorEastAsia"/>
@@ -5197,7 +5152,6 @@
         </w:rPr>
         <w:t>RoadGraphNode</w:t>
       </w:r>
-      <w:proofErr w:type="spellEnd"/>
       <w:r>
         <w:rPr>
           <w:rFonts w:eastAsiaTheme="minorEastAsia"/>
@@ -5282,7 +5236,6 @@
         </w:rPr>
         <w:t xml:space="preserve"> </w:t>
       </w:r>
-      <w:proofErr w:type="spellStart"/>
       <w:r>
         <w:rPr>
           <w:rFonts w:eastAsiaTheme="minorEastAsia"/>
@@ -5290,7 +5243,6 @@
         </w:rPr>
         <w:t>RoadGraphNode</w:t>
       </w:r>
-      <w:proofErr w:type="spellEnd"/>
       <w:r>
         <w:rPr>
           <w:rFonts w:eastAsiaTheme="minorEastAsia"/>
@@ -5357,7 +5309,6 @@
         </w:rPr>
         <w:t xml:space="preserve">. Это послужило причиной для отказа от динамических массивов </w:t>
       </w:r>
-      <w:proofErr w:type="spellStart"/>
       <w:r>
         <w:rPr>
           <w:rFonts w:eastAsiaTheme="minorEastAsia"/>
@@ -5365,7 +5316,6 @@
         </w:rPr>
         <w:t>ArrayList</w:t>
       </w:r>
-      <w:proofErr w:type="spellEnd"/>
       <w:r>
         <w:rPr>
           <w:rFonts w:eastAsiaTheme="minorEastAsia"/>
@@ -5415,7 +5365,6 @@
         </w:rPr>
         <w:t xml:space="preserve">библиотеки </w:t>
       </w:r>
-      <w:proofErr w:type="spellStart"/>
       <w:r>
         <w:rPr>
           <w:rFonts w:eastAsiaTheme="minorEastAsia"/>
@@ -5423,7 +5372,6 @@
         </w:rPr>
         <w:t>jol</w:t>
       </w:r>
-      <w:proofErr w:type="spellEnd"/>
       <w:r>
         <w:rPr>
           <w:rFonts w:eastAsiaTheme="minorEastAsia"/>
@@ -5475,7 +5423,6 @@
         </w:rPr>
         <w:t xml:space="preserve"> размер </w:t>
       </w:r>
-      <w:proofErr w:type="spellStart"/>
       <w:r>
         <w:rPr>
           <w:rFonts w:eastAsiaTheme="minorEastAsia"/>
@@ -5483,7 +5430,6 @@
         </w:rPr>
         <w:t>ArrayList</w:t>
       </w:r>
-      <w:proofErr w:type="spellEnd"/>
       <w:r>
         <w:rPr>
           <w:rFonts w:eastAsiaTheme="minorEastAsia"/>
@@ -5515,7 +5461,6 @@
         </w:rPr>
         <w:t xml:space="preserve"> от конфигурации </w:t>
       </w:r>
-      <w:proofErr w:type="spellStart"/>
       <w:r>
         <w:rPr>
           <w:rFonts w:eastAsiaTheme="minorEastAsia"/>
@@ -5523,7 +5468,6 @@
         </w:rPr>
         <w:t>jvm</w:t>
       </w:r>
-      <w:proofErr w:type="spellEnd"/>
       <w:r>
         <w:rPr>
           <w:rFonts w:eastAsiaTheme="minorEastAsia"/>
@@ -5579,7 +5523,6 @@
         </w:rPr>
         <w:t xml:space="preserve">(зависит от конфигурации </w:t>
       </w:r>
-      <w:proofErr w:type="spellStart"/>
       <w:r>
         <w:rPr>
           <w:rFonts w:eastAsiaTheme="minorEastAsia"/>
@@ -5587,7 +5530,6 @@
         </w:rPr>
         <w:t>jvm</w:t>
       </w:r>
-      <w:proofErr w:type="spellEnd"/>
       <w:r>
         <w:rPr>
           <w:rFonts w:eastAsiaTheme="minorEastAsia"/>
@@ -5600,7 +5542,6 @@
         </w:rPr>
         <w:t xml:space="preserve">, но поскольку </w:t>
       </w:r>
-      <w:proofErr w:type="spellStart"/>
       <w:r>
         <w:rPr>
           <w:rFonts w:eastAsiaTheme="minorEastAsia"/>
@@ -5608,7 +5549,6 @@
         </w:rPr>
         <w:t>ArrayList</w:t>
       </w:r>
-      <w:proofErr w:type="spellEnd"/>
       <w:r>
         <w:rPr>
           <w:rFonts w:eastAsiaTheme="minorEastAsia"/>
@@ -5670,7 +5610,6 @@
         </w:rPr>
         <w:t xml:space="preserve"> </w:t>
       </w:r>
-      <w:proofErr w:type="spellStart"/>
       <w:r>
         <w:rPr>
           <w:rFonts w:eastAsiaTheme="minorEastAsia"/>
@@ -5678,7 +5617,6 @@
         </w:rPr>
         <w:t>ArrayList</w:t>
       </w:r>
-      <w:proofErr w:type="spellEnd"/>
       <w:r>
         <w:rPr>
           <w:rFonts w:eastAsiaTheme="minorEastAsia"/>
@@ -5704,7 +5642,6 @@
         <w:lastRenderedPageBreak/>
         <w:t xml:space="preserve">Соответственно переход от </w:t>
       </w:r>
-      <w:proofErr w:type="spellStart"/>
       <w:r>
         <w:rPr>
           <w:rFonts w:eastAsiaTheme="minorEastAsia"/>
@@ -5712,7 +5649,6 @@
         </w:rPr>
         <w:t>ArrayList</w:t>
       </w:r>
-      <w:proofErr w:type="spellEnd"/>
       <w:r>
         <w:rPr>
           <w:rFonts w:eastAsiaTheme="minorEastAsia"/>
@@ -5744,7 +5680,6 @@
         </w:rPr>
         <w:t xml:space="preserve">сохраняет 24 байта, а если учесть количество </w:t>
       </w:r>
-      <w:proofErr w:type="spellStart"/>
       <w:r>
         <w:rPr>
           <w:rFonts w:eastAsiaTheme="minorEastAsia"/>
@@ -5752,7 +5687,6 @@
         </w:rPr>
         <w:t>RoadGraphNode</w:t>
       </w:r>
-      <w:proofErr w:type="spellEnd"/>
       <w:r>
         <w:rPr>
           <w:rFonts w:eastAsiaTheme="minorEastAsia"/>
@@ -5815,7 +5749,6 @@
         </w:rPr>
         <w:t xml:space="preserve">157 Мбайт. Но т.к. в </w:t>
       </w:r>
-      <w:proofErr w:type="spellStart"/>
       <w:r>
         <w:rPr>
           <w:rFonts w:eastAsiaTheme="minorEastAsia"/>
@@ -5823,7 +5756,6 @@
         </w:rPr>
         <w:t>RoadGraphNode</w:t>
       </w:r>
-      <w:proofErr w:type="spellEnd"/>
       <w:r>
         <w:rPr>
           <w:rFonts w:eastAsiaTheme="minorEastAsia"/>
@@ -5935,7 +5867,6 @@
         </w:rPr>
         <w:t xml:space="preserve">ы для </w:t>
       </w:r>
-      <w:proofErr w:type="spellStart"/>
       <w:r>
         <w:rPr>
           <w:rFonts w:eastAsiaTheme="minorEastAsia"/>
@@ -5943,7 +5874,6 @@
         </w:rPr>
         <w:t>RoadGraphNode</w:t>
       </w:r>
-      <w:proofErr w:type="spellEnd"/>
       <w:r>
         <w:rPr>
           <w:rFonts w:eastAsiaTheme="minorEastAsia"/>
@@ -5956,7 +5886,6 @@
         </w:rPr>
         <w:t xml:space="preserve">и самого дорожного графа – классы </w:t>
       </w:r>
-      <w:proofErr w:type="spellStart"/>
       <w:r>
         <w:rPr>
           <w:rFonts w:eastAsiaTheme="minorEastAsia"/>
@@ -5964,7 +5893,6 @@
         </w:rPr>
         <w:t>RoadGraphNodeBuilder</w:t>
       </w:r>
-      <w:proofErr w:type="spellEnd"/>
       <w:r>
         <w:rPr>
           <w:rFonts w:eastAsiaTheme="minorEastAsia"/>
@@ -5977,7 +5905,6 @@
         </w:rPr>
         <w:t xml:space="preserve">и </w:t>
       </w:r>
-      <w:proofErr w:type="spellStart"/>
       <w:r>
         <w:rPr>
           <w:rFonts w:eastAsiaTheme="minorEastAsia"/>
@@ -5985,7 +5912,6 @@
         </w:rPr>
         <w:t>RoadGraphBuilder</w:t>
       </w:r>
-      <w:proofErr w:type="spellEnd"/>
       <w:r>
         <w:rPr>
           <w:rFonts w:eastAsiaTheme="minorEastAsia"/>
@@ -6016,7 +5942,6 @@
         </w:rPr>
         <w:t xml:space="preserve"> добавления всех нод в </w:t>
       </w:r>
-      <w:proofErr w:type="spellStart"/>
       <w:r>
         <w:rPr>
           <w:rFonts w:eastAsiaTheme="minorEastAsia"/>
@@ -6024,14 +5949,12 @@
         </w:rPr>
         <w:t>RoadGraphBuilder</w:t>
       </w:r>
-      <w:proofErr w:type="spellEnd"/>
       <w:r>
         <w:rPr>
           <w:rFonts w:eastAsiaTheme="minorEastAsia"/>
         </w:rPr>
         <w:t xml:space="preserve"> вызывается его метод </w:t>
       </w:r>
-      <w:proofErr w:type="spellStart"/>
       <w:r>
         <w:rPr>
           <w:rFonts w:eastAsiaTheme="minorEastAsia"/>
@@ -6039,7 +5962,6 @@
         </w:rPr>
         <w:t>getRoadGraph</w:t>
       </w:r>
-      <w:proofErr w:type="spellEnd"/>
       <w:r>
         <w:rPr>
           <w:rFonts w:eastAsiaTheme="minorEastAsia"/>
@@ -6052,7 +5974,6 @@
         </w:rPr>
         <w:t xml:space="preserve">, который возвращает </w:t>
       </w:r>
-      <w:proofErr w:type="spellStart"/>
       <w:r>
         <w:rPr>
           <w:rFonts w:eastAsiaTheme="minorEastAsia"/>
@@ -6060,7 +5981,6 @@
         </w:rPr>
         <w:t>HashMap</w:t>
       </w:r>
-      <w:proofErr w:type="spellEnd"/>
       <w:r>
         <w:rPr>
           <w:rFonts w:eastAsiaTheme="minorEastAsia"/>
@@ -6080,7 +6000,6 @@
         </w:rPr>
         <w:t xml:space="preserve">, </w:t>
       </w:r>
-      <w:proofErr w:type="spellStart"/>
       <w:r>
         <w:rPr>
           <w:rFonts w:eastAsiaTheme="minorEastAsia"/>
@@ -6088,7 +6007,6 @@
         </w:rPr>
         <w:t>RoadGraphNode</w:t>
       </w:r>
-      <w:proofErr w:type="spellEnd"/>
       <w:r>
         <w:rPr>
           <w:rFonts w:eastAsiaTheme="minorEastAsia"/>
@@ -6136,23 +6054,8 @@
         <w:rPr>
           <w:rFonts w:eastAsiaTheme="minorEastAsia"/>
         </w:rPr>
-        <w:t xml:space="preserve"> значение сама </w:t>
-      </w:r>
-      <w:proofErr w:type="spellStart"/>
-      <w:r>
-        <w:rPr>
-          <w:rFonts w:eastAsiaTheme="minorEastAsia"/>
-        </w:rPr>
-        <w:t>нода</w:t>
-      </w:r>
-      <w:proofErr w:type="spellEnd"/>
-      <w:r>
-        <w:rPr>
-          <w:rFonts w:eastAsiaTheme="minorEastAsia"/>
-        </w:rPr>
-        <w:t xml:space="preserve">. Все ноды в этом </w:t>
-      </w:r>
-      <w:proofErr w:type="spellStart"/>
+        <w:t xml:space="preserve"> значение сама нода. Все ноды в этом </w:t>
+      </w:r>
       <w:r>
         <w:rPr>
           <w:rFonts w:eastAsiaTheme="minorEastAsia"/>
@@ -6160,7 +6063,6 @@
         </w:rPr>
         <w:t>HashMap</w:t>
       </w:r>
-      <w:proofErr w:type="spellEnd"/>
       <w:r>
         <w:rPr>
           <w:rFonts w:eastAsiaTheme="minorEastAsia"/>
@@ -6191,7 +6093,6 @@
         </w:rPr>
         <w:t xml:space="preserve">Используя </w:t>
       </w:r>
-      <w:proofErr w:type="spellStart"/>
       <w:r>
         <w:rPr>
           <w:rFonts w:eastAsiaTheme="minorEastAsia"/>
@@ -6199,14 +6100,12 @@
         </w:rPr>
         <w:t>RoadGraphBuilder</w:t>
       </w:r>
-      <w:proofErr w:type="spellEnd"/>
       <w:r>
         <w:rPr>
           <w:rFonts w:eastAsiaTheme="minorEastAsia"/>
         </w:rPr>
         <w:t xml:space="preserve">, </w:t>
       </w:r>
-      <w:proofErr w:type="spellStart"/>
       <w:r>
         <w:rPr>
           <w:rFonts w:eastAsiaTheme="minorEastAsia"/>
@@ -6214,7 +6113,6 @@
         </w:rPr>
         <w:t>MapLoader</w:t>
       </w:r>
-      <w:proofErr w:type="spellEnd"/>
       <w:r>
         <w:rPr>
           <w:rFonts w:eastAsiaTheme="minorEastAsia"/>
@@ -6225,21 +6123,7 @@
         <w:rPr>
           <w:rFonts w:eastAsiaTheme="minorEastAsia"/>
         </w:rPr>
-        <w:t xml:space="preserve">добавляет в граф все дороги прочитанные им. Также после загрузки </w:t>
-      </w:r>
-      <w:proofErr w:type="spellStart"/>
-      <w:r>
-        <w:rPr>
-          <w:rFonts w:eastAsiaTheme="minorEastAsia"/>
-        </w:rPr>
-        <w:t>геоданных</w:t>
-      </w:r>
-      <w:proofErr w:type="spellEnd"/>
-      <w:r>
-        <w:rPr>
-          <w:rFonts w:eastAsiaTheme="minorEastAsia"/>
-        </w:rPr>
-        <w:t xml:space="preserve"> вызывается метод </w:t>
+        <w:t xml:space="preserve">добавляет в граф все дороги прочитанные им. Также после загрузки геоданных вызывается метод </w:t>
       </w:r>
       <w:r>
         <w:rPr>
@@ -6267,7 +6151,6 @@
         </w:rPr>
         <w:t>_</w:t>
       </w:r>
-      <w:proofErr w:type="spellStart"/>
       <w:r>
         <w:rPr>
           <w:rFonts w:eastAsiaTheme="minorEastAsia"/>
@@ -6275,7 +6158,6 @@
         </w:rPr>
         <w:t>init</w:t>
       </w:r>
-      <w:proofErr w:type="spellEnd"/>
       <w:r>
         <w:rPr>
           <w:rFonts w:eastAsiaTheme="minorEastAsia"/>
@@ -6305,7 +6187,7 @@
           <w:rFonts w:eastAsiaTheme="minorEastAsia"/>
         </w:rPr>
       </w:pPr>
-      <w:bookmarkStart w:id="27" w:name="_Toc506167663"/>
+      <w:bookmarkStart w:id="27" w:name="_Toc506224043"/>
       <w:r>
         <w:rPr>
           <w:rFonts w:eastAsiaTheme="minorEastAsia"/>
@@ -6367,7 +6249,6 @@
         </w:rPr>
         <w:t xml:space="preserve"> по началу мною был написан рекурсивный алгоритм(</w:t>
       </w:r>
-      <w:proofErr w:type="spellStart"/>
       <w:r>
         <w:rPr>
           <w:rFonts w:eastAsiaTheme="minorEastAsia"/>
@@ -6375,26 +6256,17 @@
         </w:rPr>
         <w:t>PropertyMap</w:t>
       </w:r>
-      <w:proofErr w:type="spellEnd"/>
       <w:r>
         <w:rPr>
           <w:rFonts w:eastAsiaTheme="minorEastAsia"/>
         </w:rPr>
         <w:t>.</w:t>
       </w:r>
-      <w:proofErr w:type="spellStart"/>
-      <w:r>
-        <w:rPr>
-          <w:rFonts w:eastAsiaTheme="minorEastAsia"/>
-        </w:rPr>
-        <w:t>recCalculateDistances</w:t>
-      </w:r>
-      <w:proofErr w:type="spellEnd"/>
-      <w:r>
-        <w:rPr>
-          <w:rFonts w:eastAsiaTheme="minorEastAsia"/>
-        </w:rPr>
-        <w:t>(</w:t>
+      <w:r>
+        <w:rPr>
+          <w:rFonts w:eastAsiaTheme="minorEastAsia"/>
+        </w:rPr>
+        <w:t>recCalculateDistances(</w:t>
       </w:r>
       <w:r>
         <w:rPr>
@@ -6489,7 +6361,6 @@
         </w:rPr>
         <w:t>(</w:t>
       </w:r>
-      <w:proofErr w:type="spellStart"/>
       <w:r>
         <w:rPr>
           <w:rFonts w:eastAsiaTheme="minorEastAsia"/>
@@ -6497,21 +6368,18 @@
         </w:rPr>
         <w:t>PropertyMap</w:t>
       </w:r>
-      <w:proofErr w:type="spellEnd"/>
       <w:r>
         <w:rPr>
           <w:rFonts w:eastAsiaTheme="minorEastAsia"/>
         </w:rPr>
         <w:t>.</w:t>
       </w:r>
-      <w:proofErr w:type="spellStart"/>
       <w:r>
         <w:rPr>
           <w:rFonts w:eastAsiaTheme="minorEastAsia"/>
         </w:rPr>
         <w:t>widthRecCalculateDistance</w:t>
       </w:r>
-      <w:proofErr w:type="spellEnd"/>
       <w:r>
         <w:rPr>
           <w:rFonts w:eastAsiaTheme="minorEastAsia"/>
@@ -6528,18 +6396,12 @@
         <w:rPr>
           <w:rFonts w:eastAsiaTheme="minorEastAsia"/>
         </w:rPr>
-        <w:instrText xml:space="preserve"> REF _Ref506133743 \h </w:instrText>
-      </w:r>
-      <w:r>
-        <w:rPr>
-          <w:rFonts w:eastAsiaTheme="minorEastAsia"/>
-        </w:rPr>
-      </w:r>
-      <w:r>
-        <w:rPr>
-          <w:rFonts w:eastAsiaTheme="minorEastAsia"/>
-        </w:rPr>
-        <w:instrText xml:space="preserve"> \* MERGEFORMAT </w:instrText>
+        <w:instrText xml:space="preserve"> REF _Ref506133743 \h  \* MERGEFORMAT </w:instrText>
+      </w:r>
+      <w:r>
+        <w:rPr>
+          <w:rFonts w:eastAsiaTheme="minorEastAsia"/>
+        </w:rPr>
       </w:r>
       <w:r>
         <w:rPr>
@@ -6548,13 +6410,7 @@
         <w:fldChar w:fldCharType="separate"/>
       </w:r>
       <w:r>
-        <w:t>При</w:t>
-      </w:r>
-      <w:r>
-        <w:t>л</w:t>
-      </w:r>
-      <w:r>
-        <w:t xml:space="preserve">ожение </w:t>
+        <w:t xml:space="preserve">Приложение </w:t>
       </w:r>
       <w:r>
         <w:rPr>
@@ -6584,18 +6440,12 @@
         <w:rPr>
           <w:rFonts w:eastAsiaTheme="minorEastAsia"/>
         </w:rPr>
-        <w:instrText xml:space="preserve"> REF _Ref506133750 \h </w:instrText>
-      </w:r>
-      <w:r>
-        <w:rPr>
-          <w:rFonts w:eastAsiaTheme="minorEastAsia"/>
-        </w:rPr>
-      </w:r>
-      <w:r>
-        <w:rPr>
-          <w:rFonts w:eastAsiaTheme="minorEastAsia"/>
-        </w:rPr>
-        <w:instrText xml:space="preserve"> \* MERGEFORMAT </w:instrText>
+        <w:instrText xml:space="preserve"> REF _Ref506133750 \h  \* MERGEFORMAT </w:instrText>
+      </w:r>
+      <w:r>
+        <w:rPr>
+          <w:rFonts w:eastAsiaTheme="minorEastAsia"/>
+        </w:rPr>
       </w:r>
       <w:r>
         <w:rPr>
@@ -6652,21 +6502,7 @@
         <w:rPr>
           <w:rFonts w:eastAsiaTheme="minorEastAsia"/>
         </w:rPr>
-        <w:t xml:space="preserve">При работе с одним пользователем проблем нет, но если будет несколько пользователей запрашивающих </w:t>
-      </w:r>
-      <w:proofErr w:type="spellStart"/>
-      <w:r>
-        <w:rPr>
-          <w:rFonts w:eastAsiaTheme="minorEastAsia"/>
-        </w:rPr>
-        <w:t>тайлы</w:t>
-      </w:r>
-      <w:proofErr w:type="spellEnd"/>
-      <w:r>
-        <w:rPr>
-          <w:rFonts w:eastAsiaTheme="minorEastAsia"/>
-        </w:rPr>
-        <w:t xml:space="preserve">, то начнутся проблемы из-за того что при смене параметров запроса(один пользователь смотрит транспортную доступность одного дома, а другой другого) придется </w:t>
+        <w:t xml:space="preserve">При работе с одним пользователем проблем нет, но если будет несколько пользователей запрашивающих тайлы, то начнутся проблемы из-за того что при смене параметров запроса(один пользователь смотрит транспортную доступность одного дома, а другой другого) придется </w:t>
       </w:r>
       <w:r>
         <w:rPr>
@@ -6686,35 +6522,30 @@
         </w:rPr>
         <w:t xml:space="preserve">, в которую записывается её дальность, будет массив чисел, также хранящий дальности этой ноды в различных расчетах(соответственно дальности всех нод, рассчитанные в рамках одного запроса, хранятся под одним и тем же индексом). Для того что бы определить был ли уже произведен расчет для запрошенных параметров и если был, то по какому индексу в массивах находятся его результаты я создал класс </w:t>
       </w:r>
-      <w:proofErr w:type="spellStart"/>
       <w:r>
         <w:rPr>
           <w:rFonts w:eastAsiaTheme="minorEastAsia"/>
         </w:rPr>
         <w:t>CalculatedGraphCache</w:t>
       </w:r>
-      <w:proofErr w:type="spellEnd"/>
       <w:r>
         <w:rPr>
           <w:rFonts w:eastAsiaTheme="minorEastAsia"/>
         </w:rPr>
         <w:t xml:space="preserve"> и </w:t>
       </w:r>
-      <w:proofErr w:type="spellStart"/>
       <w:r>
         <w:rPr>
           <w:rFonts w:eastAsiaTheme="minorEastAsia"/>
         </w:rPr>
         <w:t>CalculatedGraphKey</w:t>
       </w:r>
-      <w:proofErr w:type="spellEnd"/>
       <w:r>
         <w:rPr>
           <w:rFonts w:eastAsiaTheme="minorEastAsia"/>
         </w:rPr>
         <w:t xml:space="preserve">. С помощью второго я проверяю являются ли запросы идентичными, а первый хранит в себе с помощью </w:t>
       </w:r>
-      <w:proofErr w:type="spellStart"/>
       <w:r>
         <w:rPr>
           <w:rFonts w:eastAsiaTheme="minorEastAsia"/>
@@ -6722,7 +6553,6 @@
         </w:rPr>
         <w:t>HashMap</w:t>
       </w:r>
-      <w:proofErr w:type="spellEnd"/>
       <w:r>
         <w:rPr>
           <w:rFonts w:eastAsiaTheme="minorEastAsia"/>
@@ -6735,14 +6565,12 @@
         </w:rPr>
         <w:t xml:space="preserve">ы с ключом </w:t>
       </w:r>
-      <w:proofErr w:type="spellStart"/>
       <w:r>
         <w:rPr>
           <w:rFonts w:eastAsiaTheme="minorEastAsia"/>
         </w:rPr>
         <w:t>CalculatedGraphKey</w:t>
       </w:r>
-      <w:proofErr w:type="spellEnd"/>
       <w:r>
         <w:rPr>
           <w:rFonts w:eastAsiaTheme="minorEastAsia"/>
@@ -6763,7 +6591,7 @@
       <w:pPr>
         <w:pStyle w:val="Heading3"/>
       </w:pPr>
-      <w:bookmarkStart w:id="28" w:name="_Toc506167664"/>
+      <w:bookmarkStart w:id="28" w:name="_Toc506224044"/>
       <w:r>
         <w:t>2.5 Доступность инфраструктуры</w:t>
       </w:r>
@@ -6774,28 +6602,24 @@
         <w:tab/>
         <w:t xml:space="preserve">Имея рассчитанный граф очень просто найти инфраструктуру по близости. Если максимальная её дальность меньше или равна максимальной дальности при расчете графа. Для это необходимо обойти все объекты инфраструктуры, для каждого из них найди ближайшую </w:t>
       </w:r>
-      <w:proofErr w:type="spellStart"/>
       <w:r>
         <w:rPr>
           <w:lang w:val="en-US"/>
         </w:rPr>
         <w:t>RoadGraphNode</w:t>
       </w:r>
-      <w:proofErr w:type="spellEnd"/>
       <w:r>
         <w:t>’</w:t>
       </w:r>
       <w:r>
         <w:t xml:space="preserve">у. Её удаленность, с поправкой на расстояние между ними и будет удаленностью объекта инфраструктуры. Если же удаленность </w:t>
       </w:r>
-      <w:proofErr w:type="spellStart"/>
       <w:r>
         <w:rPr>
           <w:lang w:val="en-US"/>
         </w:rPr>
         <w:t>RoadGraphNode</w:t>
       </w:r>
-      <w:proofErr w:type="spellEnd"/>
       <w:r>
         <w:t>’</w:t>
       </w:r>
@@ -6808,7 +6632,7 @@
       <w:pPr>
         <w:pStyle w:val="Heading3"/>
       </w:pPr>
-      <w:bookmarkStart w:id="29" w:name="_Toc506167665"/>
+      <w:bookmarkStart w:id="29" w:name="_Toc506224045"/>
       <w:r>
         <w:rPr>
           <w:rFonts w:eastAsiaTheme="minorEastAsia"/>
@@ -6840,7 +6664,7 @@
       <w:pPr>
         <w:pStyle w:val="Heading4"/>
       </w:pPr>
-      <w:bookmarkStart w:id="30" w:name="_Toc506167666"/>
+      <w:bookmarkStart w:id="30" w:name="_Toc506224046"/>
       <w:r>
         <w:t>2.</w:t>
       </w:r>
@@ -6855,15 +6679,7 @@
     <w:p>
       <w:r>
         <w:tab/>
-        <w:t xml:space="preserve">Предложения </w:t>
-      </w:r>
-      <w:proofErr w:type="spellStart"/>
-      <w:r>
-        <w:t>отрисовываются</w:t>
-      </w:r>
-      <w:proofErr w:type="spellEnd"/>
-      <w:r>
-        <w:t xml:space="preserve"> с помощью </w:t>
+        <w:t xml:space="preserve">Предложения отрисовываются с помощью </w:t>
       </w:r>
       <w:r>
         <w:rPr>
@@ -6892,14 +6708,12 @@
       <w:r>
         <w:t xml:space="preserve"> </w:t>
       </w:r>
-      <w:proofErr w:type="spellStart"/>
       <w:r>
         <w:rPr>
           <w:lang w:val="en-US"/>
         </w:rPr>
         <w:t>api</w:t>
       </w:r>
-      <w:proofErr w:type="spellEnd"/>
       <w:r>
         <w:t xml:space="preserve">, на прозрачном фоне. Процесс отрисовки выглядит так. </w:t>
       </w:r>
@@ -7092,42 +6906,14 @@
         <w:rPr>
           <w:rFonts w:eastAsiaTheme="minorEastAsia"/>
         </w:rPr>
-        <w:t xml:space="preserve">Дальше на основании разницы между целевой ценой и ценой выбранной для дома выбирается цвет. После на основании </w:t>
-      </w:r>
-      <w:proofErr w:type="spellStart"/>
-      <w:r>
-        <w:rPr>
-          <w:rFonts w:eastAsiaTheme="minorEastAsia"/>
-        </w:rPr>
-        <w:t>геоданных</w:t>
-      </w:r>
-      <w:proofErr w:type="spellEnd"/>
-      <w:r>
-        <w:rPr>
-          <w:rFonts w:eastAsiaTheme="minorEastAsia"/>
-        </w:rPr>
-        <w:t xml:space="preserve"> рисуется полигон выбранного цвета. Это повторяется для всех зданий попадающих в границы </w:t>
-      </w:r>
-      <w:proofErr w:type="spellStart"/>
-      <w:r>
-        <w:rPr>
-          <w:rFonts w:eastAsiaTheme="minorEastAsia"/>
-        </w:rPr>
-        <w:t>тайла</w:t>
-      </w:r>
-      <w:proofErr w:type="spellEnd"/>
-      <w:r>
-        <w:rPr>
-          <w:rFonts w:eastAsiaTheme="minorEastAsia"/>
-        </w:rPr>
-        <w:t>. После готовая картинка отдается клиенту.</w:t>
+        <w:t>Дальше на основании разницы между целевой ценой и ценой выбранной для дома выбирается цвет. После на основании геоданных рисуется полигон выбранного цвета. Это повторяется для всех зданий попадающих в границы тайла. После готовая картинка отдается клиенту.</w:t>
       </w:r>
     </w:p>
     <w:p>
       <w:pPr>
         <w:pStyle w:val="Heading4"/>
       </w:pPr>
-      <w:bookmarkStart w:id="31" w:name="_Toc506167667"/>
+      <w:bookmarkStart w:id="31" w:name="_Toc506224047"/>
       <w:r>
         <w:t>2.</w:t>
       </w:r>
@@ -7142,15 +6928,7 @@
     <w:p>
       <w:r>
         <w:tab/>
-        <w:t xml:space="preserve">Дороги по началу </w:t>
-      </w:r>
-      <w:proofErr w:type="spellStart"/>
-      <w:r>
-        <w:t>отрисовывались</w:t>
-      </w:r>
-      <w:proofErr w:type="spellEnd"/>
-      <w:r>
-        <w:t xml:space="preserve"> тоже с помощью </w:t>
+        <w:t xml:space="preserve">Дороги по началу отрисовывались тоже с помощью </w:t>
       </w:r>
       <w:r>
         <w:rPr>
@@ -7179,25 +6957,21 @@
       <w:r>
         <w:t xml:space="preserve"> </w:t>
       </w:r>
-      <w:proofErr w:type="spellStart"/>
       <w:r>
         <w:rPr>
           <w:lang w:val="en-US"/>
         </w:rPr>
         <w:t>api</w:t>
       </w:r>
-      <w:proofErr w:type="spellEnd"/>
       <w:r>
         <w:t xml:space="preserve">, но из-за того что меня не устраивала скорость отрисовки, то я решил перейти на библиотеку </w:t>
       </w:r>
-      <w:proofErr w:type="spellStart"/>
       <w:r>
         <w:rPr>
           <w:lang w:val="en-US"/>
         </w:rPr>
         <w:t>cairo</w:t>
       </w:r>
-      <w:proofErr w:type="spellEnd"/>
       <w:r>
         <w:t xml:space="preserve">, которую использовал через </w:t>
       </w:r>
@@ -7232,13 +7006,7 @@
         <w:fldChar w:fldCharType="separate"/>
       </w:r>
       <w:r>
-        <w:t>Прилож</w:t>
-      </w:r>
-      <w:r>
-        <w:t>е</w:t>
-      </w:r>
-      <w:r>
-        <w:t xml:space="preserve">ние </w:t>
+        <w:t xml:space="preserve">Приложение </w:t>
       </w:r>
       <w:r>
         <w:rPr>
@@ -7290,97 +7058,66 @@
       </w:r>
     </w:p>
     <w:p>
-      <w:pPr>
-        <w:rPr>
-          <w:lang w:val="en-US"/>
-        </w:rPr>
-      </w:pPr>
       <w:r>
         <w:t xml:space="preserve">Отрисовка проводилась следующим методом. </w:t>
       </w:r>
       <w:r>
         <w:t xml:space="preserve">У </w:t>
       </w:r>
-      <w:proofErr w:type="spellStart"/>
       <w:r>
         <w:rPr>
           <w:lang w:val="en-US"/>
         </w:rPr>
         <w:t>PropertyMap</w:t>
       </w:r>
-      <w:proofErr w:type="spellEnd"/>
       <w:r>
         <w:t>’</w:t>
       </w:r>
       <w:r>
         <w:t xml:space="preserve">а запрашиваются все </w:t>
       </w:r>
-      <w:proofErr w:type="spellStart"/>
       <w:r>
         <w:rPr>
           <w:lang w:val="en-US"/>
         </w:rPr>
         <w:t>RoadGraphNode</w:t>
       </w:r>
-      <w:proofErr w:type="spellEnd"/>
       <w:r>
         <w:t>’</w:t>
       </w:r>
       <w:r>
-        <w:t xml:space="preserve">ы, которые входят в границы </w:t>
-      </w:r>
-      <w:proofErr w:type="spellStart"/>
-      <w:r>
-        <w:t>тайла</w:t>
-      </w:r>
-      <w:proofErr w:type="spellEnd"/>
-      <w:r>
-        <w:t xml:space="preserve">. Дальше для каждой </w:t>
-      </w:r>
-      <w:proofErr w:type="spellStart"/>
+        <w:t xml:space="preserve">ы, которые входят в границы тайла. Дальше для каждой </w:t>
+      </w:r>
       <w:r>
         <w:rPr>
           <w:lang w:val="en-US"/>
         </w:rPr>
         <w:t>RoadGraphNode</w:t>
       </w:r>
-      <w:proofErr w:type="spellEnd"/>
       <w:r>
         <w:t>’</w:t>
       </w:r>
       <w:r>
-        <w:t xml:space="preserve">ы рисуются линии к </w:t>
-      </w:r>
-      <w:proofErr w:type="spellStart"/>
-      <w:r>
-        <w:t>нодам</w:t>
-      </w:r>
-      <w:proofErr w:type="spellEnd"/>
-      <w:r>
-        <w:t xml:space="preserve">, с которыми она связана. Для отрисовки линии, сначала с помощью метода </w:t>
-      </w:r>
-      <w:proofErr w:type="spellStart"/>
+        <w:t xml:space="preserve">ы рисуются линии к нодам, с которыми она связана. Для отрисовки линии, сначала с помощью метода </w:t>
+      </w:r>
       <w:r>
         <w:rPr>
           <w:lang w:val="en-US"/>
         </w:rPr>
         <w:t>getNodeColor</w:t>
       </w:r>
-      <w:proofErr w:type="spellEnd"/>
       <w:r>
         <w:t>()</w:t>
       </w:r>
       <w:r>
         <w:t xml:space="preserve"> берется цвет для начала и конца линии, выбирается толщина линии, зависящая от типа соединения(</w:t>
       </w:r>
-      <w:proofErr w:type="spellStart"/>
       <w:r>
         <w:rPr>
           <w:lang w:val="en-US"/>
         </w:rPr>
         <w:t>RoadType</w:t>
       </w:r>
-      <w:proofErr w:type="spellEnd"/>
       <w:r>
         <w:t>)</w:t>
       </w:r>
@@ -7637,14 +7374,12 @@
         </w:rPr>
         <w:t xml:space="preserve">функцию </w:t>
       </w:r>
-      <w:proofErr w:type="spellStart"/>
       <w:r>
         <w:rPr>
           <w:rFonts w:eastAsiaTheme="minorEastAsia"/>
         </w:rPr>
         <w:t>drawNativeCall</w:t>
       </w:r>
-      <w:proofErr w:type="spellEnd"/>
       <w:r>
         <w:rPr>
           <w:rFonts w:eastAsiaTheme="minorEastAsia"/>
@@ -7677,7 +7412,6 @@
         <w:lastRenderedPageBreak/>
         <w:t xml:space="preserve">использованием библиотеки </w:t>
       </w:r>
-      <w:proofErr w:type="spellStart"/>
       <w:r>
         <w:rPr>
           <w:rFonts w:eastAsiaTheme="minorEastAsia"/>
@@ -7685,7 +7419,6 @@
         </w:rPr>
         <w:t>cairo</w:t>
       </w:r>
-      <w:proofErr w:type="spellEnd"/>
       <w:r>
         <w:rPr>
           <w:rFonts w:eastAsiaTheme="minorEastAsia"/>
@@ -7698,7 +7431,6 @@
         </w:rPr>
         <w:t xml:space="preserve">содержащий готовое </w:t>
       </w:r>
-      <w:proofErr w:type="spellStart"/>
       <w:r>
         <w:rPr>
           <w:rFonts w:eastAsiaTheme="minorEastAsia"/>
@@ -7706,7 +7438,6 @@
         </w:rPr>
         <w:t>png</w:t>
       </w:r>
-      <w:proofErr w:type="spellEnd"/>
       <w:r>
         <w:rPr>
           <w:rFonts w:eastAsiaTheme="minorEastAsia"/>
@@ -7724,18 +7455,13 @@
       <w:pPr>
         <w:pStyle w:val="Heading2"/>
       </w:pPr>
-      <w:bookmarkStart w:id="32" w:name="_Toc506167668"/>
+      <w:bookmarkStart w:id="32" w:name="_Toc506224048"/>
       <w:r>
         <w:t>3. Клиент</w:t>
       </w:r>
       <w:bookmarkEnd w:id="32"/>
     </w:p>
     <w:p>
-      <w:pPr>
-        <w:rPr>
-          <w:lang w:val="en-US"/>
-        </w:rPr>
-      </w:pPr>
       <w:r>
         <w:t xml:space="preserve"> </w:t>
       </w:r>
@@ -7743,51 +7469,68 @@
         <w:tab/>
       </w:r>
       <w:r>
-        <w:t xml:space="preserve">Так как основной частью проекта является сервер, то клиент был создан только ради того что бы продемонстрировать работу сервера. </w:t>
-      </w:r>
-      <w:r>
-        <w:t xml:space="preserve">Клиент очень прост и состоит из двух частей, карты и боковой панели, на которой отображается информация о предложениях и поля для настройки. </w:t>
-      </w:r>
-      <w:r>
-        <w:t xml:space="preserve">Клиент хранит координаты левого верхнего угла, относительно верхнего левого края карты. Далее на основание этого </w:t>
-      </w:r>
-      <w:proofErr w:type="spellStart"/>
-      <w:r>
-        <w:t>отрисовываются</w:t>
-      </w:r>
-      <w:proofErr w:type="spellEnd"/>
+        <w:t>Клиент является лишь средством для демонстрации работоспособности сервера, поэтому его дизайн оставляет желать лучшего.</w:t>
+      </w:r>
       <w:r>
         <w:t xml:space="preserve"> </w:t>
       </w:r>
-      <w:proofErr w:type="spellStart"/>
-      <w:r>
-        <w:t>тайлы</w:t>
-      </w:r>
-      <w:proofErr w:type="spellEnd"/>
-      <w:r>
-        <w:t xml:space="preserve"> и на них накладываются изображения сгенерированные сервером.</w:t>
-      </w:r>
-      <w:bookmarkStart w:id="33" w:name="_GoBack"/>
+      <w:r>
+        <w:t>Но со своей основной задачей он справляется.</w:t>
+      </w:r>
+      <w:r>
+        <w:t xml:space="preserve"> Окно приложения разделено на две части, на правой показывается карта, а на левой находятся настройки, строка поиска и отображается информация о предложениях. Так в качестве координат текущего положения карты хранится положение левого верхнего угла отображаемой части карты, относительно верхнего левого угла всей карты.</w:t>
+      </w:r>
+      <w:r>
+        <w:t xml:space="preserve"> Это продемонстрированно </w:t>
+      </w:r>
+      <w:r>
+        <w:t xml:space="preserve">в </w:t>
+      </w:r>
+      <w:r>
+        <w:fldChar w:fldCharType="begin"/>
+      </w:r>
+      <w:r>
+        <w:instrText xml:space="preserve"> REF _Ref506223897 \h </w:instrText>
+      </w:r>
+      <w:r>
+        <w:instrText xml:space="preserve"> \* MERGEFORMAT </w:instrText>
+      </w:r>
+      <w:r>
+        <w:fldChar w:fldCharType="separate"/>
+      </w:r>
+      <w:r>
+        <w:t xml:space="preserve">Приложение </w:t>
+      </w:r>
+      <w:r>
+        <w:rPr>
+          <w:noProof/>
+        </w:rPr>
+        <w:t>7</w:t>
+      </w:r>
+      <w:r>
+        <w:fldChar w:fldCharType="end"/>
+      </w:r>
+      <w:r>
+        <w:t>. Благодаря этому для того что бы отправить координаты точки на сервер мне необходимо отправить лишь сумму координат карты и положение мыши на карте и текущий уровень зума.</w:t>
+      </w:r>
+    </w:p>
+    <w:p>
+      <w:pPr>
+        <w:rPr>
+          <w:i/>
+        </w:rPr>
+      </w:pPr>
+    </w:p>
+    <w:p>
+      <w:pPr>
+        <w:pStyle w:val="Heading1"/>
+      </w:pPr>
+      <w:bookmarkStart w:id="33" w:name="_Toc506224049"/>
+      <w:r>
+        <w:t>Дальнейшее развитие</w:t>
+      </w:r>
       <w:bookmarkEnd w:id="33"/>
     </w:p>
-    <w:p/>
-    <w:p>
-      <w:pPr>
-        <w:rPr>
-          <w:i/>
-        </w:rPr>
-      </w:pPr>
-    </w:p>
-    <w:p>
-      <w:pPr>
-        <w:pStyle w:val="Heading1"/>
-      </w:pPr>
-      <w:bookmarkStart w:id="34" w:name="_Toc506167669"/>
-      <w:r>
-        <w:t>Дальнейшее развитие</w:t>
-      </w:r>
-      <w:bookmarkEnd w:id="34"/>
-    </w:p>
     <w:p>
       <w:pPr>
         <w:rPr>
@@ -7804,40 +7547,14 @@
         <w:rPr>
           <w:rFonts w:eastAsiaTheme="minorEastAsia"/>
         </w:rPr>
-        <w:t xml:space="preserve">В дальнейшем я планирую на маленьких уровнях зума, когда отдельные дома становятся едва различимыми, вместо отдельных домов </w:t>
-      </w:r>
-      <w:proofErr w:type="spellStart"/>
-      <w:r>
-        <w:rPr>
-          <w:rFonts w:eastAsiaTheme="minorEastAsia"/>
-        </w:rPr>
-        <w:t>отрисовывать</w:t>
-      </w:r>
-      <w:proofErr w:type="spellEnd"/>
-      <w:r>
-        <w:rPr>
-          <w:rFonts w:eastAsiaTheme="minorEastAsia"/>
-        </w:rPr>
-        <w:t xml:space="preserve"> плавную тепловую карту, но подобие </w:t>
+        <w:t xml:space="preserve">В дальнейшем я планирую на маленьких уровнях зума, когда отдельные дома становятся едва различимыми, вместо отдельных домов отрисовывать плавную тепловую карту, но подобие </w:t>
       </w:r>
       <w:hyperlink r:id="rId16" w:history="1">
         <w:r>
           <w:rPr>
             <w:rStyle w:val="Hyperlink"/>
           </w:rPr>
-          <w:t>https://квартиры-домики.рф/Карта-цен/Мос</w:t>
-        </w:r>
-        <w:r>
-          <w:rPr>
-            <w:rStyle w:val="Hyperlink"/>
-          </w:rPr>
-          <w:t>к</w:t>
-        </w:r>
-        <w:r>
-          <w:rPr>
-            <w:rStyle w:val="Hyperlink"/>
-          </w:rPr>
-          <w:t>ва/</w:t>
+          <w:t>https://квартиры-домики.рф/Карта-цен/Москва/</w:t>
         </w:r>
       </w:hyperlink>
       <w:r>
@@ -7852,14 +7569,12 @@
         </w:rPr>
         <w:t xml:space="preserve">её </w:t>
       </w:r>
-      <w:proofErr w:type="spellStart"/>
       <w:r>
         <w:rPr>
           <w:rFonts w:eastAsiaTheme="minorEastAsia"/>
         </w:rPr>
         <w:t>пререндера</w:t>
       </w:r>
-      <w:proofErr w:type="spellEnd"/>
     </w:p>
     <w:p>
       <w:pPr>
@@ -7910,145 +7625,109 @@
         <w:rPr>
           <w:rFonts w:eastAsiaTheme="minorEastAsia"/>
         </w:rPr>
-        <w:t xml:space="preserve"> для отрисовки </w:t>
-      </w:r>
-      <w:proofErr w:type="spellStart"/>
-      <w:r>
-        <w:rPr>
-          <w:rFonts w:eastAsiaTheme="minorEastAsia"/>
-        </w:rPr>
-        <w:t>тайлов</w:t>
-      </w:r>
-      <w:proofErr w:type="spellEnd"/>
-      <w:r>
-        <w:rPr>
-          <w:rFonts w:eastAsiaTheme="minorEastAsia"/>
-        </w:rPr>
-        <w:t>, ведь производительность графических процессоров при отрисовки на порядок выше обычных.</w:t>
+        <w:t xml:space="preserve"> для отрисовки тайлов, ведь производительность графических процессоров при отрисовки на порядок выше обычных.</w:t>
       </w:r>
     </w:p>
     <w:p>
       <w:pPr>
         <w:pStyle w:val="Heading1"/>
       </w:pPr>
-      <w:bookmarkStart w:id="35" w:name="_Toc506167670"/>
-      <w:r>
+      <w:bookmarkStart w:id="34" w:name="_Toc506224050"/>
+      <w:r>
+        <w:lastRenderedPageBreak/>
         <w:t>Заключение</w:t>
       </w:r>
+      <w:bookmarkEnd w:id="34"/>
+    </w:p>
+    <w:p>
+      <w:r>
+        <w:t>В результате работы над этим проектом я многое узнал о геоданных и методах их обработки. Также мною были изучены алгоритмы работы с графикой.</w:t>
+      </w:r>
+    </w:p>
+    <w:p>
+      <w:r>
+        <w:t xml:space="preserve">Это был мой первый опыт написания крупных проектов на </w:t>
+      </w:r>
+      <w:r>
+        <w:rPr>
+          <w:lang w:val="en-US"/>
+        </w:rPr>
+        <w:t>java</w:t>
+      </w:r>
+      <w:r>
+        <w:t xml:space="preserve">, а также написания клиент серверных приложений. Я набрался опыта в работе с системой контроля версий </w:t>
+      </w:r>
+      <w:r>
+        <w:rPr>
+          <w:lang w:val="en-US"/>
+        </w:rPr>
+        <w:t>Git</w:t>
+      </w:r>
+      <w:r>
+        <w:t xml:space="preserve">. И научился писать </w:t>
+      </w:r>
+      <w:r>
+        <w:rPr>
+          <w:lang w:val="en-US"/>
+        </w:rPr>
+        <w:t>JNI</w:t>
+      </w:r>
+      <w:r>
+        <w:t xml:space="preserve"> код для </w:t>
+      </w:r>
+      <w:r>
+        <w:rPr>
+          <w:lang w:val="en-US"/>
+        </w:rPr>
+        <w:t>java</w:t>
+      </w:r>
+      <w:r>
+        <w:t>.</w:t>
+      </w:r>
+    </w:p>
+    <w:p>
+      <w:r>
+        <w:t>В итоге у меня не получилось приложение способное заменить обычные агрегаторы жилья</w:t>
+      </w:r>
+      <w:r>
+        <w:t>. Но зато у меня получилось приложение способное дополнить их ещё одним средством для поиска жилья.</w:t>
+      </w:r>
+    </w:p>
+    <w:p>
+      <w:pPr>
+        <w:rPr>
+          <w:rFonts w:eastAsiaTheme="minorEastAsia"/>
+        </w:rPr>
+      </w:pPr>
+    </w:p>
+    <w:p>
+      <w:pPr>
+        <w:rPr>
+          <w:rFonts w:eastAsiaTheme="minorEastAsia"/>
+        </w:rPr>
+      </w:pPr>
+    </w:p>
+    <w:p>
+      <w:pPr>
+        <w:pStyle w:val="Heading1"/>
+      </w:pPr>
+      <w:bookmarkStart w:id="35" w:name="_Toc506224051"/>
+      <w:r>
+        <w:t>Источники</w:t>
+      </w:r>
       <w:bookmarkEnd w:id="35"/>
     </w:p>
     <w:p>
-      <w:r>
-        <w:t xml:space="preserve">В результате работы над этим проектом я многое узнал о </w:t>
-      </w:r>
-      <w:proofErr w:type="spellStart"/>
-      <w:r>
-        <w:t>геоданных</w:t>
-      </w:r>
-      <w:proofErr w:type="spellEnd"/>
-      <w:r>
-        <w:t xml:space="preserve"> и методах их обработки. Также мною были изучены алгоритмы работы с графикой.</w:t>
-      </w:r>
-    </w:p>
-    <w:p>
-      <w:r>
-        <w:lastRenderedPageBreak/>
-        <w:t xml:space="preserve">Это был мой первый опыт написания крупных проектов на </w:t>
-      </w:r>
-      <w:r>
-        <w:rPr>
-          <w:lang w:val="en-US"/>
-        </w:rPr>
-        <w:t>java</w:t>
-      </w:r>
-      <w:r>
-        <w:t xml:space="preserve">, а также написания клиент серверных приложений. Я набрался опыта в работе с системой контроля версий </w:t>
-      </w:r>
-      <w:r>
-        <w:rPr>
-          <w:lang w:val="en-US"/>
-        </w:rPr>
-        <w:t>Git</w:t>
-      </w:r>
-      <w:r>
-        <w:t xml:space="preserve">. И научился писать </w:t>
-      </w:r>
-      <w:r>
-        <w:rPr>
-          <w:lang w:val="en-US"/>
-        </w:rPr>
-        <w:t>JNI</w:t>
-      </w:r>
-      <w:r>
-        <w:t xml:space="preserve"> код для </w:t>
-      </w:r>
-      <w:r>
-        <w:rPr>
-          <w:lang w:val="en-US"/>
-        </w:rPr>
-        <w:t>java</w:t>
-      </w:r>
-      <w:r>
-        <w:t>.</w:t>
-      </w:r>
-    </w:p>
-    <w:p>
-      <w:r>
-        <w:t>В итоге у меня не получилось приложение способное заменить обычные агрегаторы жилья</w:t>
-      </w:r>
-      <w:r>
-        <w:t>. Но зато у меня получилось приложение способное дополнить их ещё одним средством для поиска жилья.</w:t>
-      </w:r>
-    </w:p>
-    <w:p>
-      <w:pPr>
-        <w:rPr>
-          <w:rFonts w:eastAsiaTheme="minorEastAsia"/>
-        </w:rPr>
-      </w:pPr>
-    </w:p>
-    <w:p>
-      <w:pPr>
-        <w:rPr>
-          <w:rFonts w:eastAsiaTheme="minorEastAsia"/>
-        </w:rPr>
-      </w:pPr>
-    </w:p>
-    <w:p>
-      <w:pPr>
-        <w:pStyle w:val="Heading1"/>
-      </w:pPr>
-      <w:bookmarkStart w:id="36" w:name="_Toc506167671"/>
-      <w:r>
-        <w:t>Источники</w:t>
-      </w:r>
-      <w:bookmarkEnd w:id="36"/>
-    </w:p>
-    <w:p>
-      <w:pPr>
-        <w:rPr>
-          <w:rFonts w:eastAsiaTheme="minorEastAsia"/>
-        </w:rPr>
-      </w:pPr>
-      <w:r>
-        <w:rPr>
-          <w:rFonts w:eastAsiaTheme="minorEastAsia"/>
-        </w:rPr>
-        <w:t xml:space="preserve">Проекция </w:t>
-      </w:r>
-      <w:proofErr w:type="spellStart"/>
-      <w:r>
-        <w:rPr>
-          <w:rFonts w:eastAsiaTheme="minorEastAsia"/>
-        </w:rPr>
-        <w:t>меркатора</w:t>
-      </w:r>
-      <w:proofErr w:type="spellEnd"/>
-      <w:r>
-        <w:rPr>
-          <w:rFonts w:eastAsiaTheme="minorEastAsia"/>
-        </w:rPr>
-        <w:t xml:space="preserve"> </w:t>
+      <w:pPr>
+        <w:rPr>
+          <w:rFonts w:eastAsiaTheme="minorEastAsia"/>
+        </w:rPr>
+      </w:pPr>
+      <w:r>
+        <w:rPr>
+          <w:rFonts w:eastAsiaTheme="minorEastAsia"/>
+        </w:rPr>
+        <w:t xml:space="preserve">Проекция меркатора </w:t>
       </w:r>
       <w:hyperlink r:id="rId17" w:history="1">
         <w:r>
@@ -8070,35 +7749,13 @@
         <w:rPr>
           <w:rFonts w:eastAsiaTheme="minorEastAsia"/>
         </w:rPr>
-        <w:t xml:space="preserve">Все </w:t>
-      </w:r>
-      <w:proofErr w:type="spellStart"/>
-      <w:r>
-        <w:rPr>
-          <w:rFonts w:eastAsiaTheme="minorEastAsia"/>
-        </w:rPr>
-        <w:t>геоданные</w:t>
-      </w:r>
-      <w:proofErr w:type="spellEnd"/>
-      <w:r>
-        <w:rPr>
-          <w:rFonts w:eastAsiaTheme="minorEastAsia"/>
-        </w:rPr>
-        <w:t xml:space="preserve"> и </w:t>
-      </w:r>
-      <w:proofErr w:type="spellStart"/>
-      <w:r>
-        <w:rPr>
-          <w:rFonts w:eastAsiaTheme="minorEastAsia"/>
-        </w:rPr>
-        <w:t>тайлы</w:t>
-      </w:r>
-      <w:proofErr w:type="spellEnd"/>
-      <w:r>
-        <w:rPr>
-          <w:rFonts w:eastAsiaTheme="minorEastAsia"/>
-        </w:rPr>
-        <w:t xml:space="preserve"> карты</w:t>
+        <w:t>Все геоданные</w:t>
+      </w:r>
+      <w:r>
+        <w:rPr>
+          <w:rFonts w:eastAsiaTheme="minorEastAsia"/>
+        </w:rPr>
+        <w:t xml:space="preserve"> и тайлы карты</w:t>
       </w:r>
       <w:r>
         <w:rPr>
@@ -8128,7 +7785,6 @@
         </w:rPr>
         <w:t xml:space="preserve">Описание формата </w:t>
       </w:r>
-      <w:proofErr w:type="spellStart"/>
       <w:r>
         <w:rPr>
           <w:rFonts w:eastAsiaTheme="minorEastAsia"/>
@@ -8136,7 +7792,6 @@
         </w:rPr>
         <w:t>osm</w:t>
       </w:r>
-      <w:proofErr w:type="spellEnd"/>
       <w:r>
         <w:rPr>
           <w:rFonts w:eastAsiaTheme="minorEastAsia"/>
@@ -8174,7 +7829,6 @@
           </w:rPr>
           <w:t>.</w:t>
         </w:r>
-        <w:proofErr w:type="spellStart"/>
         <w:r>
           <w:rPr>
             <w:rStyle w:val="Hyperlink"/>
@@ -8183,7 +7837,6 @@
           </w:rPr>
           <w:t>openstreetmap</w:t>
         </w:r>
-        <w:proofErr w:type="spellEnd"/>
         <w:r>
           <w:rPr>
             <w:rStyle w:val="Hyperlink"/>
@@ -8305,7 +7958,6 @@
         </w:rPr>
         <w:t xml:space="preserve">и документация </w:t>
       </w:r>
-      <w:proofErr w:type="spellStart"/>
       <w:r>
         <w:rPr>
           <w:rFonts w:eastAsiaTheme="minorEastAsia"/>
@@ -8313,7 +7965,6 @@
         </w:rPr>
         <w:t>Netty</w:t>
       </w:r>
-      <w:proofErr w:type="spellEnd"/>
       <w:r>
         <w:rPr>
           <w:rFonts w:eastAsiaTheme="minorEastAsia"/>
@@ -8336,7 +7987,6 @@
           </w:rPr>
           <w:t>://</w:t>
         </w:r>
-        <w:proofErr w:type="spellStart"/>
         <w:r>
           <w:rPr>
             <w:rStyle w:val="Hyperlink"/>
@@ -8345,7 +7995,6 @@
           </w:rPr>
           <w:t>netty</w:t>
         </w:r>
-        <w:proofErr w:type="spellEnd"/>
         <w:r>
           <w:rPr>
             <w:rStyle w:val="Hyperlink"/>
@@ -8353,7 +8002,6 @@
           </w:rPr>
           <w:t>.</w:t>
         </w:r>
-        <w:proofErr w:type="spellStart"/>
         <w:r>
           <w:rPr>
             <w:rStyle w:val="Hyperlink"/>
@@ -8362,7 +8010,6 @@
           </w:rPr>
           <w:t>io</w:t>
         </w:r>
-        <w:proofErr w:type="spellEnd"/>
         <w:r>
           <w:rPr>
             <w:rStyle w:val="Hyperlink"/>
@@ -8376,7 +8023,6 @@
       <w:pPr>
         <w:rPr>
           <w:rFonts w:eastAsiaTheme="minorEastAsia"/>
-          <w:lang w:val="en-US"/>
         </w:rPr>
       </w:pPr>
       <w:r>
@@ -8414,7 +8060,6 @@
           </w:rPr>
           <w:t>://</w:t>
         </w:r>
-        <w:proofErr w:type="spellStart"/>
         <w:r>
           <w:rPr>
             <w:rStyle w:val="Hyperlink"/>
@@ -8423,7 +8068,6 @@
           </w:rPr>
           <w:t>nginx</w:t>
         </w:r>
-        <w:proofErr w:type="spellEnd"/>
         <w:r>
           <w:rPr>
             <w:rStyle w:val="Hyperlink"/>
@@ -8452,7 +8096,6 @@
       <w:pPr>
         <w:rPr>
           <w:rFonts w:eastAsiaTheme="minorEastAsia"/>
-          <w:lang w:val="en-US"/>
         </w:rPr>
       </w:pPr>
       <w:r>
@@ -8473,7 +8116,6 @@
         </w:rPr>
         <w:t xml:space="preserve">и документация </w:t>
       </w:r>
-      <w:proofErr w:type="spellStart"/>
       <w:r>
         <w:rPr>
           <w:rFonts w:eastAsiaTheme="minorEastAsia"/>
@@ -8481,7 +8123,6 @@
         </w:rPr>
         <w:t>wxPython</w:t>
       </w:r>
-      <w:proofErr w:type="spellEnd"/>
       <w:r>
         <w:rPr>
           <w:rFonts w:eastAsiaTheme="minorEastAsia"/>
@@ -8519,7 +8160,6 @@
           </w:rPr>
           <w:t>.</w:t>
         </w:r>
-        <w:proofErr w:type="spellStart"/>
         <w:r>
           <w:rPr>
             <w:rStyle w:val="Hyperlink"/>
@@ -8528,7 +8168,6 @@
           </w:rPr>
           <w:t>wxpython</w:t>
         </w:r>
-        <w:proofErr w:type="spellEnd"/>
         <w:r>
           <w:rPr>
             <w:rStyle w:val="Hyperlink"/>
@@ -8578,23 +8217,7 @@
           <w:rFonts w:eastAsiaTheme="minorEastAsia"/>
           <w:lang w:val="en-US"/>
         </w:rPr>
-        <w:t xml:space="preserve">minimal </w:t>
-      </w:r>
-      <w:proofErr w:type="spellStart"/>
-      <w:r>
-        <w:rPr>
-          <w:rFonts w:eastAsiaTheme="minorEastAsia"/>
-          <w:lang w:val="en-US"/>
-        </w:rPr>
-        <w:t>json</w:t>
-      </w:r>
-      <w:proofErr w:type="spellEnd"/>
-      <w:r>
-        <w:rPr>
-          <w:rFonts w:eastAsiaTheme="minorEastAsia"/>
-          <w:lang w:val="en-US"/>
-        </w:rPr>
-        <w:t xml:space="preserve"> </w:t>
+        <w:t xml:space="preserve">minimal json </w:t>
       </w:r>
       <w:hyperlink r:id="rId24" w:history="1">
         <w:r>
@@ -8619,7 +8242,6 @@
         </w:rPr>
         <w:t xml:space="preserve">Библиотека </w:t>
       </w:r>
-      <w:proofErr w:type="spellStart"/>
       <w:r>
         <w:rPr>
           <w:rFonts w:eastAsiaTheme="minorEastAsia"/>
@@ -8627,7 +8249,6 @@
         </w:rPr>
         <w:t>jol</w:t>
       </w:r>
-      <w:proofErr w:type="spellEnd"/>
       <w:r>
         <w:rPr>
           <w:rFonts w:eastAsiaTheme="minorEastAsia"/>
@@ -8668,62 +8289,6 @@
     <w:p>
       <w:pPr>
         <w:rPr>
-          <w:rFonts w:eastAsiaTheme="minorEastAsia"/>
-        </w:rPr>
-      </w:pPr>
-    </w:p>
-    <w:p>
-      <w:pPr>
-        <w:pStyle w:val="ListParagraph"/>
-        <w:ind w:left="988"/>
-        <w:rPr>
-          <w:rFonts w:eastAsiaTheme="minorEastAsia"/>
-        </w:rPr>
-      </w:pPr>
-    </w:p>
-    <w:p>
-      <w:pPr>
-        <w:pStyle w:val="ListParagraph"/>
-        <w:ind w:left="988"/>
-      </w:pPr>
-    </w:p>
-    <w:p>
-      <w:pPr>
-        <w:ind w:left="505"/>
-      </w:pPr>
-    </w:p>
-    <w:p>
-      <w:pPr>
-        <w:ind w:left="505"/>
-        <w:jc w:val="center"/>
-        <w:rPr>
-          <w:b/>
-        </w:rPr>
-      </w:pPr>
-    </w:p>
-    <w:p>
-      <w:pPr>
-        <w:ind w:left="505"/>
-        <w:jc w:val="center"/>
-        <w:rPr>
-          <w:b/>
-        </w:rPr>
-      </w:pPr>
-    </w:p>
-    <w:p>
-      <w:pPr>
-        <w:ind w:left="505"/>
-        <w:jc w:val="center"/>
-        <w:rPr>
-          <w:b/>
-        </w:rPr>
-      </w:pPr>
-    </w:p>
-    <w:p>
-      <w:pPr>
-        <w:ind w:left="505"/>
-        <w:jc w:val="center"/>
-        <w:rPr>
           <w:b/>
         </w:rPr>
       </w:pPr>
@@ -8733,12 +8298,12 @@
         <w:pStyle w:val="Heading1"/>
         <w:jc w:val="center"/>
       </w:pPr>
-      <w:bookmarkStart w:id="37" w:name="_Toc506167672"/>
+      <w:bookmarkStart w:id="36" w:name="_Toc506224052"/>
       <w:r>
         <w:lastRenderedPageBreak/>
         <w:t>Приложения</w:t>
       </w:r>
-      <w:bookmarkEnd w:id="37"/>
+      <w:bookmarkEnd w:id="36"/>
     </w:p>
     <w:p>
       <w:pPr>
@@ -8815,7 +8380,7 @@
           <w:sz w:val="22"/>
         </w:rPr>
       </w:pPr>
-      <w:bookmarkStart w:id="38" w:name="_Ref506134267"/>
+      <w:bookmarkStart w:id="37" w:name="_Ref506134267"/>
       <w:r>
         <w:rPr>
           <w:sz w:val="22"/>
@@ -8853,7 +8418,7 @@
         </w:rPr>
         <w:fldChar w:fldCharType="end"/>
       </w:r>
-      <w:bookmarkEnd w:id="38"/>
+      <w:bookmarkEnd w:id="37"/>
     </w:p>
     <w:p>
       <w:pPr>
@@ -8869,15 +8434,7 @@
         <w:t>,</w:t>
       </w:r>
       <w:r>
-        <w:t xml:space="preserve"> представляющие </w:t>
-      </w:r>
-      <w:proofErr w:type="spellStart"/>
-      <w:r>
-        <w:t>геоданные</w:t>
-      </w:r>
-      <w:proofErr w:type="spellEnd"/>
-      <w:r>
-        <w:t>.</w:t>
+        <w:t xml:space="preserve"> представляющие геоданные.</w:t>
       </w:r>
       <w:r>
         <w:rPr>
@@ -8928,7 +8485,7 @@
           <w:sz w:val="22"/>
         </w:rPr>
       </w:pPr>
-      <w:bookmarkStart w:id="39" w:name="_Ref506133837"/>
+      <w:bookmarkStart w:id="38" w:name="_Ref506133837"/>
       <w:r>
         <w:rPr>
           <w:sz w:val="22"/>
@@ -8966,7 +8523,7 @@
         </w:rPr>
         <w:fldChar w:fldCharType="end"/>
       </w:r>
-      <w:bookmarkEnd w:id="39"/>
+      <w:bookmarkEnd w:id="38"/>
     </w:p>
     <w:p>
       <w:pPr>
@@ -8975,15 +8532,7 @@
       </w:pPr>
       <w:r>
         <w:lastRenderedPageBreak/>
-        <w:t xml:space="preserve">Процесс загрузки </w:t>
-      </w:r>
-      <w:proofErr w:type="spellStart"/>
-      <w:r>
-        <w:t>гео</w:t>
-      </w:r>
-      <w:proofErr w:type="spellEnd"/>
-      <w:r>
-        <w:t xml:space="preserve"> данных из файла.</w:t>
+        <w:t>Процесс загрузки гео данных из файла.</w:t>
       </w:r>
       <w:r>
         <w:rPr>
@@ -9034,7 +8583,7 @@
           <w:sz w:val="22"/>
         </w:rPr>
       </w:pPr>
-      <w:bookmarkStart w:id="40" w:name="_Ref506133926"/>
+      <w:bookmarkStart w:id="39" w:name="_Ref506133926"/>
       <w:r>
         <w:rPr>
           <w:sz w:val="22"/>
@@ -9072,7 +8621,7 @@
         </w:rPr>
         <w:fldChar w:fldCharType="end"/>
       </w:r>
-      <w:bookmarkEnd w:id="40"/>
+      <w:bookmarkEnd w:id="39"/>
     </w:p>
     <w:p/>
     <w:p/>
@@ -9119,7 +8668,7 @@
           <w:sz w:val="22"/>
         </w:rPr>
       </w:pPr>
-      <w:bookmarkStart w:id="41" w:name="_Ref506133743"/>
+      <w:bookmarkStart w:id="40" w:name="_Ref506133743"/>
       <w:r>
         <w:rPr>
           <w:sz w:val="22"/>
@@ -9157,7 +8706,7 @@
         </w:rPr>
         <w:fldChar w:fldCharType="end"/>
       </w:r>
-      <w:bookmarkEnd w:id="41"/>
+      <w:bookmarkEnd w:id="40"/>
     </w:p>
     <w:p>
       <w:pPr>
@@ -9226,7 +8775,7 @@
           <w:sz w:val="22"/>
         </w:rPr>
       </w:pPr>
-      <w:bookmarkStart w:id="42" w:name="_Ref506133750"/>
+      <w:bookmarkStart w:id="41" w:name="_Ref506133750"/>
       <w:r>
         <w:rPr>
           <w:sz w:val="22"/>
@@ -9264,7 +8813,7 @@
         </w:rPr>
         <w:fldChar w:fldCharType="end"/>
       </w:r>
-      <w:bookmarkEnd w:id="42"/>
+      <w:bookmarkEnd w:id="41"/>
     </w:p>
     <w:p>
       <w:pPr>
@@ -9278,10 +8827,79 @@
       </w:pPr>
       <w:r>
         <w:rPr>
-          <w:sz w:val="22"/>
+          <w:i w:val="0"/>
+          <w:color w:val="auto"/>
+          <w:sz w:val="28"/>
         </w:rPr>
         <w:lastRenderedPageBreak/>
+        <w:t xml:space="preserve">Скорость генерации тайлов у </w:t>
+      </w:r>
+      <w:r>
+        <w:rPr>
+          <w:i w:val="0"/>
+          <w:color w:val="auto"/>
+          <w:sz w:val="28"/>
+          <w:lang w:val="en-US"/>
+        </w:rPr>
+        <w:t>Cairo</w:t>
+      </w:r>
+      <w:r>
+        <w:rPr>
+          <w:i w:val="0"/>
+          <w:color w:val="auto"/>
+          <w:sz w:val="28"/>
+        </w:rPr>
+        <w:t xml:space="preserve"> и </w:t>
+      </w:r>
+      <w:r>
+        <w:rPr>
+          <w:i w:val="0"/>
+          <w:color w:val="auto"/>
+          <w:sz w:val="28"/>
+          <w:lang w:val="en-US"/>
+        </w:rPr>
+        <w:t>Graphics</w:t>
+      </w:r>
+      <w:r>
+        <w:rPr>
+          <w:i w:val="0"/>
+          <w:color w:val="auto"/>
+          <w:sz w:val="28"/>
+        </w:rPr>
+        <w:t>2</w:t>
+      </w:r>
+      <w:r>
+        <w:rPr>
+          <w:i w:val="0"/>
+          <w:color w:val="auto"/>
+          <w:sz w:val="28"/>
+          <w:lang w:val="en-US"/>
+        </w:rPr>
+        <w:t>D</w:t>
+      </w:r>
+      <w:r>
+        <w:rPr>
+          <w:i w:val="0"/>
+          <w:color w:val="auto"/>
+          <w:sz w:val="28"/>
+        </w:rPr>
         <w:t xml:space="preserve"> </w:t>
+      </w:r>
+      <w:r>
+        <w:rPr>
+          <w:i w:val="0"/>
+          <w:color w:val="auto"/>
+          <w:sz w:val="28"/>
+        </w:rPr>
+        <w:t xml:space="preserve">(8 </w:t>
+      </w:r>
+      <w:r>
+        <w:rPr>
+          <w:i w:val="0"/>
+          <w:color w:val="auto"/>
+          <w:sz w:val="28"/>
+        </w:rPr>
+        <w:t>потоков, на каждом уровне зума отрисовывались одни и те же тайлы)</w:t>
       </w:r>
       <w:r>
         <w:rPr>
@@ -9311,7 +8929,7 @@
           <w:sz w:val="22"/>
         </w:rPr>
       </w:pPr>
-      <w:bookmarkStart w:id="43" w:name="_Ref506154410"/>
+      <w:bookmarkStart w:id="42" w:name="_Ref506154410"/>
       <w:r>
         <w:rPr>
           <w:sz w:val="22"/>
@@ -9349,19 +8967,269 @@
         </w:rPr>
         <w:fldChar w:fldCharType="end"/>
       </w:r>
+      <w:bookmarkEnd w:id="42"/>
+    </w:p>
+    <w:p>
+      <w:pPr>
+        <w:pStyle w:val="Caption"/>
+        <w:jc w:val="center"/>
+        <w:rPr>
+          <w:sz w:val="22"/>
+        </w:rPr>
+      </w:pPr>
+    </w:p>
+    <w:p>
+      <w:pPr>
+        <w:pStyle w:val="Caption"/>
+        <w:jc w:val="center"/>
+        <w:rPr>
+          <w:sz w:val="22"/>
+        </w:rPr>
+      </w:pPr>
+    </w:p>
+    <w:p>
+      <w:pPr>
+        <w:pStyle w:val="Caption"/>
+        <w:jc w:val="center"/>
+        <w:rPr>
+          <w:sz w:val="22"/>
+        </w:rPr>
+      </w:pPr>
+    </w:p>
+    <w:p>
+      <w:pPr>
+        <w:pStyle w:val="Caption"/>
+        <w:jc w:val="center"/>
+        <w:rPr>
+          <w:sz w:val="22"/>
+        </w:rPr>
+      </w:pPr>
+    </w:p>
+    <w:p>
+      <w:pPr>
+        <w:pStyle w:val="Caption"/>
+        <w:jc w:val="center"/>
+        <w:rPr>
+          <w:sz w:val="22"/>
+        </w:rPr>
+      </w:pPr>
+    </w:p>
+    <w:p>
+      <w:pPr>
+        <w:pStyle w:val="Caption"/>
+        <w:jc w:val="center"/>
+        <w:rPr>
+          <w:sz w:val="22"/>
+        </w:rPr>
+      </w:pPr>
+      <w:bookmarkStart w:id="43" w:name="_GoBack"/>
       <w:bookmarkEnd w:id="43"/>
     </w:p>
     <w:p>
       <w:pPr>
         <w:pStyle w:val="Caption"/>
+        <w:jc w:val="center"/>
+        <w:rPr>
+          <w:sz w:val="22"/>
+        </w:rPr>
+      </w:pPr>
+    </w:p>
+    <w:p>
+      <w:pPr>
+        <w:pStyle w:val="Caption"/>
+        <w:jc w:val="center"/>
+        <w:rPr>
+          <w:sz w:val="22"/>
+        </w:rPr>
+      </w:pPr>
+    </w:p>
+    <w:p>
+      <w:pPr>
+        <w:pStyle w:val="Caption"/>
+        <w:jc w:val="center"/>
+        <w:rPr>
+          <w:sz w:val="22"/>
+        </w:rPr>
+      </w:pPr>
+    </w:p>
+    <w:p>
+      <w:pPr>
+        <w:pStyle w:val="Caption"/>
+        <w:jc w:val="center"/>
+        <w:rPr>
+          <w:sz w:val="22"/>
+        </w:rPr>
+      </w:pPr>
+    </w:p>
+    <w:p>
+      <w:pPr>
+        <w:pStyle w:val="Caption"/>
+        <w:jc w:val="center"/>
+        <w:rPr>
+          <w:sz w:val="22"/>
+        </w:rPr>
+      </w:pPr>
+    </w:p>
+    <w:p>
+      <w:pPr>
+        <w:pStyle w:val="Caption"/>
+        <w:jc w:val="center"/>
+        <w:rPr>
+          <w:sz w:val="22"/>
+        </w:rPr>
+      </w:pPr>
+    </w:p>
+    <w:p>
+      <w:pPr>
+        <w:pStyle w:val="Caption"/>
+        <w:jc w:val="center"/>
+        <w:rPr>
+          <w:sz w:val="22"/>
+        </w:rPr>
+      </w:pPr>
+    </w:p>
+    <w:p>
+      <w:pPr>
+        <w:pStyle w:val="Caption"/>
+        <w:jc w:val="center"/>
+        <w:rPr>
+          <w:sz w:val="22"/>
+        </w:rPr>
+      </w:pPr>
+    </w:p>
+    <w:p>
+      <w:pPr>
+        <w:pStyle w:val="Caption"/>
+        <w:jc w:val="center"/>
         <w:rPr>
           <w:i w:val="0"/>
+          <w:color w:val="auto"/>
           <w:sz w:val="28"/>
         </w:rPr>
       </w:pPr>
+      <w:r>
+        <w:rPr>
+          <w:i w:val="0"/>
+          <w:color w:val="auto"/>
+          <w:sz w:val="28"/>
+        </w:rPr>
+        <w:lastRenderedPageBreak/>
+        <w:t>Координаты в клиенте</w:t>
+      </w:r>
+    </w:p>
+    <w:p>
+      <w:pPr>
+        <w:pStyle w:val="Caption"/>
+        <w:keepNext/>
+        <w:jc w:val="center"/>
+      </w:pPr>
+      <w:r>
+        <w:rPr>
+          <w:i w:val="0"/>
+          <w:noProof/>
+          <w:sz w:val="28"/>
+        </w:rPr>
+        <w:drawing>
+          <wp:inline distT="0" distB="0" distL="0" distR="0">
+            <wp:extent cx="4231758" cy="4196657"/>
+            <wp:effectExtent l="0" t="0" r="0" b="0"/>
+            <wp:docPr id="9" name="Picture 9"/>
+            <wp:cNvGraphicFramePr>
+              <a:graphicFrameLocks xmlns:a="http://schemas.openxmlformats.org/drawingml/2006/main" noChangeAspect="1"/>
+            </wp:cNvGraphicFramePr>
+            <a:graphic xmlns:a="http://schemas.openxmlformats.org/drawingml/2006/main">
+              <a:graphicData uri="http://schemas.openxmlformats.org/drawingml/2006/picture">
+                <pic:pic xmlns:pic="http://schemas.openxmlformats.org/drawingml/2006/picture">
+                  <pic:nvPicPr>
+                    <pic:cNvPr id="0" name="Picture 1"/>
+                    <pic:cNvPicPr>
+                      <a:picLocks noChangeAspect="1" noChangeArrowheads="1"/>
+                    </pic:cNvPicPr>
+                  </pic:nvPicPr>
+                  <pic:blipFill>
+                    <a:blip r:embed="rId32" cstate="print">
+                      <a:extLst>
+                        <a:ext uri="{28A0092B-C50C-407E-A947-70E740481C1C}">
+                          <a14:useLocalDpi xmlns:a14="http://schemas.microsoft.com/office/drawing/2010/main" val="0"/>
+                        </a:ext>
+                      </a:extLst>
+                    </a:blip>
+                    <a:srcRect/>
+                    <a:stretch>
+                      <a:fillRect/>
+                    </a:stretch>
+                  </pic:blipFill>
+                  <pic:spPr bwMode="auto">
+                    <a:xfrm>
+                      <a:off x="0" y="0"/>
+                      <a:ext cx="4238020" cy="4202867"/>
+                    </a:xfrm>
+                    <a:prstGeom prst="rect">
+                      <a:avLst/>
+                    </a:prstGeom>
+                    <a:noFill/>
+                    <a:ln>
+                      <a:noFill/>
+                    </a:ln>
+                  </pic:spPr>
+                </pic:pic>
+              </a:graphicData>
+            </a:graphic>
+          </wp:inline>
+        </w:drawing>
+      </w:r>
+    </w:p>
+    <w:p>
+      <w:pPr>
+        <w:pStyle w:val="Caption"/>
+        <w:jc w:val="center"/>
+        <w:rPr>
+          <w:i w:val="0"/>
+          <w:sz w:val="36"/>
+        </w:rPr>
+      </w:pPr>
+      <w:bookmarkStart w:id="44" w:name="_Ref506223897"/>
+      <w:r>
+        <w:rPr>
+          <w:sz w:val="22"/>
+        </w:rPr>
+        <w:t xml:space="preserve">Приложение </w:t>
+      </w:r>
+      <w:r>
+        <w:rPr>
+          <w:sz w:val="22"/>
+        </w:rPr>
+        <w:fldChar w:fldCharType="begin"/>
+      </w:r>
+      <w:r>
+        <w:rPr>
+          <w:sz w:val="22"/>
+        </w:rPr>
+        <w:instrText xml:space="preserve"> SEQ Приложение \* ARABIC </w:instrText>
+      </w:r>
+      <w:r>
+        <w:rPr>
+          <w:sz w:val="22"/>
+        </w:rPr>
+        <w:fldChar w:fldCharType="separate"/>
+      </w:r>
+      <w:r>
+        <w:rPr>
+          <w:noProof/>
+          <w:sz w:val="22"/>
+        </w:rPr>
+        <w:t>7</w:t>
+      </w:r>
+      <w:r>
+        <w:rPr>
+          <w:sz w:val="22"/>
+        </w:rPr>
+        <w:fldChar w:fldCharType="end"/>
+      </w:r>
+      <w:bookmarkEnd w:id="44"/>
     </w:p>
     <w:sectPr>
-      <w:footerReference w:type="default" r:id="rId32"/>
+      <w:footerReference w:type="default" r:id="rId33"/>
       <w:type w:val="continuous"/>
       <w:pgSz w:w="11906" w:h="16838"/>
       <w:pgMar w:top="567" w:right="849" w:bottom="709" w:left="1077" w:header="0" w:footer="11" w:gutter="0"/>
@@ -9410,6 +9278,7 @@
         <w:docPartUnique/>
       </w:docPartObj>
     </w:sdtPr>
+    <w:sdtEndPr/>
     <w:sdtContent>
       <w:p>
         <w:pPr>
@@ -9429,7 +9298,7 @@
           <w:rPr>
             <w:noProof/>
           </w:rPr>
-          <w:t>15</w:t>
+          <w:t>22</w:t>
         </w:r>
         <w:r>
           <w:fldChar w:fldCharType="end"/>
@@ -9502,7 +9371,6 @@
         </w:rPr>
         <w:t xml:space="preserve"> </w:t>
       </w:r>
-      <w:proofErr w:type="spellStart"/>
       <w:r>
         <w:rPr>
           <w:sz w:val="24"/>
@@ -9510,14 +9378,12 @@
         </w:rPr>
         <w:t>api</w:t>
       </w:r>
-      <w:proofErr w:type="spellEnd"/>
       <w:r>
         <w:rPr>
           <w:sz w:val="24"/>
         </w:rPr>
         <w:t xml:space="preserve"> – позволяет скачивать произвольную, ограниченную прямоугольником область карты. Поддерживает только формат </w:t>
       </w:r>
-      <w:proofErr w:type="spellStart"/>
       <w:r>
         <w:rPr>
           <w:sz w:val="24"/>
@@ -9525,7 +9391,6 @@
         </w:rPr>
         <w:t>osm</w:t>
       </w:r>
-      <w:proofErr w:type="spellEnd"/>
       <w:r>
         <w:rPr>
           <w:sz w:val="24"/>
@@ -9661,7 +9526,6 @@
         </w:rPr>
         <w:t xml:space="preserve"> из динамических библиотек(.</w:t>
       </w:r>
-      <w:proofErr w:type="spellStart"/>
       <w:r>
         <w:rPr>
           <w:sz w:val="24"/>
@@ -9669,7 +9533,6 @@
         </w:rPr>
         <w:t>dll</w:t>
       </w:r>
-      <w:proofErr w:type="spellEnd"/>
       <w:r>
         <w:rPr>
           <w:sz w:val="24"/>
@@ -11639,6 +11502,25 @@
       <w:spacing w:after="100"/>
       <w:ind w:left="840"/>
     </w:pPr>
+  </w:style>
+  <w:style w:type="table" w:styleId="TableGrid">
+    <w:name w:val="Table Grid"/>
+    <w:basedOn w:val="TableNormal"/>
+    <w:uiPriority w:val="39"/>
+    <w:rsid w:val="001F26A9"/>
+    <w:pPr>
+      <w:spacing w:after="0" w:line="240" w:lineRule="auto"/>
+    </w:pPr>
+    <w:tblPr>
+      <w:tblBorders>
+        <w:top w:val="single" w:sz="4" w:space="0" w:color="auto"/>
+        <w:left w:val="single" w:sz="4" w:space="0" w:color="auto"/>
+        <w:bottom w:val="single" w:sz="4" w:space="0" w:color="auto"/>
+        <w:right w:val="single" w:sz="4" w:space="0" w:color="auto"/>
+        <w:insideH w:val="single" w:sz="4" w:space="0" w:color="auto"/>
+        <w:insideV w:val="single" w:sz="4" w:space="0" w:color="auto"/>
+      </w:tblBorders>
+    </w:tblPr>
   </w:style>
 </w:styles>
 </file>
@@ -15201,548 +15083,6 @@
 </cs:chartStyle>
 </file>
 
-<file path=word/glossary/document.xml><?xml version="1.0" encoding="utf-8"?>
-<w:glossaryDocument xmlns:wpc="http://schemas.microsoft.com/office/word/2010/wordprocessingCanvas" xmlns:cx="http://schemas.microsoft.com/office/drawing/2014/chartex" xmlns:cx1="http://schemas.microsoft.com/office/drawing/2015/9/8/chartex" xmlns:cx2="http://schemas.microsoft.com/office/drawing/2015/10/21/chartex" xmlns:cx3="http://schemas.microsoft.com/office/drawing/2016/5/9/chartex" xmlns:cx4="http://schemas.microsoft.com/office/drawing/2016/5/10/chartex" xmlns:cx5="http://schemas.microsoft.com/office/drawing/2016/5/11/chartex" xmlns:cx6="http://schemas.microsoft.com/office/drawing/2016/5/12/chartex" xmlns:cx7="http://schemas.microsoft.com/office/drawing/2016/5/13/chartex" xmlns:cx8="http://schemas.microsoft.com/office/drawing/2016/5/14/chartex" xmlns:mc="http://schemas.openxmlformats.org/markup-compatibility/2006" xmlns:aink="http://schemas.microsoft.com/office/drawing/2016/ink" xmlns:am3d="http://schemas.microsoft.com/office/drawing/2017/model3d" xmlns:o="urn:schemas-microsoft-com:office:office" xmlns:r="http://schemas.openxmlformats.org/officeDocument/2006/relationships" xmlns:m="http://schemas.openxmlformats.org/officeDocument/2006/math" xmlns:v="urn:schemas-microsoft-com:vml" xmlns:wp14="http://schemas.microsoft.com/office/word/2010/wordprocessingDrawing" xmlns:wp="http://schemas.openxmlformats.org/drawingml/2006/wordprocessingDrawing" xmlns:w10="urn:schemas-microsoft-com:office:word" xmlns:w="http://schemas.openxmlformats.org/wordprocessingml/2006/main" xmlns:w14="http://schemas.microsoft.com/office/word/2010/wordml" xmlns:w15="http://schemas.microsoft.com/office/word/2012/wordml" xmlns:w16cid="http://schemas.microsoft.com/office/word/2016/wordml/cid" xmlns:w16se="http://schemas.microsoft.com/office/word/2015/wordml/symex" xmlns:wpg="http://schemas.microsoft.com/office/word/2010/wordprocessingGroup" xmlns:wpi="http://schemas.microsoft.com/office/word/2010/wordprocessingInk" xmlns:wne="http://schemas.microsoft.com/office/word/2006/wordml" xmlns:wps="http://schemas.microsoft.com/office/word/2010/wordprocessingShape" mc:Ignorable="w14 w15 w16se w16cid wp14"/>
-</file>
-
-<file path=word/glossary/fontTable.xml><?xml version="1.0" encoding="utf-8"?>
-<w:fonts xmlns:mc="http://schemas.openxmlformats.org/markup-compatibility/2006" xmlns:r="http://schemas.openxmlformats.org/officeDocument/2006/relationships" xmlns:w="http://schemas.openxmlformats.org/wordprocessingml/2006/main" xmlns:w14="http://schemas.microsoft.com/office/word/2010/wordml" xmlns:w15="http://schemas.microsoft.com/office/word/2012/wordml" xmlns:w16cid="http://schemas.microsoft.com/office/word/2016/wordml/cid" xmlns:w16se="http://schemas.microsoft.com/office/word/2015/wordml/symex" mc:Ignorable="w14 w15 w16se w16cid">
-  <w:font w:name="Times New Roman">
-    <w:panose1 w:val="02020603050405020304"/>
-    <w:charset w:val="00"/>
-    <w:family w:val="roman"/>
-    <w:pitch w:val="variable"/>
-    <w:sig w:usb0="E0002AFF" w:usb1="C0007843" w:usb2="00000009" w:usb3="00000000" w:csb0="000001FF" w:csb1="00000000"/>
-  </w:font>
-  <w:font w:name="Calibri">
-    <w:panose1 w:val="020F0502020204030204"/>
-    <w:charset w:val="00"/>
-    <w:family w:val="swiss"/>
-    <w:pitch w:val="variable"/>
-    <w:sig w:usb0="E00002FF" w:usb1="4000ACFF" w:usb2="00000001" w:usb3="00000000" w:csb0="0000019F" w:csb1="00000000"/>
-  </w:font>
-  <w:font w:name="Calibri Light">
-    <w:panose1 w:val="020F0302020204030204"/>
-    <w:charset w:val="00"/>
-    <w:family w:val="swiss"/>
-    <w:pitch w:val="variable"/>
-    <w:sig w:usb0="A00002EF" w:usb1="4000207B" w:usb2="00000000" w:usb3="00000000" w:csb0="0000019F" w:csb1="00000000"/>
-  </w:font>
-  <w:font w:name="Liberation Sans">
-    <w:altName w:val="Arial"/>
-    <w:charset w:val="00"/>
-    <w:family w:val="swiss"/>
-    <w:pitch w:val="variable"/>
-  </w:font>
-  <w:font w:name="Microsoft YaHei">
-    <w:panose1 w:val="020B0503020204020204"/>
-    <w:charset w:val="86"/>
-    <w:family w:val="swiss"/>
-    <w:pitch w:val="variable"/>
-    <w:sig w:usb0="80000287" w:usb1="28CF3C52" w:usb2="00000016" w:usb3="00000000" w:csb0="0004001F" w:csb1="00000000"/>
-  </w:font>
-  <w:font w:name="Arial">
-    <w:panose1 w:val="020B0604020202020204"/>
-    <w:charset w:val="00"/>
-    <w:family w:val="swiss"/>
-    <w:pitch w:val="variable"/>
-    <w:sig w:usb0="E0002AFF" w:usb1="C0007843" w:usb2="00000009" w:usb3="00000000" w:csb0="000001FF" w:csb1="00000000"/>
-  </w:font>
-  <w:font w:name="Cambria Math">
-    <w:panose1 w:val="02040503050406030204"/>
-    <w:charset w:val="00"/>
-    <w:family w:val="roman"/>
-    <w:pitch w:val="variable"/>
-    <w:sig w:usb0="E00002FF" w:usb1="420024FF" w:usb2="00000000" w:usb3="00000000" w:csb0="0000019F" w:csb1="00000000"/>
-  </w:font>
-</w:fonts>
-</file>
-
-<file path=word/glossary/settings.xml><?xml version="1.0" encoding="utf-8"?>
-<w:settings xmlns:mc="http://schemas.openxmlformats.org/markup-compatibility/2006" xmlns:o="urn:schemas-microsoft-com:office:office" xmlns:r="http://schemas.openxmlformats.org/officeDocument/2006/relationships" xmlns:m="http://schemas.openxmlformats.org/officeDocument/2006/math" xmlns:v="urn:schemas-microsoft-com:vml" xmlns:w10="urn:schemas-microsoft-com:office:word" xmlns:w="http://schemas.openxmlformats.org/wordprocessingml/2006/main" xmlns:w14="http://schemas.microsoft.com/office/word/2010/wordml" xmlns:w15="http://schemas.microsoft.com/office/word/2012/wordml" xmlns:w16cid="http://schemas.microsoft.com/office/word/2016/wordml/cid" xmlns:w16se="http://schemas.microsoft.com/office/word/2015/wordml/symex" xmlns:sl="http://schemas.openxmlformats.org/schemaLibrary/2006/main" mc:Ignorable="w14 w15 w16se w16cid">
-  <w:view w:val="normal"/>
-  <w:defaultTabStop w:val="720"/>
-  <w:characterSpacingControl w:val="doNotCompress"/>
-  <w:compat>
-    <w:useFELayout/>
-    <w:compatSetting w:name="compatibilityMode" w:uri="http://schemas.microsoft.com/office/word" w:val="15"/>
-    <w:compatSetting w:name="overrideTableStyleFontSizeAndJustification" w:uri="http://schemas.microsoft.com/office/word" w:val="1"/>
-    <w:compatSetting w:name="enableOpenTypeFeatures" w:uri="http://schemas.microsoft.com/office/word" w:val="1"/>
-    <w:compatSetting w:name="doNotFlipMirrorIndents" w:uri="http://schemas.microsoft.com/office/word" w:val="1"/>
-    <w:compatSetting w:name="differentiateMultirowTableHeaders" w:uri="http://schemas.microsoft.com/office/word" w:val="1"/>
-    <w:compatSetting w:name="useWord2013TrackBottomHyphenation" w:uri="http://schemas.microsoft.com/office/word" w:val="0"/>
-  </w:compat>
-  <w:rsids>
-    <w:rsidRoot w:val="004206EA"/>
-    <w:rsid w:val="004206EA"/>
-  </w:rsids>
-  <m:mathPr>
-    <m:mathFont m:val="Cambria Math"/>
-    <m:brkBin m:val="before"/>
-    <m:brkBinSub m:val="--"/>
-    <m:smallFrac m:val="0"/>
-    <m:dispDef/>
-    <m:lMargin m:val="0"/>
-    <m:rMargin m:val="0"/>
-    <m:defJc m:val="centerGroup"/>
-    <m:wrapIndent m:val="1440"/>
-    <m:intLim m:val="subSup"/>
-    <m:naryLim m:val="undOvr"/>
-  </m:mathPr>
-  <w:themeFontLang w:val="en-US"/>
-  <w:clrSchemeMapping w:bg1="light1" w:t1="dark1" w:bg2="light2" w:t2="dark2" w:accent1="accent1" w:accent2="accent2" w:accent3="accent3" w:accent4="accent4" w:accent5="accent5" w:accent6="accent6" w:hyperlink="hyperlink" w:followedHyperlink="followedHyperlink"/>
-  <w:decimalSymbol w:val="."/>
-  <w:listSeparator w:val=","/>
-  <w15:chartTrackingRefBased/>
-</w:settings>
-</file>
-
-<file path=word/glossary/styles.xml><?xml version="1.0" encoding="utf-8"?>
-<w:styles xmlns:mc="http://schemas.openxmlformats.org/markup-compatibility/2006" xmlns:r="http://schemas.openxmlformats.org/officeDocument/2006/relationships" xmlns:w="http://schemas.openxmlformats.org/wordprocessingml/2006/main" xmlns:w14="http://schemas.microsoft.com/office/word/2010/wordml" xmlns:w15="http://schemas.microsoft.com/office/word/2012/wordml" xmlns:w16cid="http://schemas.microsoft.com/office/word/2016/wordml/cid" xmlns:w16se="http://schemas.microsoft.com/office/word/2015/wordml/symex" mc:Ignorable="w14 w15 w16se w16cid">
-  <w:docDefaults>
-    <w:rPrDefault>
-      <w:rPr>
-        <w:rFonts w:asciiTheme="minorHAnsi" w:eastAsiaTheme="minorEastAsia" w:hAnsiTheme="minorHAnsi" w:cstheme="minorBidi"/>
-        <w:sz w:val="22"/>
-        <w:szCs w:val="22"/>
-        <w:lang w:val="en-US" w:eastAsia="en-US" w:bidi="ar-SA"/>
-      </w:rPr>
-    </w:rPrDefault>
-    <w:pPrDefault>
-      <w:pPr>
-        <w:spacing w:after="160" w:line="259" w:lineRule="auto"/>
-      </w:pPr>
-    </w:pPrDefault>
-  </w:docDefaults>
-  <w:latentStyles w:defLockedState="0" w:defUIPriority="99" w:defSemiHidden="0" w:defUnhideWhenUsed="0" w:defQFormat="0" w:count="375">
-    <w:lsdException w:name="Normal" w:uiPriority="0" w:qFormat="1"/>
-    <w:lsdException w:name="heading 1" w:uiPriority="9" w:qFormat="1"/>
-    <w:lsdException w:name="heading 2" w:semiHidden="1" w:uiPriority="9" w:unhideWhenUsed="1" w:qFormat="1"/>
-    <w:lsdException w:name="heading 3" w:semiHidden="1" w:uiPriority="9" w:unhideWhenUsed="1" w:qFormat="1"/>
-    <w:lsdException w:name="heading 4" w:semiHidden="1" w:uiPriority="9" w:unhideWhenUsed="1" w:qFormat="1"/>
-    <w:lsdException w:name="heading 5" w:semiHidden="1" w:uiPriority="9" w:unhideWhenUsed="1" w:qFormat="1"/>
-    <w:lsdException w:name="heading 6" w:semiHidden="1" w:uiPriority="9" w:unhideWhenUsed="1" w:qFormat="1"/>
-    <w:lsdException w:name="heading 7" w:semiHidden="1" w:uiPriority="9" w:unhideWhenUsed="1" w:qFormat="1"/>
-    <w:lsdException w:name="heading 8" w:semiHidden="1" w:uiPriority="9" w:unhideWhenUsed="1" w:qFormat="1"/>
-    <w:lsdException w:name="heading 9" w:semiHidden="1" w:uiPriority="9" w:unhideWhenUsed="1" w:qFormat="1"/>
-    <w:lsdException w:name="index 1" w:semiHidden="1" w:unhideWhenUsed="1"/>
-    <w:lsdException w:name="index 2" w:semiHidden="1" w:unhideWhenUsed="1"/>
-    <w:lsdException w:name="index 3" w:semiHidden="1" w:unhideWhenUsed="1"/>
-    <w:lsdException w:name="index 4" w:semiHidden="1" w:unhideWhenUsed="1"/>
-    <w:lsdException w:name="index 5" w:semiHidden="1" w:unhideWhenUsed="1"/>
-    <w:lsdException w:name="index 6" w:semiHidden="1" w:unhideWhenUsed="1"/>
-    <w:lsdException w:name="index 7" w:semiHidden="1" w:unhideWhenUsed="1"/>
-    <w:lsdException w:name="index 8" w:semiHidden="1" w:unhideWhenUsed="1"/>
-    <w:lsdException w:name="index 9" w:semiHidden="1" w:unhideWhenUsed="1"/>
-    <w:lsdException w:name="toc 1" w:semiHidden="1" w:uiPriority="39" w:unhideWhenUsed="1"/>
-    <w:lsdException w:name="toc 2" w:semiHidden="1" w:uiPriority="39" w:unhideWhenUsed="1"/>
-    <w:lsdException w:name="toc 3" w:semiHidden="1" w:uiPriority="39" w:unhideWhenUsed="1"/>
-    <w:lsdException w:name="toc 4" w:semiHidden="1" w:uiPriority="39" w:unhideWhenUsed="1"/>
-    <w:lsdException w:name="toc 5" w:semiHidden="1" w:uiPriority="39" w:unhideWhenUsed="1"/>
-    <w:lsdException w:name="toc 6" w:semiHidden="1" w:uiPriority="39" w:unhideWhenUsed="1"/>
-    <w:lsdException w:name="toc 7" w:semiHidden="1" w:uiPriority="39" w:unhideWhenUsed="1"/>
-    <w:lsdException w:name="toc 8" w:semiHidden="1" w:uiPriority="39" w:unhideWhenUsed="1"/>
-    <w:lsdException w:name="toc 9" w:semiHidden="1" w:uiPriority="39" w:unhideWhenUsed="1"/>
-    <w:lsdException w:name="Normal Indent" w:semiHidden="1" w:unhideWhenUsed="1"/>
-    <w:lsdException w:name="footnote text" w:semiHidden="1" w:unhideWhenUsed="1"/>
-    <w:lsdException w:name="annotation text" w:semiHidden="1" w:unhideWhenUsed="1"/>
-    <w:lsdException w:name="header" w:semiHidden="1" w:unhideWhenUsed="1"/>
-    <w:lsdException w:name="footer" w:semiHidden="1" w:unhideWhenUsed="1"/>
-    <w:lsdException w:name="index heading" w:semiHidden="1" w:unhideWhenUsed="1"/>
-    <w:lsdException w:name="caption" w:semiHidden="1" w:uiPriority="35" w:unhideWhenUsed="1" w:qFormat="1"/>
-    <w:lsdException w:name="table of figures" w:semiHidden="1" w:unhideWhenUsed="1"/>
-    <w:lsdException w:name="envelope address" w:semiHidden="1" w:unhideWhenUsed="1"/>
-    <w:lsdException w:name="envelope return" w:semiHidden="1" w:unhideWhenUsed="1"/>
-    <w:lsdException w:name="footnote reference" w:semiHidden="1" w:unhideWhenUsed="1"/>
-    <w:lsdException w:name="annotation reference" w:semiHidden="1" w:unhideWhenUsed="1"/>
-    <w:lsdException w:name="line number" w:semiHidden="1" w:unhideWhenUsed="1"/>
-    <w:lsdException w:name="page number" w:semiHidden="1" w:unhideWhenUsed="1"/>
-    <w:lsdException w:name="endnote reference" w:semiHidden="1" w:unhideWhenUsed="1"/>
-    <w:lsdException w:name="endnote text" w:semiHidden="1" w:unhideWhenUsed="1"/>
-    <w:lsdException w:name="table of authorities" w:semiHidden="1" w:unhideWhenUsed="1"/>
-    <w:lsdException w:name="macro" w:semiHidden="1" w:unhideWhenUsed="1"/>
-    <w:lsdException w:name="toa heading" w:semiHidden="1" w:unhideWhenUsed="1"/>
-    <w:lsdException w:name="List" w:semiHidden="1" w:unhideWhenUsed="1"/>
-    <w:lsdException w:name="List Bullet" w:semiHidden="1" w:unhideWhenUsed="1"/>
-    <w:lsdException w:name="List Number" w:semiHidden="1" w:unhideWhenUsed="1"/>
-    <w:lsdException w:name="List 2" w:semiHidden="1" w:unhideWhenUsed="1"/>
-    <w:lsdException w:name="List 3" w:semiHidden="1" w:unhideWhenUsed="1"/>
-    <w:lsdException w:name="List 4" w:semiHidden="1" w:unhideWhenUsed="1"/>
-    <w:lsdException w:name="List 5" w:semiHidden="1" w:unhideWhenUsed="1"/>
-    <w:lsdException w:name="List Bullet 2" w:semiHidden="1" w:unhideWhenUsed="1"/>
-    <w:lsdException w:name="List Bullet 3" w:semiHidden="1" w:unhideWhenUsed="1"/>
-    <w:lsdException w:name="List Bullet 4" w:semiHidden="1" w:unhideWhenUsed="1"/>
-    <w:lsdException w:name="List Bullet 5" w:semiHidden="1" w:unhideWhenUsed="1"/>
-    <w:lsdException w:name="List Number 2" w:semiHidden="1" w:unhideWhenUsed="1"/>
-    <w:lsdException w:name="List Number 3" w:semiHidden="1" w:unhideWhenUsed="1"/>
-    <w:lsdException w:name="List Number 4" w:semiHidden="1" w:unhideWhenUsed="1"/>
-    <w:lsdException w:name="List Number 5" w:semiHidden="1" w:unhideWhenUsed="1"/>
-    <w:lsdException w:name="Title" w:uiPriority="10" w:qFormat="1"/>
-    <w:lsdException w:name="Closing" w:semiHidden="1" w:unhideWhenUsed="1"/>
-    <w:lsdException w:name="Signature" w:semiHidden="1" w:unhideWhenUsed="1"/>
-    <w:lsdException w:name="Default Paragraph Font" w:semiHidden="1" w:uiPriority="1" w:unhideWhenUsed="1"/>
-    <w:lsdException w:name="Body Text" w:semiHidden="1" w:unhideWhenUsed="1"/>
-    <w:lsdException w:name="Body Text Indent" w:semiHidden="1" w:unhideWhenUsed="1"/>
-    <w:lsdException w:name="List Continue" w:semiHidden="1" w:unhideWhenUsed="1"/>
-    <w:lsdException w:name="List Continue 2" w:semiHidden="1" w:unhideWhenUsed="1"/>
-    <w:lsdException w:name="List Continue 3" w:semiHidden="1" w:unhideWhenUsed="1"/>
-    <w:lsdException w:name="List Continue 4" w:semiHidden="1" w:unhideWhenUsed="1"/>
-    <w:lsdException w:name="List Continue 5" w:semiHidden="1" w:unhideWhenUsed="1"/>
-    <w:lsdException w:name="Message Header" w:semiHidden="1" w:unhideWhenUsed="1"/>
-    <w:lsdException w:name="Subtitle" w:uiPriority="11" w:qFormat="1"/>
-    <w:lsdException w:name="Salutation" w:semiHidden="1" w:unhideWhenUsed="1"/>
-    <w:lsdException w:name="Date" w:semiHidden="1" w:unhideWhenUsed="1"/>
-    <w:lsdException w:name="Body Text First Indent" w:semiHidden="1" w:unhideWhenUsed="1"/>
-    <w:lsdException w:name="Body Text First Indent 2" w:semiHidden="1" w:unhideWhenUsed="1"/>
-    <w:lsdException w:name="Note Heading" w:semiHidden="1" w:unhideWhenUsed="1"/>
-    <w:lsdException w:name="Body Text 2" w:semiHidden="1" w:unhideWhenUsed="1"/>
-    <w:lsdException w:name="Body Text 3" w:semiHidden="1" w:unhideWhenUsed="1"/>
-    <w:lsdException w:name="Body Text Indent 2" w:semiHidden="1" w:unhideWhenUsed="1"/>
-    <w:lsdException w:name="Body Text Indent 3" w:semiHidden="1" w:unhideWhenUsed="1"/>
-    <w:lsdException w:name="Block Text" w:semiHidden="1" w:unhideWhenUsed="1"/>
-    <w:lsdException w:name="Hyperlink" w:semiHidden="1" w:unhideWhenUsed="1"/>
-    <w:lsdException w:name="FollowedHyperlink" w:semiHidden="1" w:unhideWhenUsed="1"/>
-    <w:lsdException w:name="Strong" w:uiPriority="22" w:qFormat="1"/>
-    <w:lsdException w:name="Emphasis" w:uiPriority="20" w:qFormat="1"/>
-    <w:lsdException w:name="Document Map" w:semiHidden="1" w:unhideWhenUsed="1"/>
-    <w:lsdException w:name="Plain Text" w:semiHidden="1" w:unhideWhenUsed="1"/>
-    <w:lsdException w:name="E-mail Signature" w:semiHidden="1" w:unhideWhenUsed="1"/>
-    <w:lsdException w:name="HTML Top of Form" w:semiHidden="1" w:unhideWhenUsed="1"/>
-    <w:lsdException w:name="HTML Bottom of Form" w:semiHidden="1" w:unhideWhenUsed="1"/>
-    <w:lsdException w:name="Normal (Web)" w:semiHidden="1" w:unhideWhenUsed="1"/>
-    <w:lsdException w:name="HTML Acronym" w:semiHidden="1" w:unhideWhenUsed="1"/>
-    <w:lsdException w:name="HTML Address" w:semiHidden="1" w:unhideWhenUsed="1"/>
-    <w:lsdException w:name="HTML Cite" w:semiHidden="1" w:unhideWhenUsed="1"/>
-    <w:lsdException w:name="HTML Code" w:semiHidden="1" w:unhideWhenUsed="1"/>
-    <w:lsdException w:name="HTML Definition" w:semiHidden="1" w:unhideWhenUsed="1"/>
-    <w:lsdException w:name="HTML Keyboard" w:semiHidden="1" w:unhideWhenUsed="1"/>
-    <w:lsdException w:name="HTML Preformatted" w:semiHidden="1" w:unhideWhenUsed="1"/>
-    <w:lsdException w:name="HTML Sample" w:semiHidden="1" w:unhideWhenUsed="1"/>
-    <w:lsdException w:name="HTML Typewriter" w:semiHidden="1" w:unhideWhenUsed="1"/>
-    <w:lsdException w:name="HTML Variable" w:semiHidden="1" w:unhideWhenUsed="1"/>
-    <w:lsdException w:name="Normal Table" w:semiHidden="1" w:unhideWhenUsed="1"/>
-    <w:lsdException w:name="annotation subject" w:semiHidden="1" w:unhideWhenUsed="1"/>
-    <w:lsdException w:name="No List" w:semiHidden="1" w:unhideWhenUsed="1"/>
-    <w:lsdException w:name="Outline List 1" w:semiHidden="1" w:unhideWhenUsed="1"/>
-    <w:lsdException w:name="Outline List 2" w:semiHidden="1" w:unhideWhenUsed="1"/>
-    <w:lsdException w:name="Outline List 3" w:semiHidden="1" w:unhideWhenUsed="1"/>
-    <w:lsdException w:name="Table Simple 1" w:semiHidden="1" w:unhideWhenUsed="1"/>
-    <w:lsdException w:name="Table Simple 2" w:semiHidden="1" w:unhideWhenUsed="1"/>
-    <w:lsdException w:name="Table Simple 3" w:semiHidden="1" w:unhideWhenUsed="1"/>
-    <w:lsdException w:name="Table Classic 1" w:semiHidden="1" w:unhideWhenUsed="1"/>
-    <w:lsdException w:name="Table Classic 2" w:semiHidden="1" w:unhideWhenUsed="1"/>
-    <w:lsdException w:name="Table Classic 3" w:semiHidden="1" w:unhideWhenUsed="1"/>
-    <w:lsdException w:name="Table Classic 4" w:semiHidden="1" w:unhideWhenUsed="1"/>
-    <w:lsdException w:name="Table Colorful 1" w:semiHidden="1" w:unhideWhenUsed="1"/>
-    <w:lsdException w:name="Table Colorful 2" w:semiHidden="1" w:unhideWhenUsed="1"/>
-    <w:lsdException w:name="Table Colorful 3" w:semiHidden="1" w:unhideWhenUsed="1"/>
-    <w:lsdException w:name="Table Columns 1" w:semiHidden="1" w:unhideWhenUsed="1"/>
-    <w:lsdException w:name="Table Columns 2" w:semiHidden="1" w:unhideWhenUsed="1"/>
-    <w:lsdException w:name="Table Columns 3" w:semiHidden="1" w:unhideWhenUsed="1"/>
-    <w:lsdException w:name="Table Columns 4" w:semiHidden="1" w:unhideWhenUsed="1"/>
-    <w:lsdException w:name="Table Columns 5" w:semiHidden="1" w:unhideWhenUsed="1"/>
-    <w:lsdException w:name="Table Grid 1" w:semiHidden="1" w:unhideWhenUsed="1"/>
-    <w:lsdException w:name="Table Grid 2" w:semiHidden="1" w:unhideWhenUsed="1"/>
-    <w:lsdException w:name="Table Grid 3" w:semiHidden="1" w:unhideWhenUsed="1"/>
-    <w:lsdException w:name="Table Grid 4" w:semiHidden="1" w:unhideWhenUsed="1"/>
-    <w:lsdException w:name="Table Grid 5" w:semiHidden="1" w:unhideWhenUsed="1"/>
-    <w:lsdException w:name="Table Grid 6" w:semiHidden="1" w:unhideWhenUsed="1"/>
-    <w:lsdException w:name="Table Grid 7" w:semiHidden="1" w:unhideWhenUsed="1"/>
-    <w:lsdException w:name="Table Grid 8" w:semiHidden="1" w:unhideWhenUsed="1"/>
-    <w:lsdException w:name="Table List 1" w:semiHidden="1" w:unhideWhenUsed="1"/>
-    <w:lsdException w:name="Table List 2" w:semiHidden="1" w:unhideWhenUsed="1"/>
-    <w:lsdException w:name="Table List 3" w:semiHidden="1" w:unhideWhenUsed="1"/>
-    <w:lsdException w:name="Table List 4" w:semiHidden="1" w:unhideWhenUsed="1"/>
-    <w:lsdException w:name="Table List 5" w:semiHidden="1" w:unhideWhenUsed="1"/>
-    <w:lsdException w:name="Table List 6" w:semiHidden="1" w:unhideWhenUsed="1"/>
-    <w:lsdException w:name="Table List 7" w:semiHidden="1" w:unhideWhenUsed="1"/>
-    <w:lsdException w:name="Table List 8" w:semiHidden="1" w:unhideWhenUsed="1"/>
-    <w:lsdException w:name="Table 3D effects 1" w:semiHidden="1" w:unhideWhenUsed="1"/>
-    <w:lsdException w:name="Table 3D effects 2" w:semiHidden="1" w:unhideWhenUsed="1"/>
-    <w:lsdException w:name="Table 3D effects 3" w:semiHidden="1" w:unhideWhenUsed="1"/>
-    <w:lsdException w:name="Table Contemporary" w:semiHidden="1" w:unhideWhenUsed="1"/>
-    <w:lsdException w:name="Table Elegant" w:semiHidden="1" w:unhideWhenUsed="1"/>
-    <w:lsdException w:name="Table Professional" w:semiHidden="1" w:unhideWhenUsed="1"/>
-    <w:lsdException w:name="Table Subtle 1" w:semiHidden="1" w:unhideWhenUsed="1"/>
-    <w:lsdException w:name="Table Subtle 2" w:semiHidden="1" w:unhideWhenUsed="1"/>
-    <w:lsdException w:name="Table Web 1" w:semiHidden="1" w:unhideWhenUsed="1"/>
-    <w:lsdException w:name="Table Web 2" w:semiHidden="1" w:unhideWhenUsed="1"/>
-    <w:lsdException w:name="Table Web 3" w:semiHidden="1" w:unhideWhenUsed="1"/>
-    <w:lsdException w:name="Balloon Text" w:semiHidden="1" w:unhideWhenUsed="1"/>
-    <w:lsdException w:name="Table Grid" w:uiPriority="39"/>
-    <w:lsdException w:name="Table Theme" w:semiHidden="1" w:unhideWhenUsed="1"/>
-    <w:lsdException w:name="Placeholder Text" w:semiHidden="1" w:qFormat="1"/>
-    <w:lsdException w:name="No Spacing" w:uiPriority="1" w:qFormat="1"/>
-    <w:lsdException w:name="Light Shading" w:uiPriority="60"/>
-    <w:lsdException w:name="Light List" w:uiPriority="61"/>
-    <w:lsdException w:name="Light Grid" w:uiPriority="62"/>
-    <w:lsdException w:name="Medium Shading 1" w:uiPriority="63"/>
-    <w:lsdException w:name="Medium Shading 2" w:uiPriority="64"/>
-    <w:lsdException w:name="Medium List 1" w:uiPriority="65"/>
-    <w:lsdException w:name="Medium List 2" w:uiPriority="66"/>
-    <w:lsdException w:name="Medium Grid 1" w:uiPriority="67"/>
-    <w:lsdException w:name="Medium Grid 2" w:uiPriority="68"/>
-    <w:lsdException w:name="Medium Grid 3" w:uiPriority="69"/>
-    <w:lsdException w:name="Dark List" w:uiPriority="70"/>
-    <w:lsdException w:name="Colorful Shading" w:uiPriority="71"/>
-    <w:lsdException w:name="Colorful List" w:uiPriority="72"/>
-    <w:lsdException w:name="Colorful Grid" w:uiPriority="73"/>
-    <w:lsdException w:name="Light Shading Accent 1" w:uiPriority="60"/>
-    <w:lsdException w:name="Light List Accent 1" w:uiPriority="61"/>
-    <w:lsdException w:name="Light Grid Accent 1" w:uiPriority="62"/>
-    <w:lsdException w:name="Medium Shading 1 Accent 1" w:uiPriority="63"/>
-    <w:lsdException w:name="Medium Shading 2 Accent 1" w:uiPriority="64"/>
-    <w:lsdException w:name="Medium List 1 Accent 1" w:uiPriority="65"/>
-    <w:lsdException w:name="Revision" w:semiHidden="1"/>
-    <w:lsdException w:name="List Paragraph" w:uiPriority="34" w:qFormat="1"/>
-    <w:lsdException w:name="Quote" w:uiPriority="29" w:qFormat="1"/>
-    <w:lsdException w:name="Intense Quote" w:uiPriority="30" w:qFormat="1"/>
-    <w:lsdException w:name="Medium List 2 Accent 1" w:uiPriority="66"/>
-    <w:lsdException w:name="Medium Grid 1 Accent 1" w:uiPriority="67"/>
-    <w:lsdException w:name="Medium Grid 2 Accent 1" w:uiPriority="68"/>
-    <w:lsdException w:name="Medium Grid 3 Accent 1" w:uiPriority="69"/>
-    <w:lsdException w:name="Dark List Accent 1" w:uiPriority="70"/>
-    <w:lsdException w:name="Colorful Shading Accent 1" w:uiPriority="71"/>
-    <w:lsdException w:name="Colorful List Accent 1" w:uiPriority="72"/>
-    <w:lsdException w:name="Colorful Grid Accent 1" w:uiPriority="73"/>
-    <w:lsdException w:name="Light Shading Accent 2" w:uiPriority="60"/>
-    <w:lsdException w:name="Light List Accent 2" w:uiPriority="61"/>
-    <w:lsdException w:name="Light Grid Accent 2" w:uiPriority="62"/>
-    <w:lsdException w:name="Medium Shading 1 Accent 2" w:uiPriority="63"/>
-    <w:lsdException w:name="Medium Shading 2 Accent 2" w:uiPriority="64"/>
-    <w:lsdException w:name="Medium List 1 Accent 2" w:uiPriority="65"/>
-    <w:lsdException w:name="Medium List 2 Accent 2" w:uiPriority="66"/>
-    <w:lsdException w:name="Medium Grid 1 Accent 2" w:uiPriority="67"/>
-    <w:lsdException w:name="Medium Grid 2 Accent 2" w:uiPriority="68"/>
-    <w:lsdException w:name="Medium Grid 3 Accent 2" w:uiPriority="69"/>
-    <w:lsdException w:name="Dark List Accent 2" w:uiPriority="70"/>
-    <w:lsdException w:name="Colorful Shading Accent 2" w:uiPriority="71"/>
-    <w:lsdException w:name="Colorful List Accent 2" w:uiPriority="72"/>
-    <w:lsdException w:name="Colorful Grid Accent 2" w:uiPriority="73"/>
-    <w:lsdException w:name="Light Shading Accent 3" w:uiPriority="60"/>
-    <w:lsdException w:name="Light List Accent 3" w:uiPriority="61"/>
-    <w:lsdException w:name="Light Grid Accent 3" w:uiPriority="62"/>
-    <w:lsdException w:name="Medium Shading 1 Accent 3" w:uiPriority="63"/>
-    <w:lsdException w:name="Medium Shading 2 Accent 3" w:uiPriority="64"/>
-    <w:lsdException w:name="Medium List 1 Accent 3" w:uiPriority="65"/>
-    <w:lsdException w:name="Medium List 2 Accent 3" w:uiPriority="66"/>
-    <w:lsdException w:name="Medium Grid 1 Accent 3" w:uiPriority="67"/>
-    <w:lsdException w:name="Medium Grid 2 Accent 3" w:uiPriority="68"/>
-    <w:lsdException w:name="Medium Grid 3 Accent 3" w:uiPriority="69"/>
-    <w:lsdException w:name="Dark List Accent 3" w:uiPriority="70"/>
-    <w:lsdException w:name="Colorful Shading Accent 3" w:uiPriority="71"/>
-    <w:lsdException w:name="Colorful List Accent 3" w:uiPriority="72"/>
-    <w:lsdException w:name="Colorful Grid Accent 3" w:uiPriority="73"/>
-    <w:lsdException w:name="Light Shading Accent 4" w:uiPriority="60"/>
-    <w:lsdException w:name="Light List Accent 4" w:uiPriority="61"/>
-    <w:lsdException w:name="Light Grid Accent 4" w:uiPriority="62"/>
-    <w:lsdException w:name="Medium Shading 1 Accent 4" w:uiPriority="63"/>
-    <w:lsdException w:name="Medium Shading 2 Accent 4" w:uiPriority="64"/>
-    <w:lsdException w:name="Medium List 1 Accent 4" w:uiPriority="65"/>
-    <w:lsdException w:name="Medium List 2 Accent 4" w:uiPriority="66"/>
-    <w:lsdException w:name="Medium Grid 1 Accent 4" w:uiPriority="67"/>
-    <w:lsdException w:name="Medium Grid 2 Accent 4" w:uiPriority="68"/>
-    <w:lsdException w:name="Medium Grid 3 Accent 4" w:uiPriority="69"/>
-    <w:lsdException w:name="Dark List Accent 4" w:uiPriority="70"/>
-    <w:lsdException w:name="Colorful Shading Accent 4" w:uiPriority="71"/>
-    <w:lsdException w:name="Colorful List Accent 4" w:uiPriority="72"/>
-    <w:lsdException w:name="Colorful Grid Accent 4" w:uiPriority="73"/>
-    <w:lsdException w:name="Light Shading Accent 5" w:uiPriority="60"/>
-    <w:lsdException w:name="Light List Accent 5" w:uiPriority="61"/>
-    <w:lsdException w:name="Light Grid Accent 5" w:uiPriority="62"/>
-    <w:lsdException w:name="Medium Shading 1 Accent 5" w:uiPriority="63"/>
-    <w:lsdException w:name="Medium Shading 2 Accent 5" w:uiPriority="64"/>
-    <w:lsdException w:name="Medium List 1 Accent 5" w:uiPriority="65"/>
-    <w:lsdException w:name="Medium List 2 Accent 5" w:uiPriority="66"/>
-    <w:lsdException w:name="Medium Grid 1 Accent 5" w:uiPriority="67"/>
-    <w:lsdException w:name="Medium Grid 2 Accent 5" w:uiPriority="68"/>
-    <w:lsdException w:name="Medium Grid 3 Accent 5" w:uiPriority="69"/>
-    <w:lsdException w:name="Dark List Accent 5" w:uiPriority="70"/>
-    <w:lsdException w:name="Colorful Shading Accent 5" w:uiPriority="71"/>
-    <w:lsdException w:name="Colorful List Accent 5" w:uiPriority="72"/>
-    <w:lsdException w:name="Colorful Grid Accent 5" w:uiPriority="73"/>
-    <w:lsdException w:name="Light Shading Accent 6" w:uiPriority="60"/>
-    <w:lsdException w:name="Light List Accent 6" w:uiPriority="61"/>
-    <w:lsdException w:name="Light Grid Accent 6" w:uiPriority="62"/>
-    <w:lsdException w:name="Medium Shading 1 Accent 6" w:uiPriority="63"/>
-    <w:lsdException w:name="Medium Shading 2 Accent 6" w:uiPriority="64"/>
-    <w:lsdException w:name="Medium List 1 Accent 6" w:uiPriority="65"/>
-    <w:lsdException w:name="Medium List 2 Accent 6" w:uiPriority="66"/>
-    <w:lsdException w:name="Medium Grid 1 Accent 6" w:uiPriority="67"/>
-    <w:lsdException w:name="Medium Grid 2 Accent 6" w:uiPriority="68"/>
-    <w:lsdException w:name="Medium Grid 3 Accent 6" w:uiPriority="69"/>
-    <w:lsdException w:name="Dark List Accent 6" w:uiPriority="70"/>
-    <w:lsdException w:name="Colorful Shading Accent 6" w:uiPriority="71"/>
-    <w:lsdException w:name="Colorful List Accent 6" w:uiPriority="72"/>
-    <w:lsdException w:name="Colorful Grid Accent 6" w:uiPriority="73"/>
-    <w:lsdException w:name="Subtle Emphasis" w:uiPriority="19" w:qFormat="1"/>
-    <w:lsdException w:name="Intense Emphasis" w:uiPriority="21" w:qFormat="1"/>
-    <w:lsdException w:name="Subtle Reference" w:uiPriority="31" w:qFormat="1"/>
-    <w:lsdException w:name="Intense Reference" w:uiPriority="32" w:qFormat="1"/>
-    <w:lsdException w:name="Book Title" w:uiPriority="33" w:qFormat="1"/>
-    <w:lsdException w:name="Bibliography" w:semiHidden="1" w:uiPriority="37" w:unhideWhenUsed="1"/>
-    <w:lsdException w:name="TOC Heading" w:semiHidden="1" w:uiPriority="39" w:unhideWhenUsed="1" w:qFormat="1"/>
-    <w:lsdException w:name="Plain Table 1" w:uiPriority="41"/>
-    <w:lsdException w:name="Plain Table 2" w:uiPriority="42"/>
-    <w:lsdException w:name="Plain Table 3" w:uiPriority="43"/>
-    <w:lsdException w:name="Plain Table 4" w:uiPriority="44"/>
-    <w:lsdException w:name="Plain Table 5" w:uiPriority="45"/>
-    <w:lsdException w:name="Grid Table Light" w:uiPriority="40"/>
-    <w:lsdException w:name="Grid Table 1 Light" w:uiPriority="46"/>
-    <w:lsdException w:name="Grid Table 2" w:uiPriority="47"/>
-    <w:lsdException w:name="Grid Table 3" w:uiPriority="48"/>
-    <w:lsdException w:name="Grid Table 4" w:uiPriority="49"/>
-    <w:lsdException w:name="Grid Table 5 Dark" w:uiPriority="50"/>
-    <w:lsdException w:name="Grid Table 6 Colorful" w:uiPriority="51"/>
-    <w:lsdException w:name="Grid Table 7 Colorful" w:uiPriority="52"/>
-    <w:lsdException w:name="Grid Table 1 Light Accent 1" w:uiPriority="46"/>
-    <w:lsdException w:name="Grid Table 2 Accent 1" w:uiPriority="47"/>
-    <w:lsdException w:name="Grid Table 3 Accent 1" w:uiPriority="48"/>
-    <w:lsdException w:name="Grid Table 4 Accent 1" w:uiPriority="49"/>
-    <w:lsdException w:name="Grid Table 5 Dark Accent 1" w:uiPriority="50"/>
-    <w:lsdException w:name="Grid Table 6 Colorful Accent 1" w:uiPriority="51"/>
-    <w:lsdException w:name="Grid Table 7 Colorful Accent 1" w:uiPriority="52"/>
-    <w:lsdException w:name="Grid Table 1 Light Accent 2" w:uiPriority="46"/>
-    <w:lsdException w:name="Grid Table 2 Accent 2" w:uiPriority="47"/>
-    <w:lsdException w:name="Grid Table 3 Accent 2" w:uiPriority="48"/>
-    <w:lsdException w:name="Grid Table 4 Accent 2" w:uiPriority="49"/>
-    <w:lsdException w:name="Grid Table 5 Dark Accent 2" w:uiPriority="50"/>
-    <w:lsdException w:name="Grid Table 6 Colorful Accent 2" w:uiPriority="51"/>
-    <w:lsdException w:name="Grid Table 7 Colorful Accent 2" w:uiPriority="52"/>
-    <w:lsdException w:name="Grid Table 1 Light Accent 3" w:uiPriority="46"/>
-    <w:lsdException w:name="Grid Table 2 Accent 3" w:uiPriority="47"/>
-    <w:lsdException w:name="Grid Table 3 Accent 3" w:uiPriority="48"/>
-    <w:lsdException w:name="Grid Table 4 Accent 3" w:uiPriority="49"/>
-    <w:lsdException w:name="Grid Table 5 Dark Accent 3" w:uiPriority="50"/>
-    <w:lsdException w:name="Grid Table 6 Colorful Accent 3" w:uiPriority="51"/>
-    <w:lsdException w:name="Grid Table 7 Colorful Accent 3" w:uiPriority="52"/>
-    <w:lsdException w:name="Grid Table 1 Light Accent 4" w:uiPriority="46"/>
-    <w:lsdException w:name="Grid Table 2 Accent 4" w:uiPriority="47"/>
-    <w:lsdException w:name="Grid Table 3 Accent 4" w:uiPriority="48"/>
-    <w:lsdException w:name="Grid Table 4 Accent 4" w:uiPriority="49"/>
-    <w:lsdException w:name="Grid Table 5 Dark Accent 4" w:uiPriority="50"/>
-    <w:lsdException w:name="Grid Table 6 Colorful Accent 4" w:uiPriority="51"/>
-    <w:lsdException w:name="Grid Table 7 Colorful Accent 4" w:uiPriority="52"/>
-    <w:lsdException w:name="Grid Table 1 Light Accent 5" w:uiPriority="46"/>
-    <w:lsdException w:name="Grid Table 2 Accent 5" w:uiPriority="47"/>
-    <w:lsdException w:name="Grid Table 3 Accent 5" w:uiPriority="48"/>
-    <w:lsdException w:name="Grid Table 4 Accent 5" w:uiPriority="49"/>
-    <w:lsdException w:name="Grid Table 5 Dark Accent 5" w:uiPriority="50"/>
-    <w:lsdException w:name="Grid Table 6 Colorful Accent 5" w:uiPriority="51"/>
-    <w:lsdException w:name="Grid Table 7 Colorful Accent 5" w:uiPriority="52"/>
-    <w:lsdException w:name="Grid Table 1 Light Accent 6" w:uiPriority="46"/>
-    <w:lsdException w:name="Grid Table 2 Accent 6" w:uiPriority="47"/>
-    <w:lsdException w:name="Grid Table 3 Accent 6" w:uiPriority="48"/>
-    <w:lsdException w:name="Grid Table 4 Accent 6" w:uiPriority="49"/>
-    <w:lsdException w:name="Grid Table 5 Dark Accent 6" w:uiPriority="50"/>
-    <w:lsdException w:name="Grid Table 6 Colorful Accent 6" w:uiPriority="51"/>
-    <w:lsdException w:name="Grid Table 7 Colorful Accent 6" w:uiPriority="52"/>
-    <w:lsdException w:name="List Table 1 Light" w:uiPriority="46"/>
-    <w:lsdException w:name="List Table 2" w:uiPriority="47"/>
-    <w:lsdException w:name="List Table 3" w:uiPriority="48"/>
-    <w:lsdException w:name="List Table 4" w:uiPriority="49"/>
-    <w:lsdException w:name="List Table 5 Dark" w:uiPriority="50"/>
-    <w:lsdException w:name="List Table 6 Colorful" w:uiPriority="51"/>
-    <w:lsdException w:name="List Table 7 Colorful" w:uiPriority="52"/>
-    <w:lsdException w:name="List Table 1 Light Accent 1" w:uiPriority="46"/>
-    <w:lsdException w:name="List Table 2 Accent 1" w:uiPriority="47"/>
-    <w:lsdException w:name="List Table 3 Accent 1" w:uiPriority="48"/>
-    <w:lsdException w:name="List Table 4 Accent 1" w:uiPriority="49"/>
-    <w:lsdException w:name="List Table 5 Dark Accent 1" w:uiPriority="50"/>
-    <w:lsdException w:name="List Table 6 Colorful Accent 1" w:uiPriority="51"/>
-    <w:lsdException w:name="List Table 7 Colorful Accent 1" w:uiPriority="52"/>
-    <w:lsdException w:name="List Table 1 Light Accent 2" w:uiPriority="46"/>
-    <w:lsdException w:name="List Table 2 Accent 2" w:uiPriority="47"/>
-    <w:lsdException w:name="List Table 3 Accent 2" w:uiPriority="48"/>
-    <w:lsdException w:name="List Table 4 Accent 2" w:uiPriority="49"/>
-    <w:lsdException w:name="List Table 5 Dark Accent 2" w:uiPriority="50"/>
-    <w:lsdException w:name="List Table 6 Colorful Accent 2" w:uiPriority="51"/>
-    <w:lsdException w:name="List Table 7 Colorful Accent 2" w:uiPriority="52"/>
-    <w:lsdException w:name="List Table 1 Light Accent 3" w:uiPriority="46"/>
-    <w:lsdException w:name="List Table 2 Accent 3" w:uiPriority="47"/>
-    <w:lsdException w:name="List Table 3 Accent 3" w:uiPriority="48"/>
-    <w:lsdException w:name="List Table 4 Accent 3" w:uiPriority="49"/>
-    <w:lsdException w:name="List Table 5 Dark Accent 3" w:uiPriority="50"/>
-    <w:lsdException w:name="List Table 6 Colorful Accent 3" w:uiPriority="51"/>
-    <w:lsdException w:name="List Table 7 Colorful Accent 3" w:uiPriority="52"/>
-    <w:lsdException w:name="List Table 1 Light Accent 4" w:uiPriority="46"/>
-    <w:lsdException w:name="List Table 2 Accent 4" w:uiPriority="47"/>
-    <w:lsdException w:name="List Table 3 Accent 4" w:uiPriority="48"/>
-    <w:lsdException w:name="List Table 4 Accent 4" w:uiPriority="49"/>
-    <w:lsdException w:name="List Table 5 Dark Accent 4" w:uiPriority="50"/>
-    <w:lsdException w:name="List Table 6 Colorful Accent 4" w:uiPriority="51"/>
-    <w:lsdException w:name="List Table 7 Colorful Accent 4" w:uiPriority="52"/>
-    <w:lsdException w:name="List Table 1 Light Accent 5" w:uiPriority="46"/>
-    <w:lsdException w:name="List Table 2 Accent 5" w:uiPriority="47"/>
-    <w:lsdException w:name="List Table 3 Accent 5" w:uiPriority="48"/>
-    <w:lsdException w:name="List Table 4 Accent 5" w:uiPriority="49"/>
-    <w:lsdException w:name="List Table 5 Dark Accent 5" w:uiPriority="50"/>
-    <w:lsdException w:name="List Table 6 Colorful Accent 5" w:uiPriority="51"/>
-    <w:lsdException w:name="List Table 7 Colorful Accent 5" w:uiPriority="52"/>
-    <w:lsdException w:name="List Table 1 Light Accent 6" w:uiPriority="46"/>
-    <w:lsdException w:name="List Table 2 Accent 6" w:uiPriority="47"/>
-    <w:lsdException w:name="List Table 3 Accent 6" w:uiPriority="48"/>
-    <w:lsdException w:name="List Table 4 Accent 6" w:uiPriority="49"/>
-    <w:lsdException w:name="List Table 5 Dark Accent 6" w:uiPriority="50"/>
-    <w:lsdException w:name="List Table 6 Colorful Accent 6" w:uiPriority="51"/>
-    <w:lsdException w:name="List Table 7 Colorful Accent 6" w:uiPriority="52"/>
-    <w:lsdException w:name="Mention" w:semiHidden="1" w:unhideWhenUsed="1"/>
-    <w:lsdException w:name="Smart Hyperlink" w:semiHidden="1" w:unhideWhenUsed="1"/>
-    <w:lsdException w:name="Hashtag" w:semiHidden="1" w:unhideWhenUsed="1"/>
-    <w:lsdException w:name="Unresolved Mention" w:semiHidden="1" w:unhideWhenUsed="1"/>
-  </w:latentStyles>
-  <w:style w:type="paragraph" w:default="1" w:styleId="Normal">
-    <w:name w:val="Normal"/>
-    <w:qFormat/>
-  </w:style>
-  <w:style w:type="character" w:default="1" w:styleId="DefaultParagraphFont">
-    <w:name w:val="Default Paragraph Font"/>
-    <w:uiPriority w:val="1"/>
-    <w:semiHidden/>
-    <w:unhideWhenUsed/>
-  </w:style>
-  <w:style w:type="table" w:default="1" w:styleId="TableNormal">
-    <w:name w:val="Normal Table"/>
-    <w:uiPriority w:val="99"/>
-    <w:semiHidden/>
-    <w:unhideWhenUsed/>
-    <w:tblPr>
-      <w:tblInd w:w="0" w:type="dxa"/>
-      <w:tblCellMar>
-        <w:top w:w="0" w:type="dxa"/>
-        <w:left w:w="108" w:type="dxa"/>
-        <w:bottom w:w="0" w:type="dxa"/>
-        <w:right w:w="108" w:type="dxa"/>
-      </w:tblCellMar>
-    </w:tblPr>
-  </w:style>
-  <w:style w:type="numbering" w:default="1" w:styleId="NoList">
-    <w:name w:val="No List"/>
-    <w:uiPriority w:val="99"/>
-    <w:semiHidden/>
-    <w:unhideWhenUsed/>
-  </w:style>
-  <w:style w:type="character" w:styleId="PlaceholderText">
-    <w:name w:val="Placeholder Text"/>
-    <w:basedOn w:val="DefaultParagraphFont"/>
-    <w:uiPriority w:val="99"/>
-    <w:semiHidden/>
-    <w:qFormat/>
-    <w:rsid w:val="004206EA"/>
-    <w:rPr>
-      <w:color w:val="808080"/>
-    </w:rPr>
-  </w:style>
-</w:styles>
-</file>
-
-<file path=word/glossary/webSettings.xml><?xml version="1.0" encoding="utf-8"?>
-<w:webSettings xmlns:mc="http://schemas.openxmlformats.org/markup-compatibility/2006" xmlns:r="http://schemas.openxmlformats.org/officeDocument/2006/relationships" xmlns:w="http://schemas.openxmlformats.org/wordprocessingml/2006/main" xmlns:w14="http://schemas.microsoft.com/office/word/2010/wordml" xmlns:w15="http://schemas.microsoft.com/office/word/2012/wordml" xmlns:w16cid="http://schemas.microsoft.com/office/word/2016/wordml/cid" xmlns:w16se="http://schemas.microsoft.com/office/word/2015/wordml/symex" mc:Ignorable="w14 w15 w16se w16cid">
-  <w:optimizeForBrowser/>
-  <w:allowPNG/>
-</w:webSettings>
-</file>
-
 <file path=word/theme/theme1.xml><?xml version="1.0" encoding="utf-8"?>
 <a:theme xmlns:a="http://schemas.openxmlformats.org/drawingml/2006/main" name="Тема Office">
   <a:themeElements>
@@ -16009,7 +15349,7 @@
 </file>
 
 <file path=customXml/itemProps1.xml><?xml version="1.0" encoding="utf-8"?>
-<ds:datastoreItem xmlns:ds="http://schemas.openxmlformats.org/officeDocument/2006/customXml" ds:itemID="{B834CC39-D49E-46F3-B7F1-71A715FDFB86}">
+<ds:datastoreItem xmlns:ds="http://schemas.openxmlformats.org/officeDocument/2006/customXml" ds:itemID="{67A9B9B7-C339-43A9-971D-13A6168B301D}">
   <ds:schemaRefs>
     <ds:schemaRef ds:uri="http://schemas.openxmlformats.org/officeDocument/2006/bibliography"/>
   </ds:schemaRefs>

</xml_diff>

<commit_message>
final commit before checking project?
</commit_message>
<xml_diff>
--- a/WorkDoc/PropertyHeatMap.docx
+++ b/WorkDoc/PropertyHeatMap.docx
@@ -519,18 +519,14 @@
     </w:p>
     <w:p>
       <w:pPr>
-        <w:keepNext/>
         <w:spacing w:after="0" w:line="240" w:lineRule="auto"/>
-        <w:outlineLvl w:val="1"/>
-        <w:rPr>
-          <w:rFonts w:eastAsia="Times New Roman"/>
+        <w:rPr>
           <w:b/>
           <w:lang w:eastAsia="ru-RU"/>
         </w:rPr>
       </w:pPr>
       <w:r>
         <w:rPr>
-          <w:rFonts w:eastAsia="Times New Roman"/>
           <w:b/>
           <w:sz w:val="26"/>
           <w:szCs w:val="20"/>
@@ -540,7 +536,6 @@
       </w:r>
       <w:r>
         <w:rPr>
-          <w:rFonts w:eastAsia="Times New Roman"/>
           <w:b/>
           <w:sz w:val="26"/>
           <w:szCs w:val="20"/>
@@ -550,7 +545,6 @@
       </w:r>
       <w:r>
         <w:rPr>
-          <w:rFonts w:eastAsia="Times New Roman"/>
           <w:b/>
           <w:sz w:val="26"/>
           <w:szCs w:val="20"/>
@@ -560,7 +554,6 @@
       </w:r>
       <w:r>
         <w:rPr>
-          <w:rFonts w:eastAsia="Times New Roman"/>
           <w:b/>
           <w:sz w:val="26"/>
           <w:szCs w:val="20"/>
@@ -570,7 +563,6 @@
       </w:r>
       <w:r>
         <w:rPr>
-          <w:rFonts w:eastAsia="Times New Roman"/>
           <w:b/>
           <w:sz w:val="26"/>
           <w:szCs w:val="20"/>
@@ -580,7 +572,6 @@
       </w:r>
       <w:r>
         <w:rPr>
-          <w:rFonts w:eastAsia="Times New Roman"/>
           <w:b/>
           <w:sz w:val="26"/>
           <w:szCs w:val="20"/>
@@ -590,20 +581,17 @@
       </w:r>
       <w:r>
         <w:rPr>
-          <w:rFonts w:eastAsia="Times New Roman"/>
           <w:b/>
           <w:sz w:val="26"/>
           <w:szCs w:val="20"/>
           <w:lang w:eastAsia="ru-RU"/>
         </w:rPr>
         <w:tab/>
-        <w:t xml:space="preserve">        </w:t>
-      </w:r>
-      <w:r>
-        <w:rPr>
-          <w:rFonts w:eastAsia="Times New Roman"/>
+        <w:t xml:space="preserve">       </w:t>
+      </w:r>
+      <w:r>
+        <w:rPr>
           <w:b/>
-          <w:i/>
           <w:lang w:eastAsia="ru-RU"/>
         </w:rPr>
         <w:t>Медяновский Олег Вячеславович</w:t>
@@ -650,7 +638,7 @@
           <w:szCs w:val="24"/>
           <w:lang w:eastAsia="ru-RU"/>
         </w:rPr>
-        <w:t xml:space="preserve">      </w:t>
+        <w:t xml:space="preserve">  </w:t>
       </w:r>
       <w:r>
         <w:rPr>
@@ -784,7 +772,23 @@
           <w:b/>
           <w:lang w:eastAsia="ru-RU"/>
         </w:rPr>
-        <w:t>Отсутсвует</w:t>
+        <w:t>Отсутс</w:t>
+      </w:r>
+      <w:r>
+        <w:rPr>
+          <w:rFonts w:eastAsia="Times New Roman"/>
+          <w:b/>
+          <w:lang w:eastAsia="ru-RU"/>
+        </w:rPr>
+        <w:t>т</w:t>
+      </w:r>
+      <w:r>
+        <w:rPr>
+          <w:rFonts w:eastAsia="Times New Roman"/>
+          <w:b/>
+          <w:lang w:eastAsia="ru-RU"/>
+        </w:rPr>
+        <w:t>вует</w:t>
       </w:r>
     </w:p>
     <w:p>
@@ -833,7 +837,23 @@
           <w:b/>
           <w:lang w:eastAsia="ru-RU"/>
         </w:rPr>
-        <w:t>Отсутсвует</w:t>
+        <w:t>Отсутс</w:t>
+      </w:r>
+      <w:r>
+        <w:rPr>
+          <w:rFonts w:eastAsia="Times New Roman"/>
+          <w:b/>
+          <w:lang w:eastAsia="ru-RU"/>
+        </w:rPr>
+        <w:t>т</w:t>
+      </w:r>
+      <w:r>
+        <w:rPr>
+          <w:rFonts w:eastAsia="Times New Roman"/>
+          <w:b/>
+          <w:lang w:eastAsia="ru-RU"/>
+        </w:rPr>
+        <w:t>вует</w:t>
       </w:r>
     </w:p>
     <w:p>
@@ -875,7 +895,7 @@
           <w:b/>
           <w:lang w:eastAsia="ru-RU"/>
         </w:rPr>
-        <w:t xml:space="preserve">    </w:t>
+        <w:t xml:space="preserve">    Отсутс</w:t>
       </w:r>
       <w:r>
         <w:rPr>
@@ -883,7 +903,15 @@
           <w:b/>
           <w:lang w:eastAsia="ru-RU"/>
         </w:rPr>
-        <w:t>Отсутсвует</w:t>
+        <w:t>т</w:t>
+      </w:r>
+      <w:r>
+        <w:rPr>
+          <w:rFonts w:eastAsia="Times New Roman"/>
+          <w:b/>
+          <w:lang w:eastAsia="ru-RU"/>
+        </w:rPr>
+        <w:t>вует</w:t>
       </w:r>
       <w:r>
         <w:rPr>
@@ -939,6 +967,8 @@
           <w:lang w:eastAsia="ru-RU"/>
         </w:rPr>
       </w:pPr>
+      <w:bookmarkStart w:id="0" w:name="_GoBack"/>
+      <w:bookmarkEnd w:id="0"/>
     </w:p>
     <w:p>
       <w:pPr>
@@ -956,7 +986,7 @@
           <w:b/>
           <w:lang w:eastAsia="ru-RU"/>
         </w:rPr>
-        <w:t xml:space="preserve">    </w:t>
+        <w:t xml:space="preserve">    Отсутс</w:t>
       </w:r>
       <w:r>
         <w:rPr>
@@ -964,7 +994,15 @@
           <w:b/>
           <w:lang w:eastAsia="ru-RU"/>
         </w:rPr>
-        <w:t>Отсутсвует</w:t>
+        <w:t>т</w:t>
+      </w:r>
+      <w:r>
+        <w:rPr>
+          <w:rFonts w:eastAsia="Times New Roman"/>
+          <w:b/>
+          <w:lang w:eastAsia="ru-RU"/>
+        </w:rPr>
+        <w:t>вует</w:t>
       </w:r>
     </w:p>
     <w:p>
@@ -1175,35 +1213,15 @@
     </w:p>
     <w:p>
       <w:pPr>
-        <w:spacing w:after="0" w:line="240" w:lineRule="auto"/>
-        <w:rPr>
-          <w:rFonts w:eastAsia="Times New Roman"/>
-          <w:sz w:val="22"/>
-          <w:szCs w:val="24"/>
+        <w:jc w:val="center"/>
+        <w:rPr>
+          <w:b/>
           <w:lang w:eastAsia="ru-RU"/>
         </w:rPr>
       </w:pPr>
-    </w:p>
-    <w:p>
-      <w:pPr>
-        <w:keepNext/>
-        <w:spacing w:after="0" w:line="240" w:lineRule="auto"/>
-        <w:jc w:val="center"/>
-        <w:outlineLvl w:val="2"/>
-        <w:rPr>
-          <w:rFonts w:eastAsia="Times New Roman"/>
+      <w:r>
+        <w:rPr>
           <w:b/>
-          <w:sz w:val="24"/>
-          <w:szCs w:val="20"/>
-          <w:lang w:eastAsia="ru-RU"/>
-        </w:rPr>
-      </w:pPr>
-      <w:r>
-        <w:rPr>
-          <w:rFonts w:eastAsia="Times New Roman"/>
-          <w:b/>
-          <w:sz w:val="24"/>
-          <w:szCs w:val="20"/>
           <w:lang w:eastAsia="ru-RU"/>
         </w:rPr>
         <w:t>Москва - 2018</w:t>
@@ -1216,7 +1234,7 @@
           <w:rFonts w:eastAsia="Times New Roman"/>
           <w:sz w:val="24"/>
           <w:szCs w:val="24"/>
-          <w:lang w:eastAsia="ru-RU"/>
+          <w:lang w:val="en-US" w:eastAsia="ru-RU"/>
         </w:rPr>
       </w:pPr>
     </w:p>
@@ -1260,7 +1278,7 @@
           <w:pPr>
             <w:pStyle w:val="TOC1"/>
             <w:tabs>
-              <w:tab w:val="right" w:leader="dot" w:pos="9970"/>
+              <w:tab w:val="right" w:leader="dot" w:pos="9741"/>
             </w:tabs>
             <w:rPr>
               <w:rFonts w:asciiTheme="minorHAnsi" w:eastAsiaTheme="minorEastAsia" w:hAnsiTheme="minorHAnsi" w:cstheme="minorBidi"/>
@@ -1279,7 +1297,7 @@
           <w:r>
             <w:fldChar w:fldCharType="separate"/>
           </w:r>
-          <w:hyperlink w:anchor="_Toc506224027" w:history="1">
+          <w:hyperlink w:anchor="_Toc506439644" w:history="1">
             <w:r>
               <w:rPr>
                 <w:rStyle w:val="Hyperlink"/>
@@ -1306,7 +1324,7 @@
                 <w:noProof/>
                 <w:webHidden/>
               </w:rPr>
-              <w:instrText xml:space="preserve"> PAGEREF _Toc506224027 \h </w:instrText>
+              <w:instrText xml:space="preserve"> PAGEREF _Toc506439644 \h </w:instrText>
             </w:r>
             <w:r>
               <w:rPr>
@@ -1341,7 +1359,7 @@
           <w:pPr>
             <w:pStyle w:val="TOC1"/>
             <w:tabs>
-              <w:tab w:val="right" w:leader="dot" w:pos="9970"/>
+              <w:tab w:val="right" w:leader="dot" w:pos="9741"/>
             </w:tabs>
             <w:rPr>
               <w:rFonts w:asciiTheme="minorHAnsi" w:eastAsiaTheme="minorEastAsia" w:hAnsiTheme="minorHAnsi" w:cstheme="minorBidi"/>
@@ -1351,7 +1369,7 @@
               <w:lang w:val="en-US"/>
             </w:rPr>
           </w:pPr>
-          <w:hyperlink w:anchor="_Toc506224028" w:history="1">
+          <w:hyperlink w:anchor="_Toc506439645" w:history="1">
             <w:r>
               <w:rPr>
                 <w:rStyle w:val="Hyperlink"/>
@@ -1378,7 +1396,7 @@
                 <w:noProof/>
                 <w:webHidden/>
               </w:rPr>
-              <w:instrText xml:space="preserve"> PAGEREF _Toc506224028 \h </w:instrText>
+              <w:instrText xml:space="preserve"> PAGEREF _Toc506439645 \h </w:instrText>
             </w:r>
             <w:r>
               <w:rPr>
@@ -1413,7 +1431,7 @@
           <w:pPr>
             <w:pStyle w:val="TOC2"/>
             <w:tabs>
-              <w:tab w:val="right" w:leader="dot" w:pos="9970"/>
+              <w:tab w:val="right" w:leader="dot" w:pos="9741"/>
             </w:tabs>
             <w:rPr>
               <w:rFonts w:asciiTheme="minorHAnsi" w:eastAsiaTheme="minorEastAsia" w:hAnsiTheme="minorHAnsi" w:cstheme="minorBidi"/>
@@ -1423,7 +1441,7 @@
               <w:lang w:val="en-US"/>
             </w:rPr>
           </w:pPr>
-          <w:hyperlink w:anchor="_Toc506224029" w:history="1">
+          <w:hyperlink w:anchor="_Toc506439646" w:history="1">
             <w:r>
               <w:rPr>
                 <w:rStyle w:val="Hyperlink"/>
@@ -1450,7 +1468,7 @@
                 <w:noProof/>
                 <w:webHidden/>
               </w:rPr>
-              <w:instrText xml:space="preserve"> PAGEREF _Toc506224029 \h </w:instrText>
+              <w:instrText xml:space="preserve"> PAGEREF _Toc506439646 \h </w:instrText>
             </w:r>
             <w:r>
               <w:rPr>
@@ -1485,7 +1503,7 @@
           <w:pPr>
             <w:pStyle w:val="TOC2"/>
             <w:tabs>
-              <w:tab w:val="right" w:leader="dot" w:pos="9970"/>
+              <w:tab w:val="right" w:leader="dot" w:pos="9741"/>
             </w:tabs>
             <w:rPr>
               <w:rFonts w:asciiTheme="minorHAnsi" w:eastAsiaTheme="minorEastAsia" w:hAnsiTheme="minorHAnsi" w:cstheme="minorBidi"/>
@@ -1495,7 +1513,7 @@
               <w:lang w:val="en-US"/>
             </w:rPr>
           </w:pPr>
-          <w:hyperlink w:anchor="_Toc506224030" w:history="1">
+          <w:hyperlink w:anchor="_Toc506439647" w:history="1">
             <w:r>
               <w:rPr>
                 <w:rStyle w:val="Hyperlink"/>
@@ -1522,7 +1540,7 @@
                 <w:noProof/>
                 <w:webHidden/>
               </w:rPr>
-              <w:instrText xml:space="preserve"> PAGEREF _Toc506224030 \h </w:instrText>
+              <w:instrText xml:space="preserve"> PAGEREF _Toc506439647 \h </w:instrText>
             </w:r>
             <w:r>
               <w:rPr>
@@ -1557,7 +1575,7 @@
           <w:pPr>
             <w:pStyle w:val="TOC2"/>
             <w:tabs>
-              <w:tab w:val="right" w:leader="dot" w:pos="9970"/>
+              <w:tab w:val="right" w:leader="dot" w:pos="9741"/>
             </w:tabs>
             <w:rPr>
               <w:rFonts w:asciiTheme="minorHAnsi" w:eastAsiaTheme="minorEastAsia" w:hAnsiTheme="minorHAnsi" w:cstheme="minorBidi"/>
@@ -1567,7 +1585,7 @@
               <w:lang w:val="en-US"/>
             </w:rPr>
           </w:pPr>
-          <w:hyperlink w:anchor="_Toc506224031" w:history="1">
+          <w:hyperlink w:anchor="_Toc506439648" w:history="1">
             <w:r>
               <w:rPr>
                 <w:rStyle w:val="Hyperlink"/>
@@ -1594,7 +1612,7 @@
                 <w:noProof/>
                 <w:webHidden/>
               </w:rPr>
-              <w:instrText xml:space="preserve"> PAGEREF _Toc506224031 \h </w:instrText>
+              <w:instrText xml:space="preserve"> PAGEREF _Toc506439648 \h </w:instrText>
             </w:r>
             <w:r>
               <w:rPr>
@@ -1629,7 +1647,7 @@
           <w:pPr>
             <w:pStyle w:val="TOC1"/>
             <w:tabs>
-              <w:tab w:val="right" w:leader="dot" w:pos="9970"/>
+              <w:tab w:val="right" w:leader="dot" w:pos="9741"/>
             </w:tabs>
             <w:rPr>
               <w:rFonts w:asciiTheme="minorHAnsi" w:eastAsiaTheme="minorEastAsia" w:hAnsiTheme="minorHAnsi" w:cstheme="minorBidi"/>
@@ -1639,7 +1657,7 @@
               <w:lang w:val="en-US"/>
             </w:rPr>
           </w:pPr>
-          <w:hyperlink w:anchor="_Toc506224032" w:history="1">
+          <w:hyperlink w:anchor="_Toc506439649" w:history="1">
             <w:r>
               <w:rPr>
                 <w:rStyle w:val="Hyperlink"/>
@@ -1666,7 +1684,7 @@
                 <w:noProof/>
                 <w:webHidden/>
               </w:rPr>
-              <w:instrText xml:space="preserve"> PAGEREF _Toc506224032 \h </w:instrText>
+              <w:instrText xml:space="preserve"> PAGEREF _Toc506439649 \h </w:instrText>
             </w:r>
             <w:r>
               <w:rPr>
@@ -1701,7 +1719,7 @@
           <w:pPr>
             <w:pStyle w:val="TOC1"/>
             <w:tabs>
-              <w:tab w:val="right" w:leader="dot" w:pos="9970"/>
+              <w:tab w:val="right" w:leader="dot" w:pos="9741"/>
             </w:tabs>
             <w:rPr>
               <w:rFonts w:asciiTheme="minorHAnsi" w:eastAsiaTheme="minorEastAsia" w:hAnsiTheme="minorHAnsi" w:cstheme="minorBidi"/>
@@ -1711,7 +1729,7 @@
               <w:lang w:val="en-US"/>
             </w:rPr>
           </w:pPr>
-          <w:hyperlink w:anchor="_Toc506224033" w:history="1">
+          <w:hyperlink w:anchor="_Toc506439650" w:history="1">
             <w:r>
               <w:rPr>
                 <w:rStyle w:val="Hyperlink"/>
@@ -1738,7 +1756,7 @@
                 <w:noProof/>
                 <w:webHidden/>
               </w:rPr>
-              <w:instrText xml:space="preserve"> PAGEREF _Toc506224033 \h </w:instrText>
+              <w:instrText xml:space="preserve"> PAGEREF _Toc506439650 \h </w:instrText>
             </w:r>
             <w:r>
               <w:rPr>
@@ -1773,7 +1791,7 @@
           <w:pPr>
             <w:pStyle w:val="TOC2"/>
             <w:tabs>
-              <w:tab w:val="right" w:leader="dot" w:pos="9970"/>
+              <w:tab w:val="right" w:leader="dot" w:pos="9741"/>
             </w:tabs>
             <w:rPr>
               <w:rFonts w:asciiTheme="minorHAnsi" w:eastAsiaTheme="minorEastAsia" w:hAnsiTheme="minorHAnsi" w:cstheme="minorBidi"/>
@@ -1783,7 +1801,7 @@
               <w:lang w:val="en-US"/>
             </w:rPr>
           </w:pPr>
-          <w:hyperlink w:anchor="_Toc506224034" w:history="1">
+          <w:hyperlink w:anchor="_Toc506439651" w:history="1">
             <w:r>
               <w:rPr>
                 <w:rStyle w:val="Hyperlink"/>
@@ -1810,7 +1828,7 @@
                 <w:noProof/>
                 <w:webHidden/>
               </w:rPr>
-              <w:instrText xml:space="preserve"> PAGEREF _Toc506224034 \h </w:instrText>
+              <w:instrText xml:space="preserve"> PAGEREF _Toc506439651 \h </w:instrText>
             </w:r>
             <w:r>
               <w:rPr>
@@ -1845,7 +1863,7 @@
           <w:pPr>
             <w:pStyle w:val="TOC3"/>
             <w:tabs>
-              <w:tab w:val="right" w:leader="dot" w:pos="9970"/>
+              <w:tab w:val="right" w:leader="dot" w:pos="9741"/>
             </w:tabs>
             <w:rPr>
               <w:rFonts w:asciiTheme="minorHAnsi" w:eastAsiaTheme="minorEastAsia" w:hAnsiTheme="minorHAnsi" w:cstheme="minorBidi"/>
@@ -1855,7 +1873,7 @@
               <w:lang w:val="en-US"/>
             </w:rPr>
           </w:pPr>
-          <w:hyperlink w:anchor="_Toc506224035" w:history="1">
+          <w:hyperlink w:anchor="_Toc506439652" w:history="1">
             <w:r>
               <w:rPr>
                 <w:rStyle w:val="Hyperlink"/>
@@ -1882,7 +1900,7 @@
                 <w:noProof/>
                 <w:webHidden/>
               </w:rPr>
-              <w:instrText xml:space="preserve"> PAGEREF _Toc506224035 \h </w:instrText>
+              <w:instrText xml:space="preserve"> PAGEREF _Toc506439652 \h </w:instrText>
             </w:r>
             <w:r>
               <w:rPr>
@@ -1917,7 +1935,7 @@
           <w:pPr>
             <w:pStyle w:val="TOC3"/>
             <w:tabs>
-              <w:tab w:val="right" w:leader="dot" w:pos="9970"/>
+              <w:tab w:val="right" w:leader="dot" w:pos="9741"/>
             </w:tabs>
             <w:rPr>
               <w:rFonts w:asciiTheme="minorHAnsi" w:eastAsiaTheme="minorEastAsia" w:hAnsiTheme="minorHAnsi" w:cstheme="minorBidi"/>
@@ -1927,7 +1945,7 @@
               <w:lang w:val="en-US"/>
             </w:rPr>
           </w:pPr>
-          <w:hyperlink w:anchor="_Toc506224036" w:history="1">
+          <w:hyperlink w:anchor="_Toc506439653" w:history="1">
             <w:r>
               <w:rPr>
                 <w:rStyle w:val="Hyperlink"/>
@@ -1954,7 +1972,7 @@
                 <w:noProof/>
                 <w:webHidden/>
               </w:rPr>
-              <w:instrText xml:space="preserve"> PAGEREF _Toc506224036 \h </w:instrText>
+              <w:instrText xml:space="preserve"> PAGEREF _Toc506439653 \h </w:instrText>
             </w:r>
             <w:r>
               <w:rPr>
@@ -1989,7 +2007,7 @@
           <w:pPr>
             <w:pStyle w:val="TOC2"/>
             <w:tabs>
-              <w:tab w:val="right" w:leader="dot" w:pos="9970"/>
+              <w:tab w:val="right" w:leader="dot" w:pos="9741"/>
             </w:tabs>
             <w:rPr>
               <w:rFonts w:asciiTheme="minorHAnsi" w:eastAsiaTheme="minorEastAsia" w:hAnsiTheme="minorHAnsi" w:cstheme="minorBidi"/>
@@ -1999,7 +2017,7 @@
               <w:lang w:val="en-US"/>
             </w:rPr>
           </w:pPr>
-          <w:hyperlink w:anchor="_Toc506224037" w:history="1">
+          <w:hyperlink w:anchor="_Toc506439654" w:history="1">
             <w:r>
               <w:rPr>
                 <w:rStyle w:val="Hyperlink"/>
@@ -2026,7 +2044,7 @@
                 <w:noProof/>
                 <w:webHidden/>
               </w:rPr>
-              <w:instrText xml:space="preserve"> PAGEREF _Toc506224037 \h </w:instrText>
+              <w:instrText xml:space="preserve"> PAGEREF _Toc506439654 \h </w:instrText>
             </w:r>
             <w:r>
               <w:rPr>
@@ -2061,7 +2079,7 @@
           <w:pPr>
             <w:pStyle w:val="TOC3"/>
             <w:tabs>
-              <w:tab w:val="right" w:leader="dot" w:pos="9970"/>
+              <w:tab w:val="right" w:leader="dot" w:pos="9741"/>
             </w:tabs>
             <w:rPr>
               <w:rFonts w:asciiTheme="minorHAnsi" w:eastAsiaTheme="minorEastAsia" w:hAnsiTheme="minorHAnsi" w:cstheme="minorBidi"/>
@@ -2071,7 +2089,7 @@
               <w:lang w:val="en-US"/>
             </w:rPr>
           </w:pPr>
-          <w:hyperlink w:anchor="_Toc506224038" w:history="1">
+          <w:hyperlink w:anchor="_Toc506439655" w:history="1">
             <w:r>
               <w:rPr>
                 <w:rStyle w:val="Hyperlink"/>
@@ -2098,7 +2116,7 @@
                 <w:noProof/>
                 <w:webHidden/>
               </w:rPr>
-              <w:instrText xml:space="preserve"> PAGEREF _Toc506224038 \h </w:instrText>
+              <w:instrText xml:space="preserve"> PAGEREF _Toc506439655 \h </w:instrText>
             </w:r>
             <w:r>
               <w:rPr>
@@ -2133,7 +2151,7 @@
           <w:pPr>
             <w:pStyle w:val="TOC4"/>
             <w:tabs>
-              <w:tab w:val="right" w:leader="dot" w:pos="9970"/>
+              <w:tab w:val="right" w:leader="dot" w:pos="9741"/>
             </w:tabs>
             <w:rPr>
               <w:rFonts w:asciiTheme="minorHAnsi" w:eastAsiaTheme="minorEastAsia" w:hAnsiTheme="minorHAnsi" w:cstheme="minorBidi"/>
@@ -2143,7 +2161,7 @@
               <w:lang w:val="en-US"/>
             </w:rPr>
           </w:pPr>
-          <w:hyperlink w:anchor="_Toc506224039" w:history="1">
+          <w:hyperlink w:anchor="_Toc506439656" w:history="1">
             <w:r>
               <w:rPr>
                 <w:rStyle w:val="Hyperlink"/>
@@ -2170,7 +2188,7 @@
                 <w:noProof/>
                 <w:webHidden/>
               </w:rPr>
-              <w:instrText xml:space="preserve"> PAGEREF _Toc506224039 \h </w:instrText>
+              <w:instrText xml:space="preserve"> PAGEREF _Toc506439656 \h </w:instrText>
             </w:r>
             <w:r>
               <w:rPr>
@@ -2205,7 +2223,7 @@
           <w:pPr>
             <w:pStyle w:val="TOC4"/>
             <w:tabs>
-              <w:tab w:val="right" w:leader="dot" w:pos="9970"/>
+              <w:tab w:val="right" w:leader="dot" w:pos="9741"/>
             </w:tabs>
             <w:rPr>
               <w:rFonts w:asciiTheme="minorHAnsi" w:eastAsiaTheme="minorEastAsia" w:hAnsiTheme="minorHAnsi" w:cstheme="minorBidi"/>
@@ -2215,7 +2233,7 @@
               <w:lang w:val="en-US"/>
             </w:rPr>
           </w:pPr>
-          <w:hyperlink w:anchor="_Toc506224040" w:history="1">
+          <w:hyperlink w:anchor="_Toc506439657" w:history="1">
             <w:r>
               <w:rPr>
                 <w:rStyle w:val="Hyperlink"/>
@@ -2242,7 +2260,7 @@
                 <w:noProof/>
                 <w:webHidden/>
               </w:rPr>
-              <w:instrText xml:space="preserve"> PAGEREF _Toc506224040 \h </w:instrText>
+              <w:instrText xml:space="preserve"> PAGEREF _Toc506439657 \h </w:instrText>
             </w:r>
             <w:r>
               <w:rPr>
@@ -2277,7 +2295,7 @@
           <w:pPr>
             <w:pStyle w:val="TOC3"/>
             <w:tabs>
-              <w:tab w:val="right" w:leader="dot" w:pos="9970"/>
+              <w:tab w:val="right" w:leader="dot" w:pos="9741"/>
             </w:tabs>
             <w:rPr>
               <w:rFonts w:asciiTheme="minorHAnsi" w:eastAsiaTheme="minorEastAsia" w:hAnsiTheme="minorHAnsi" w:cstheme="minorBidi"/>
@@ -2287,7 +2305,7 @@
               <w:lang w:val="en-US"/>
             </w:rPr>
           </w:pPr>
-          <w:hyperlink w:anchor="_Toc506224041" w:history="1">
+          <w:hyperlink w:anchor="_Toc506439658" w:history="1">
             <w:r>
               <w:rPr>
                 <w:rStyle w:val="Hyperlink"/>
@@ -2314,7 +2332,7 @@
                 <w:noProof/>
                 <w:webHidden/>
               </w:rPr>
-              <w:instrText xml:space="preserve"> PAGEREF _Toc506224041 \h </w:instrText>
+              <w:instrText xml:space="preserve"> PAGEREF _Toc506439658 \h </w:instrText>
             </w:r>
             <w:r>
               <w:rPr>
@@ -2349,7 +2367,7 @@
           <w:pPr>
             <w:pStyle w:val="TOC3"/>
             <w:tabs>
-              <w:tab w:val="right" w:leader="dot" w:pos="9970"/>
+              <w:tab w:val="right" w:leader="dot" w:pos="9741"/>
             </w:tabs>
             <w:rPr>
               <w:rFonts w:asciiTheme="minorHAnsi" w:eastAsiaTheme="minorEastAsia" w:hAnsiTheme="minorHAnsi" w:cstheme="minorBidi"/>
@@ -2359,13 +2377,13 @@
               <w:lang w:val="en-US"/>
             </w:rPr>
           </w:pPr>
-          <w:hyperlink w:anchor="_Toc506224042" w:history="1">
+          <w:hyperlink w:anchor="_Toc506439659" w:history="1">
             <w:r>
               <w:rPr>
                 <w:rStyle w:val="Hyperlink"/>
                 <w:noProof/>
               </w:rPr>
-              <w:t>2.3 Дорожный граф:</w:t>
+              <w:t>2.3 Дорожный граф</w:t>
             </w:r>
             <w:r>
               <w:rPr>
@@ -2386,7 +2404,7 @@
                 <w:noProof/>
                 <w:webHidden/>
               </w:rPr>
-              <w:instrText xml:space="preserve"> PAGEREF _Toc506224042 \h </w:instrText>
+              <w:instrText xml:space="preserve"> PAGEREF _Toc506439659 \h </w:instrText>
             </w:r>
             <w:r>
               <w:rPr>
@@ -2421,7 +2439,7 @@
           <w:pPr>
             <w:pStyle w:val="TOC3"/>
             <w:tabs>
-              <w:tab w:val="right" w:leader="dot" w:pos="9970"/>
+              <w:tab w:val="right" w:leader="dot" w:pos="9741"/>
             </w:tabs>
             <w:rPr>
               <w:rFonts w:asciiTheme="minorHAnsi" w:eastAsiaTheme="minorEastAsia" w:hAnsiTheme="minorHAnsi" w:cstheme="minorBidi"/>
@@ -2431,13 +2449,13 @@
               <w:lang w:val="en-US"/>
             </w:rPr>
           </w:pPr>
-          <w:hyperlink w:anchor="_Toc506224043" w:history="1">
+          <w:hyperlink w:anchor="_Toc506439660" w:history="1">
             <w:r>
               <w:rPr>
                 <w:rStyle w:val="Hyperlink"/>
                 <w:noProof/>
               </w:rPr>
-              <w:t>2.4 Расчет графа:</w:t>
+              <w:t>2.4 Расчет графа</w:t>
             </w:r>
             <w:r>
               <w:rPr>
@@ -2458,7 +2476,7 @@
                 <w:noProof/>
                 <w:webHidden/>
               </w:rPr>
-              <w:instrText xml:space="preserve"> PAGEREF _Toc506224043 \h </w:instrText>
+              <w:instrText xml:space="preserve"> PAGEREF _Toc506439660 \h </w:instrText>
             </w:r>
             <w:r>
               <w:rPr>
@@ -2493,7 +2511,7 @@
           <w:pPr>
             <w:pStyle w:val="TOC3"/>
             <w:tabs>
-              <w:tab w:val="right" w:leader="dot" w:pos="9970"/>
+              <w:tab w:val="right" w:leader="dot" w:pos="9741"/>
             </w:tabs>
             <w:rPr>
               <w:rFonts w:asciiTheme="minorHAnsi" w:eastAsiaTheme="minorEastAsia" w:hAnsiTheme="minorHAnsi" w:cstheme="minorBidi"/>
@@ -2503,7 +2521,7 @@
               <w:lang w:val="en-US"/>
             </w:rPr>
           </w:pPr>
-          <w:hyperlink w:anchor="_Toc506224044" w:history="1">
+          <w:hyperlink w:anchor="_Toc506439661" w:history="1">
             <w:r>
               <w:rPr>
                 <w:rStyle w:val="Hyperlink"/>
@@ -2530,7 +2548,7 @@
                 <w:noProof/>
                 <w:webHidden/>
               </w:rPr>
-              <w:instrText xml:space="preserve"> PAGEREF _Toc506224044 \h </w:instrText>
+              <w:instrText xml:space="preserve"> PAGEREF _Toc506439661 \h </w:instrText>
             </w:r>
             <w:r>
               <w:rPr>
@@ -2565,7 +2583,7 @@
           <w:pPr>
             <w:pStyle w:val="TOC3"/>
             <w:tabs>
-              <w:tab w:val="right" w:leader="dot" w:pos="9970"/>
+              <w:tab w:val="right" w:leader="dot" w:pos="9741"/>
             </w:tabs>
             <w:rPr>
               <w:rFonts w:asciiTheme="minorHAnsi" w:eastAsiaTheme="minorEastAsia" w:hAnsiTheme="minorHAnsi" w:cstheme="minorBidi"/>
@@ -2575,7 +2593,7 @@
               <w:lang w:val="en-US"/>
             </w:rPr>
           </w:pPr>
-          <w:hyperlink w:anchor="_Toc506224045" w:history="1">
+          <w:hyperlink w:anchor="_Toc506439662" w:history="1">
             <w:r>
               <w:rPr>
                 <w:rStyle w:val="Hyperlink"/>
@@ -2602,7 +2620,7 @@
                 <w:noProof/>
                 <w:webHidden/>
               </w:rPr>
-              <w:instrText xml:space="preserve"> PAGEREF _Toc506224045 \h </w:instrText>
+              <w:instrText xml:space="preserve"> PAGEREF _Toc506439662 \h </w:instrText>
             </w:r>
             <w:r>
               <w:rPr>
@@ -2637,7 +2655,7 @@
           <w:pPr>
             <w:pStyle w:val="TOC4"/>
             <w:tabs>
-              <w:tab w:val="right" w:leader="dot" w:pos="9970"/>
+              <w:tab w:val="right" w:leader="dot" w:pos="9741"/>
             </w:tabs>
             <w:rPr>
               <w:rFonts w:asciiTheme="minorHAnsi" w:eastAsiaTheme="minorEastAsia" w:hAnsiTheme="minorHAnsi" w:cstheme="minorBidi"/>
@@ -2647,7 +2665,7 @@
               <w:lang w:val="en-US"/>
             </w:rPr>
           </w:pPr>
-          <w:hyperlink w:anchor="_Toc506224046" w:history="1">
+          <w:hyperlink w:anchor="_Toc506439663" w:history="1">
             <w:r>
               <w:rPr>
                 <w:rStyle w:val="Hyperlink"/>
@@ -2674,7 +2692,7 @@
                 <w:noProof/>
                 <w:webHidden/>
               </w:rPr>
-              <w:instrText xml:space="preserve"> PAGEREF _Toc506224046 \h </w:instrText>
+              <w:instrText xml:space="preserve"> PAGEREF _Toc506439663 \h </w:instrText>
             </w:r>
             <w:r>
               <w:rPr>
@@ -2709,7 +2727,7 @@
           <w:pPr>
             <w:pStyle w:val="TOC4"/>
             <w:tabs>
-              <w:tab w:val="right" w:leader="dot" w:pos="9970"/>
+              <w:tab w:val="right" w:leader="dot" w:pos="9741"/>
             </w:tabs>
             <w:rPr>
               <w:rFonts w:asciiTheme="minorHAnsi" w:eastAsiaTheme="minorEastAsia" w:hAnsiTheme="minorHAnsi" w:cstheme="minorBidi"/>
@@ -2719,7 +2737,7 @@
               <w:lang w:val="en-US"/>
             </w:rPr>
           </w:pPr>
-          <w:hyperlink w:anchor="_Toc506224047" w:history="1">
+          <w:hyperlink w:anchor="_Toc506439664" w:history="1">
             <w:r>
               <w:rPr>
                 <w:rStyle w:val="Hyperlink"/>
@@ -2746,7 +2764,7 @@
                 <w:noProof/>
                 <w:webHidden/>
               </w:rPr>
-              <w:instrText xml:space="preserve"> PAGEREF _Toc506224047 \h </w:instrText>
+              <w:instrText xml:space="preserve"> PAGEREF _Toc506439664 \h </w:instrText>
             </w:r>
             <w:r>
               <w:rPr>
@@ -2781,7 +2799,7 @@
           <w:pPr>
             <w:pStyle w:val="TOC2"/>
             <w:tabs>
-              <w:tab w:val="right" w:leader="dot" w:pos="9970"/>
+              <w:tab w:val="right" w:leader="dot" w:pos="9741"/>
             </w:tabs>
             <w:rPr>
               <w:rFonts w:asciiTheme="minorHAnsi" w:eastAsiaTheme="minorEastAsia" w:hAnsiTheme="minorHAnsi" w:cstheme="minorBidi"/>
@@ -2791,7 +2809,7 @@
               <w:lang w:val="en-US"/>
             </w:rPr>
           </w:pPr>
-          <w:hyperlink w:anchor="_Toc506224048" w:history="1">
+          <w:hyperlink w:anchor="_Toc506439665" w:history="1">
             <w:r>
               <w:rPr>
                 <w:rStyle w:val="Hyperlink"/>
@@ -2818,7 +2836,7 @@
                 <w:noProof/>
                 <w:webHidden/>
               </w:rPr>
-              <w:instrText xml:space="preserve"> PAGEREF _Toc506224048 \h </w:instrText>
+              <w:instrText xml:space="preserve"> PAGEREF _Toc506439665 \h </w:instrText>
             </w:r>
             <w:r>
               <w:rPr>
@@ -2853,7 +2871,7 @@
           <w:pPr>
             <w:pStyle w:val="TOC1"/>
             <w:tabs>
-              <w:tab w:val="right" w:leader="dot" w:pos="9970"/>
+              <w:tab w:val="right" w:leader="dot" w:pos="9741"/>
             </w:tabs>
             <w:rPr>
               <w:rFonts w:asciiTheme="minorHAnsi" w:eastAsiaTheme="minorEastAsia" w:hAnsiTheme="minorHAnsi" w:cstheme="minorBidi"/>
@@ -2863,7 +2881,7 @@
               <w:lang w:val="en-US"/>
             </w:rPr>
           </w:pPr>
-          <w:hyperlink w:anchor="_Toc506224049" w:history="1">
+          <w:hyperlink w:anchor="_Toc506439666" w:history="1">
             <w:r>
               <w:rPr>
                 <w:rStyle w:val="Hyperlink"/>
@@ -2890,7 +2908,7 @@
                 <w:noProof/>
                 <w:webHidden/>
               </w:rPr>
-              <w:instrText xml:space="preserve"> PAGEREF _Toc506224049 \h </w:instrText>
+              <w:instrText xml:space="preserve"> PAGEREF _Toc506439666 \h </w:instrText>
             </w:r>
             <w:r>
               <w:rPr>
@@ -2925,7 +2943,7 @@
           <w:pPr>
             <w:pStyle w:val="TOC1"/>
             <w:tabs>
-              <w:tab w:val="right" w:leader="dot" w:pos="9970"/>
+              <w:tab w:val="right" w:leader="dot" w:pos="9741"/>
             </w:tabs>
             <w:rPr>
               <w:rFonts w:asciiTheme="minorHAnsi" w:eastAsiaTheme="minorEastAsia" w:hAnsiTheme="minorHAnsi" w:cstheme="minorBidi"/>
@@ -2935,7 +2953,7 @@
               <w:lang w:val="en-US"/>
             </w:rPr>
           </w:pPr>
-          <w:hyperlink w:anchor="_Toc506224050" w:history="1">
+          <w:hyperlink w:anchor="_Toc506439667" w:history="1">
             <w:r>
               <w:rPr>
                 <w:rStyle w:val="Hyperlink"/>
@@ -2962,7 +2980,7 @@
                 <w:noProof/>
                 <w:webHidden/>
               </w:rPr>
-              <w:instrText xml:space="preserve"> PAGEREF _Toc506224050 \h </w:instrText>
+              <w:instrText xml:space="preserve"> PAGEREF _Toc506439667 \h </w:instrText>
             </w:r>
             <w:r>
               <w:rPr>
@@ -2997,7 +3015,7 @@
           <w:pPr>
             <w:pStyle w:val="TOC1"/>
             <w:tabs>
-              <w:tab w:val="right" w:leader="dot" w:pos="9970"/>
+              <w:tab w:val="right" w:leader="dot" w:pos="9741"/>
             </w:tabs>
             <w:rPr>
               <w:rFonts w:asciiTheme="minorHAnsi" w:eastAsiaTheme="minorEastAsia" w:hAnsiTheme="minorHAnsi" w:cstheme="minorBidi"/>
@@ -3007,7 +3025,7 @@
               <w:lang w:val="en-US"/>
             </w:rPr>
           </w:pPr>
-          <w:hyperlink w:anchor="_Toc506224051" w:history="1">
+          <w:hyperlink w:anchor="_Toc506439668" w:history="1">
             <w:r>
               <w:rPr>
                 <w:rStyle w:val="Hyperlink"/>
@@ -3034,7 +3052,7 @@
                 <w:noProof/>
                 <w:webHidden/>
               </w:rPr>
-              <w:instrText xml:space="preserve"> PAGEREF _Toc506224051 \h </w:instrText>
+              <w:instrText xml:space="preserve"> PAGEREF _Toc506439668 \h </w:instrText>
             </w:r>
             <w:r>
               <w:rPr>
@@ -3069,7 +3087,7 @@
           <w:pPr>
             <w:pStyle w:val="TOC1"/>
             <w:tabs>
-              <w:tab w:val="right" w:leader="dot" w:pos="9970"/>
+              <w:tab w:val="right" w:leader="dot" w:pos="9741"/>
             </w:tabs>
             <w:rPr>
               <w:rFonts w:asciiTheme="minorHAnsi" w:eastAsiaTheme="minorEastAsia" w:hAnsiTheme="minorHAnsi" w:cstheme="minorBidi"/>
@@ -3079,7 +3097,7 @@
               <w:lang w:val="en-US"/>
             </w:rPr>
           </w:pPr>
-          <w:hyperlink w:anchor="_Toc506224052" w:history="1">
+          <w:hyperlink w:anchor="_Toc506439669" w:history="1">
             <w:r>
               <w:rPr>
                 <w:rStyle w:val="Hyperlink"/>
@@ -3106,7 +3124,7 @@
                 <w:noProof/>
                 <w:webHidden/>
               </w:rPr>
-              <w:instrText xml:space="preserve"> PAGEREF _Toc506224052 \h </w:instrText>
+              <w:instrText xml:space="preserve"> PAGEREF _Toc506439669 \h </w:instrText>
             </w:r>
             <w:r>
               <w:rPr>
@@ -3152,14 +3170,12 @@
           <w:b w:val="0"/>
         </w:rPr>
       </w:pPr>
-      <w:bookmarkStart w:id="0" w:name="_Toc506086979"/>
-      <w:bookmarkStart w:id="1" w:name="_Toc506087110"/>
-      <w:bookmarkStart w:id="2" w:name="_Toc506224027"/>
+      <w:bookmarkStart w:id="1" w:name="_Toc506086979"/>
+      <w:bookmarkStart w:id="2" w:name="_Toc506087110"/>
+      <w:bookmarkStart w:id="3" w:name="_Toc506439644"/>
       <w:r>
         <w:t>Введение</w:t>
       </w:r>
-      <w:bookmarkStart w:id="3" w:name="_GoBack"/>
-      <w:bookmarkEnd w:id="0"/>
       <w:bookmarkEnd w:id="1"/>
       <w:bookmarkEnd w:id="2"/>
       <w:bookmarkEnd w:id="3"/>
@@ -3322,14 +3338,21 @@
     <w:p/>
     <w:p/>
     <w:p/>
+    <w:p/>
+    <w:p/>
+    <w:p/>
+    <w:p/>
+    <w:p/>
+    <w:p/>
     <w:p>
       <w:pPr>
         <w:pStyle w:val="Heading1"/>
       </w:pPr>
       <w:bookmarkStart w:id="4" w:name="_Toc506086981"/>
       <w:bookmarkStart w:id="5" w:name="_Toc506087112"/>
-      <w:bookmarkStart w:id="6" w:name="_Toc506224028"/>
-      <w:r>
+      <w:bookmarkStart w:id="6" w:name="_Toc506439645"/>
+      <w:r>
+        <w:lastRenderedPageBreak/>
         <w:t>Функционал проекта</w:t>
       </w:r>
       <w:bookmarkEnd w:id="4"/>
@@ -3340,7 +3363,7 @@
       <w:pPr>
         <w:pStyle w:val="Heading2"/>
       </w:pPr>
-      <w:bookmarkStart w:id="7" w:name="_Toc506224029"/>
+      <w:bookmarkStart w:id="7" w:name="_Toc506439646"/>
       <w:r>
         <w:t>1</w:t>
       </w:r>
@@ -3472,7 +3495,6 @@
         </w:rPr>
       </w:pPr>
       <w:r>
-        <w:lastRenderedPageBreak/>
         <w:t xml:space="preserve">Для этого отлично подойдет </w:t>
       </w:r>
       <w:r>
@@ -3792,7 +3814,11 @@
         <w:t>,</w:t>
       </w:r>
       <w:r>
-        <w:t xml:space="preserve"> что несмотря на отличие цены на 30000 и 20000 соответственно, их цвет</w:t>
+        <w:t xml:space="preserve"> что несмотря на отличие </w:t>
+      </w:r>
+      <w:r>
+        <w:lastRenderedPageBreak/>
+        <w:t>цены на 30000 и 20000 соответственно, их цвет</w:t>
       </w:r>
       <w:r>
         <w:t>а</w:t>
@@ -3847,7 +3873,6 @@
           <w:noProof/>
           <w:lang w:eastAsia="ru-RU"/>
         </w:rPr>
-        <w:lastRenderedPageBreak/>
         <w:drawing>
           <wp:inline distT="0" distB="0" distL="0" distR="8255">
             <wp:extent cx="5001895" cy="3457575"/>
@@ -3908,7 +3933,7 @@
       <w:pPr>
         <w:pStyle w:val="Heading2"/>
       </w:pPr>
-      <w:bookmarkStart w:id="8" w:name="_Toc506224030"/>
+      <w:bookmarkStart w:id="8" w:name="_Toc506439647"/>
       <w:r>
         <w:t>2</w:t>
       </w:r>
@@ -4111,6 +4136,7 @@
         <w:rPr>
           <w:sz w:val="22"/>
         </w:rPr>
+        <w:lastRenderedPageBreak/>
         <w:t>Рисунок 4.</w:t>
       </w:r>
     </w:p>
@@ -4183,12 +4209,11 @@
       <w:pPr>
         <w:pStyle w:val="Heading2"/>
       </w:pPr>
-      <w:bookmarkStart w:id="9" w:name="_Toc506224031"/>
+      <w:bookmarkStart w:id="9" w:name="_Toc506439648"/>
       <w:r>
         <w:rPr>
           <w:rStyle w:val="Heading2Char"/>
         </w:rPr>
-        <w:lastRenderedPageBreak/>
         <w:t>3</w:t>
       </w:r>
       <w:r>
@@ -4250,7 +4275,7 @@
       </w:pPr>
       <w:bookmarkStart w:id="10" w:name="_Toc506086980"/>
       <w:bookmarkStart w:id="11" w:name="_Toc506087111"/>
-      <w:bookmarkStart w:id="12" w:name="_Toc506224032"/>
+      <w:bookmarkStart w:id="12" w:name="_Toc506439649"/>
       <w:r>
         <w:t>Существующие альтернативы</w:t>
       </w:r>
@@ -4434,6 +4459,7 @@
           </w:rPr>
           <w:t>://</w:t>
         </w:r>
+        <w:proofErr w:type="spellStart"/>
         <w:r>
           <w:rPr>
             <w:rStyle w:val="Hyperlink"/>
@@ -4441,12 +4467,14 @@
           </w:rPr>
           <w:t>cian</w:t>
         </w:r>
+        <w:proofErr w:type="spellEnd"/>
         <w:r>
           <w:rPr>
             <w:rStyle w:val="Hyperlink"/>
           </w:rPr>
           <w:t>.</w:t>
         </w:r>
+        <w:proofErr w:type="spellStart"/>
         <w:r>
           <w:rPr>
             <w:rStyle w:val="Hyperlink"/>
@@ -4454,6 +4482,7 @@
           </w:rPr>
           <w:t>ru</w:t>
         </w:r>
+        <w:proofErr w:type="spellEnd"/>
       </w:hyperlink>
       <w:r>
         <w:t>.</w:t>
@@ -4537,7 +4566,7 @@
       </w:pPr>
       <w:bookmarkStart w:id="13" w:name="_Toc506086982"/>
       <w:bookmarkStart w:id="14" w:name="_Toc506087113"/>
-      <w:bookmarkStart w:id="15" w:name="_Toc506224033"/>
+      <w:bookmarkStart w:id="15" w:name="_Toc506439650"/>
       <w:r>
         <w:t>Реализация</w:t>
       </w:r>
@@ -4551,7 +4580,7 @@
       </w:pPr>
       <w:bookmarkStart w:id="16" w:name="_Toc506086983"/>
       <w:bookmarkStart w:id="17" w:name="_Toc506087114"/>
-      <w:bookmarkStart w:id="18" w:name="_Toc506224034"/>
+      <w:bookmarkStart w:id="18" w:name="_Toc506439651"/>
       <w:r>
         <w:t>1</w:t>
       </w:r>
@@ -4578,7 +4607,7 @@
       <w:pPr>
         <w:pStyle w:val="Heading3"/>
       </w:pPr>
-      <w:bookmarkStart w:id="19" w:name="_Toc506224035"/>
+      <w:bookmarkStart w:id="19" w:name="_Toc506439652"/>
       <w:r>
         <w:t xml:space="preserve">1.1 </w:t>
       </w:r>
@@ -4625,12 +4654,14 @@
       <w:r>
         <w:t xml:space="preserve">сервер </w:t>
       </w:r>
+      <w:proofErr w:type="spellStart"/>
       <w:r>
         <w:rPr>
           <w:lang w:val="en-US"/>
         </w:rPr>
         <w:t>nginx</w:t>
       </w:r>
+      <w:proofErr w:type="spellEnd"/>
       <w:r>
         <w:t xml:space="preserve"> на порте 80</w:t>
       </w:r>
@@ -4655,24 +4686,28 @@
       <w:r>
         <w:t xml:space="preserve"> зависимости от запроса </w:t>
       </w:r>
+      <w:proofErr w:type="spellStart"/>
       <w:r>
         <w:rPr>
           <w:lang w:val="en-US"/>
         </w:rPr>
         <w:t>nginx</w:t>
       </w:r>
+      <w:proofErr w:type="spellEnd"/>
       <w:r>
         <w:t xml:space="preserve"> </w:t>
       </w:r>
       <w:r>
         <w:t xml:space="preserve">либо отдает </w:t>
       </w:r>
+      <w:proofErr w:type="spellStart"/>
       <w:r>
         <w:t>т</w:t>
       </w:r>
       <w:r>
         <w:t>айл</w:t>
       </w:r>
+      <w:proofErr w:type="spellEnd"/>
       <w:r>
         <w:t xml:space="preserve"> (изначально</w:t>
       </w:r>
@@ -4683,20 +4718,522 @@
         <w:t xml:space="preserve">как </w:t>
       </w:r>
       <w:r>
+        <w:t>диск</w:t>
+      </w:r>
+      <w:r>
+        <w:t>овый файл)</w:t>
+      </w:r>
+      <w:r>
+        <w:t>, либо перенаправляет запрос к серверу</w:t>
+      </w:r>
+      <w:r>
+        <w:t>,</w:t>
+      </w:r>
+      <w:r>
+        <w:t xml:space="preserve"> написанному на </w:t>
+      </w:r>
+      <w:r>
+        <w:rPr>
+          <w:lang w:val="en-US"/>
+        </w:rPr>
+        <w:t>java</w:t>
+      </w:r>
+      <w:r>
+        <w:t xml:space="preserve"> </w:t>
+      </w:r>
+      <w:r>
+        <w:t xml:space="preserve">с использованием </w:t>
+      </w:r>
+      <w:proofErr w:type="spellStart"/>
+      <w:r>
+        <w:rPr>
+          <w:lang w:val="en-US"/>
+        </w:rPr>
+        <w:t>netty</w:t>
+      </w:r>
+      <w:proofErr w:type="spellEnd"/>
+      <w:r>
+        <w:t>.</w:t>
+      </w:r>
+      <w:r>
+        <w:t xml:space="preserve"> После </w:t>
+      </w:r>
+      <w:proofErr w:type="spellStart"/>
+      <w:r>
+        <w:rPr>
+          <w:lang w:val="en-US"/>
+        </w:rPr>
+        <w:t>PathRouter</w:t>
+      </w:r>
+      <w:proofErr w:type="spellEnd"/>
+      <w:r>
+        <w:t xml:space="preserve"> </w:t>
+      </w:r>
+      <w:r>
+        <w:t xml:space="preserve">в зависимости от </w:t>
+      </w:r>
+      <w:proofErr w:type="spellStart"/>
+      <w:r>
+        <w:rPr>
+          <w:lang w:val="en-US"/>
+        </w:rPr>
+        <w:t>uri</w:t>
+      </w:r>
+      <w:proofErr w:type="spellEnd"/>
+      <w:r>
+        <w:t xml:space="preserve"> запроса направляет его к одному из </w:t>
+      </w:r>
+      <w:r>
+        <w:rPr>
+          <w:lang w:val="en-US"/>
+        </w:rPr>
+        <w:t>handler</w:t>
+      </w:r>
+      <w:r>
+        <w:t>’</w:t>
+      </w:r>
+      <w:proofErr w:type="spellStart"/>
+      <w:r>
+        <w:t>ов</w:t>
+      </w:r>
+      <w:proofErr w:type="spellEnd"/>
+      <w:r>
+        <w:t>.</w:t>
+      </w:r>
+    </w:p>
+    <w:p>
+      <w:proofErr w:type="spellStart"/>
+      <w:r>
+        <w:rPr>
+          <w:lang w:val="en-US"/>
+        </w:rPr>
+        <w:t>PriceTileHandler</w:t>
+      </w:r>
+      <w:proofErr w:type="spellEnd"/>
+      <w:r>
+        <w:t xml:space="preserve"> </w:t>
+      </w:r>
+      <w:r>
+        <w:t>—</w:t>
+      </w:r>
+      <w:r>
+        <w:t xml:space="preserve"> </w:t>
+      </w:r>
+      <w:r>
+        <w:t xml:space="preserve">отдает тайлы, на которых нарисованы дома, </w:t>
+      </w:r>
+      <w:r>
+        <w:t>о</w:t>
+      </w:r>
+      <w:r>
+        <w:t xml:space="preserve">крашенные в определенный цвет </w:t>
+      </w:r>
+      <w:r>
+        <w:t>(</w:t>
+      </w:r>
+      <w:r>
+        <w:t>согласно запросу</w:t>
+      </w:r>
+      <w:r>
+        <w:t>)</w:t>
+      </w:r>
+      <w:r>
+        <w:t xml:space="preserve"> и которые впоследстви</w:t>
+      </w:r>
+      <w:r>
+        <w:t>и</w:t>
+      </w:r>
+      <w:r>
+        <w:t xml:space="preserve"> накладываются на карту.</w:t>
+      </w:r>
+    </w:p>
+    <w:p>
+      <w:proofErr w:type="spellStart"/>
+      <w:r>
+        <w:rPr>
+          <w:lang w:val="en-US"/>
+        </w:rPr>
+        <w:t>RoadGraphTileHandler</w:t>
+      </w:r>
+      <w:proofErr w:type="spellEnd"/>
+      <w:r>
+        <w:t xml:space="preserve"> </w:t>
+      </w:r>
+      <w:r>
+        <w:t>—</w:t>
+      </w:r>
+      <w:r>
+        <w:t xml:space="preserve"> </w:t>
+      </w:r>
+      <w:r>
+        <w:t xml:space="preserve">отдает тайлы, на которых нарисованы дороги, </w:t>
+      </w:r>
+      <w:r>
+        <w:t>о</w:t>
+      </w:r>
+      <w:r>
+        <w:t>крашенные в определенный цвет</w:t>
+      </w:r>
+      <w:r>
+        <w:t xml:space="preserve"> </w:t>
+      </w:r>
+      <w:r>
+        <w:t>(</w:t>
+      </w:r>
+      <w:r>
+        <w:t>согласно запросу</w:t>
+      </w:r>
+      <w:r>
+        <w:t>)</w:t>
+      </w:r>
+      <w:r>
+        <w:t xml:space="preserve"> </w:t>
+      </w:r>
+      <w:r>
+        <w:t>и которые впоследстви</w:t>
+      </w:r>
+      <w:r>
+        <w:t>и</w:t>
+      </w:r>
+      <w:r>
+        <w:t xml:space="preserve"> накладываются на карту.</w:t>
+      </w:r>
+    </w:p>
+    <w:p>
+      <w:proofErr w:type="spellStart"/>
+      <w:r>
+        <w:rPr>
+          <w:lang w:val="en-US"/>
+        </w:rPr>
+        <w:t>MapPointSearchHandler</w:t>
+      </w:r>
+      <w:proofErr w:type="spellEnd"/>
+      <w:r>
+        <w:t xml:space="preserve"> </w:t>
+      </w:r>
+      <w:r>
+        <w:t>—</w:t>
+      </w:r>
+      <w:r>
+        <w:t xml:space="preserve"> </w:t>
+      </w:r>
+      <w:r>
+        <w:t>производит поиск по точке</w:t>
+      </w:r>
+      <w:r>
+        <w:t>, координаты котор</w:t>
+      </w:r>
+      <w:r>
+        <w:t>о</w:t>
+      </w:r>
+      <w:r>
+        <w:t>й отправлены в запросе и</w:t>
+      </w:r>
+      <w:r>
+        <w:t>,</w:t>
+      </w:r>
+      <w:r>
+        <w:t xml:space="preserve"> если объект найден, возвращает его данные в формате </w:t>
+      </w:r>
+      <w:r>
+        <w:rPr>
+          <w:lang w:val="en-US"/>
+        </w:rPr>
+        <w:t>JSON</w:t>
+      </w:r>
+      <w:r>
+        <w:t>.</w:t>
+      </w:r>
+    </w:p>
+    <w:p>
+      <w:proofErr w:type="spellStart"/>
+      <w:r>
+        <w:rPr>
+          <w:lang w:val="en-US"/>
+        </w:rPr>
+        <w:t>StringSearchHandler</w:t>
+      </w:r>
+      <w:proofErr w:type="spellEnd"/>
+      <w:r>
+        <w:t xml:space="preserve"> </w:t>
+      </w:r>
+      <w:r>
+        <w:t>—</w:t>
+      </w:r>
+      <w:r>
+        <w:t xml:space="preserve"> </w:t>
+      </w:r>
+      <w:r>
+        <w:t xml:space="preserve">производит поиск по данной в запросе строке среди названий улиц, </w:t>
+      </w:r>
+      <w:r>
+        <w:t xml:space="preserve">и </w:t>
+      </w:r>
+      <w:r>
+        <w:t>при полном совпадени</w:t>
+      </w:r>
+      <w:r>
+        <w:t>и</w:t>
+      </w:r>
+      <w:r>
+        <w:t xml:space="preserve"> названий возвращает данные о найденном объекте</w:t>
+      </w:r>
+      <w:r>
+        <w:t>.</w:t>
+      </w:r>
+    </w:p>
+    <w:p>
+      <w:proofErr w:type="spellStart"/>
+      <w:r>
+        <w:rPr>
+          <w:lang w:val="en-US"/>
+        </w:rPr>
+        <w:t>StringPredictHandler</w:t>
+      </w:r>
+      <w:proofErr w:type="spellEnd"/>
+      <w:r>
+        <w:t xml:space="preserve"> </w:t>
+      </w:r>
+      <w:r>
+        <w:t>—</w:t>
+      </w:r>
+      <w:r>
+        <w:t xml:space="preserve"> производит составлени</w:t>
+      </w:r>
+      <w:r>
+        <w:t>е</w:t>
+      </w:r>
+      <w:r>
+        <w:t xml:space="preserve"> подсказок по префиксу</w:t>
+      </w:r>
+      <w:r>
+        <w:t>,</w:t>
+      </w:r>
+      <w:r>
+        <w:t xml:space="preserve"> </w:t>
+      </w:r>
+      <w:r>
+        <w:t>указанному</w:t>
+      </w:r>
+      <w:r>
+        <w:t xml:space="preserve"> в запросе</w:t>
+      </w:r>
+      <w:r>
+        <w:t>,</w:t>
+      </w:r>
+      <w:r>
+        <w:t xml:space="preserve"> и возвращает их.</w:t>
+      </w:r>
+    </w:p>
+    <w:p>
+      <w:proofErr w:type="spellStart"/>
+      <w:r>
+        <w:rPr>
+          <w:lang w:val="en-US"/>
+        </w:rPr>
+        <w:t>CloseObjectHandler</w:t>
+      </w:r>
+      <w:proofErr w:type="spellEnd"/>
+      <w:r>
+        <w:t xml:space="preserve"> — производит поиск объектов инфраструктуры, и возвращает их.</w:t>
+      </w:r>
+    </w:p>
+    <w:p>
+      <w:pPr>
+        <w:pStyle w:val="Heading3"/>
+      </w:pPr>
+      <w:bookmarkStart w:id="20" w:name="_Toc506439653"/>
+      <w:r>
+        <w:t>1.2 Инструменты</w:t>
+      </w:r>
+      <w:bookmarkEnd w:id="20"/>
+    </w:p>
+    <w:p>
+      <w:r>
+        <w:tab/>
+      </w:r>
+      <w:r>
+        <w:t xml:space="preserve">Сервер </w:t>
+      </w:r>
+      <w:proofErr w:type="spellStart"/>
+      <w:r>
+        <w:rPr>
+          <w:lang w:val="en-US"/>
+        </w:rPr>
+        <w:t>n</w:t>
+      </w:r>
+      <w:r>
+        <w:rPr>
+          <w:lang w:val="en-US"/>
+        </w:rPr>
+        <w:t>ginx</w:t>
+      </w:r>
+      <w:proofErr w:type="spellEnd"/>
+      <w:r>
+        <w:t xml:space="preserve"> </w:t>
+      </w:r>
+      <w:r>
+        <w:t xml:space="preserve">был выбран </w:t>
+      </w:r>
+      <w:r>
+        <w:t>по причине</w:t>
+      </w:r>
+      <w:r>
+        <w:t xml:space="preserve"> высокой производительности и простоты настройки. </w:t>
+      </w:r>
+      <w:r>
+        <w:t>Е</w:t>
+      </w:r>
+      <w:r>
+        <w:t xml:space="preserve">го используют очень крупные сайты </w:t>
+      </w:r>
+      <w:r>
+        <w:t>и порталы (</w:t>
+      </w:r>
+      <w:proofErr w:type="spellStart"/>
+      <w:r>
+        <w:rPr>
+          <w:lang w:val="en-US"/>
+        </w:rPr>
+        <w:t>vk</w:t>
+      </w:r>
+      <w:proofErr w:type="spellEnd"/>
+      <w:r>
+        <w:t>.</w:t>
+      </w:r>
+      <w:r>
+        <w:rPr>
+          <w:lang w:val="en-US"/>
+        </w:rPr>
+        <w:t>com</w:t>
+      </w:r>
+      <w:r>
+        <w:t xml:space="preserve">, </w:t>
+      </w:r>
+      <w:proofErr w:type="spellStart"/>
+      <w:r>
+        <w:rPr>
+          <w:lang w:val="en-US"/>
+        </w:rPr>
         <w:lastRenderedPageBreak/>
-        <w:t>диск</w:t>
-      </w:r>
-      <w:r>
-        <w:t>овый файл)</w:t>
-      </w:r>
-      <w:r>
-        <w:t>, либо перенаправляет запрос к серверу</w:t>
+        <w:t>yandex</w:t>
+      </w:r>
+      <w:proofErr w:type="spellEnd"/>
+      <w:r>
+        <w:t>.</w:t>
+      </w:r>
+      <w:proofErr w:type="spellStart"/>
+      <w:r>
+        <w:rPr>
+          <w:lang w:val="en-US"/>
+        </w:rPr>
+        <w:t>ru</w:t>
+      </w:r>
+      <w:proofErr w:type="spellEnd"/>
+      <w:r>
+        <w:t xml:space="preserve"> — </w:t>
+      </w:r>
+      <w:r>
+        <w:t>для некоторой части контента</w:t>
+      </w:r>
+      <w:r>
+        <w:t>, и др</w:t>
+      </w:r>
+      <w:r>
+        <w:t>.</w:t>
+      </w:r>
+      <w:r>
+        <w:t>)</w:t>
+      </w:r>
+      <w:r>
+        <w:t>, что говорит о его высокой надежности и степени доверия к нему.</w:t>
+      </w:r>
+    </w:p>
+    <w:p>
+      <w:r>
+        <w:tab/>
+      </w:r>
+      <w:r>
+        <w:t xml:space="preserve">В качестве языка программирования был выбран </w:t>
+      </w:r>
+      <w:r>
+        <w:rPr>
+          <w:lang w:val="en-US"/>
+        </w:rPr>
+        <w:t>Java</w:t>
+      </w:r>
+      <w:r>
+        <w:t xml:space="preserve"> как хорошо знакомый мне и зарекомендовавший себя </w:t>
+      </w:r>
+      <w:r>
+        <w:t>при</w:t>
+      </w:r>
+      <w:r>
+        <w:t xml:space="preserve"> написани</w:t>
+      </w:r>
+      <w:r>
+        <w:t>и</w:t>
+      </w:r>
+      <w:r>
+        <w:t xml:space="preserve"> серверов. Благодаря такой направленности у этого языка есть много библиотек</w:t>
       </w:r>
       <w:r>
         <w:t>,</w:t>
       </w:r>
       <w:r>
-        <w:t xml:space="preserve"> написанному на </w:t>
+        <w:t xml:space="preserve"> сильно упрощающих </w:t>
+      </w:r>
+      <w:r>
+        <w:t xml:space="preserve">процесс </w:t>
+      </w:r>
+      <w:r>
+        <w:t>написани</w:t>
+      </w:r>
+      <w:r>
+        <w:t>я</w:t>
+      </w:r>
+      <w:r>
+        <w:t xml:space="preserve"> сервера.</w:t>
+      </w:r>
+    </w:p>
+    <w:p>
+      <w:r>
+        <w:tab/>
+      </w:r>
+      <w:proofErr w:type="spellStart"/>
+      <w:r>
+        <w:rPr>
+          <w:lang w:val="en-US"/>
+        </w:rPr>
+        <w:t>Netty</w:t>
+      </w:r>
+      <w:proofErr w:type="spellEnd"/>
+      <w:r>
+        <w:t xml:space="preserve"> </w:t>
+      </w:r>
+      <w:r>
+        <w:t>—</w:t>
+      </w:r>
+      <w:r>
+        <w:t xml:space="preserve"> </w:t>
+      </w:r>
+      <w:r>
+        <w:t>это</w:t>
+      </w:r>
+      <w:r>
+        <w:t xml:space="preserve"> </w:t>
+      </w:r>
+      <w:r>
+        <w:t>веб фреймворк</w:t>
+      </w:r>
+      <w:r>
+        <w:t>,</w:t>
+      </w:r>
+      <w:r>
+        <w:t xml:space="preserve"> </w:t>
+      </w:r>
+      <w:r>
+        <w:t xml:space="preserve">выбранный мною для написания сервера на </w:t>
       </w:r>
       <w:r>
         <w:rPr>
@@ -4705,527 +5242,57 @@
         <w:t>java</w:t>
       </w:r>
       <w:r>
-        <w:t xml:space="preserve"> </w:t>
-      </w:r>
-      <w:r>
-        <w:t xml:space="preserve">с использованием </w:t>
-      </w:r>
-      <w:r>
-        <w:rPr>
-          <w:lang w:val="en-US"/>
-        </w:rPr>
-        <w:t>netty</w:t>
+        <w:t xml:space="preserve">. </w:t>
+      </w:r>
+      <w:r>
+        <w:t xml:space="preserve">По причине того, что я мало сталкивался с веб-фреймворками, </w:t>
+      </w:r>
+      <w:r>
+        <w:t>он был выбран на основ</w:t>
+      </w:r>
+      <w:r>
+        <w:t xml:space="preserve">ании своей </w:t>
+      </w:r>
+      <w:r>
+        <w:t xml:space="preserve">популярности и </w:t>
+      </w:r>
+      <w:r>
+        <w:t>того факта, что он</w:t>
+      </w:r>
+      <w:r>
+        <w:t xml:space="preserve"> использ</w:t>
+      </w:r>
+      <w:r>
+        <w:t>уется</w:t>
+      </w:r>
+      <w:r>
+        <w:t xml:space="preserve"> крупными компаниями. </w:t>
+      </w:r>
+      <w:r>
+        <w:t xml:space="preserve">Кроме того, в сети имеется крупное </w:t>
+      </w:r>
+      <w:r>
+        <w:t>сообществ</w:t>
+      </w:r>
+      <w:r>
+        <w:t>о</w:t>
+      </w:r>
+      <w:r>
+        <w:t xml:space="preserve">, в котором можно найти рекомендации по </w:t>
+      </w:r>
+      <w:r>
+        <w:t>работе с этим продуктом</w:t>
       </w:r>
       <w:r>
         <w:t>.</w:t>
       </w:r>
-      <w:r>
-        <w:t xml:space="preserve"> После </w:t>
-      </w:r>
-      <w:r>
-        <w:rPr>
-          <w:lang w:val="en-US"/>
-        </w:rPr>
-        <w:t>PathRouter</w:t>
-      </w:r>
-      <w:r>
-        <w:t xml:space="preserve"> </w:t>
-      </w:r>
-      <w:r>
-        <w:t xml:space="preserve">в зависимости от </w:t>
-      </w:r>
-      <w:r>
-        <w:rPr>
-          <w:lang w:val="en-US"/>
-        </w:rPr>
-        <w:t>uri</w:t>
-      </w:r>
-      <w:r>
-        <w:t xml:space="preserve"> запроса направляет его к одному из </w:t>
-      </w:r>
-      <w:r>
-        <w:rPr>
-          <w:lang w:val="en-US"/>
-        </w:rPr>
-        <w:t>handler</w:t>
-      </w:r>
-      <w:r>
-        <w:t>’</w:t>
-      </w:r>
-      <w:r>
-        <w:t>ов.</w:t>
-      </w:r>
-    </w:p>
-    <w:p>
-      <w:r>
-        <w:rPr>
-          <w:lang w:val="en-US"/>
-        </w:rPr>
-        <w:t>PriceTileHandler</w:t>
-      </w:r>
-      <w:r>
-        <w:t xml:space="preserve"> </w:t>
-      </w:r>
-      <w:r>
-        <w:t>—</w:t>
-      </w:r>
-      <w:r>
-        <w:t xml:space="preserve"> </w:t>
-      </w:r>
-      <w:r>
-        <w:t xml:space="preserve">отдает тайлы, на которых нарисованы дома, </w:t>
-      </w:r>
-      <w:r>
-        <w:t>о</w:t>
-      </w:r>
-      <w:r>
-        <w:t xml:space="preserve">крашенные в определенный цвет </w:t>
-      </w:r>
-      <w:r>
-        <w:t>(</w:t>
-      </w:r>
-      <w:r>
-        <w:t>согласно запросу</w:t>
-      </w:r>
-      <w:r>
-        <w:t>)</w:t>
-      </w:r>
-      <w:r>
-        <w:t xml:space="preserve"> и которые впоследстви</w:t>
-      </w:r>
-      <w:r>
-        <w:t>и</w:t>
-      </w:r>
-      <w:r>
-        <w:t xml:space="preserve"> накладываются на карту.</w:t>
-      </w:r>
-    </w:p>
-    <w:p>
-      <w:r>
-        <w:rPr>
-          <w:lang w:val="en-US"/>
-        </w:rPr>
-        <w:t>RoadGraphTileHandler</w:t>
-      </w:r>
-      <w:r>
-        <w:t xml:space="preserve"> </w:t>
-      </w:r>
-      <w:r>
-        <w:t>—</w:t>
-      </w:r>
-      <w:r>
-        <w:t xml:space="preserve"> </w:t>
-      </w:r>
-      <w:r>
-        <w:t xml:space="preserve">отдает тайлы, на которых нарисованы дороги, </w:t>
-      </w:r>
-      <w:r>
-        <w:t>о</w:t>
-      </w:r>
-      <w:r>
-        <w:t>крашенные в определенный цвет</w:t>
-      </w:r>
-      <w:r>
-        <w:t xml:space="preserve"> </w:t>
-      </w:r>
-      <w:r>
-        <w:t>(</w:t>
-      </w:r>
-      <w:r>
-        <w:t>согласно запросу</w:t>
-      </w:r>
-      <w:r>
-        <w:t>)</w:t>
-      </w:r>
-      <w:r>
-        <w:t xml:space="preserve"> </w:t>
-      </w:r>
-      <w:r>
-        <w:t>и которые впоследстви</w:t>
-      </w:r>
-      <w:r>
-        <w:t>и</w:t>
-      </w:r>
-      <w:r>
-        <w:t xml:space="preserve"> накладываются на карту.</w:t>
-      </w:r>
-    </w:p>
-    <w:p>
-      <w:r>
-        <w:rPr>
-          <w:lang w:val="en-US"/>
-        </w:rPr>
-        <w:t>MapPointSearchHandler</w:t>
-      </w:r>
-      <w:r>
-        <w:t xml:space="preserve"> </w:t>
-      </w:r>
-      <w:r>
-        <w:t>—</w:t>
-      </w:r>
-      <w:r>
-        <w:t xml:space="preserve"> </w:t>
-      </w:r>
-      <w:r>
-        <w:t>производит поиск по точке</w:t>
-      </w:r>
-      <w:r>
-        <w:t>, координаты котор</w:t>
-      </w:r>
-      <w:r>
-        <w:t>о</w:t>
-      </w:r>
-      <w:r>
-        <w:t>й отправлены в запросе и</w:t>
-      </w:r>
-      <w:r>
-        <w:t>,</w:t>
-      </w:r>
-      <w:r>
-        <w:t xml:space="preserve"> если объект найден, возвращает его данные в формате </w:t>
-      </w:r>
-      <w:r>
-        <w:rPr>
-          <w:lang w:val="en-US"/>
-        </w:rPr>
-        <w:t>JSON</w:t>
-      </w:r>
-      <w:r>
-        <w:t>.</w:t>
-      </w:r>
-    </w:p>
-    <w:p>
-      <w:r>
-        <w:rPr>
-          <w:lang w:val="en-US"/>
-        </w:rPr>
-        <w:t>StringSearchHandler</w:t>
-      </w:r>
-      <w:r>
-        <w:t xml:space="preserve"> </w:t>
-      </w:r>
-      <w:r>
-        <w:t>—</w:t>
-      </w:r>
-      <w:r>
-        <w:t xml:space="preserve"> </w:t>
-      </w:r>
-      <w:r>
-        <w:t xml:space="preserve">производит поиск по данной в запросе строке среди названий улиц, </w:t>
-      </w:r>
-      <w:r>
-        <w:t xml:space="preserve">и </w:t>
-      </w:r>
-      <w:r>
-        <w:t>при полном совпадени</w:t>
-      </w:r>
-      <w:r>
-        <w:t>и</w:t>
-      </w:r>
-      <w:r>
-        <w:t xml:space="preserve"> названий возвращает данные о найденном объекте</w:t>
-      </w:r>
-      <w:r>
-        <w:t>.</w:t>
-      </w:r>
-    </w:p>
-    <w:p>
-      <w:r>
-        <w:rPr>
-          <w:lang w:val="en-US"/>
-        </w:rPr>
-        <w:t>StringPredictHandler</w:t>
-      </w:r>
-      <w:r>
-        <w:t xml:space="preserve"> </w:t>
-      </w:r>
-      <w:r>
-        <w:t>—</w:t>
-      </w:r>
-      <w:r>
-        <w:t xml:space="preserve"> производит составлени</w:t>
-      </w:r>
-      <w:r>
-        <w:t>е</w:t>
-      </w:r>
-      <w:r>
-        <w:t xml:space="preserve"> подсказок по префиксу</w:t>
-      </w:r>
-      <w:r>
-        <w:t>,</w:t>
-      </w:r>
-      <w:r>
-        <w:t xml:space="preserve"> </w:t>
-      </w:r>
-      <w:r>
-        <w:t>указанному</w:t>
-      </w:r>
-      <w:r>
-        <w:t xml:space="preserve"> в запросе</w:t>
-      </w:r>
-      <w:r>
-        <w:t>,</w:t>
-      </w:r>
-      <w:r>
-        <w:t xml:space="preserve"> и возвращает их.</w:t>
-      </w:r>
-    </w:p>
-    <w:p>
-      <w:r>
-        <w:rPr>
-          <w:lang w:val="en-US"/>
-        </w:rPr>
-        <w:t>CloseObjectHandler</w:t>
-      </w:r>
-      <w:r>
-        <w:t xml:space="preserve"> — производит поиск объектов инфраструктуры, и возвращает их.</w:t>
-      </w:r>
-    </w:p>
-    <w:p>
-      <w:pPr>
-        <w:pStyle w:val="Heading3"/>
-      </w:pPr>
-      <w:bookmarkStart w:id="20" w:name="_Toc506224036"/>
-      <w:r>
-        <w:t>1.2 Инструменты</w:t>
-      </w:r>
-      <w:bookmarkEnd w:id="20"/>
-    </w:p>
-    <w:p>
-      <w:r>
-        <w:tab/>
-      </w:r>
-      <w:r>
-        <w:t xml:space="preserve">Сервер </w:t>
-      </w:r>
-      <w:r>
-        <w:rPr>
-          <w:lang w:val="en-US"/>
-        </w:rPr>
-        <w:t>n</w:t>
-      </w:r>
-      <w:r>
-        <w:rPr>
-          <w:lang w:val="en-US"/>
-        </w:rPr>
-        <w:t>ginx</w:t>
-      </w:r>
-      <w:r>
-        <w:t xml:space="preserve"> </w:t>
-      </w:r>
-      <w:r>
-        <w:t xml:space="preserve">был выбран </w:t>
-      </w:r>
-      <w:r>
-        <w:t>по причине</w:t>
-      </w:r>
-      <w:r>
-        <w:t xml:space="preserve"> высокой производительности и простоты настройки. </w:t>
-      </w:r>
-      <w:r>
-        <w:t>Е</w:t>
-      </w:r>
-      <w:r>
-        <w:t xml:space="preserve">го используют очень крупные сайты </w:t>
-      </w:r>
-      <w:r>
-        <w:t>и порталы (</w:t>
-      </w:r>
-      <w:r>
-        <w:rPr>
-          <w:lang w:val="en-US"/>
-        </w:rPr>
-        <w:t>vk</w:t>
-      </w:r>
-      <w:r>
-        <w:t>.</w:t>
-      </w:r>
-      <w:r>
-        <w:rPr>
-          <w:lang w:val="en-US"/>
-        </w:rPr>
-        <w:t>com</w:t>
-      </w:r>
-      <w:r>
-        <w:t xml:space="preserve">, </w:t>
-      </w:r>
-      <w:r>
-        <w:rPr>
-          <w:lang w:val="en-US"/>
-        </w:rPr>
-        <w:t>yandex</w:t>
-      </w:r>
-      <w:r>
-        <w:t>.</w:t>
-      </w:r>
-      <w:r>
-        <w:rPr>
-          <w:lang w:val="en-US"/>
-        </w:rPr>
-        <w:t>ru</w:t>
-      </w:r>
-      <w:r>
-        <w:t xml:space="preserve"> — </w:t>
-      </w:r>
-      <w:r>
-        <w:t>для некоторой части контента</w:t>
-      </w:r>
-      <w:r>
-        <w:t>, и др</w:t>
-      </w:r>
-      <w:r>
-        <w:t>.</w:t>
-      </w:r>
-      <w:r>
-        <w:t>)</w:t>
-      </w:r>
-      <w:r>
-        <w:t>, что говорит о его высокой надежности и степени доверия к нему.</w:t>
-      </w:r>
-    </w:p>
-    <w:p>
-      <w:r>
-        <w:tab/>
-      </w:r>
-      <w:r>
-        <w:t xml:space="preserve">В качестве языка программирования был выбран </w:t>
-      </w:r>
-      <w:r>
-        <w:rPr>
-          <w:lang w:val="en-US"/>
-        </w:rPr>
-        <w:t>Java</w:t>
-      </w:r>
-      <w:r>
-        <w:t xml:space="preserve"> как хорошо знакомый мне и зарекомендовавший себя </w:t>
-      </w:r>
-      <w:r>
-        <w:t>при</w:t>
-      </w:r>
-      <w:r>
-        <w:t xml:space="preserve"> написани</w:t>
-      </w:r>
-      <w:r>
-        <w:t>и</w:t>
-      </w:r>
-      <w:r>
-        <w:t xml:space="preserve"> серверов. Благодаря такой направленности у этого языка есть много библиотек</w:t>
-      </w:r>
-      <w:r>
-        <w:t>,</w:t>
-      </w:r>
-      <w:r>
-        <w:t xml:space="preserve"> сильно упрощающих </w:t>
-      </w:r>
-      <w:r>
-        <w:t xml:space="preserve">процесс </w:t>
-      </w:r>
-      <w:r>
-        <w:t>написани</w:t>
-      </w:r>
-      <w:r>
-        <w:t>я</w:t>
-      </w:r>
-      <w:r>
-        <w:t xml:space="preserve"> сервера.</w:t>
-      </w:r>
-    </w:p>
-    <w:p>
-      <w:r>
-        <w:lastRenderedPageBreak/>
-        <w:tab/>
-      </w:r>
-      <w:r>
-        <w:rPr>
-          <w:lang w:val="en-US"/>
-        </w:rPr>
-        <w:t>Netty</w:t>
-      </w:r>
-      <w:r>
-        <w:t xml:space="preserve"> </w:t>
-      </w:r>
-      <w:r>
-        <w:t>—</w:t>
-      </w:r>
-      <w:r>
-        <w:t xml:space="preserve"> </w:t>
-      </w:r>
-      <w:r>
-        <w:t>это</w:t>
-      </w:r>
-      <w:r>
-        <w:t xml:space="preserve"> </w:t>
-      </w:r>
-      <w:r>
-        <w:t>веб фреймворк</w:t>
-      </w:r>
-      <w:r>
-        <w:t>,</w:t>
-      </w:r>
-      <w:r>
-        <w:t xml:space="preserve"> </w:t>
-      </w:r>
-      <w:r>
-        <w:t xml:space="preserve">выбранный мною для написания сервера на </w:t>
-      </w:r>
-      <w:r>
-        <w:rPr>
-          <w:lang w:val="en-US"/>
-        </w:rPr>
-        <w:t>java</w:t>
-      </w:r>
-      <w:r>
-        <w:t xml:space="preserve">. </w:t>
-      </w:r>
-      <w:r>
-        <w:t xml:space="preserve">По причине того, что я мало сталкивался с веб-фреймворками, </w:t>
-      </w:r>
-      <w:r>
-        <w:t>он был выбран на основ</w:t>
-      </w:r>
-      <w:r>
-        <w:t xml:space="preserve">ании своей </w:t>
-      </w:r>
-      <w:r>
-        <w:t xml:space="preserve">популярности и </w:t>
-      </w:r>
-      <w:r>
-        <w:t>того факта, что он</w:t>
-      </w:r>
-      <w:r>
-        <w:t xml:space="preserve"> использ</w:t>
-      </w:r>
-      <w:r>
-        <w:t>уется</w:t>
-      </w:r>
-      <w:r>
-        <w:t xml:space="preserve"> крупными компаниями. </w:t>
-      </w:r>
-      <w:r>
-        <w:t xml:space="preserve">Кроме того, в сети имеется крупное </w:t>
-      </w:r>
-      <w:r>
-        <w:t>сообществ</w:t>
-      </w:r>
-      <w:r>
-        <w:t>о</w:t>
-      </w:r>
-      <w:r>
-        <w:t xml:space="preserve">, в котором можно найти рекомендации по </w:t>
-      </w:r>
-      <w:r>
-        <w:t>работе с этим продуктом</w:t>
-      </w:r>
-      <w:r>
-        <w:t>.</w:t>
-      </w:r>
     </w:p>
     <w:p/>
     <w:p>
       <w:pPr>
         <w:pStyle w:val="Heading2"/>
       </w:pPr>
-      <w:bookmarkStart w:id="21" w:name="_Toc506224037"/>
+      <w:bookmarkStart w:id="21" w:name="_Toc506439654"/>
       <w:r>
         <w:rPr>
           <w:rStyle w:val="Heading2Char"/>
@@ -5269,12 +5336,14 @@
       <w:r>
         <w:t xml:space="preserve"> в классе </w:t>
       </w:r>
+      <w:proofErr w:type="spellStart"/>
       <w:r>
         <w:rPr>
           <w:lang w:val="en-US"/>
         </w:rPr>
         <w:t>PropertyMap</w:t>
       </w:r>
+      <w:proofErr w:type="spellEnd"/>
       <w:r>
         <w:t xml:space="preserve">. </w:t>
       </w:r>
@@ -5284,12 +5353,14 @@
       <w:r>
         <w:t xml:space="preserve"> при обработке запросов к серверу обработчик обращается только к объекту </w:t>
       </w:r>
+      <w:proofErr w:type="spellStart"/>
       <w:r>
         <w:rPr>
           <w:lang w:val="en-US"/>
         </w:rPr>
         <w:t>PropertyMap</w:t>
       </w:r>
+      <w:proofErr w:type="spellEnd"/>
       <w:r>
         <w:t xml:space="preserve">, а все обращения к внутренним объектам производятся </w:t>
       </w:r>
@@ -5302,12 +5373,14 @@
       <w:r>
         <w:t xml:space="preserve">виртуальной машине </w:t>
       </w:r>
+      <w:proofErr w:type="spellStart"/>
       <w:r>
         <w:rPr>
           <w:lang w:val="en-US"/>
         </w:rPr>
         <w:t>jvm</w:t>
       </w:r>
+      <w:proofErr w:type="spellEnd"/>
       <w:r>
         <w:t xml:space="preserve"> с минимальными изменениями</w:t>
       </w:r>
@@ -5320,7 +5393,7 @@
       <w:pPr>
         <w:pStyle w:val="Heading3"/>
       </w:pPr>
-      <w:bookmarkStart w:id="22" w:name="_Toc506224038"/>
+      <w:bookmarkStart w:id="22" w:name="_Toc506439655"/>
       <w:r>
         <w:rPr>
           <w:rStyle w:val="Heading3Char"/>
@@ -5351,7 +5424,7 @@
       <w:pPr>
         <w:pStyle w:val="Heading4"/>
       </w:pPr>
-      <w:bookmarkStart w:id="23" w:name="_Toc506224039"/>
+      <w:bookmarkStart w:id="23" w:name="_Toc506439656"/>
       <w:r>
         <w:t>2.1.1 Геоданные</w:t>
       </w:r>
@@ -5372,8 +5445,13 @@
         <w:t>л</w:t>
       </w:r>
       <w:r>
-        <w:t xml:space="preserve"> источник геоданных</w:t>
-      </w:r>
+        <w:t xml:space="preserve"> источник </w:t>
+      </w:r>
+      <w:proofErr w:type="spellStart"/>
+      <w:r>
+        <w:t>геоданных</w:t>
+      </w:r>
+      <w:proofErr w:type="spellEnd"/>
       <w:r>
         <w:t xml:space="preserve">, </w:t>
       </w:r>
@@ -5383,12 +5461,14 @@
       <w:r>
         <w:t xml:space="preserve">мой выбор пал на </w:t>
       </w:r>
+      <w:proofErr w:type="spellStart"/>
       <w:r>
         <w:rPr>
           <w:lang w:val="en-US"/>
         </w:rPr>
         <w:t>openstreetmap</w:t>
       </w:r>
+      <w:proofErr w:type="spellEnd"/>
       <w:r>
         <w:t>.</w:t>
       </w:r>
@@ -5434,12 +5514,14 @@
       <w:r>
         <w:t xml:space="preserve">анные </w:t>
       </w:r>
+      <w:proofErr w:type="spellStart"/>
       <w:r>
         <w:rPr>
           <w:lang w:val="en-US"/>
         </w:rPr>
         <w:t>openstreetmap</w:t>
       </w:r>
+      <w:proofErr w:type="spellEnd"/>
       <w:r>
         <w:t>.</w:t>
       </w:r>
@@ -5473,12 +5555,14 @@
       <w:r>
         <w:t xml:space="preserve"> формат </w:t>
       </w:r>
+      <w:proofErr w:type="spellStart"/>
       <w:r>
         <w:rPr>
           <w:lang w:val="en-US"/>
         </w:rPr>
         <w:t>osm</w:t>
       </w:r>
+      <w:proofErr w:type="spellEnd"/>
       <w:r>
         <w:t xml:space="preserve">, </w:t>
       </w:r>
@@ -5497,12 +5581,14 @@
       <w:r>
         <w:t xml:space="preserve"> </w:t>
       </w:r>
+      <w:proofErr w:type="spellStart"/>
       <w:r>
         <w:rPr>
           <w:lang w:val="en-US"/>
         </w:rPr>
         <w:t>api</w:t>
       </w:r>
+      <w:proofErr w:type="spellEnd"/>
       <w:r>
         <w:rPr>
           <w:rStyle w:val="FootnoteReference"/>
@@ -5516,16 +5602,19 @@
       <w:r>
         <w:t xml:space="preserve"> Формат </w:t>
       </w:r>
+      <w:proofErr w:type="spellStart"/>
       <w:r>
         <w:rPr>
           <w:lang w:val="en-US"/>
         </w:rPr>
         <w:t>osm</w:t>
       </w:r>
-      <w:r>
-        <w:t xml:space="preserve"> </w:t>
-      </w:r>
-      <w:r>
+      <w:proofErr w:type="spellEnd"/>
+      <w:r>
+        <w:t xml:space="preserve"> </w:t>
+      </w:r>
+      <w:r>
+        <w:lastRenderedPageBreak/>
         <w:t xml:space="preserve">предоставляет </w:t>
       </w:r>
       <w:r>
@@ -5712,7 +5801,6 @@
         <w:rPr>
           <w:lang w:val="en-US"/>
         </w:rPr>
-        <w:lastRenderedPageBreak/>
         <w:t>Way</w:t>
       </w:r>
       <w:r>
@@ -5745,12 +5833,14 @@
       <w:r>
         <w:t xml:space="preserve">. В него вложены элементы </w:t>
       </w:r>
+      <w:proofErr w:type="spellStart"/>
       <w:r>
         <w:rPr>
           <w:lang w:val="en-US"/>
         </w:rPr>
         <w:t>nd</w:t>
       </w:r>
+      <w:proofErr w:type="spellEnd"/>
       <w:r>
         <w:t xml:space="preserve"> и </w:t>
       </w:r>
@@ -5790,12 +5880,14 @@
       <w:r>
         <w:t xml:space="preserve">, </w:t>
       </w:r>
+      <w:proofErr w:type="spellStart"/>
       <w:r>
         <w:rPr>
           <w:lang w:val="en-US"/>
         </w:rPr>
         <w:t>nd</w:t>
       </w:r>
+      <w:proofErr w:type="spellEnd"/>
       <w:r>
         <w:t xml:space="preserve"> содержат </w:t>
       </w:r>
@@ -5971,7 +6063,15 @@
         <w:t>о</w:t>
       </w:r>
       <w:r>
-        <w:t xml:space="preserve">ставляющие геоданные. Они показаны </w:t>
+        <w:t xml:space="preserve">ставляющие </w:t>
+      </w:r>
+      <w:proofErr w:type="spellStart"/>
+      <w:r>
+        <w:t>геоданные</w:t>
+      </w:r>
+      <w:proofErr w:type="spellEnd"/>
+      <w:r>
+        <w:t xml:space="preserve">. Они показаны </w:t>
       </w:r>
       <w:r>
         <w:t>в</w:t>
@@ -6036,12 +6136,14 @@
       <w:r>
         <w:t xml:space="preserve"> </w:t>
       </w:r>
+      <w:proofErr w:type="spellStart"/>
       <w:r>
         <w:rPr>
           <w:lang w:val="en-US"/>
         </w:rPr>
         <w:t>osm</w:t>
       </w:r>
+      <w:proofErr w:type="spellEnd"/>
       <w:r>
         <w:t>-</w:t>
       </w:r>
@@ -6100,7 +6202,15 @@
         <w:t>,</w:t>
       </w:r>
       <w:r>
-        <w:t xml:space="preserve"> не подходят. Для парсинга больших </w:t>
+        <w:t xml:space="preserve"> не подходят. Для </w:t>
+      </w:r>
+      <w:proofErr w:type="spellStart"/>
+      <w:r>
+        <w:t>парсинга</w:t>
+      </w:r>
+      <w:proofErr w:type="spellEnd"/>
+      <w:r>
+        <w:t xml:space="preserve"> больших </w:t>
       </w:r>
       <w:r>
         <w:rPr>
@@ -6159,12 +6269,14 @@
       <w:r>
         <w:t xml:space="preserve">оскольку иерархия элементов у формата </w:t>
       </w:r>
+      <w:proofErr w:type="spellStart"/>
       <w:r>
         <w:rPr>
           <w:lang w:val="en-US"/>
         </w:rPr>
         <w:t>osm</w:t>
       </w:r>
+      <w:proofErr w:type="spellEnd"/>
       <w:r>
         <w:t xml:space="preserve"> </w:t>
       </w:r>
@@ -6195,12 +6307,14 @@
       <w:r>
         <w:t xml:space="preserve"> включает в себя </w:t>
       </w:r>
+      <w:proofErr w:type="spellStart"/>
       <w:r>
         <w:rPr>
           <w:lang w:val="en-US"/>
         </w:rPr>
         <w:t>StAX</w:t>
       </w:r>
+      <w:proofErr w:type="spellEnd"/>
       <w:r>
         <w:t xml:space="preserve"> парсер.</w:t>
       </w:r>
@@ -6255,12 +6369,14 @@
       <w:r>
         <w:t xml:space="preserve">в формате </w:t>
       </w:r>
+      <w:proofErr w:type="spellStart"/>
       <w:r>
         <w:rPr>
           <w:lang w:val="en-US"/>
         </w:rPr>
         <w:t>osm</w:t>
       </w:r>
+      <w:proofErr w:type="spellEnd"/>
       <w:r>
         <w:t>,</w:t>
       </w:r>
@@ -6291,14 +6407,20 @@
       <w:r>
         <w:t xml:space="preserve"> </w:t>
       </w:r>
+      <w:proofErr w:type="spellStart"/>
       <w:r>
         <w:rPr>
           <w:lang w:val="en-US"/>
         </w:rPr>
         <w:t>api</w:t>
       </w:r>
-      <w:r>
-        <w:t>. В самом начале читаются границы карты и записываются в соответствующие поля</w:t>
+      <w:proofErr w:type="spellEnd"/>
+      <w:r>
+        <w:t xml:space="preserve">. В самом </w:t>
+      </w:r>
+      <w:r>
+        <w:lastRenderedPageBreak/>
+        <w:t>начале читаются границы карты и записываются в соответствующие поля</w:t>
       </w:r>
       <w:r>
         <w:t>:</w:t>
@@ -6361,7 +6483,6 @@
         <w:ind w:left="0"/>
       </w:pPr>
       <w:r>
-        <w:lastRenderedPageBreak/>
         <w:t>Затем</w:t>
       </w:r>
       <w:r>
@@ -6415,39 +6536,47 @@
       <w:r>
         <w:t xml:space="preserve">, которые сохраняются внутри загрузчика, а потом забираются из него с помощью методов </w:t>
       </w:r>
+      <w:proofErr w:type="spellStart"/>
       <w:r>
         <w:rPr>
           <w:lang w:val="en-US"/>
         </w:rPr>
         <w:t>getNodes</w:t>
       </w:r>
+      <w:proofErr w:type="spellEnd"/>
       <w:r>
         <w:t xml:space="preserve">(), </w:t>
       </w:r>
+      <w:proofErr w:type="spellStart"/>
       <w:r>
         <w:rPr>
           <w:lang w:val="en-US"/>
         </w:rPr>
         <w:t>getWays</w:t>
       </w:r>
+      <w:proofErr w:type="spellEnd"/>
       <w:r>
         <w:t xml:space="preserve">(), </w:t>
       </w:r>
+      <w:proofErr w:type="spellStart"/>
       <w:r>
         <w:rPr>
           <w:lang w:val="en-US"/>
         </w:rPr>
         <w:t>getRelations</w:t>
       </w:r>
+      <w:proofErr w:type="spellEnd"/>
       <w:r>
         <w:t xml:space="preserve">(), </w:t>
       </w:r>
+      <w:proofErr w:type="spellStart"/>
       <w:r>
         <w:rPr>
           <w:lang w:val="en-US"/>
         </w:rPr>
         <w:t>getSimpleNodes</w:t>
       </w:r>
+      <w:proofErr w:type="spellEnd"/>
       <w:r>
         <w:t>(). Благодар</w:t>
       </w:r>
@@ -6463,12 +6592,14 @@
       <w:r>
         <w:t xml:space="preserve"> что все реализовано через интерфейс </w:t>
       </w:r>
+      <w:proofErr w:type="spellStart"/>
       <w:r>
         <w:rPr>
           <w:lang w:val="en-US"/>
         </w:rPr>
         <w:t>MapLoader</w:t>
       </w:r>
+      <w:proofErr w:type="spellEnd"/>
       <w:r>
         <w:t>,</w:t>
       </w:r>
@@ -6549,7 +6680,7 @@
       <w:pPr>
         <w:pStyle w:val="Heading4"/>
       </w:pPr>
-      <w:bookmarkStart w:id="24" w:name="_Toc506224040"/>
+      <w:bookmarkStart w:id="24" w:name="_Toc506439657"/>
       <w:r>
         <w:t>2.1.2 Данные о предложениях</w:t>
       </w:r>
@@ -6594,8 +6725,13 @@
         <w:t xml:space="preserve">. Я </w:t>
       </w:r>
       <w:r>
-        <w:t>выполнил парсинг</w:t>
-      </w:r>
+        <w:t xml:space="preserve">выполнил </w:t>
+      </w:r>
+      <w:proofErr w:type="spellStart"/>
+      <w:r>
+        <w:t>парсинг</w:t>
+      </w:r>
+      <w:proofErr w:type="spellEnd"/>
       <w:r>
         <w:t xml:space="preserve"> </w:t>
       </w:r>
@@ -6605,21 +6741,25 @@
       <w:r>
         <w:t xml:space="preserve"> с</w:t>
       </w:r>
+      <w:proofErr w:type="spellStart"/>
       <w:r>
         <w:rPr>
           <w:lang w:val="en-US"/>
         </w:rPr>
         <w:t>ian</w:t>
       </w:r>
+      <w:proofErr w:type="spellEnd"/>
       <w:r>
         <w:t>.</w:t>
       </w:r>
+      <w:proofErr w:type="spellStart"/>
       <w:r>
         <w:rPr>
           <w:lang w:val="en-US"/>
         </w:rPr>
         <w:t>ru</w:t>
       </w:r>
+      <w:proofErr w:type="spellEnd"/>
       <w:r>
         <w:t xml:space="preserve"> </w:t>
       </w:r>
@@ -6685,10 +6825,11 @@
       <w:pPr>
         <w:pStyle w:val="Heading3"/>
       </w:pPr>
-      <w:bookmarkStart w:id="25" w:name="_Toc506224041"/>
+      <w:bookmarkStart w:id="25" w:name="_Toc506439658"/>
       <w:r>
         <w:t xml:space="preserve">2.2 </w:t>
       </w:r>
+      <w:proofErr w:type="spellStart"/>
       <w:r>
         <w:rPr>
           <w:rStyle w:val="Heading3Char"/>
@@ -6696,6 +6837,7 @@
         <w:t>Квадродерево</w:t>
       </w:r>
       <w:bookmarkEnd w:id="25"/>
+      <w:proofErr w:type="spellEnd"/>
     </w:p>
     <w:p>
       <w:pPr>
@@ -6715,8 +6857,13 @@
         <w:t>мною было выбрано</w:t>
       </w:r>
       <w:r>
-        <w:t xml:space="preserve"> квадродерево</w:t>
-      </w:r>
+        <w:t xml:space="preserve"> </w:t>
+      </w:r>
+      <w:proofErr w:type="spellStart"/>
+      <w:r>
+        <w:t>квадродерево</w:t>
+      </w:r>
+      <w:proofErr w:type="spellEnd"/>
       <w:r>
         <w:t xml:space="preserve"> </w:t>
       </w:r>
@@ -6744,6 +6891,7 @@
         <w:pStyle w:val="ListParagraph"/>
         <w:ind w:left="0"/>
       </w:pPr>
+      <w:proofErr w:type="spellStart"/>
       <w:r>
         <w:t>К</w:t>
       </w:r>
@@ -6753,6 +6901,7 @@
       <w:r>
         <w:t>о</w:t>
       </w:r>
+      <w:proofErr w:type="spellEnd"/>
       <w:r>
         <w:t xml:space="preserve"> </w:t>
       </w:r>
@@ -6762,12 +6911,14 @@
       <w:r>
         <w:t xml:space="preserve">в классе </w:t>
       </w:r>
+      <w:proofErr w:type="spellStart"/>
       <w:r>
         <w:rPr>
           <w:lang w:val="en-US"/>
         </w:rPr>
         <w:t>QuadTreeNode</w:t>
       </w:r>
+      <w:proofErr w:type="spellEnd"/>
       <w:r>
         <w:t xml:space="preserve">, а методы для поиска в нем и его корень </w:t>
       </w:r>
@@ -6777,17 +6928,24 @@
       <w:r>
         <w:t xml:space="preserve">в классе </w:t>
       </w:r>
+      <w:proofErr w:type="spellStart"/>
       <w:r>
         <w:rPr>
           <w:lang w:val="en-US"/>
         </w:rPr>
         <w:t>QuadTree</w:t>
       </w:r>
+      <w:proofErr w:type="spellEnd"/>
       <w:r>
         <w:t xml:space="preserve">. </w:t>
       </w:r>
-      <w:r>
-        <w:t xml:space="preserve">Квадродерево </w:t>
+      <w:proofErr w:type="spellStart"/>
+      <w:r>
+        <w:t>Квадродерево</w:t>
+      </w:r>
+      <w:proofErr w:type="spellEnd"/>
+      <w:r>
+        <w:t xml:space="preserve"> </w:t>
       </w:r>
       <w:r>
         <w:t xml:space="preserve">может </w:t>
@@ -6820,7 +6978,15 @@
         </w:rPr>
       </w:pPr>
       <w:r>
-        <w:t xml:space="preserve">В квадродереве у каждого узла может быть по 4 потомка, которые делят своего родителя на 4 равные части. </w:t>
+        <w:t xml:space="preserve">В </w:t>
+      </w:r>
+      <w:proofErr w:type="spellStart"/>
+      <w:r>
+        <w:t>квадродереве</w:t>
+      </w:r>
+      <w:proofErr w:type="spellEnd"/>
+      <w:r>
+        <w:t xml:space="preserve"> у каждого узла может быть по 4 потомка, которые делят своего родителя на 4 равные части. </w:t>
       </w:r>
       <w:r>
         <w:rPr>
@@ -7000,6 +7166,7 @@
         </w:rPr>
         <w:t>) пренебрежи</w:t>
       </w:r>
+      <w:proofErr w:type="spellStart"/>
       <w:r>
         <w:rPr>
           <w:rFonts w:eastAsiaTheme="minorEastAsia"/>
@@ -7010,7 +7177,14 @@
         <w:rPr>
           <w:rFonts w:eastAsiaTheme="minorEastAsia"/>
         </w:rPr>
-        <w:t xml:space="preserve">о мало, сложность поиска в лучшем случае </w:t>
+        <w:t>о</w:t>
+      </w:r>
+      <w:proofErr w:type="spellEnd"/>
+      <w:r>
+        <w:rPr>
+          <w:rFonts w:eastAsiaTheme="minorEastAsia"/>
+        </w:rPr>
+        <w:t xml:space="preserve"> мало, сложность поиска в лучшем случае </w:t>
       </w:r>
       <w:r>
         <w:rPr>
@@ -7246,7 +7420,14 @@
         <w:rPr>
           <w:rFonts w:eastAsiaTheme="minorEastAsia"/>
         </w:rPr>
-        <w:t>Добавление точки в квадродерев</w:t>
+        <w:t xml:space="preserve">Добавление точки в </w:t>
+      </w:r>
+      <w:proofErr w:type="spellStart"/>
+      <w:r>
+        <w:rPr>
+          <w:rFonts w:eastAsiaTheme="minorEastAsia"/>
+        </w:rPr>
+        <w:t>квадродерев</w:t>
       </w:r>
       <w:r>
         <w:rPr>
@@ -7254,6 +7435,7 @@
         </w:rPr>
         <w:t>о</w:t>
       </w:r>
+      <w:proofErr w:type="spellEnd"/>
       <w:r>
         <w:rPr>
           <w:rFonts w:eastAsiaTheme="minorEastAsia"/>
@@ -7344,6 +7526,7 @@
         </w:rPr>
         <w:t xml:space="preserve"> </w:t>
       </w:r>
+      <w:proofErr w:type="spellStart"/>
       <w:r>
         <w:rPr>
           <w:rFonts w:eastAsiaTheme="minorEastAsia"/>
@@ -7351,12 +7534,14 @@
         </w:rPr>
         <w:t>addRoad</w:t>
       </w:r>
+      <w:proofErr w:type="spellEnd"/>
       <w:r>
         <w:rPr>
           <w:rFonts w:eastAsiaTheme="minorEastAsia"/>
         </w:rPr>
         <w:t xml:space="preserve">() класса </w:t>
       </w:r>
+      <w:proofErr w:type="spellStart"/>
       <w:r>
         <w:rPr>
           <w:rFonts w:eastAsiaTheme="minorEastAsia"/>
@@ -7364,12 +7549,56 @@
         </w:rPr>
         <w:t>QuadTreeNode</w:t>
       </w:r>
-      <w:r>
-        <w:rPr>
-          <w:rFonts w:eastAsiaTheme="minorEastAsia"/>
-        </w:rPr>
-        <w:t xml:space="preserve">. Для обрезки же полигонов я реализовал алгоритм Уайлера-Атертона (Weiler–Atherton). Его реализация находится в методе </w:t>
-      </w:r>
+      <w:proofErr w:type="spellEnd"/>
+      <w:r>
+        <w:rPr>
+          <w:rFonts w:eastAsiaTheme="minorEastAsia"/>
+        </w:rPr>
+        <w:t xml:space="preserve">. Для обрезки же полигонов я реализовал алгоритм </w:t>
+      </w:r>
+      <w:proofErr w:type="spellStart"/>
+      <w:r>
+        <w:rPr>
+          <w:rFonts w:eastAsiaTheme="minorEastAsia"/>
+        </w:rPr>
+        <w:t>Уайлера-Атертона</w:t>
+      </w:r>
+      <w:proofErr w:type="spellEnd"/>
+      <w:r>
+        <w:rPr>
+          <w:rFonts w:eastAsiaTheme="minorEastAsia"/>
+        </w:rPr>
+        <w:t xml:space="preserve"> (</w:t>
+      </w:r>
+      <w:proofErr w:type="spellStart"/>
+      <w:r>
+        <w:rPr>
+          <w:rFonts w:eastAsiaTheme="minorEastAsia"/>
+        </w:rPr>
+        <w:t>Weiler</w:t>
+      </w:r>
+      <w:proofErr w:type="spellEnd"/>
+      <w:r>
+        <w:rPr>
+          <w:rFonts w:eastAsiaTheme="minorEastAsia"/>
+        </w:rPr>
+        <w:t>–</w:t>
+      </w:r>
+      <w:proofErr w:type="spellStart"/>
+      <w:r>
+        <w:rPr>
+          <w:rFonts w:eastAsiaTheme="minorEastAsia"/>
+        </w:rPr>
+        <w:t>Atherton</w:t>
+      </w:r>
+      <w:proofErr w:type="spellEnd"/>
+      <w:r>
+        <w:rPr>
+          <w:rFonts w:eastAsiaTheme="minorEastAsia"/>
+        </w:rPr>
+        <w:t xml:space="preserve">). Его реализация находится в методе </w:t>
+      </w:r>
+      <w:proofErr w:type="spellStart"/>
       <w:r>
         <w:rPr>
           <w:rFonts w:eastAsiaTheme="minorEastAsia"/>
@@ -7377,6 +7606,7 @@
         </w:rPr>
         <w:t>addPoly</w:t>
       </w:r>
+      <w:proofErr w:type="spellEnd"/>
       <w:r>
         <w:rPr>
           <w:rFonts w:eastAsiaTheme="minorEastAsia"/>
@@ -7508,7 +7738,21 @@
         <w:rPr>
           <w:rFonts w:eastAsiaTheme="minorEastAsia"/>
         </w:rPr>
-        <w:t>Все алгоритмы поиска в квадродереве сводятся к одной последовательности действий</w:t>
+        <w:t xml:space="preserve">Все алгоритмы поиска в </w:t>
+      </w:r>
+      <w:proofErr w:type="spellStart"/>
+      <w:r>
+        <w:rPr>
+          <w:rFonts w:eastAsiaTheme="minorEastAsia"/>
+        </w:rPr>
+        <w:t>квадродереве</w:t>
+      </w:r>
+      <w:proofErr w:type="spellEnd"/>
+      <w:r>
+        <w:rPr>
+          <w:rFonts w:eastAsiaTheme="minorEastAsia"/>
+        </w:rPr>
+        <w:t xml:space="preserve"> сводятся к одной последовательности действий</w:t>
       </w:r>
       <w:r>
         <w:rPr>
@@ -7688,6 +7932,7 @@
         <w:rPr>
           <w:rFonts w:eastAsiaTheme="minorEastAsia"/>
         </w:rPr>
+        <w:lastRenderedPageBreak/>
         <w:t xml:space="preserve">Мною реализовано несколько </w:t>
       </w:r>
       <w:r>
@@ -7782,6 +8027,7 @@
         </w:rPr>
         <w:t xml:space="preserve">или </w:t>
       </w:r>
+      <w:proofErr w:type="spellStart"/>
       <w:r>
         <w:rPr>
           <w:rFonts w:eastAsiaTheme="minorEastAsia"/>
@@ -7789,6 +8035,7 @@
         </w:rPr>
         <w:t>RoadGraphNode</w:t>
       </w:r>
+      <w:proofErr w:type="spellEnd"/>
       <w:r>
         <w:rPr>
           <w:rFonts w:eastAsiaTheme="minorEastAsia"/>
@@ -7813,7 +8060,7 @@
         </w:rPr>
       </w:pPr>
       <w:bookmarkStart w:id="26" w:name="_Ref506127194"/>
-      <w:bookmarkStart w:id="27" w:name="_Toc506224042"/>
+      <w:bookmarkStart w:id="27" w:name="_Toc506439659"/>
       <w:r>
         <w:rPr>
           <w:rStyle w:val="Heading3Char"/>
@@ -7859,14 +8106,7 @@
         <w:rPr>
           <w:rFonts w:eastAsiaTheme="minorEastAsia"/>
         </w:rPr>
-        <w:t xml:space="preserve">(то есть объединять не только автомобильные дороги, но и </w:t>
-      </w:r>
-      <w:r>
-        <w:rPr>
-          <w:rFonts w:eastAsiaTheme="minorEastAsia"/>
-        </w:rPr>
-        <w:lastRenderedPageBreak/>
-        <w:t>пешеходные и маршруты общественного транспорта), и далее</w:t>
+        <w:t>(то есть объединять не только автомобильные дороги, но и пешеходные и маршруты общественного транспорта), и далее</w:t>
       </w:r>
       <w:r>
         <w:rPr>
@@ -7910,6 +8150,7 @@
         </w:rPr>
         <w:t xml:space="preserve">объекты класса </w:t>
       </w:r>
+      <w:proofErr w:type="spellStart"/>
       <w:r>
         <w:rPr>
           <w:rFonts w:eastAsiaTheme="minorEastAsia"/>
@@ -7917,6 +8158,7 @@
         </w:rPr>
         <w:t>RoadGraphNode</w:t>
       </w:r>
+      <w:proofErr w:type="spellEnd"/>
       <w:r>
         <w:rPr>
           <w:rFonts w:eastAsiaTheme="minorEastAsia"/>
@@ -8235,6 +8477,7 @@
         </w:rPr>
         <w:t xml:space="preserve"> </w:t>
       </w:r>
+      <w:proofErr w:type="spellStart"/>
       <w:r>
         <w:rPr>
           <w:rFonts w:eastAsiaTheme="minorEastAsia"/>
@@ -8242,6 +8485,7 @@
         </w:rPr>
         <w:t>RoadGraphNode</w:t>
       </w:r>
+      <w:proofErr w:type="spellEnd"/>
       <w:r>
         <w:rPr>
           <w:rFonts w:eastAsiaTheme="minorEastAsia"/>
@@ -8350,6 +8594,7 @@
         </w:rPr>
         <w:t xml:space="preserve">. Это послужило причиной для отказа от динамических массивов </w:t>
       </w:r>
+      <w:proofErr w:type="spellStart"/>
       <w:r>
         <w:rPr>
           <w:rFonts w:eastAsiaTheme="minorEastAsia"/>
@@ -8357,6 +8602,7 @@
         </w:rPr>
         <w:t>ArrayList</w:t>
       </w:r>
+      <w:proofErr w:type="spellEnd"/>
       <w:r>
         <w:rPr>
           <w:rFonts w:eastAsiaTheme="minorEastAsia"/>
@@ -8412,6 +8658,7 @@
         </w:rPr>
         <w:t xml:space="preserve">библиотеки </w:t>
       </w:r>
+      <w:proofErr w:type="spellStart"/>
       <w:r>
         <w:rPr>
           <w:rFonts w:eastAsiaTheme="minorEastAsia"/>
@@ -8419,6 +8666,7 @@
         </w:rPr>
         <w:t>jol</w:t>
       </w:r>
+      <w:proofErr w:type="spellEnd"/>
       <w:r>
         <w:rPr>
           <w:rFonts w:eastAsiaTheme="minorEastAsia"/>
@@ -8476,6 +8724,7 @@
         </w:rPr>
         <w:t xml:space="preserve"> размер </w:t>
       </w:r>
+      <w:proofErr w:type="spellStart"/>
       <w:r>
         <w:rPr>
           <w:rFonts w:eastAsiaTheme="minorEastAsia"/>
@@ -8483,6 +8732,7 @@
         </w:rPr>
         <w:t>ArrayList</w:t>
       </w:r>
+      <w:proofErr w:type="spellEnd"/>
       <w:r>
         <w:rPr>
           <w:rFonts w:eastAsiaTheme="minorEastAsia"/>
@@ -8525,6 +8775,7 @@
         </w:rPr>
         <w:t xml:space="preserve"> от конфигурации </w:t>
       </w:r>
+      <w:proofErr w:type="spellStart"/>
       <w:r>
         <w:rPr>
           <w:rFonts w:eastAsiaTheme="minorEastAsia"/>
@@ -8532,6 +8783,7 @@
         </w:rPr>
         <w:t>jvm</w:t>
       </w:r>
+      <w:proofErr w:type="spellEnd"/>
       <w:r>
         <w:rPr>
           <w:rFonts w:eastAsiaTheme="minorEastAsia"/>
@@ -8593,6 +8845,7 @@
         </w:rPr>
         <w:t xml:space="preserve">зависит от конфигурации </w:t>
       </w:r>
+      <w:proofErr w:type="spellStart"/>
       <w:r>
         <w:rPr>
           <w:rFonts w:eastAsiaTheme="minorEastAsia"/>
@@ -8600,6 +8853,7 @@
         </w:rPr>
         <w:t>jvm</w:t>
       </w:r>
+      <w:proofErr w:type="spellEnd"/>
       <w:r>
         <w:rPr>
           <w:rFonts w:eastAsiaTheme="minorEastAsia"/>
@@ -8630,6 +8884,7 @@
         </w:rPr>
         <w:t xml:space="preserve">оскольку </w:t>
       </w:r>
+      <w:proofErr w:type="spellStart"/>
       <w:r>
         <w:rPr>
           <w:rFonts w:eastAsiaTheme="minorEastAsia"/>
@@ -8637,6 +8892,7 @@
         </w:rPr>
         <w:t>ArrayList</w:t>
       </w:r>
+      <w:proofErr w:type="spellEnd"/>
       <w:r>
         <w:rPr>
           <w:rFonts w:eastAsiaTheme="minorEastAsia"/>
@@ -8686,6 +8942,7 @@
         </w:rPr>
         <w:t xml:space="preserve"> </w:t>
       </w:r>
+      <w:proofErr w:type="spellStart"/>
       <w:r>
         <w:rPr>
           <w:rFonts w:eastAsiaTheme="minorEastAsia"/>
@@ -8693,6 +8950,7 @@
         </w:rPr>
         <w:t>ArrayList</w:t>
       </w:r>
+      <w:proofErr w:type="spellEnd"/>
       <w:r>
         <w:rPr>
           <w:rFonts w:eastAsiaTheme="minorEastAsia"/>
@@ -8711,6 +8969,7 @@
         </w:rPr>
         <w:t xml:space="preserve"> 40 байт. Соответственно переход от </w:t>
       </w:r>
+      <w:proofErr w:type="spellStart"/>
       <w:r>
         <w:rPr>
           <w:rFonts w:eastAsiaTheme="minorEastAsia"/>
@@ -8718,6 +8977,7 @@
         </w:rPr>
         <w:t>ArrayList</w:t>
       </w:r>
+      <w:proofErr w:type="spellEnd"/>
       <w:r>
         <w:rPr>
           <w:rFonts w:eastAsiaTheme="minorEastAsia"/>
@@ -8755,6 +9015,7 @@
         </w:rPr>
         <w:t xml:space="preserve"> 24 байта, а если учесть количество </w:t>
       </w:r>
+      <w:proofErr w:type="spellStart"/>
       <w:r>
         <w:rPr>
           <w:rFonts w:eastAsiaTheme="minorEastAsia"/>
@@ -8762,6 +9023,7 @@
         </w:rPr>
         <w:t>RoadGraphNode</w:t>
       </w:r>
+      <w:proofErr w:type="spellEnd"/>
       <w:r>
         <w:rPr>
           <w:rFonts w:eastAsiaTheme="minorEastAsia"/>
@@ -8778,7 +9040,14 @@
         <w:rPr>
           <w:rFonts w:eastAsiaTheme="minorEastAsia"/>
         </w:rPr>
-        <w:t xml:space="preserve"> то сохраняется минимум 4*24*</w:t>
+        <w:t xml:space="preserve"> то сохраняется </w:t>
+      </w:r>
+      <w:r>
+        <w:rPr>
+          <w:rFonts w:eastAsiaTheme="minorEastAsia"/>
+        </w:rPr>
+        <w:lastRenderedPageBreak/>
+        <w:t>минимум 4*24*</w:t>
       </w:r>
       <w:r>
         <w:rPr>
@@ -8836,6 +9105,7 @@
         </w:rPr>
         <w:t xml:space="preserve"> в </w:t>
       </w:r>
+      <w:proofErr w:type="spellStart"/>
       <w:r>
         <w:rPr>
           <w:rFonts w:eastAsiaTheme="minorEastAsia"/>
@@ -8843,6 +9113,7 @@
         </w:rPr>
         <w:t>RoadGraphNode</w:t>
       </w:r>
+      <w:proofErr w:type="spellEnd"/>
       <w:r>
         <w:rPr>
           <w:rFonts w:eastAsiaTheme="minorEastAsia"/>
@@ -9040,6 +9311,7 @@
         </w:rPr>
         <w:t xml:space="preserve"> для </w:t>
       </w:r>
+      <w:proofErr w:type="spellStart"/>
       <w:r>
         <w:rPr>
           <w:rFonts w:eastAsiaTheme="minorEastAsia"/>
@@ -9047,6 +9319,7 @@
         </w:rPr>
         <w:t>RoadGraphNode</w:t>
       </w:r>
+      <w:proofErr w:type="spellEnd"/>
       <w:r>
         <w:rPr>
           <w:rFonts w:eastAsiaTheme="minorEastAsia"/>
@@ -9071,6 +9344,7 @@
         </w:rPr>
         <w:t xml:space="preserve"> классы </w:t>
       </w:r>
+      <w:proofErr w:type="spellStart"/>
       <w:r>
         <w:rPr>
           <w:rFonts w:eastAsiaTheme="minorEastAsia"/>
@@ -9078,6 +9352,7 @@
         </w:rPr>
         <w:t>RoadGraphNodeBuilder</w:t>
       </w:r>
+      <w:proofErr w:type="spellEnd"/>
       <w:r>
         <w:rPr>
           <w:rFonts w:eastAsiaTheme="minorEastAsia"/>
@@ -9090,6 +9365,7 @@
         </w:rPr>
         <w:t xml:space="preserve">и </w:t>
       </w:r>
+      <w:proofErr w:type="spellStart"/>
       <w:r>
         <w:rPr>
           <w:rFonts w:eastAsiaTheme="minorEastAsia"/>
@@ -9097,6 +9373,7 @@
         </w:rPr>
         <w:t>RoadGraphBuilder</w:t>
       </w:r>
+      <w:proofErr w:type="spellEnd"/>
       <w:r>
         <w:rPr>
           <w:rFonts w:eastAsiaTheme="minorEastAsia"/>
@@ -9157,6 +9434,7 @@
         </w:rPr>
         <w:t xml:space="preserve"> в </w:t>
       </w:r>
+      <w:proofErr w:type="spellStart"/>
       <w:r>
         <w:rPr>
           <w:rFonts w:eastAsiaTheme="minorEastAsia"/>
@@ -9164,19 +9442,14 @@
         </w:rPr>
         <w:t>RoadGraphBuilder</w:t>
       </w:r>
-      <w:r>
-        <w:rPr>
-          <w:rFonts w:eastAsiaTheme="minorEastAsia"/>
-        </w:rPr>
-        <w:t xml:space="preserve"> вызывается его </w:t>
-      </w:r>
-      <w:r>
-        <w:rPr>
-          <w:rFonts w:eastAsiaTheme="minorEastAsia"/>
-        </w:rPr>
-        <w:lastRenderedPageBreak/>
-        <w:t xml:space="preserve">метод </w:t>
-      </w:r>
+      <w:proofErr w:type="spellEnd"/>
+      <w:r>
+        <w:rPr>
+          <w:rFonts w:eastAsiaTheme="minorEastAsia"/>
+        </w:rPr>
+        <w:t xml:space="preserve"> вызывается его метод </w:t>
+      </w:r>
+      <w:proofErr w:type="spellStart"/>
       <w:r>
         <w:rPr>
           <w:rFonts w:eastAsiaTheme="minorEastAsia"/>
@@ -9184,6 +9457,7 @@
         </w:rPr>
         <w:t>getRoadGraph</w:t>
       </w:r>
+      <w:proofErr w:type="spellEnd"/>
       <w:r>
         <w:rPr>
           <w:rFonts w:eastAsiaTheme="minorEastAsia"/>
@@ -9196,6 +9470,7 @@
         </w:rPr>
         <w:t xml:space="preserve">, который возвращает </w:t>
       </w:r>
+      <w:proofErr w:type="spellStart"/>
       <w:r>
         <w:rPr>
           <w:rFonts w:eastAsiaTheme="minorEastAsia"/>
@@ -9203,6 +9478,7 @@
         </w:rPr>
         <w:t>HashMap</w:t>
       </w:r>
+      <w:proofErr w:type="spellEnd"/>
       <w:r>
         <w:rPr>
           <w:rFonts w:eastAsiaTheme="minorEastAsia"/>
@@ -9222,6 +9498,7 @@
         </w:rPr>
         <w:t xml:space="preserve">, </w:t>
       </w:r>
+      <w:proofErr w:type="spellStart"/>
       <w:r>
         <w:rPr>
           <w:rFonts w:eastAsiaTheme="minorEastAsia"/>
@@ -9229,6 +9506,7 @@
         </w:rPr>
         <w:t>RoadGraphNode</w:t>
       </w:r>
+      <w:proofErr w:type="spellEnd"/>
       <w:r>
         <w:rPr>
           <w:rFonts w:eastAsiaTheme="minorEastAsia"/>
@@ -9325,6 +9603,7 @@
         </w:rPr>
         <w:t xml:space="preserve"> в этом </w:t>
       </w:r>
+      <w:proofErr w:type="spellStart"/>
       <w:r>
         <w:rPr>
           <w:rFonts w:eastAsiaTheme="minorEastAsia"/>
@@ -9332,6 +9611,7 @@
         </w:rPr>
         <w:t>HashMap</w:t>
       </w:r>
+      <w:proofErr w:type="spellEnd"/>
       <w:r>
         <w:rPr>
           <w:rFonts w:eastAsiaTheme="minorEastAsia"/>
@@ -9362,6 +9642,7 @@
         </w:rPr>
         <w:t xml:space="preserve">Используя </w:t>
       </w:r>
+      <w:proofErr w:type="spellStart"/>
       <w:r>
         <w:rPr>
           <w:rFonts w:eastAsiaTheme="minorEastAsia"/>
@@ -9369,12 +9650,14 @@
         </w:rPr>
         <w:t>RoadGraphBuilder</w:t>
       </w:r>
+      <w:proofErr w:type="spellEnd"/>
       <w:r>
         <w:rPr>
           <w:rFonts w:eastAsiaTheme="minorEastAsia"/>
         </w:rPr>
         <w:t xml:space="preserve">, </w:t>
       </w:r>
+      <w:proofErr w:type="spellStart"/>
       <w:r>
         <w:rPr>
           <w:rFonts w:eastAsiaTheme="minorEastAsia"/>
@@ -9382,6 +9665,7 @@
         </w:rPr>
         <w:t>MapLoader</w:t>
       </w:r>
+      <w:proofErr w:type="spellEnd"/>
       <w:r>
         <w:rPr>
           <w:rFonts w:eastAsiaTheme="minorEastAsia"/>
@@ -9440,7 +9724,21 @@
         <w:rPr>
           <w:rFonts w:eastAsiaTheme="minorEastAsia"/>
         </w:rPr>
-        <w:t xml:space="preserve">осле загрузки геоданных вызывается метод </w:t>
+        <w:t xml:space="preserve">осле загрузки </w:t>
+      </w:r>
+      <w:proofErr w:type="spellStart"/>
+      <w:r>
+        <w:rPr>
+          <w:rFonts w:eastAsiaTheme="minorEastAsia"/>
+        </w:rPr>
+        <w:t>геоданных</w:t>
+      </w:r>
+      <w:proofErr w:type="spellEnd"/>
+      <w:r>
+        <w:rPr>
+          <w:rFonts w:eastAsiaTheme="minorEastAsia"/>
+        </w:rPr>
+        <w:t xml:space="preserve"> вызывается метод </w:t>
       </w:r>
       <w:r>
         <w:rPr>
@@ -9468,6 +9766,7 @@
         </w:rPr>
         <w:t>_</w:t>
       </w:r>
+      <w:proofErr w:type="spellStart"/>
       <w:r>
         <w:rPr>
           <w:rFonts w:eastAsiaTheme="minorEastAsia"/>
@@ -9475,6 +9774,7 @@
         </w:rPr>
         <w:t>init</w:t>
       </w:r>
+      <w:proofErr w:type="spellEnd"/>
       <w:r>
         <w:rPr>
           <w:rFonts w:eastAsiaTheme="minorEastAsia"/>
@@ -9504,7 +9804,7 @@
           <w:rFonts w:eastAsiaTheme="minorEastAsia"/>
         </w:rPr>
       </w:pPr>
-      <w:bookmarkStart w:id="28" w:name="_Toc506224043"/>
+      <w:bookmarkStart w:id="28" w:name="_Toc506439660"/>
       <w:r>
         <w:rPr>
           <w:rFonts w:eastAsiaTheme="minorEastAsia"/>
@@ -9638,6 +9938,7 @@
         </w:rPr>
         <w:t>(</w:t>
       </w:r>
+      <w:proofErr w:type="spellStart"/>
       <w:r>
         <w:rPr>
           <w:rFonts w:eastAsiaTheme="minorEastAsia"/>
@@ -9645,17 +9946,26 @@
         </w:rPr>
         <w:t>PropertyMap</w:t>
       </w:r>
+      <w:proofErr w:type="spellEnd"/>
       <w:r>
         <w:rPr>
           <w:rFonts w:eastAsiaTheme="minorEastAsia"/>
         </w:rPr>
         <w:t>.</w:t>
       </w:r>
-      <w:r>
-        <w:rPr>
-          <w:rFonts w:eastAsiaTheme="minorEastAsia"/>
-        </w:rPr>
-        <w:t>recCalculateDistances(</w:t>
+      <w:proofErr w:type="spellStart"/>
+      <w:r>
+        <w:rPr>
+          <w:rFonts w:eastAsiaTheme="minorEastAsia"/>
+        </w:rPr>
+        <w:t>recCalculateDistances</w:t>
+      </w:r>
+      <w:proofErr w:type="spellEnd"/>
+      <w:r>
+        <w:rPr>
+          <w:rFonts w:eastAsiaTheme="minorEastAsia"/>
+        </w:rPr>
+        <w:t>(</w:t>
       </w:r>
       <w:r>
         <w:rPr>
@@ -9821,6 +10131,7 @@
         </w:rPr>
         <w:t>(</w:t>
       </w:r>
+      <w:proofErr w:type="spellStart"/>
       <w:r>
         <w:rPr>
           <w:rFonts w:eastAsiaTheme="minorEastAsia"/>
@@ -9828,18 +10139,21 @@
         </w:rPr>
         <w:t>PropertyMap</w:t>
       </w:r>
+      <w:proofErr w:type="spellEnd"/>
       <w:r>
         <w:rPr>
           <w:rFonts w:eastAsiaTheme="minorEastAsia"/>
         </w:rPr>
         <w:t>.</w:t>
       </w:r>
+      <w:proofErr w:type="spellStart"/>
       <w:r>
         <w:rPr>
           <w:rFonts w:eastAsiaTheme="minorEastAsia"/>
         </w:rPr>
         <w:t>widthRecCalculateDistance</w:t>
       </w:r>
+      <w:proofErr w:type="spellEnd"/>
       <w:r>
         <w:rPr>
           <w:rFonts w:eastAsiaTheme="minorEastAsia"/>
@@ -10150,7 +10464,6 @@
         <w:rPr>
           <w:rFonts w:eastAsiaTheme="minorEastAsia"/>
         </w:rPr>
-        <w:lastRenderedPageBreak/>
         <w:t xml:space="preserve">удаленности </w:t>
       </w:r>
       <w:r>
@@ -10219,24 +10532,28 @@
         </w:rPr>
         <w:t xml:space="preserve"> я создал класс </w:t>
       </w:r>
+      <w:proofErr w:type="spellStart"/>
       <w:r>
         <w:rPr>
           <w:rFonts w:eastAsiaTheme="minorEastAsia"/>
         </w:rPr>
         <w:t>CalculatedGraphCache</w:t>
       </w:r>
+      <w:proofErr w:type="spellEnd"/>
       <w:r>
         <w:rPr>
           <w:rFonts w:eastAsiaTheme="minorEastAsia"/>
         </w:rPr>
         <w:t xml:space="preserve"> и </w:t>
       </w:r>
+      <w:proofErr w:type="spellStart"/>
       <w:r>
         <w:rPr>
           <w:rFonts w:eastAsiaTheme="minorEastAsia"/>
         </w:rPr>
         <w:t>CalculatedGraphKey</w:t>
       </w:r>
+      <w:proofErr w:type="spellEnd"/>
       <w:r>
         <w:rPr>
           <w:rFonts w:eastAsiaTheme="minorEastAsia"/>
@@ -10279,6 +10596,7 @@
         </w:rPr>
         <w:t xml:space="preserve"> с помощью </w:t>
       </w:r>
+      <w:proofErr w:type="spellStart"/>
       <w:r>
         <w:rPr>
           <w:rFonts w:eastAsiaTheme="minorEastAsia"/>
@@ -10286,18 +10604,21 @@
         </w:rPr>
         <w:t>HashMap</w:t>
       </w:r>
+      <w:proofErr w:type="spellEnd"/>
       <w:r>
         <w:rPr>
           <w:rFonts w:eastAsiaTheme="minorEastAsia"/>
         </w:rPr>
         <w:t xml:space="preserve"> с ключом </w:t>
       </w:r>
+      <w:proofErr w:type="spellStart"/>
       <w:r>
         <w:rPr>
           <w:rFonts w:eastAsiaTheme="minorEastAsia"/>
         </w:rPr>
         <w:t>CalculatedGraphKey</w:t>
       </w:r>
+      <w:proofErr w:type="spellEnd"/>
       <w:r>
         <w:rPr>
           <w:rFonts w:eastAsiaTheme="minorEastAsia"/>
@@ -10340,12 +10661,14 @@
         </w:rPr>
         <w:t xml:space="preserve"> </w:t>
       </w:r>
+      <w:proofErr w:type="spellStart"/>
       <w:r>
         <w:rPr>
           <w:rFonts w:eastAsiaTheme="minorEastAsia"/>
         </w:rPr>
         <w:t>CalculatedGraphCache</w:t>
       </w:r>
+      <w:proofErr w:type="spellEnd"/>
       <w:r>
         <w:rPr>
           <w:rFonts w:eastAsiaTheme="minorEastAsia"/>
@@ -10396,7 +10719,7 @@
       <w:pPr>
         <w:pStyle w:val="Heading3"/>
       </w:pPr>
-      <w:bookmarkStart w:id="29" w:name="_Toc506224044"/>
+      <w:bookmarkStart w:id="29" w:name="_Toc506439661"/>
       <w:r>
         <w:t>2.5 Доступность инфраструктуры</w:t>
       </w:r>
@@ -10455,12 +10778,14 @@
       <w:r>
         <w:t xml:space="preserve"> </w:t>
       </w:r>
+      <w:proofErr w:type="spellStart"/>
       <w:r>
         <w:rPr>
           <w:lang w:val="en-US"/>
         </w:rPr>
         <w:t>RoadGraphNode</w:t>
       </w:r>
+      <w:proofErr w:type="spellEnd"/>
       <w:r>
         <w:t xml:space="preserve">. </w:t>
       </w:r>
@@ -10479,12 +10804,14 @@
       <w:r>
         <w:t xml:space="preserve">объекта </w:t>
       </w:r>
+      <w:proofErr w:type="spellStart"/>
       <w:r>
         <w:rPr>
           <w:lang w:val="en-US"/>
         </w:rPr>
         <w:t>RoadGraphNode</w:t>
       </w:r>
+      <w:proofErr w:type="spellEnd"/>
       <w:r>
         <w:t xml:space="preserve"> больше максимальной, то данный объект считаем недоступным. После </w:t>
       </w:r>
@@ -10512,11 +10839,12 @@
       <w:pPr>
         <w:pStyle w:val="Heading3"/>
       </w:pPr>
-      <w:bookmarkStart w:id="30" w:name="_Toc506224045"/>
-      <w:r>
-        <w:rPr>
-          <w:rFonts w:eastAsiaTheme="minorEastAsia"/>
-        </w:rPr>
+      <w:bookmarkStart w:id="30" w:name="_Toc506439662"/>
+      <w:r>
+        <w:rPr>
+          <w:rFonts w:eastAsiaTheme="minorEastAsia"/>
+        </w:rPr>
+        <w:lastRenderedPageBreak/>
         <w:t>2.</w:t>
       </w:r>
       <w:r>
@@ -10543,7 +10871,7 @@
       <w:pPr>
         <w:pStyle w:val="Heading4"/>
       </w:pPr>
-      <w:bookmarkStart w:id="31" w:name="_Toc506224046"/>
+      <w:bookmarkStart w:id="31" w:name="_Toc506439663"/>
       <w:r>
         <w:t>2.</w:t>
       </w:r>
@@ -10558,7 +10886,15 @@
     <w:p>
       <w:r>
         <w:tab/>
-        <w:t xml:space="preserve">Предложения отрисовываются с помощью </w:t>
+        <w:t xml:space="preserve">Предложения </w:t>
+      </w:r>
+      <w:proofErr w:type="spellStart"/>
+      <w:r>
+        <w:t>отрисовываются</w:t>
+      </w:r>
+      <w:proofErr w:type="spellEnd"/>
+      <w:r>
+        <w:t xml:space="preserve"> с помощью </w:t>
       </w:r>
       <w:r>
         <w:rPr>
@@ -10587,12 +10923,14 @@
       <w:r>
         <w:t xml:space="preserve"> </w:t>
       </w:r>
+      <w:proofErr w:type="spellStart"/>
       <w:r>
         <w:rPr>
           <w:lang w:val="en-US"/>
         </w:rPr>
         <w:t>api</w:t>
       </w:r>
+      <w:proofErr w:type="spellEnd"/>
       <w:r>
         <w:t xml:space="preserve"> на прозрачном фоне. Процесс отрисовки выглядит </w:t>
       </w:r>
@@ -10944,7 +11282,21 @@
         <w:rPr>
           <w:rFonts w:eastAsiaTheme="minorEastAsia"/>
         </w:rPr>
-        <w:t xml:space="preserve"> геоданных </w:t>
+        <w:t xml:space="preserve"> </w:t>
+      </w:r>
+      <w:proofErr w:type="spellStart"/>
+      <w:r>
+        <w:rPr>
+          <w:rFonts w:eastAsiaTheme="minorEastAsia"/>
+        </w:rPr>
+        <w:t>геоданных</w:t>
+      </w:r>
+      <w:proofErr w:type="spellEnd"/>
+      <w:r>
+        <w:rPr>
+          <w:rFonts w:eastAsiaTheme="minorEastAsia"/>
+        </w:rPr>
+        <w:t xml:space="preserve"> </w:t>
       </w:r>
       <w:r>
         <w:rPr>
@@ -10968,14 +11320,7 @@
         <w:rPr>
           <w:rFonts w:eastAsiaTheme="minorEastAsia"/>
         </w:rPr>
-        <w:t xml:space="preserve"> повторяется </w:t>
-      </w:r>
-      <w:r>
-        <w:rPr>
-          <w:rFonts w:eastAsiaTheme="minorEastAsia"/>
-        </w:rPr>
-        <w:lastRenderedPageBreak/>
-        <w:t>для всех зданий</w:t>
+        <w:t xml:space="preserve"> повторяется для всех зданий</w:t>
       </w:r>
       <w:r>
         <w:rPr>
@@ -10987,7 +11332,21 @@
         <w:rPr>
           <w:rFonts w:eastAsiaTheme="minorEastAsia"/>
         </w:rPr>
-        <w:t xml:space="preserve"> попадающих в границы тайла. </w:t>
+        <w:t xml:space="preserve"> попадающих в границы </w:t>
+      </w:r>
+      <w:proofErr w:type="spellStart"/>
+      <w:r>
+        <w:rPr>
+          <w:rFonts w:eastAsiaTheme="minorEastAsia"/>
+        </w:rPr>
+        <w:t>тайла</w:t>
+      </w:r>
+      <w:proofErr w:type="spellEnd"/>
+      <w:r>
+        <w:rPr>
+          <w:rFonts w:eastAsiaTheme="minorEastAsia"/>
+        </w:rPr>
+        <w:t xml:space="preserve">. </w:t>
       </w:r>
       <w:r>
         <w:rPr>
@@ -11006,7 +11365,7 @@
       <w:pPr>
         <w:pStyle w:val="Heading4"/>
       </w:pPr>
-      <w:bookmarkStart w:id="32" w:name="_Toc506224047"/>
+      <w:bookmarkStart w:id="32" w:name="_Toc506439664"/>
       <w:r>
         <w:t>2.</w:t>
       </w:r>
@@ -11026,8 +11385,13 @@
       <w:r>
         <w:t xml:space="preserve">тоже </w:t>
       </w:r>
-      <w:r>
-        <w:t xml:space="preserve">отрисовывались с помощью </w:t>
+      <w:proofErr w:type="spellStart"/>
+      <w:r>
+        <w:t>отрисовывались</w:t>
+      </w:r>
+      <w:proofErr w:type="spellEnd"/>
+      <w:r>
+        <w:t xml:space="preserve"> с помощью </w:t>
       </w:r>
       <w:r>
         <w:rPr>
@@ -11056,12 +11420,14 @@
       <w:r>
         <w:t xml:space="preserve"> </w:t>
       </w:r>
+      <w:proofErr w:type="spellStart"/>
       <w:r>
         <w:rPr>
           <w:lang w:val="en-US"/>
         </w:rPr>
         <w:t>api</w:t>
       </w:r>
+      <w:proofErr w:type="spellEnd"/>
       <w:r>
         <w:t>, но из-за того</w:t>
       </w:r>
@@ -11226,26 +11592,38 @@
       <w:r>
         <w:t xml:space="preserve">У </w:t>
       </w:r>
+      <w:proofErr w:type="spellStart"/>
       <w:r>
         <w:rPr>
           <w:lang w:val="en-US"/>
         </w:rPr>
         <w:t>PropertyMap</w:t>
       </w:r>
+      <w:proofErr w:type="spellEnd"/>
       <w:r>
         <w:t xml:space="preserve"> запрашиваются все </w:t>
       </w:r>
       <w:r>
         <w:t xml:space="preserve">элементы </w:t>
       </w:r>
+      <w:proofErr w:type="spellStart"/>
       <w:r>
         <w:rPr>
           <w:lang w:val="en-US"/>
         </w:rPr>
         <w:t>RoadGraphNode</w:t>
       </w:r>
-      <w:r>
-        <w:t>, которые входят в границы тайла. Дал</w:t>
+      <w:proofErr w:type="spellEnd"/>
+      <w:r>
+        <w:t xml:space="preserve">, которые входят в границы </w:t>
+      </w:r>
+      <w:proofErr w:type="spellStart"/>
+      <w:r>
+        <w:t>тайла</w:t>
+      </w:r>
+      <w:proofErr w:type="spellEnd"/>
+      <w:r>
+        <w:t>. Дал</w:t>
       </w:r>
       <w:r>
         <w:t>е</w:t>
@@ -11259,12 +11637,14 @@
       <w:r>
         <w:t xml:space="preserve"> </w:t>
       </w:r>
+      <w:proofErr w:type="spellStart"/>
       <w:r>
         <w:rPr>
           <w:lang w:val="en-US"/>
         </w:rPr>
         <w:t>RoadGraphNode</w:t>
       </w:r>
+      <w:proofErr w:type="spellEnd"/>
       <w:r>
         <w:t xml:space="preserve"> рисуются линии к </w:t>
       </w:r>
@@ -11274,12 +11654,14 @@
       <w:r>
         <w:t xml:space="preserve">, с которыми он связан. Для отрисовки линии сначала с помощью метода </w:t>
       </w:r>
+      <w:proofErr w:type="spellStart"/>
       <w:r>
         <w:rPr>
           <w:lang w:val="en-US"/>
         </w:rPr>
         <w:t>getNodeColor</w:t>
       </w:r>
+      <w:proofErr w:type="spellEnd"/>
       <w:r>
         <w:t>()</w:t>
       </w:r>
@@ -11304,12 +11686,14 @@
       <w:r>
         <w:t>(</w:t>
       </w:r>
+      <w:proofErr w:type="spellStart"/>
       <w:r>
         <w:rPr>
           <w:lang w:val="en-US"/>
         </w:rPr>
         <w:t>RoadType</w:t>
       </w:r>
+      <w:proofErr w:type="spellEnd"/>
       <w:r>
         <w:t>)</w:t>
       </w:r>
@@ -11614,12 +11998,14 @@
         </w:rPr>
         <w:t xml:space="preserve">функцию </w:t>
       </w:r>
+      <w:proofErr w:type="spellStart"/>
       <w:r>
         <w:rPr>
           <w:rFonts w:eastAsiaTheme="minorEastAsia"/>
         </w:rPr>
         <w:t>drawNativeCall</w:t>
       </w:r>
+      <w:proofErr w:type="spellEnd"/>
       <w:r>
         <w:rPr>
           <w:rFonts w:eastAsiaTheme="minorEastAsia"/>
@@ -11667,7 +12053,14 @@
         <w:rPr>
           <w:rFonts w:eastAsiaTheme="minorEastAsia"/>
         </w:rPr>
-        <w:t xml:space="preserve"> с использованием библиотеки </w:t>
+        <w:t xml:space="preserve"> с </w:t>
+      </w:r>
+      <w:r>
+        <w:rPr>
+          <w:rFonts w:eastAsiaTheme="minorEastAsia"/>
+        </w:rPr>
+        <w:lastRenderedPageBreak/>
+        <w:t xml:space="preserve">использованием библиотеки </w:t>
       </w:r>
       <w:r>
         <w:rPr>
@@ -11694,6 +12087,7 @@
         </w:rPr>
         <w:t xml:space="preserve">содержащий готовое </w:t>
       </w:r>
+      <w:proofErr w:type="spellStart"/>
       <w:r>
         <w:rPr>
           <w:rFonts w:eastAsiaTheme="minorEastAsia"/>
@@ -11701,6 +12095,7 @@
         </w:rPr>
         <w:t>png</w:t>
       </w:r>
+      <w:proofErr w:type="spellEnd"/>
       <w:r>
         <w:rPr>
           <w:rFonts w:eastAsiaTheme="minorEastAsia"/>
@@ -11718,7 +12113,7 @@
       <w:pPr>
         <w:pStyle w:val="Heading2"/>
       </w:pPr>
-      <w:bookmarkStart w:id="33" w:name="_Toc506224048"/>
+      <w:bookmarkStart w:id="33" w:name="_Toc506439665"/>
       <w:r>
         <w:t>3. Клиент</w:t>
       </w:r>
@@ -11840,40 +12235,36 @@
         <w:t>ах</w:t>
       </w:r>
       <w:r>
-        <w:t xml:space="preserve"> </w:t>
-      </w:r>
-      <w:r>
-        <w:lastRenderedPageBreak/>
+        <w:t xml:space="preserve"> точки</w:t>
+      </w:r>
+      <w:r>
+        <w:t>,</w:t>
+      </w:r>
+      <w:r>
+        <w:t xml:space="preserve"> </w:t>
+      </w:r>
+      <w:r>
+        <w:t>достаточно</w:t>
+      </w:r>
+      <w:r>
+        <w:t xml:space="preserve"> отправить лишь сумму координат карты</w:t>
+      </w:r>
+      <w:r>
+        <w:t xml:space="preserve"> с</w:t>
+      </w:r>
+      <w:r>
+        <w:t xml:space="preserve"> положение</w:t>
+      </w:r>
+      <w:r>
+        <w:t>м</w:t>
+      </w:r>
+      <w:r>
+        <w:t xml:space="preserve"> </w:t>
+      </w:r>
+      <w:r>
         <w:t>точки</w:t>
       </w:r>
       <w:r>
-        <w:t>,</w:t>
-      </w:r>
-      <w:r>
-        <w:t xml:space="preserve"> </w:t>
-      </w:r>
-      <w:r>
-        <w:t>достаточно</w:t>
-      </w:r>
-      <w:r>
-        <w:t xml:space="preserve"> отправить лишь сумму координат карты</w:t>
-      </w:r>
-      <w:r>
-        <w:t xml:space="preserve"> с</w:t>
-      </w:r>
-      <w:r>
-        <w:t xml:space="preserve"> положение</w:t>
-      </w:r>
-      <w:r>
-        <w:t>м</w:t>
-      </w:r>
-      <w:r>
-        <w:t xml:space="preserve"> </w:t>
-      </w:r>
-      <w:r>
-        <w:t>точки</w:t>
-      </w:r>
-      <w:r>
         <w:t xml:space="preserve"> на </w:t>
       </w:r>
       <w:r>
@@ -11906,7 +12297,7 @@
       <w:pPr>
         <w:pStyle w:val="Heading1"/>
       </w:pPr>
-      <w:bookmarkStart w:id="34" w:name="_Toc506224049"/>
+      <w:bookmarkStart w:id="34" w:name="_Toc506439666"/>
       <w:r>
         <w:t>Дальнейшее развитие</w:t>
       </w:r>
@@ -11930,11 +12321,19 @@
         </w:rPr>
         <w:t xml:space="preserve">В дальнейшем я планирую </w:t>
       </w:r>
-      <w:r>
-        <w:rPr>
-          <w:rFonts w:eastAsiaTheme="minorEastAsia"/>
-        </w:rPr>
-        <w:t xml:space="preserve">отрисовывать плавную тепловую карту вместо отдельных домов </w:t>
+      <w:proofErr w:type="spellStart"/>
+      <w:r>
+        <w:rPr>
+          <w:rFonts w:eastAsiaTheme="minorEastAsia"/>
+        </w:rPr>
+        <w:t>отрисовывать</w:t>
+      </w:r>
+      <w:proofErr w:type="spellEnd"/>
+      <w:r>
+        <w:rPr>
+          <w:rFonts w:eastAsiaTheme="minorEastAsia"/>
+        </w:rPr>
+        <w:t xml:space="preserve"> плавную тепловую карту вместо отдельных домов </w:t>
       </w:r>
       <w:r>
         <w:rPr>
@@ -12016,12 +12415,14 @@
         </w:rPr>
         <w:t xml:space="preserve">её </w:t>
       </w:r>
+      <w:proofErr w:type="spellStart"/>
       <w:r>
         <w:rPr>
           <w:rFonts w:eastAsiaTheme="minorEastAsia"/>
         </w:rPr>
         <w:t>пререндера</w:t>
       </w:r>
+      <w:proofErr w:type="spellEnd"/>
       <w:r>
         <w:rPr>
           <w:rFonts w:eastAsiaTheme="minorEastAsia"/>
@@ -12181,7 +12582,7 @@
       <w:pPr>
         <w:pStyle w:val="Heading1"/>
       </w:pPr>
-      <w:bookmarkStart w:id="35" w:name="_Toc506224050"/>
+      <w:bookmarkStart w:id="35" w:name="_Toc506439667"/>
       <w:r>
         <w:t>Заключение</w:t>
       </w:r>
@@ -12189,11 +12590,20 @@
     </w:p>
     <w:p>
       <w:r>
-        <w:t>В результате работы над проектом я многое узнал о геоданных и методах их обработки. Также мною были изучены алгоритмы работы с графикой.</w:t>
-      </w:r>
-    </w:p>
-    <w:p>
-      <w:r>
+        <w:t xml:space="preserve">В результате работы над проектом я многое узнал о </w:t>
+      </w:r>
+      <w:proofErr w:type="spellStart"/>
+      <w:r>
+        <w:t>геоданных</w:t>
+      </w:r>
+      <w:proofErr w:type="spellEnd"/>
+      <w:r>
+        <w:t xml:space="preserve"> и методах их обработки. Также мною были изучены алгоритмы работы с графикой.</w:t>
+      </w:r>
+    </w:p>
+    <w:p>
+      <w:r>
+        <w:lastRenderedPageBreak/>
         <w:t xml:space="preserve">Это был мой первый опыт написания крупных проектов на </w:t>
       </w:r>
       <w:r>
@@ -12316,7 +12726,7 @@
       <w:pPr>
         <w:pStyle w:val="Heading1"/>
       </w:pPr>
-      <w:bookmarkStart w:id="36" w:name="_Toc506224051"/>
+      <w:bookmarkStart w:id="36" w:name="_Toc506439668"/>
       <w:r>
         <w:t>Источники</w:t>
       </w:r>
@@ -12332,7 +12742,21 @@
         <w:rPr>
           <w:rFonts w:eastAsiaTheme="minorEastAsia"/>
         </w:rPr>
-        <w:t xml:space="preserve">Проекция меркатора </w:t>
+        <w:t xml:space="preserve">Проекция </w:t>
+      </w:r>
+      <w:proofErr w:type="spellStart"/>
+      <w:r>
+        <w:rPr>
+          <w:rFonts w:eastAsiaTheme="minorEastAsia"/>
+        </w:rPr>
+        <w:t>меркатора</w:t>
+      </w:r>
+      <w:proofErr w:type="spellEnd"/>
+      <w:r>
+        <w:rPr>
+          <w:rFonts w:eastAsiaTheme="minorEastAsia"/>
+        </w:rPr>
+        <w:t xml:space="preserve"> </w:t>
       </w:r>
       <w:hyperlink r:id="rId17" w:history="1">
         <w:r>
@@ -12354,9 +12778,16 @@
         <w:rPr>
           <w:rFonts w:eastAsiaTheme="minorEastAsia"/>
         </w:rPr>
-        <w:lastRenderedPageBreak/>
-        <w:t>Все геоданные</w:t>
-      </w:r>
+        <w:t xml:space="preserve">Все </w:t>
+      </w:r>
+      <w:proofErr w:type="spellStart"/>
+      <w:r>
+        <w:rPr>
+          <w:rFonts w:eastAsiaTheme="minorEastAsia"/>
+        </w:rPr>
+        <w:t>геоданные</w:t>
+      </w:r>
+      <w:proofErr w:type="spellEnd"/>
       <w:r>
         <w:rPr>
           <w:rFonts w:eastAsiaTheme="minorEastAsia"/>
@@ -12391,6 +12822,7 @@
         </w:rPr>
         <w:t xml:space="preserve">Описание формата </w:t>
       </w:r>
+      <w:proofErr w:type="spellStart"/>
       <w:r>
         <w:rPr>
           <w:rFonts w:eastAsiaTheme="minorEastAsia"/>
@@ -12398,6 +12830,7 @@
         </w:rPr>
         <w:t>osm</w:t>
       </w:r>
+      <w:proofErr w:type="spellEnd"/>
       <w:r>
         <w:rPr>
           <w:rFonts w:eastAsiaTheme="minorEastAsia"/>
@@ -12435,6 +12868,7 @@
           </w:rPr>
           <w:t>.</w:t>
         </w:r>
+        <w:proofErr w:type="spellStart"/>
         <w:r>
           <w:rPr>
             <w:rStyle w:val="Hyperlink"/>
@@ -12443,6 +12877,7 @@
           </w:rPr>
           <w:t>openstreetmap</w:t>
         </w:r>
+        <w:proofErr w:type="spellEnd"/>
         <w:r>
           <w:rPr>
             <w:rStyle w:val="Hyperlink"/>
@@ -12564,6 +12999,7 @@
         </w:rPr>
         <w:t xml:space="preserve">и документация </w:t>
       </w:r>
+      <w:proofErr w:type="spellStart"/>
       <w:r>
         <w:rPr>
           <w:rFonts w:eastAsiaTheme="minorEastAsia"/>
@@ -12571,6 +13007,7 @@
         </w:rPr>
         <w:t>Netty</w:t>
       </w:r>
+      <w:proofErr w:type="spellEnd"/>
       <w:r>
         <w:rPr>
           <w:rFonts w:eastAsiaTheme="minorEastAsia"/>
@@ -12593,6 +13030,7 @@
           </w:rPr>
           <w:t>://</w:t>
         </w:r>
+        <w:proofErr w:type="spellStart"/>
         <w:r>
           <w:rPr>
             <w:rStyle w:val="Hyperlink"/>
@@ -12601,6 +13039,7 @@
           </w:rPr>
           <w:t>netty</w:t>
         </w:r>
+        <w:proofErr w:type="spellEnd"/>
         <w:r>
           <w:rPr>
             <w:rStyle w:val="Hyperlink"/>
@@ -12608,6 +13047,7 @@
           </w:rPr>
           <w:t>.</w:t>
         </w:r>
+        <w:proofErr w:type="spellStart"/>
         <w:r>
           <w:rPr>
             <w:rStyle w:val="Hyperlink"/>
@@ -12616,6 +13056,7 @@
           </w:rPr>
           <w:t>io</w:t>
         </w:r>
+        <w:proofErr w:type="spellEnd"/>
         <w:r>
           <w:rPr>
             <w:rStyle w:val="Hyperlink"/>
@@ -12666,6 +13107,7 @@
           </w:rPr>
           <w:t>://</w:t>
         </w:r>
+        <w:proofErr w:type="spellStart"/>
         <w:r>
           <w:rPr>
             <w:rStyle w:val="Hyperlink"/>
@@ -12674,6 +13116,7 @@
           </w:rPr>
           <w:t>nginx</w:t>
         </w:r>
+        <w:proofErr w:type="spellEnd"/>
         <w:r>
           <w:rPr>
             <w:rStyle w:val="Hyperlink"/>
@@ -12722,6 +13165,7 @@
         </w:rPr>
         <w:t xml:space="preserve">и документация </w:t>
       </w:r>
+      <w:proofErr w:type="spellStart"/>
       <w:r>
         <w:rPr>
           <w:rFonts w:eastAsiaTheme="minorEastAsia"/>
@@ -12729,6 +13173,7 @@
         </w:rPr>
         <w:t>wxPython</w:t>
       </w:r>
+      <w:proofErr w:type="spellEnd"/>
       <w:r>
         <w:rPr>
           <w:rFonts w:eastAsiaTheme="minorEastAsia"/>
@@ -12766,6 +13211,7 @@
           </w:rPr>
           <w:t>.</w:t>
         </w:r>
+        <w:proofErr w:type="spellStart"/>
         <w:r>
           <w:rPr>
             <w:rStyle w:val="Hyperlink"/>
@@ -12774,6 +13220,7 @@
           </w:rPr>
           <w:t>wxpython</w:t>
         </w:r>
+        <w:proofErr w:type="spellEnd"/>
         <w:r>
           <w:rPr>
             <w:rStyle w:val="Hyperlink"/>
@@ -12823,7 +13270,23 @@
           <w:rFonts w:eastAsiaTheme="minorEastAsia"/>
           <w:lang w:val="en-US"/>
         </w:rPr>
-        <w:t xml:space="preserve">minimal json </w:t>
+        <w:t xml:space="preserve">minimal </w:t>
+      </w:r>
+      <w:proofErr w:type="spellStart"/>
+      <w:r>
+        <w:rPr>
+          <w:rFonts w:eastAsiaTheme="minorEastAsia"/>
+          <w:lang w:val="en-US"/>
+        </w:rPr>
+        <w:t>json</w:t>
+      </w:r>
+      <w:proofErr w:type="spellEnd"/>
+      <w:r>
+        <w:rPr>
+          <w:rFonts w:eastAsiaTheme="minorEastAsia"/>
+          <w:lang w:val="en-US"/>
+        </w:rPr>
+        <w:t xml:space="preserve"> </w:t>
       </w:r>
       <w:hyperlink r:id="rId24" w:history="1">
         <w:r>
@@ -12848,6 +13311,7 @@
         </w:rPr>
         <w:t xml:space="preserve">Библиотека </w:t>
       </w:r>
+      <w:proofErr w:type="spellStart"/>
       <w:r>
         <w:rPr>
           <w:rFonts w:eastAsiaTheme="minorEastAsia"/>
@@ -12855,6 +13319,7 @@
         </w:rPr>
         <w:t>jol</w:t>
       </w:r>
+      <w:proofErr w:type="spellEnd"/>
       <w:r>
         <w:rPr>
           <w:rFonts w:eastAsiaTheme="minorEastAsia"/>
@@ -12904,7 +13369,7 @@
         <w:pStyle w:val="Heading1"/>
         <w:jc w:val="center"/>
       </w:pPr>
-      <w:bookmarkStart w:id="37" w:name="_Toc506224052"/>
+      <w:bookmarkStart w:id="37" w:name="_Toc506439669"/>
       <w:r>
         <w:lastRenderedPageBreak/>
         <w:t>Приложения</w:t>
@@ -13041,7 +13506,15 @@
         <w:t>,</w:t>
       </w:r>
       <w:r>
-        <w:t xml:space="preserve"> представляющие геоданные.</w:t>
+        <w:t xml:space="preserve"> представляющие </w:t>
+      </w:r>
+      <w:proofErr w:type="spellStart"/>
+      <w:r>
+        <w:t>геоданные</w:t>
+      </w:r>
+      <w:proofErr w:type="spellEnd"/>
+      <w:r>
+        <w:t>.</w:t>
       </w:r>
       <w:r>
         <w:rPr>
@@ -13139,7 +13612,15 @@
       </w:pPr>
       <w:r>
         <w:lastRenderedPageBreak/>
-        <w:t>Процесс загрузки геоданных из файла.</w:t>
+        <w:t xml:space="preserve">Процесс загрузки </w:t>
+      </w:r>
+      <w:proofErr w:type="spellStart"/>
+      <w:r>
+        <w:t>геоданных</w:t>
+      </w:r>
+      <w:proofErr w:type="spellEnd"/>
+      <w:r>
+        <w:t xml:space="preserve"> из файла.</w:t>
       </w:r>
       <w:r>
         <w:rPr>
@@ -13518,7 +13999,25 @@
           <w:color w:val="auto"/>
           <w:sz w:val="28"/>
         </w:rPr>
-        <w:t>потоков, на каждом уровне зума отрисовывались одни и те же тайлы)</w:t>
+        <w:t xml:space="preserve">потоков, на каждом уровне зума </w:t>
+      </w:r>
+      <w:proofErr w:type="spellStart"/>
+      <w:r>
+        <w:rPr>
+          <w:i w:val="0"/>
+          <w:color w:val="auto"/>
+          <w:sz w:val="28"/>
+        </w:rPr>
+        <w:t>отрисовывались</w:t>
+      </w:r>
+      <w:proofErr w:type="spellEnd"/>
+      <w:r>
+        <w:rPr>
+          <w:i w:val="0"/>
+          <w:color w:val="auto"/>
+          <w:sz w:val="28"/>
+        </w:rPr>
+        <w:t xml:space="preserve"> одни и те же тайлы)</w:t>
       </w:r>
       <w:r>
         <w:rPr>
@@ -13851,7 +14350,7 @@
       <w:footerReference w:type="default" r:id="rId33"/>
       <w:type w:val="continuous"/>
       <w:pgSz w:w="11906" w:h="16838"/>
-      <w:pgMar w:top="567" w:right="849" w:bottom="709" w:left="1077" w:header="0" w:footer="11" w:gutter="0"/>
+      <w:pgMar w:top="567" w:right="851" w:bottom="709" w:left="1304" w:header="0" w:footer="11" w:gutter="0"/>
       <w:pgNumType w:start="0"/>
       <w:cols w:space="720"/>
       <w:formProt w:val="0"/>
@@ -13993,6 +14492,7 @@
         </w:rPr>
         <w:t xml:space="preserve"> </w:t>
       </w:r>
+      <w:proofErr w:type="spellStart"/>
       <w:r>
         <w:rPr>
           <w:sz w:val="24"/>
@@ -14000,12 +14500,14 @@
         </w:rPr>
         <w:t>api</w:t>
       </w:r>
+      <w:proofErr w:type="spellEnd"/>
       <w:r>
         <w:rPr>
           <w:sz w:val="24"/>
         </w:rPr>
         <w:t xml:space="preserve"> – позволяет скачивать произвольную, ограниченную прямоугольником область карты. Поддерживает только формат </w:t>
       </w:r>
+      <w:proofErr w:type="spellStart"/>
       <w:r>
         <w:rPr>
           <w:sz w:val="24"/>
@@ -14013,6 +14515,7 @@
         </w:rPr>
         <w:t>osm</w:t>
       </w:r>
+      <w:proofErr w:type="spellEnd"/>
       <w:r>
         <w:rPr>
           <w:sz w:val="24"/>
@@ -14142,6 +14645,7 @@
         </w:rPr>
         <w:t xml:space="preserve"> динамических библиотек(.</w:t>
       </w:r>
+      <w:proofErr w:type="spellStart"/>
       <w:r>
         <w:rPr>
           <w:sz w:val="24"/>
@@ -14149,6 +14653,7 @@
         </w:rPr>
         <w:t>dll</w:t>
       </w:r>
+      <w:proofErr w:type="spellEnd"/>
       <w:r>
         <w:rPr>
           <w:sz w:val="24"/>
@@ -18251,7 +18756,7 @@
 </file>
 
 <file path=customXml/itemProps1.xml><?xml version="1.0" encoding="utf-8"?>
-<ds:datastoreItem xmlns:ds="http://schemas.openxmlformats.org/officeDocument/2006/customXml" ds:itemID="{D80DC3BF-F829-45F0-967B-214BDA04F75C}">
+<ds:datastoreItem xmlns:ds="http://schemas.openxmlformats.org/officeDocument/2006/customXml" ds:itemID="{9BEB867E-E03A-4613-8529-912BDE3B3656}">
   <ds:schemaRefs>
     <ds:schemaRef ds:uri="http://schemas.openxmlformats.org/officeDocument/2006/bibliography"/>
   </ds:schemaRefs>

</xml_diff>

<commit_message>
final commit before publish. 100%
</commit_message>
<xml_diff>
--- a/WorkDoc/PropertyHeatMap.docx
+++ b/WorkDoc/PropertyHeatMap.docx
@@ -587,7 +587,7 @@
           <w:lang w:eastAsia="ru-RU"/>
         </w:rPr>
         <w:tab/>
-        <w:t xml:space="preserve">       </w:t>
+        <w:t xml:space="preserve">     </w:t>
       </w:r>
       <w:r>
         <w:rPr>
@@ -600,7 +600,7 @@
     <w:p>
       <w:pPr>
         <w:spacing w:after="0" w:line="240" w:lineRule="auto"/>
-        <w:ind w:left="5812" w:firstLine="720"/>
+        <w:ind w:left="5672" w:firstLine="709"/>
         <w:rPr>
           <w:rFonts w:eastAsia="Times New Roman"/>
           <w:i/>
@@ -623,7 +623,8 @@
     <w:p>
       <w:pPr>
         <w:spacing w:after="0" w:line="240" w:lineRule="auto"/>
-        <w:ind w:left="3600" w:firstLine="720"/>
+        <w:ind w:left="3600"/>
+        <w:jc w:val="right"/>
         <w:rPr>
           <w:rFonts w:eastAsia="Times New Roman"/>
           <w:b/>
@@ -652,7 +653,7 @@
     <w:p>
       <w:pPr>
         <w:spacing w:after="0" w:line="240" w:lineRule="auto"/>
-        <w:ind w:left="4963" w:firstLine="709"/>
+        <w:ind w:left="4254" w:firstLine="709"/>
         <w:rPr>
           <w:rFonts w:eastAsia="Times New Roman"/>
           <w:i/>
@@ -967,8 +968,6 @@
           <w:lang w:eastAsia="ru-RU"/>
         </w:rPr>
       </w:pPr>
-      <w:bookmarkStart w:id="0" w:name="_GoBack"/>
-      <w:bookmarkEnd w:id="0"/>
     </w:p>
     <w:p>
       <w:pPr>
@@ -1213,6 +1212,17 @@
     </w:p>
     <w:p>
       <w:pPr>
+        <w:spacing w:after="0" w:line="240" w:lineRule="auto"/>
+        <w:rPr>
+          <w:rFonts w:eastAsia="Times New Roman"/>
+          <w:sz w:val="22"/>
+          <w:szCs w:val="24"/>
+          <w:lang w:eastAsia="ru-RU"/>
+        </w:rPr>
+      </w:pPr>
+    </w:p>
+    <w:p>
+      <w:pPr>
         <w:jc w:val="center"/>
         <w:rPr>
           <w:b/>
@@ -1226,17 +1236,6 @@
         </w:rPr>
         <w:t>Москва - 2018</w:t>
       </w:r>
-    </w:p>
-    <w:p>
-      <w:pPr>
-        <w:spacing w:after="0" w:line="240" w:lineRule="auto"/>
-        <w:rPr>
-          <w:rFonts w:eastAsia="Times New Roman"/>
-          <w:sz w:val="24"/>
-          <w:szCs w:val="24"/>
-          <w:lang w:val="en-US" w:eastAsia="ru-RU"/>
-        </w:rPr>
-      </w:pPr>
     </w:p>
     <w:sdt>
       <w:sdtPr>
@@ -1297,7 +1296,7 @@
           <w:r>
             <w:fldChar w:fldCharType="separate"/>
           </w:r>
-          <w:hyperlink w:anchor="_Toc506439644" w:history="1">
+          <w:hyperlink w:anchor="_Toc506467428" w:history="1">
             <w:r>
               <w:rPr>
                 <w:rStyle w:val="Hyperlink"/>
@@ -1324,7 +1323,7 @@
                 <w:noProof/>
                 <w:webHidden/>
               </w:rPr>
-              <w:instrText xml:space="preserve"> PAGEREF _Toc506439644 \h </w:instrText>
+              <w:instrText xml:space="preserve"> PAGEREF _Toc506467428 \h </w:instrText>
             </w:r>
             <w:r>
               <w:rPr>
@@ -1369,7 +1368,7 @@
               <w:lang w:val="en-US"/>
             </w:rPr>
           </w:pPr>
-          <w:hyperlink w:anchor="_Toc506439645" w:history="1">
+          <w:hyperlink w:anchor="_Toc506467429" w:history="1">
             <w:r>
               <w:rPr>
                 <w:rStyle w:val="Hyperlink"/>
@@ -1396,7 +1395,7 @@
                 <w:noProof/>
                 <w:webHidden/>
               </w:rPr>
-              <w:instrText xml:space="preserve"> PAGEREF _Toc506439645 \h </w:instrText>
+              <w:instrText xml:space="preserve"> PAGEREF _Toc506467429 \h </w:instrText>
             </w:r>
             <w:r>
               <w:rPr>
@@ -1441,7 +1440,7 @@
               <w:lang w:val="en-US"/>
             </w:rPr>
           </w:pPr>
-          <w:hyperlink w:anchor="_Toc506439646" w:history="1">
+          <w:hyperlink w:anchor="_Toc506467430" w:history="1">
             <w:r>
               <w:rPr>
                 <w:rStyle w:val="Hyperlink"/>
@@ -1468,7 +1467,7 @@
                 <w:noProof/>
                 <w:webHidden/>
               </w:rPr>
-              <w:instrText xml:space="preserve"> PAGEREF _Toc506439646 \h </w:instrText>
+              <w:instrText xml:space="preserve"> PAGEREF _Toc506467430 \h </w:instrText>
             </w:r>
             <w:r>
               <w:rPr>
@@ -1513,7 +1512,7 @@
               <w:lang w:val="en-US"/>
             </w:rPr>
           </w:pPr>
-          <w:hyperlink w:anchor="_Toc506439647" w:history="1">
+          <w:hyperlink w:anchor="_Toc506467431" w:history="1">
             <w:r>
               <w:rPr>
                 <w:rStyle w:val="Hyperlink"/>
@@ -1540,7 +1539,7 @@
                 <w:noProof/>
                 <w:webHidden/>
               </w:rPr>
-              <w:instrText xml:space="preserve"> PAGEREF _Toc506439647 \h </w:instrText>
+              <w:instrText xml:space="preserve"> PAGEREF _Toc506467431 \h </w:instrText>
             </w:r>
             <w:r>
               <w:rPr>
@@ -1585,7 +1584,7 @@
               <w:lang w:val="en-US"/>
             </w:rPr>
           </w:pPr>
-          <w:hyperlink w:anchor="_Toc506439648" w:history="1">
+          <w:hyperlink w:anchor="_Toc506467432" w:history="1">
             <w:r>
               <w:rPr>
                 <w:rStyle w:val="Hyperlink"/>
@@ -1612,7 +1611,7 @@
                 <w:noProof/>
                 <w:webHidden/>
               </w:rPr>
-              <w:instrText xml:space="preserve"> PAGEREF _Toc506439648 \h </w:instrText>
+              <w:instrText xml:space="preserve"> PAGEREF _Toc506467432 \h </w:instrText>
             </w:r>
             <w:r>
               <w:rPr>
@@ -1657,7 +1656,7 @@
               <w:lang w:val="en-US"/>
             </w:rPr>
           </w:pPr>
-          <w:hyperlink w:anchor="_Toc506439649" w:history="1">
+          <w:hyperlink w:anchor="_Toc506467433" w:history="1">
             <w:r>
               <w:rPr>
                 <w:rStyle w:val="Hyperlink"/>
@@ -1684,7 +1683,7 @@
                 <w:noProof/>
                 <w:webHidden/>
               </w:rPr>
-              <w:instrText xml:space="preserve"> PAGEREF _Toc506439649 \h </w:instrText>
+              <w:instrText xml:space="preserve"> PAGEREF _Toc506467433 \h </w:instrText>
             </w:r>
             <w:r>
               <w:rPr>
@@ -1729,7 +1728,7 @@
               <w:lang w:val="en-US"/>
             </w:rPr>
           </w:pPr>
-          <w:hyperlink w:anchor="_Toc506439650" w:history="1">
+          <w:hyperlink w:anchor="_Toc506467434" w:history="1">
             <w:r>
               <w:rPr>
                 <w:rStyle w:val="Hyperlink"/>
@@ -1756,7 +1755,7 @@
                 <w:noProof/>
                 <w:webHidden/>
               </w:rPr>
-              <w:instrText xml:space="preserve"> PAGEREF _Toc506439650 \h </w:instrText>
+              <w:instrText xml:space="preserve"> PAGEREF _Toc506467434 \h </w:instrText>
             </w:r>
             <w:r>
               <w:rPr>
@@ -1801,7 +1800,7 @@
               <w:lang w:val="en-US"/>
             </w:rPr>
           </w:pPr>
-          <w:hyperlink w:anchor="_Toc506439651" w:history="1">
+          <w:hyperlink w:anchor="_Toc506467435" w:history="1">
             <w:r>
               <w:rPr>
                 <w:rStyle w:val="Hyperlink"/>
@@ -1828,7 +1827,7 @@
                 <w:noProof/>
                 <w:webHidden/>
               </w:rPr>
-              <w:instrText xml:space="preserve"> PAGEREF _Toc506439651 \h </w:instrText>
+              <w:instrText xml:space="preserve"> PAGEREF _Toc506467435 \h </w:instrText>
             </w:r>
             <w:r>
               <w:rPr>
@@ -1873,7 +1872,7 @@
               <w:lang w:val="en-US"/>
             </w:rPr>
           </w:pPr>
-          <w:hyperlink w:anchor="_Toc506439652" w:history="1">
+          <w:hyperlink w:anchor="_Toc506467436" w:history="1">
             <w:r>
               <w:rPr>
                 <w:rStyle w:val="Hyperlink"/>
@@ -1900,7 +1899,7 @@
                 <w:noProof/>
                 <w:webHidden/>
               </w:rPr>
-              <w:instrText xml:space="preserve"> PAGEREF _Toc506439652 \h </w:instrText>
+              <w:instrText xml:space="preserve"> PAGEREF _Toc506467436 \h </w:instrText>
             </w:r>
             <w:r>
               <w:rPr>
@@ -1945,7 +1944,7 @@
               <w:lang w:val="en-US"/>
             </w:rPr>
           </w:pPr>
-          <w:hyperlink w:anchor="_Toc506439653" w:history="1">
+          <w:hyperlink w:anchor="_Toc506467437" w:history="1">
             <w:r>
               <w:rPr>
                 <w:rStyle w:val="Hyperlink"/>
@@ -1972,7 +1971,7 @@
                 <w:noProof/>
                 <w:webHidden/>
               </w:rPr>
-              <w:instrText xml:space="preserve"> PAGEREF _Toc506439653 \h </w:instrText>
+              <w:instrText xml:space="preserve"> PAGEREF _Toc506467437 \h </w:instrText>
             </w:r>
             <w:r>
               <w:rPr>
@@ -2017,7 +2016,7 @@
               <w:lang w:val="en-US"/>
             </w:rPr>
           </w:pPr>
-          <w:hyperlink w:anchor="_Toc506439654" w:history="1">
+          <w:hyperlink w:anchor="_Toc506467438" w:history="1">
             <w:r>
               <w:rPr>
                 <w:rStyle w:val="Hyperlink"/>
@@ -2044,7 +2043,7 @@
                 <w:noProof/>
                 <w:webHidden/>
               </w:rPr>
-              <w:instrText xml:space="preserve"> PAGEREF _Toc506439654 \h </w:instrText>
+              <w:instrText xml:space="preserve"> PAGEREF _Toc506467438 \h </w:instrText>
             </w:r>
             <w:r>
               <w:rPr>
@@ -2089,7 +2088,7 @@
               <w:lang w:val="en-US"/>
             </w:rPr>
           </w:pPr>
-          <w:hyperlink w:anchor="_Toc506439655" w:history="1">
+          <w:hyperlink w:anchor="_Toc506467439" w:history="1">
             <w:r>
               <w:rPr>
                 <w:rStyle w:val="Hyperlink"/>
@@ -2116,7 +2115,7 @@
                 <w:noProof/>
                 <w:webHidden/>
               </w:rPr>
-              <w:instrText xml:space="preserve"> PAGEREF _Toc506439655 \h </w:instrText>
+              <w:instrText xml:space="preserve"> PAGEREF _Toc506467439 \h </w:instrText>
             </w:r>
             <w:r>
               <w:rPr>
@@ -2161,7 +2160,7 @@
               <w:lang w:val="en-US"/>
             </w:rPr>
           </w:pPr>
-          <w:hyperlink w:anchor="_Toc506439656" w:history="1">
+          <w:hyperlink w:anchor="_Toc506467440" w:history="1">
             <w:r>
               <w:rPr>
                 <w:rStyle w:val="Hyperlink"/>
@@ -2188,7 +2187,7 @@
                 <w:noProof/>
                 <w:webHidden/>
               </w:rPr>
-              <w:instrText xml:space="preserve"> PAGEREF _Toc506439656 \h </w:instrText>
+              <w:instrText xml:space="preserve"> PAGEREF _Toc506467440 \h </w:instrText>
             </w:r>
             <w:r>
               <w:rPr>
@@ -2233,7 +2232,7 @@
               <w:lang w:val="en-US"/>
             </w:rPr>
           </w:pPr>
-          <w:hyperlink w:anchor="_Toc506439657" w:history="1">
+          <w:hyperlink w:anchor="_Toc506467441" w:history="1">
             <w:r>
               <w:rPr>
                 <w:rStyle w:val="Hyperlink"/>
@@ -2260,7 +2259,7 @@
                 <w:noProof/>
                 <w:webHidden/>
               </w:rPr>
-              <w:instrText xml:space="preserve"> PAGEREF _Toc506439657 \h </w:instrText>
+              <w:instrText xml:space="preserve"> PAGEREF _Toc506467441 \h </w:instrText>
             </w:r>
             <w:r>
               <w:rPr>
@@ -2305,7 +2304,7 @@
               <w:lang w:val="en-US"/>
             </w:rPr>
           </w:pPr>
-          <w:hyperlink w:anchor="_Toc506439658" w:history="1">
+          <w:hyperlink w:anchor="_Toc506467442" w:history="1">
             <w:r>
               <w:rPr>
                 <w:rStyle w:val="Hyperlink"/>
@@ -2332,7 +2331,7 @@
                 <w:noProof/>
                 <w:webHidden/>
               </w:rPr>
-              <w:instrText xml:space="preserve"> PAGEREF _Toc506439658 \h </w:instrText>
+              <w:instrText xml:space="preserve"> PAGEREF _Toc506467442 \h </w:instrText>
             </w:r>
             <w:r>
               <w:rPr>
@@ -2377,7 +2376,7 @@
               <w:lang w:val="en-US"/>
             </w:rPr>
           </w:pPr>
-          <w:hyperlink w:anchor="_Toc506439659" w:history="1">
+          <w:hyperlink w:anchor="_Toc506467443" w:history="1">
             <w:r>
               <w:rPr>
                 <w:rStyle w:val="Hyperlink"/>
@@ -2404,7 +2403,7 @@
                 <w:noProof/>
                 <w:webHidden/>
               </w:rPr>
-              <w:instrText xml:space="preserve"> PAGEREF _Toc506439659 \h </w:instrText>
+              <w:instrText xml:space="preserve"> PAGEREF _Toc506467443 \h </w:instrText>
             </w:r>
             <w:r>
               <w:rPr>
@@ -2449,7 +2448,7 @@
               <w:lang w:val="en-US"/>
             </w:rPr>
           </w:pPr>
-          <w:hyperlink w:anchor="_Toc506439660" w:history="1">
+          <w:hyperlink w:anchor="_Toc506467444" w:history="1">
             <w:r>
               <w:rPr>
                 <w:rStyle w:val="Hyperlink"/>
@@ -2476,7 +2475,7 @@
                 <w:noProof/>
                 <w:webHidden/>
               </w:rPr>
-              <w:instrText xml:space="preserve"> PAGEREF _Toc506439660 \h </w:instrText>
+              <w:instrText xml:space="preserve"> PAGEREF _Toc506467444 \h </w:instrText>
             </w:r>
             <w:r>
               <w:rPr>
@@ -2521,7 +2520,7 @@
               <w:lang w:val="en-US"/>
             </w:rPr>
           </w:pPr>
-          <w:hyperlink w:anchor="_Toc506439661" w:history="1">
+          <w:hyperlink w:anchor="_Toc506467445" w:history="1">
             <w:r>
               <w:rPr>
                 <w:rStyle w:val="Hyperlink"/>
@@ -2548,7 +2547,7 @@
                 <w:noProof/>
                 <w:webHidden/>
               </w:rPr>
-              <w:instrText xml:space="preserve"> PAGEREF _Toc506439661 \h </w:instrText>
+              <w:instrText xml:space="preserve"> PAGEREF _Toc506467445 \h </w:instrText>
             </w:r>
             <w:r>
               <w:rPr>
@@ -2593,7 +2592,7 @@
               <w:lang w:val="en-US"/>
             </w:rPr>
           </w:pPr>
-          <w:hyperlink w:anchor="_Toc506439662" w:history="1">
+          <w:hyperlink w:anchor="_Toc506467446" w:history="1">
             <w:r>
               <w:rPr>
                 <w:rStyle w:val="Hyperlink"/>
@@ -2620,7 +2619,7 @@
                 <w:noProof/>
                 <w:webHidden/>
               </w:rPr>
-              <w:instrText xml:space="preserve"> PAGEREF _Toc506439662 \h </w:instrText>
+              <w:instrText xml:space="preserve"> PAGEREF _Toc506467446 \h </w:instrText>
             </w:r>
             <w:r>
               <w:rPr>
@@ -2665,7 +2664,7 @@
               <w:lang w:val="en-US"/>
             </w:rPr>
           </w:pPr>
-          <w:hyperlink w:anchor="_Toc506439663" w:history="1">
+          <w:hyperlink w:anchor="_Toc506467447" w:history="1">
             <w:r>
               <w:rPr>
                 <w:rStyle w:val="Hyperlink"/>
@@ -2692,7 +2691,7 @@
                 <w:noProof/>
                 <w:webHidden/>
               </w:rPr>
-              <w:instrText xml:space="preserve"> PAGEREF _Toc506439663 \h </w:instrText>
+              <w:instrText xml:space="preserve"> PAGEREF _Toc506467447 \h </w:instrText>
             </w:r>
             <w:r>
               <w:rPr>
@@ -2737,7 +2736,7 @@
               <w:lang w:val="en-US"/>
             </w:rPr>
           </w:pPr>
-          <w:hyperlink w:anchor="_Toc506439664" w:history="1">
+          <w:hyperlink w:anchor="_Toc506467448" w:history="1">
             <w:r>
               <w:rPr>
                 <w:rStyle w:val="Hyperlink"/>
@@ -2764,7 +2763,7 @@
                 <w:noProof/>
                 <w:webHidden/>
               </w:rPr>
-              <w:instrText xml:space="preserve"> PAGEREF _Toc506439664 \h </w:instrText>
+              <w:instrText xml:space="preserve"> PAGEREF _Toc506467448 \h </w:instrText>
             </w:r>
             <w:r>
               <w:rPr>
@@ -2809,7 +2808,7 @@
               <w:lang w:val="en-US"/>
             </w:rPr>
           </w:pPr>
-          <w:hyperlink w:anchor="_Toc506439665" w:history="1">
+          <w:hyperlink w:anchor="_Toc506467449" w:history="1">
             <w:r>
               <w:rPr>
                 <w:rStyle w:val="Hyperlink"/>
@@ -2836,7 +2835,81 @@
                 <w:noProof/>
                 <w:webHidden/>
               </w:rPr>
-              <w:instrText xml:space="preserve"> PAGEREF _Toc506439665 \h </w:instrText>
+              <w:instrText xml:space="preserve"> PAGEREF _Toc506467449 \h </w:instrText>
+            </w:r>
+            <w:r>
+              <w:rPr>
+                <w:noProof/>
+                <w:webHidden/>
+              </w:rPr>
+            </w:r>
+            <w:r>
+              <w:rPr>
+                <w:noProof/>
+                <w:webHidden/>
+              </w:rPr>
+              <w:fldChar w:fldCharType="separate"/>
+            </w:r>
+            <w:r>
+              <w:rPr>
+                <w:noProof/>
+                <w:webHidden/>
+              </w:rPr>
+              <w:t>15</w:t>
+            </w:r>
+            <w:r>
+              <w:rPr>
+                <w:noProof/>
+                <w:webHidden/>
+              </w:rPr>
+              <w:fldChar w:fldCharType="end"/>
+            </w:r>
+          </w:hyperlink>
+          <w:bookmarkStart w:id="0" w:name="_GoBack"/>
+          <w:bookmarkEnd w:id="0"/>
+        </w:p>
+        <w:p>
+          <w:pPr>
+            <w:pStyle w:val="TOC1"/>
+            <w:tabs>
+              <w:tab w:val="right" w:leader="dot" w:pos="9741"/>
+            </w:tabs>
+            <w:rPr>
+              <w:rFonts w:asciiTheme="minorHAnsi" w:eastAsiaTheme="minorEastAsia" w:hAnsiTheme="minorHAnsi" w:cstheme="minorBidi"/>
+              <w:noProof/>
+              <w:sz w:val="22"/>
+              <w:szCs w:val="22"/>
+              <w:lang w:val="en-US"/>
+            </w:rPr>
+          </w:pPr>
+          <w:hyperlink w:anchor="_Toc506467450" w:history="1">
+            <w:r>
+              <w:rPr>
+                <w:rStyle w:val="Hyperlink"/>
+                <w:noProof/>
+              </w:rPr>
+              <w:t>Дальнейшее развитие</w:t>
+            </w:r>
+            <w:r>
+              <w:rPr>
+                <w:noProof/>
+                <w:webHidden/>
+              </w:rPr>
+              <w:tab/>
+            </w:r>
+            <w:r>
+              <w:rPr>
+                <w:noProof/>
+                <w:webHidden/>
+              </w:rPr>
+              <w:fldChar w:fldCharType="begin"/>
+            </w:r>
+            <w:r>
+              <w:rPr>
+                <w:noProof/>
+                <w:webHidden/>
+              </w:rPr>
+              <w:instrText xml:space="preserve"> PAGEREF _Toc506467450 \h </w:instrText>
             </w:r>
             <w:r>
               <w:rPr>
@@ -2881,13 +2954,13 @@
               <w:lang w:val="en-US"/>
             </w:rPr>
           </w:pPr>
-          <w:hyperlink w:anchor="_Toc506439666" w:history="1">
+          <w:hyperlink w:anchor="_Toc506467451" w:history="1">
             <w:r>
               <w:rPr>
                 <w:rStyle w:val="Hyperlink"/>
                 <w:noProof/>
               </w:rPr>
-              <w:t>Дальнейшее развитие</w:t>
+              <w:t>Заключение</w:t>
             </w:r>
             <w:r>
               <w:rPr>
@@ -2908,7 +2981,7 @@
                 <w:noProof/>
                 <w:webHidden/>
               </w:rPr>
-              <w:instrText xml:space="preserve"> PAGEREF _Toc506439666 \h </w:instrText>
+              <w:instrText xml:space="preserve"> PAGEREF _Toc506467451 \h </w:instrText>
             </w:r>
             <w:r>
               <w:rPr>
@@ -2953,13 +3026,13 @@
               <w:lang w:val="en-US"/>
             </w:rPr>
           </w:pPr>
-          <w:hyperlink w:anchor="_Toc506439667" w:history="1">
+          <w:hyperlink w:anchor="_Toc506467452" w:history="1">
             <w:r>
               <w:rPr>
                 <w:rStyle w:val="Hyperlink"/>
                 <w:noProof/>
               </w:rPr>
-              <w:t>Заключение</w:t>
+              <w:t>Источники</w:t>
             </w:r>
             <w:r>
               <w:rPr>
@@ -2980,7 +3053,7 @@
                 <w:noProof/>
                 <w:webHidden/>
               </w:rPr>
-              <w:instrText xml:space="preserve"> PAGEREF _Toc506439667 \h </w:instrText>
+              <w:instrText xml:space="preserve"> PAGEREF _Toc506467452 \h </w:instrText>
             </w:r>
             <w:r>
               <w:rPr>
@@ -3000,7 +3073,7 @@
                 <w:noProof/>
                 <w:webHidden/>
               </w:rPr>
-              <w:t>15</w:t>
+              <w:t>16</w:t>
             </w:r>
             <w:r>
               <w:rPr>
@@ -3025,13 +3098,13 @@
               <w:lang w:val="en-US"/>
             </w:rPr>
           </w:pPr>
-          <w:hyperlink w:anchor="_Toc506439668" w:history="1">
+          <w:hyperlink w:anchor="_Toc506467453" w:history="1">
             <w:r>
               <w:rPr>
                 <w:rStyle w:val="Hyperlink"/>
                 <w:noProof/>
               </w:rPr>
-              <w:t>Источники</w:t>
+              <w:t>Приложения</w:t>
             </w:r>
             <w:r>
               <w:rPr>
@@ -3052,79 +3125,7 @@
                 <w:noProof/>
                 <w:webHidden/>
               </w:rPr>
-              <w:instrText xml:space="preserve"> PAGEREF _Toc506439668 \h </w:instrText>
-            </w:r>
-            <w:r>
-              <w:rPr>
-                <w:noProof/>
-                <w:webHidden/>
-              </w:rPr>
-            </w:r>
-            <w:r>
-              <w:rPr>
-                <w:noProof/>
-                <w:webHidden/>
-              </w:rPr>
-              <w:fldChar w:fldCharType="separate"/>
-            </w:r>
-            <w:r>
-              <w:rPr>
-                <w:noProof/>
-                <w:webHidden/>
-              </w:rPr>
-              <w:t>16</w:t>
-            </w:r>
-            <w:r>
-              <w:rPr>
-                <w:noProof/>
-                <w:webHidden/>
-              </w:rPr>
-              <w:fldChar w:fldCharType="end"/>
-            </w:r>
-          </w:hyperlink>
-        </w:p>
-        <w:p>
-          <w:pPr>
-            <w:pStyle w:val="TOC1"/>
-            <w:tabs>
-              <w:tab w:val="right" w:leader="dot" w:pos="9741"/>
-            </w:tabs>
-            <w:rPr>
-              <w:rFonts w:asciiTheme="minorHAnsi" w:eastAsiaTheme="minorEastAsia" w:hAnsiTheme="minorHAnsi" w:cstheme="minorBidi"/>
-              <w:noProof/>
-              <w:sz w:val="22"/>
-              <w:szCs w:val="22"/>
-              <w:lang w:val="en-US"/>
-            </w:rPr>
-          </w:pPr>
-          <w:hyperlink w:anchor="_Toc506439669" w:history="1">
-            <w:r>
-              <w:rPr>
-                <w:rStyle w:val="Hyperlink"/>
-                <w:noProof/>
-              </w:rPr>
-              <w:t>Приложения</w:t>
-            </w:r>
-            <w:r>
-              <w:rPr>
-                <w:noProof/>
-                <w:webHidden/>
-              </w:rPr>
-              <w:tab/>
-            </w:r>
-            <w:r>
-              <w:rPr>
-                <w:noProof/>
-                <w:webHidden/>
-              </w:rPr>
-              <w:fldChar w:fldCharType="begin"/>
-            </w:r>
-            <w:r>
-              <w:rPr>
-                <w:noProof/>
-                <w:webHidden/>
-              </w:rPr>
-              <w:instrText xml:space="preserve"> PAGEREF _Toc506439669 \h </w:instrText>
+              <w:instrText xml:space="preserve"> PAGEREF _Toc506467453 \h </w:instrText>
             </w:r>
             <w:r>
               <w:rPr>
@@ -3172,7 +3173,7 @@
       </w:pPr>
       <w:bookmarkStart w:id="1" w:name="_Toc506086979"/>
       <w:bookmarkStart w:id="2" w:name="_Toc506087110"/>
-      <w:bookmarkStart w:id="3" w:name="_Toc506439644"/>
+      <w:bookmarkStart w:id="3" w:name="_Toc506467428"/>
       <w:r>
         <w:t>Введение</w:t>
       </w:r>
@@ -3350,7 +3351,7 @@
       </w:pPr>
       <w:bookmarkStart w:id="4" w:name="_Toc506086981"/>
       <w:bookmarkStart w:id="5" w:name="_Toc506087112"/>
-      <w:bookmarkStart w:id="6" w:name="_Toc506439645"/>
+      <w:bookmarkStart w:id="6" w:name="_Toc506467429"/>
       <w:r>
         <w:lastRenderedPageBreak/>
         <w:t>Функционал проекта</w:t>
@@ -3363,7 +3364,7 @@
       <w:pPr>
         <w:pStyle w:val="Heading2"/>
       </w:pPr>
-      <w:bookmarkStart w:id="7" w:name="_Toc506439646"/>
+      <w:bookmarkStart w:id="7" w:name="_Toc506467430"/>
       <w:r>
         <w:t>1</w:t>
       </w:r>
@@ -3387,6 +3388,7 @@
     <w:p>
       <w:pPr>
         <w:ind w:left="502"/>
+        <w:jc w:val="both"/>
       </w:pPr>
       <w:r>
         <w:t>Для предложений я использ</w:t>
@@ -3425,6 +3427,7 @@
     <w:p>
       <w:pPr>
         <w:keepNext/>
+        <w:jc w:val="both"/>
       </w:pPr>
       <w:r>
         <w:rPr>
@@ -3475,7 +3478,7 @@
       <w:pPr>
         <w:pStyle w:val="Caption"/>
         <w:spacing w:line="360" w:lineRule="auto"/>
-        <w:jc w:val="center"/>
+        <w:jc w:val="both"/>
         <w:rPr>
           <w:sz w:val="24"/>
         </w:rPr>
@@ -3490,6 +3493,7 @@
     <w:p>
       <w:pPr>
         <w:ind w:left="505"/>
+        <w:jc w:val="both"/>
         <w:rPr>
           <w:rFonts w:eastAsiaTheme="minorEastAsia"/>
         </w:rPr>
@@ -3700,6 +3704,7 @@
     <w:p>
       <w:pPr>
         <w:ind w:left="505"/>
+        <w:jc w:val="both"/>
       </w:pPr>
       <w:r>
         <w:t>Благодаря интуитивной ассоциации красного цвета с чем-то выше норм</w:t>
@@ -3738,12 +3743,14 @@
     <w:p>
       <w:pPr>
         <w:ind w:left="505"/>
+        <w:jc w:val="both"/>
       </w:pPr>
     </w:p>
     <w:p>
       <w:pPr>
         <w:keepNext/>
         <w:spacing w:after="0"/>
+        <w:jc w:val="both"/>
       </w:pPr>
       <w:r>
         <w:rPr>
@@ -3752,7 +3759,7 @@
         </w:rPr>
         <w:drawing>
           <wp:inline distT="0" distB="0" distL="0" distR="0">
-            <wp:extent cx="6767195" cy="1222375"/>
+            <wp:extent cx="6422066" cy="1264920"/>
             <wp:effectExtent l="0" t="0" r="0" b="0"/>
             <wp:docPr id="2" name="Picture 2"/>
             <wp:cNvGraphicFramePr/>
@@ -3771,7 +3778,7 @@
                   <pic:spPr>
                     <a:xfrm>
                       <a:off x="0" y="0"/>
-                      <a:ext cx="6766560" cy="1221840"/>
+                      <a:ext cx="6671892" cy="1314127"/>
                     </a:xfrm>
                     <a:prstGeom prst="rect">
                       <a:avLst/>
@@ -3791,7 +3798,7 @@
       <w:pPr>
         <w:pStyle w:val="Caption"/>
         <w:spacing w:after="120" w:line="360" w:lineRule="auto"/>
-        <w:jc w:val="center"/>
+        <w:jc w:val="both"/>
         <w:rPr>
           <w:sz w:val="22"/>
         </w:rPr>
@@ -3806,6 +3813,7 @@
     <w:p>
       <w:pPr>
         <w:ind w:left="505"/>
+        <w:jc w:val="both"/>
       </w:pPr>
       <w:r>
         <w:t>На рисунке 2 показан градиент (все цены в рублях за метр квадратный), отражающий диапазон цен от 50000 до 350000, с указанной ценой в 200000. Также отмечены цены 230000 и 180000. Видно</w:t>
@@ -3836,6 +3844,7 @@
     <w:p>
       <w:pPr>
         <w:ind w:left="505"/>
+        <w:jc w:val="both"/>
       </w:pPr>
       <w:r>
         <w:t>П</w:t>
@@ -3866,7 +3875,7 @@
       <w:pPr>
         <w:spacing w:after="0"/>
         <w:ind w:left="504"/>
-        <w:jc w:val="center"/>
+        <w:jc w:val="both"/>
       </w:pPr>
       <w:r>
         <w:rPr>
@@ -3917,7 +3926,7 @@
       <w:pPr>
         <w:pStyle w:val="Caption"/>
         <w:spacing w:after="120" w:line="360" w:lineRule="auto"/>
-        <w:jc w:val="center"/>
+        <w:jc w:val="both"/>
         <w:rPr>
           <w:sz w:val="22"/>
         </w:rPr>
@@ -3932,8 +3941,9 @@
     <w:p>
       <w:pPr>
         <w:pStyle w:val="Heading2"/>
-      </w:pPr>
-      <w:bookmarkStart w:id="8" w:name="_Toc506439647"/>
+        <w:jc w:val="both"/>
+      </w:pPr>
+      <w:bookmarkStart w:id="8" w:name="_Toc506467431"/>
       <w:r>
         <w:t>2</w:t>
       </w:r>
@@ -3952,6 +3962,7 @@
       <w:pPr>
         <w:pStyle w:val="ListParagraph"/>
         <w:ind w:left="502"/>
+        <w:jc w:val="both"/>
       </w:pPr>
       <w:r>
         <w:t>Для отображения тра</w:t>
@@ -4079,7 +4090,7 @@
     </w:p>
     <w:p>
       <w:pPr>
-        <w:jc w:val="center"/>
+        <w:jc w:val="both"/>
       </w:pPr>
       <w:r>
         <w:rPr>
@@ -4088,7 +4099,7 @@
         </w:rPr>
         <w:drawing>
           <wp:inline distT="0" distB="0" distL="0" distR="0">
-            <wp:extent cx="6847840" cy="1010285"/>
+            <wp:extent cx="6475228" cy="925033"/>
             <wp:effectExtent l="0" t="0" r="0" b="0"/>
             <wp:docPr id="4" name="Picture 4"/>
             <wp:cNvGraphicFramePr/>
@@ -4107,7 +4118,7 @@
                   <pic:spPr>
                     <a:xfrm>
                       <a:off x="0" y="0"/>
-                      <a:ext cx="6847200" cy="1009800"/>
+                      <a:ext cx="6551119" cy="935875"/>
                     </a:xfrm>
                     <a:prstGeom prst="rect">
                       <a:avLst/>
@@ -4127,7 +4138,7 @@
       <w:pPr>
         <w:pStyle w:val="Caption"/>
         <w:spacing w:after="120" w:line="360" w:lineRule="auto"/>
-        <w:jc w:val="center"/>
+        <w:jc w:val="both"/>
         <w:rPr>
           <w:sz w:val="22"/>
         </w:rPr>
@@ -4136,15 +4147,16 @@
         <w:rPr>
           <w:sz w:val="22"/>
         </w:rPr>
+        <w:t>Рисунок 4.</w:t>
+      </w:r>
+    </w:p>
+    <w:p>
+      <w:pPr>
+        <w:ind w:left="505"/>
+        <w:jc w:val="both"/>
+      </w:pPr>
+      <w:r>
         <w:lastRenderedPageBreak/>
-        <w:t>Рисунок 4.</w:t>
-      </w:r>
-    </w:p>
-    <w:p>
-      <w:pPr>
-        <w:ind w:left="505"/>
-      </w:pPr>
-      <w:r>
         <w:t>Согласно рисунку 4,</w:t>
       </w:r>
       <w:r>
@@ -4208,8 +4220,9 @@
     <w:p>
       <w:pPr>
         <w:pStyle w:val="Heading2"/>
-      </w:pPr>
-      <w:bookmarkStart w:id="9" w:name="_Toc506439648"/>
+        <w:jc w:val="both"/>
+      </w:pPr>
+      <w:bookmarkStart w:id="9" w:name="_Toc506467432"/>
       <w:r>
         <w:rPr>
           <w:rStyle w:val="Heading2Char"/>
@@ -4240,6 +4253,7 @@
       <w:pPr>
         <w:pStyle w:val="ListParagraph"/>
         <w:ind w:left="502"/>
+        <w:jc w:val="both"/>
       </w:pPr>
       <w:r>
         <w:t>При выборе дома я показыва</w:t>
@@ -4267,15 +4281,17 @@
       <w:pPr>
         <w:pStyle w:val="ListParagraph"/>
         <w:ind w:left="502"/>
+        <w:jc w:val="both"/>
       </w:pPr>
     </w:p>
     <w:p>
       <w:pPr>
         <w:pStyle w:val="Heading1"/>
+        <w:jc w:val="both"/>
       </w:pPr>
       <w:bookmarkStart w:id="10" w:name="_Toc506086980"/>
       <w:bookmarkStart w:id="11" w:name="_Toc506087111"/>
-      <w:bookmarkStart w:id="12" w:name="_Toc506439649"/>
+      <w:bookmarkStart w:id="12" w:name="_Toc506467433"/>
       <w:r>
         <w:t>Существующие альтернативы</w:t>
       </w:r>
@@ -4284,6 +4300,9 @@
       <w:bookmarkEnd w:id="12"/>
     </w:p>
     <w:p>
+      <w:pPr>
+        <w:jc w:val="both"/>
+      </w:pPr>
       <w:r>
         <w:tab/>
         <w:t>Отображение цен с помощью тепловых карт уже было реализовано</w:t>
@@ -4378,6 +4397,9 @@
       </w:r>
     </w:p>
     <w:p>
+      <w:pPr>
+        <w:jc w:val="both"/>
+      </w:pPr>
       <w:r>
         <w:t xml:space="preserve">Отображение транспортной доступности имеется у сервиса </w:t>
       </w:r>
@@ -4418,6 +4440,9 @@
       </w:r>
     </w:p>
     <w:p>
+      <w:pPr>
+        <w:jc w:val="both"/>
+      </w:pPr>
       <w:r>
         <w:t>Ближайшую инфраструктуру</w:t>
       </w:r>
@@ -4459,7 +4484,6 @@
           </w:rPr>
           <w:t>://</w:t>
         </w:r>
-        <w:proofErr w:type="spellStart"/>
         <w:r>
           <w:rPr>
             <w:rStyle w:val="Hyperlink"/>
@@ -4467,14 +4491,12 @@
           </w:rPr>
           <w:t>cian</w:t>
         </w:r>
-        <w:proofErr w:type="spellEnd"/>
         <w:r>
           <w:rPr>
             <w:rStyle w:val="Hyperlink"/>
           </w:rPr>
           <w:t>.</w:t>
         </w:r>
-        <w:proofErr w:type="spellStart"/>
         <w:r>
           <w:rPr>
             <w:rStyle w:val="Hyperlink"/>
@@ -4482,7 +4504,6 @@
           </w:rPr>
           <w:t>ru</w:t>
         </w:r>
-        <w:proofErr w:type="spellEnd"/>
       </w:hyperlink>
       <w:r>
         <w:t>.</w:t>
@@ -4558,16 +4579,19 @@
       <w:pPr>
         <w:pStyle w:val="ListParagraph"/>
         <w:ind w:left="0"/>
+        <w:jc w:val="both"/>
       </w:pPr>
     </w:p>
     <w:p>
       <w:pPr>
         <w:pStyle w:val="Heading1"/>
+        <w:jc w:val="both"/>
       </w:pPr>
       <w:bookmarkStart w:id="13" w:name="_Toc506086982"/>
       <w:bookmarkStart w:id="14" w:name="_Toc506087113"/>
-      <w:bookmarkStart w:id="15" w:name="_Toc506439650"/>
-      <w:r>
+      <w:bookmarkStart w:id="15" w:name="_Toc506467434"/>
+      <w:r>
+        <w:lastRenderedPageBreak/>
         <w:t>Реализация</w:t>
       </w:r>
       <w:bookmarkEnd w:id="13"/>
@@ -4577,10 +4601,11 @@
     <w:p>
       <w:pPr>
         <w:pStyle w:val="Heading2"/>
+        <w:jc w:val="both"/>
       </w:pPr>
       <w:bookmarkStart w:id="16" w:name="_Toc506086983"/>
       <w:bookmarkStart w:id="17" w:name="_Toc506087114"/>
-      <w:bookmarkStart w:id="18" w:name="_Toc506439651"/>
+      <w:bookmarkStart w:id="18" w:name="_Toc506467435"/>
       <w:r>
         <w:t>1</w:t>
       </w:r>
@@ -4606,8 +4631,9 @@
     <w:p>
       <w:pPr>
         <w:pStyle w:val="Heading3"/>
-      </w:pPr>
-      <w:bookmarkStart w:id="19" w:name="_Toc506439652"/>
+        <w:jc w:val="both"/>
+      </w:pPr>
+      <w:bookmarkStart w:id="19" w:name="_Toc506467436"/>
       <w:r>
         <w:t xml:space="preserve">1.1 </w:t>
       </w:r>
@@ -4617,6 +4643,9 @@
       <w:bookmarkEnd w:id="19"/>
     </w:p>
     <w:p>
+      <w:pPr>
+        <w:jc w:val="both"/>
+      </w:pPr>
       <w:r>
         <w:tab/>
         <w:t xml:space="preserve">Структура изображена на схеме в </w:t>
@@ -4654,14 +4683,12 @@
       <w:r>
         <w:t xml:space="preserve">сервер </w:t>
       </w:r>
-      <w:proofErr w:type="spellStart"/>
       <w:r>
         <w:rPr>
           <w:lang w:val="en-US"/>
         </w:rPr>
         <w:t>nginx</w:t>
       </w:r>
-      <w:proofErr w:type="spellEnd"/>
       <w:r>
         <w:t xml:space="preserve"> на порте 80</w:t>
       </w:r>
@@ -4686,28 +4713,24 @@
       <w:r>
         <w:t xml:space="preserve"> зависимости от запроса </w:t>
       </w:r>
-      <w:proofErr w:type="spellStart"/>
       <w:r>
         <w:rPr>
           <w:lang w:val="en-US"/>
         </w:rPr>
         <w:t>nginx</w:t>
       </w:r>
-      <w:proofErr w:type="spellEnd"/>
       <w:r>
         <w:t xml:space="preserve"> </w:t>
       </w:r>
       <w:r>
         <w:t xml:space="preserve">либо отдает </w:t>
       </w:r>
-      <w:proofErr w:type="spellStart"/>
       <w:r>
         <w:t>т</w:t>
       </w:r>
       <w:r>
         <w:t>айл</w:t>
       </w:r>
-      <w:proofErr w:type="spellEnd"/>
       <w:r>
         <w:t xml:space="preserve"> (изначально</w:t>
       </w:r>
@@ -4744,42 +4767,36 @@
       <w:r>
         <w:t xml:space="preserve">с использованием </w:t>
       </w:r>
-      <w:proofErr w:type="spellStart"/>
       <w:r>
         <w:rPr>
           <w:lang w:val="en-US"/>
         </w:rPr>
         <w:t>netty</w:t>
       </w:r>
-      <w:proofErr w:type="spellEnd"/>
       <w:r>
         <w:t>.</w:t>
       </w:r>
       <w:r>
         <w:t xml:space="preserve"> После </w:t>
       </w:r>
-      <w:proofErr w:type="spellStart"/>
       <w:r>
         <w:rPr>
           <w:lang w:val="en-US"/>
         </w:rPr>
         <w:t>PathRouter</w:t>
       </w:r>
-      <w:proofErr w:type="spellEnd"/>
       <w:r>
         <w:t xml:space="preserve"> </w:t>
       </w:r>
       <w:r>
         <w:t xml:space="preserve">в зависимости от </w:t>
       </w:r>
-      <w:proofErr w:type="spellStart"/>
       <w:r>
         <w:rPr>
           <w:lang w:val="en-US"/>
         </w:rPr>
         <w:t>uri</w:t>
       </w:r>
-      <w:proofErr w:type="spellEnd"/>
       <w:r>
         <w:t xml:space="preserve"> запроса направляет его к одному из </w:t>
       </w:r>
@@ -4792,24 +4809,167 @@
       <w:r>
         <w:t>’</w:t>
       </w:r>
-      <w:proofErr w:type="spellStart"/>
-      <w:r>
-        <w:t>ов</w:t>
-      </w:r>
-      <w:proofErr w:type="spellEnd"/>
+      <w:r>
+        <w:t>ов.</w:t>
+      </w:r>
+    </w:p>
+    <w:p>
+      <w:pPr>
+        <w:jc w:val="both"/>
+      </w:pPr>
+      <w:r>
+        <w:rPr>
+          <w:lang w:val="en-US"/>
+        </w:rPr>
+        <w:t>PriceTileHandler</w:t>
+      </w:r>
+      <w:r>
+        <w:t xml:space="preserve"> </w:t>
+      </w:r>
+      <w:r>
+        <w:t>—</w:t>
+      </w:r>
+      <w:r>
+        <w:t xml:space="preserve"> </w:t>
+      </w:r>
+      <w:r>
+        <w:t xml:space="preserve">отдает тайлы, на которых нарисованы дома, </w:t>
+      </w:r>
+      <w:r>
+        <w:t>о</w:t>
+      </w:r>
+      <w:r>
+        <w:t xml:space="preserve">крашенные в определенный цвет </w:t>
+      </w:r>
+      <w:r>
+        <w:t>(</w:t>
+      </w:r>
+      <w:r>
+        <w:t>согласно запросу</w:t>
+      </w:r>
+      <w:r>
+        <w:t>)</w:t>
+      </w:r>
+      <w:r>
+        <w:t xml:space="preserve"> и которые впоследстви</w:t>
+      </w:r>
+      <w:r>
+        <w:t>и</w:t>
+      </w:r>
+      <w:r>
+        <w:t xml:space="preserve"> накладываются на карту.</w:t>
+      </w:r>
+    </w:p>
+    <w:p>
+      <w:pPr>
+        <w:jc w:val="both"/>
+      </w:pPr>
+      <w:r>
+        <w:rPr>
+          <w:lang w:val="en-US"/>
+        </w:rPr>
+        <w:t>RoadGraphTileHandler</w:t>
+      </w:r>
+      <w:r>
+        <w:t xml:space="preserve"> </w:t>
+      </w:r>
+      <w:r>
+        <w:t>—</w:t>
+      </w:r>
+      <w:r>
+        <w:t xml:space="preserve"> </w:t>
+      </w:r>
+      <w:r>
+        <w:t xml:space="preserve">отдает тайлы, на которых нарисованы дороги, </w:t>
+      </w:r>
+      <w:r>
+        <w:t>о</w:t>
+      </w:r>
+      <w:r>
+        <w:t>крашенные в определенный цвет</w:t>
+      </w:r>
+      <w:r>
+        <w:t xml:space="preserve"> </w:t>
+      </w:r>
+      <w:r>
+        <w:t>(</w:t>
+      </w:r>
+      <w:r>
+        <w:t>согласно запросу</w:t>
+      </w:r>
+      <w:r>
+        <w:t>)</w:t>
+      </w:r>
+      <w:r>
+        <w:t xml:space="preserve"> </w:t>
+      </w:r>
+      <w:r>
+        <w:t>и которые впоследстви</w:t>
+      </w:r>
+      <w:r>
+        <w:t>и</w:t>
+      </w:r>
+      <w:r>
+        <w:t xml:space="preserve"> накладываются на карту.</w:t>
+      </w:r>
+    </w:p>
+    <w:p>
+      <w:pPr>
+        <w:jc w:val="both"/>
+      </w:pPr>
+      <w:r>
+        <w:rPr>
+          <w:lang w:val="en-US"/>
+        </w:rPr>
+        <w:t>MapPointSearchHandler</w:t>
+      </w:r>
+      <w:r>
+        <w:t xml:space="preserve"> </w:t>
+      </w:r>
+      <w:r>
+        <w:t>—</w:t>
+      </w:r>
+      <w:r>
+        <w:t xml:space="preserve"> </w:t>
+      </w:r>
+      <w:r>
+        <w:t>производит поиск по точке</w:t>
+      </w:r>
+      <w:r>
+        <w:t>, координаты котор</w:t>
+      </w:r>
+      <w:r>
+        <w:t>о</w:t>
+      </w:r>
+      <w:r>
+        <w:t>й отправлены в запросе и</w:t>
+      </w:r>
+      <w:r>
+        <w:t>,</w:t>
+      </w:r>
+      <w:r>
+        <w:t xml:space="preserve"> если объект найден, возвращает его данные в формате </w:t>
+      </w:r>
+      <w:r>
+        <w:rPr>
+          <w:lang w:val="en-US"/>
+        </w:rPr>
+        <w:t>JSON</w:t>
+      </w:r>
       <w:r>
         <w:t>.</w:t>
       </w:r>
     </w:p>
     <w:p>
-      <w:proofErr w:type="spellStart"/>
-      <w:r>
-        <w:rPr>
-          <w:lang w:val="en-US"/>
-        </w:rPr>
-        <w:t>PriceTileHandler</w:t>
-      </w:r>
-      <w:proofErr w:type="spellEnd"/>
+      <w:pPr>
+        <w:jc w:val="both"/>
+      </w:pPr>
+      <w:r>
+        <w:rPr>
+          <w:lang w:val="en-US"/>
+        </w:rPr>
+        <w:t>StringSearchHandler</w:t>
+      </w:r>
       <w:r>
         <w:t xml:space="preserve"> </w:t>
       </w:r>
@@ -4820,42 +4980,34 @@
         <w:t xml:space="preserve"> </w:t>
       </w:r>
       <w:r>
-        <w:t xml:space="preserve">отдает тайлы, на которых нарисованы дома, </w:t>
-      </w:r>
-      <w:r>
-        <w:t>о</w:t>
-      </w:r>
-      <w:r>
-        <w:t xml:space="preserve">крашенные в определенный цвет </w:t>
-      </w:r>
-      <w:r>
-        <w:t>(</w:t>
-      </w:r>
-      <w:r>
-        <w:t>согласно запросу</w:t>
-      </w:r>
-      <w:r>
-        <w:t>)</w:t>
-      </w:r>
-      <w:r>
-        <w:t xml:space="preserve"> и которые впоследстви</w:t>
+        <w:t xml:space="preserve">производит поиск по данной в запросе строке среди названий улиц, </w:t>
+      </w:r>
+      <w:r>
+        <w:t xml:space="preserve">и </w:t>
+      </w:r>
+      <w:r>
+        <w:t>при полном совпадени</w:t>
       </w:r>
       <w:r>
         <w:t>и</w:t>
       </w:r>
       <w:r>
-        <w:t xml:space="preserve"> накладываются на карту.</w:t>
-      </w:r>
-    </w:p>
-    <w:p>
-      <w:proofErr w:type="spellStart"/>
-      <w:r>
-        <w:rPr>
-          <w:lang w:val="en-US"/>
-        </w:rPr>
-        <w:t>RoadGraphTileHandler</w:t>
-      </w:r>
-      <w:proofErr w:type="spellEnd"/>
+        <w:t xml:space="preserve"> названий возвращает данные о найденном объекте</w:t>
+      </w:r>
+      <w:r>
+        <w:t>.</w:t>
+      </w:r>
+    </w:p>
+    <w:p>
+      <w:pPr>
+        <w:jc w:val="both"/>
+      </w:pPr>
+      <w:r>
+        <w:rPr>
+          <w:lang w:val="en-US"/>
+        </w:rPr>
+        <w:t>StringPredictHandler</w:t>
+      </w:r>
       <w:r>
         <w:t xml:space="preserve"> </w:t>
       </w:r>
@@ -4863,244 +5015,110 @@
         <w:t>—</w:t>
       </w:r>
       <w:r>
-        <w:t xml:space="preserve"> </w:t>
-      </w:r>
-      <w:r>
-        <w:t xml:space="preserve">отдает тайлы, на которых нарисованы дороги, </w:t>
-      </w:r>
-      <w:r>
-        <w:t>о</w:t>
-      </w:r>
-      <w:r>
-        <w:t>крашенные в определенный цвет</w:t>
-      </w:r>
-      <w:r>
-        <w:t xml:space="preserve"> </w:t>
-      </w:r>
-      <w:r>
-        <w:t>(</w:t>
-      </w:r>
-      <w:r>
-        <w:t>согласно запросу</w:t>
-      </w:r>
-      <w:r>
-        <w:t>)</w:t>
-      </w:r>
-      <w:r>
-        <w:t xml:space="preserve"> </w:t>
-      </w:r>
-      <w:r>
-        <w:t>и которые впоследстви</w:t>
-      </w:r>
-      <w:r>
-        <w:t>и</w:t>
-      </w:r>
-      <w:r>
-        <w:t xml:space="preserve"> накладываются на карту.</w:t>
-      </w:r>
-    </w:p>
-    <w:p>
-      <w:proofErr w:type="spellStart"/>
-      <w:r>
-        <w:rPr>
-          <w:lang w:val="en-US"/>
-        </w:rPr>
-        <w:t>MapPointSearchHandler</w:t>
-      </w:r>
-      <w:proofErr w:type="spellEnd"/>
-      <w:r>
-        <w:t xml:space="preserve"> </w:t>
-      </w:r>
-      <w:r>
-        <w:t>—</w:t>
-      </w:r>
-      <w:r>
-        <w:t xml:space="preserve"> </w:t>
-      </w:r>
-      <w:r>
-        <w:t>производит поиск по точке</w:t>
-      </w:r>
-      <w:r>
-        <w:t>, координаты котор</w:t>
-      </w:r>
-      <w:r>
-        <w:t>о</w:t>
-      </w:r>
-      <w:r>
-        <w:t>й отправлены в запросе и</w:t>
+        <w:t xml:space="preserve"> производит составлени</w:t>
+      </w:r>
+      <w:r>
+        <w:t>е</w:t>
+      </w:r>
+      <w:r>
+        <w:t xml:space="preserve"> подсказок по префиксу</w:t>
       </w:r>
       <w:r>
         <w:t>,</w:t>
       </w:r>
       <w:r>
-        <w:t xml:space="preserve"> если объект найден, возвращает его данные в формате </w:t>
-      </w:r>
-      <w:r>
-        <w:rPr>
-          <w:lang w:val="en-US"/>
-        </w:rPr>
-        <w:t>JSON</w:t>
+        <w:t xml:space="preserve"> </w:t>
+      </w:r>
+      <w:r>
+        <w:t>указанному</w:t>
+      </w:r>
+      <w:r>
+        <w:t xml:space="preserve"> в запросе</w:t>
+      </w:r>
+      <w:r>
+        <w:t>,</w:t>
+      </w:r>
+      <w:r>
+        <w:t xml:space="preserve"> и возвращает их.</w:t>
+      </w:r>
+    </w:p>
+    <w:p>
+      <w:pPr>
+        <w:jc w:val="both"/>
+      </w:pPr>
+      <w:r>
+        <w:rPr>
+          <w:lang w:val="en-US"/>
+        </w:rPr>
+        <w:t>CloseObjectHandler</w:t>
+      </w:r>
+      <w:r>
+        <w:t xml:space="preserve"> — производит поиск объектов инфраструктуры, и возвращает их.</w:t>
+      </w:r>
+    </w:p>
+    <w:p>
+      <w:pPr>
+        <w:pStyle w:val="Heading3"/>
+        <w:jc w:val="both"/>
+      </w:pPr>
+      <w:bookmarkStart w:id="20" w:name="_Toc506467437"/>
+      <w:r>
+        <w:t>1.2 Инструменты</w:t>
+      </w:r>
+      <w:bookmarkEnd w:id="20"/>
+    </w:p>
+    <w:p>
+      <w:pPr>
+        <w:jc w:val="both"/>
+      </w:pPr>
+      <w:r>
+        <w:tab/>
+      </w:r>
+      <w:r>
+        <w:t xml:space="preserve">Сервер </w:t>
+      </w:r>
+      <w:r>
+        <w:rPr>
+          <w:lang w:val="en-US"/>
+        </w:rPr>
+        <w:t>n</w:t>
+      </w:r>
+      <w:r>
+        <w:rPr>
+          <w:lang w:val="en-US"/>
+        </w:rPr>
+        <w:t>ginx</w:t>
+      </w:r>
+      <w:r>
+        <w:t xml:space="preserve"> </w:t>
+      </w:r>
+      <w:r>
+        <w:t xml:space="preserve">был выбран </w:t>
+      </w:r>
+      <w:r>
+        <w:t>по причине</w:t>
+      </w:r>
+      <w:r>
+        <w:t xml:space="preserve"> высокой производительности и простоты настройки. </w:t>
+      </w:r>
+      <w:r>
+        <w:t>Е</w:t>
+      </w:r>
+      <w:r>
+        <w:t xml:space="preserve">го используют очень крупные сайты </w:t>
+      </w:r>
+      <w:r>
+        <w:t>и порталы (</w:t>
+      </w:r>
+      <w:r>
+        <w:rPr>
+          <w:lang w:val="en-US"/>
+        </w:rPr>
+        <w:t>vk</w:t>
       </w:r>
       <w:r>
         <w:t>.</w:t>
       </w:r>
-    </w:p>
-    <w:p>
-      <w:proofErr w:type="spellStart"/>
-      <w:r>
-        <w:rPr>
-          <w:lang w:val="en-US"/>
-        </w:rPr>
-        <w:t>StringSearchHandler</w:t>
-      </w:r>
-      <w:proofErr w:type="spellEnd"/>
-      <w:r>
-        <w:t xml:space="preserve"> </w:t>
-      </w:r>
-      <w:r>
-        <w:t>—</w:t>
-      </w:r>
-      <w:r>
-        <w:t xml:space="preserve"> </w:t>
-      </w:r>
-      <w:r>
-        <w:t xml:space="preserve">производит поиск по данной в запросе строке среди названий улиц, </w:t>
-      </w:r>
-      <w:r>
-        <w:t xml:space="preserve">и </w:t>
-      </w:r>
-      <w:r>
-        <w:t>при полном совпадени</w:t>
-      </w:r>
-      <w:r>
-        <w:t>и</w:t>
-      </w:r>
-      <w:r>
-        <w:t xml:space="preserve"> названий возвращает данные о найденном объекте</w:t>
-      </w:r>
-      <w:r>
-        <w:t>.</w:t>
-      </w:r>
-    </w:p>
-    <w:p>
-      <w:proofErr w:type="spellStart"/>
-      <w:r>
-        <w:rPr>
-          <w:lang w:val="en-US"/>
-        </w:rPr>
-        <w:t>StringPredictHandler</w:t>
-      </w:r>
-      <w:proofErr w:type="spellEnd"/>
-      <w:r>
-        <w:t xml:space="preserve"> </w:t>
-      </w:r>
-      <w:r>
-        <w:t>—</w:t>
-      </w:r>
-      <w:r>
-        <w:t xml:space="preserve"> производит составлени</w:t>
-      </w:r>
-      <w:r>
-        <w:t>е</w:t>
-      </w:r>
-      <w:r>
-        <w:t xml:space="preserve"> подсказок по префиксу</w:t>
-      </w:r>
-      <w:r>
-        <w:t>,</w:t>
-      </w:r>
-      <w:r>
-        <w:t xml:space="preserve"> </w:t>
-      </w:r>
-      <w:r>
-        <w:t>указанному</w:t>
-      </w:r>
-      <w:r>
-        <w:t xml:space="preserve"> в запросе</w:t>
-      </w:r>
-      <w:r>
-        <w:t>,</w:t>
-      </w:r>
-      <w:r>
-        <w:t xml:space="preserve"> и возвращает их.</w:t>
-      </w:r>
-    </w:p>
-    <w:p>
-      <w:proofErr w:type="spellStart"/>
-      <w:r>
-        <w:rPr>
-          <w:lang w:val="en-US"/>
-        </w:rPr>
-        <w:t>CloseObjectHandler</w:t>
-      </w:r>
-      <w:proofErr w:type="spellEnd"/>
-      <w:r>
-        <w:t xml:space="preserve"> — производит поиск объектов инфраструктуры, и возвращает их.</w:t>
-      </w:r>
-    </w:p>
-    <w:p>
-      <w:pPr>
-        <w:pStyle w:val="Heading3"/>
-      </w:pPr>
-      <w:bookmarkStart w:id="20" w:name="_Toc506439653"/>
-      <w:r>
-        <w:t>1.2 Инструменты</w:t>
-      </w:r>
-      <w:bookmarkEnd w:id="20"/>
-    </w:p>
-    <w:p>
-      <w:r>
-        <w:tab/>
-      </w:r>
-      <w:r>
-        <w:t xml:space="preserve">Сервер </w:t>
-      </w:r>
-      <w:proofErr w:type="spellStart"/>
-      <w:r>
-        <w:rPr>
-          <w:lang w:val="en-US"/>
-        </w:rPr>
-        <w:t>n</w:t>
-      </w:r>
-      <w:r>
-        <w:rPr>
-          <w:lang w:val="en-US"/>
-        </w:rPr>
-        <w:t>ginx</w:t>
-      </w:r>
-      <w:proofErr w:type="spellEnd"/>
-      <w:r>
-        <w:t xml:space="preserve"> </w:t>
-      </w:r>
-      <w:r>
-        <w:t xml:space="preserve">был выбран </w:t>
-      </w:r>
-      <w:r>
-        <w:t>по причине</w:t>
-      </w:r>
-      <w:r>
-        <w:t xml:space="preserve"> высокой производительности и простоты настройки. </w:t>
-      </w:r>
-      <w:r>
-        <w:t>Е</w:t>
-      </w:r>
-      <w:r>
-        <w:t xml:space="preserve">го используют очень крупные сайты </w:t>
-      </w:r>
-      <w:r>
-        <w:t>и порталы (</w:t>
-      </w:r>
-      <w:proofErr w:type="spellStart"/>
-      <w:r>
-        <w:rPr>
-          <w:lang w:val="en-US"/>
-        </w:rPr>
-        <w:t>vk</w:t>
-      </w:r>
-      <w:proofErr w:type="spellEnd"/>
-      <w:r>
-        <w:t>.</w:t>
-      </w:r>
       <w:r>
         <w:rPr>
           <w:lang w:val="en-US"/>
@@ -5110,7 +5128,6 @@
       <w:r>
         <w:t xml:space="preserve">, </w:t>
       </w:r>
-      <w:proofErr w:type="spellStart"/>
       <w:r>
         <w:rPr>
           <w:lang w:val="en-US"/>
@@ -5118,18 +5135,15 @@
         <w:lastRenderedPageBreak/>
         <w:t>yandex</w:t>
       </w:r>
-      <w:proofErr w:type="spellEnd"/>
       <w:r>
         <w:t>.</w:t>
       </w:r>
-      <w:proofErr w:type="spellStart"/>
       <w:r>
         <w:rPr>
           <w:lang w:val="en-US"/>
         </w:rPr>
         <w:t>ru</w:t>
       </w:r>
-      <w:proofErr w:type="spellEnd"/>
       <w:r>
         <w:t xml:space="preserve"> — </w:t>
       </w:r>
@@ -5150,6 +5164,9 @@
       </w:r>
     </w:p>
     <w:p>
+      <w:pPr>
+        <w:jc w:val="both"/>
+      </w:pPr>
       <w:r>
         <w:tab/>
       </w:r>
@@ -5197,17 +5214,18 @@
       </w:r>
     </w:p>
     <w:p>
+      <w:pPr>
+        <w:jc w:val="both"/>
+      </w:pPr>
       <w:r>
         <w:tab/>
       </w:r>
-      <w:proofErr w:type="spellStart"/>
       <w:r>
         <w:rPr>
           <w:lang w:val="en-US"/>
         </w:rPr>
         <w:t>Netty</w:t>
       </w:r>
-      <w:proofErr w:type="spellEnd"/>
       <w:r>
         <w:t xml:space="preserve"> </w:t>
       </w:r>
@@ -5287,12 +5305,17 @@
         <w:t>.</w:t>
       </w:r>
     </w:p>
-    <w:p/>
+    <w:p>
+      <w:pPr>
+        <w:jc w:val="both"/>
+      </w:pPr>
+    </w:p>
     <w:p>
       <w:pPr>
         <w:pStyle w:val="Heading2"/>
-      </w:pPr>
-      <w:bookmarkStart w:id="21" w:name="_Toc506439654"/>
+        <w:jc w:val="both"/>
+      </w:pPr>
+      <w:bookmarkStart w:id="21" w:name="_Toc506467438"/>
       <w:r>
         <w:rPr>
           <w:rStyle w:val="Heading2Char"/>
@@ -5320,6 +5343,7 @@
       <w:pPr>
         <w:pStyle w:val="ListParagraph"/>
         <w:ind w:left="0" w:firstLine="357"/>
+        <w:jc w:val="both"/>
       </w:pPr>
       <w:r>
         <w:t>Все данные карты, цен</w:t>
@@ -5336,14 +5360,12 @@
       <w:r>
         <w:t xml:space="preserve"> в классе </w:t>
       </w:r>
-      <w:proofErr w:type="spellStart"/>
       <w:r>
         <w:rPr>
           <w:lang w:val="en-US"/>
         </w:rPr>
         <w:t>PropertyMap</w:t>
       </w:r>
-      <w:proofErr w:type="spellEnd"/>
       <w:r>
         <w:t xml:space="preserve">. </w:t>
       </w:r>
@@ -5353,14 +5375,12 @@
       <w:r>
         <w:t xml:space="preserve"> при обработке запросов к серверу обработчик обращается только к объекту </w:t>
       </w:r>
-      <w:proofErr w:type="spellStart"/>
       <w:r>
         <w:rPr>
           <w:lang w:val="en-US"/>
         </w:rPr>
         <w:t>PropertyMap</w:t>
       </w:r>
-      <w:proofErr w:type="spellEnd"/>
       <w:r>
         <w:t xml:space="preserve">, а все обращения к внутренним объектам производятся </w:t>
       </w:r>
@@ -5373,14 +5393,12 @@
       <w:r>
         <w:t xml:space="preserve">виртуальной машине </w:t>
       </w:r>
-      <w:proofErr w:type="spellStart"/>
       <w:r>
         <w:rPr>
           <w:lang w:val="en-US"/>
         </w:rPr>
         <w:t>jvm</w:t>
       </w:r>
-      <w:proofErr w:type="spellEnd"/>
       <w:r>
         <w:t xml:space="preserve"> с минимальными изменениями</w:t>
       </w:r>
@@ -5388,12 +5406,17 @@
         <w:t xml:space="preserve"> кода.</w:t>
       </w:r>
     </w:p>
-    <w:p/>
+    <w:p>
+      <w:pPr>
+        <w:jc w:val="both"/>
+      </w:pPr>
+    </w:p>
     <w:p>
       <w:pPr>
         <w:pStyle w:val="Heading3"/>
-      </w:pPr>
-      <w:bookmarkStart w:id="22" w:name="_Toc506439655"/>
+        <w:jc w:val="both"/>
+      </w:pPr>
+      <w:bookmarkStart w:id="22" w:name="_Toc506467439"/>
       <w:r>
         <w:rPr>
           <w:rStyle w:val="Heading3Char"/>
@@ -5423,8 +5446,9 @@
     <w:p>
       <w:pPr>
         <w:pStyle w:val="Heading4"/>
-      </w:pPr>
-      <w:bookmarkStart w:id="23" w:name="_Toc506439656"/>
+        <w:jc w:val="both"/>
+      </w:pPr>
+      <w:bookmarkStart w:id="23" w:name="_Toc506467440"/>
       <w:r>
         <w:t>2.1.1 Геоданные</w:t>
       </w:r>
@@ -5434,6 +5458,7 @@
       <w:pPr>
         <w:pStyle w:val="ListParagraph"/>
         <w:ind w:left="0" w:firstLine="420"/>
+        <w:jc w:val="both"/>
       </w:pPr>
       <w:r>
         <w:t>Я</w:t>
@@ -5445,13 +5470,8 @@
         <w:t>л</w:t>
       </w:r>
       <w:r>
-        <w:t xml:space="preserve"> источник </w:t>
-      </w:r>
-      <w:proofErr w:type="spellStart"/>
-      <w:r>
-        <w:t>геоданных</w:t>
-      </w:r>
-      <w:proofErr w:type="spellEnd"/>
+        <w:t xml:space="preserve"> источник геоданных</w:t>
+      </w:r>
       <w:r>
         <w:t xml:space="preserve">, </w:t>
       </w:r>
@@ -5461,14 +5481,12 @@
       <w:r>
         <w:t xml:space="preserve">мой выбор пал на </w:t>
       </w:r>
-      <w:proofErr w:type="spellStart"/>
       <w:r>
         <w:rPr>
           <w:lang w:val="en-US"/>
         </w:rPr>
         <w:t>openstreetmap</w:t>
       </w:r>
-      <w:proofErr w:type="spellEnd"/>
       <w:r>
         <w:t>.</w:t>
       </w:r>
@@ -5514,14 +5532,12 @@
       <w:r>
         <w:t xml:space="preserve">анные </w:t>
       </w:r>
-      <w:proofErr w:type="spellStart"/>
       <w:r>
         <w:rPr>
           <w:lang w:val="en-US"/>
         </w:rPr>
         <w:t>openstreetmap</w:t>
       </w:r>
-      <w:proofErr w:type="spellEnd"/>
       <w:r>
         <w:t>.</w:t>
       </w:r>
@@ -5555,14 +5571,12 @@
       <w:r>
         <w:t xml:space="preserve"> формат </w:t>
       </w:r>
-      <w:proofErr w:type="spellStart"/>
       <w:r>
         <w:rPr>
           <w:lang w:val="en-US"/>
         </w:rPr>
         <w:t>osm</w:t>
       </w:r>
-      <w:proofErr w:type="spellEnd"/>
       <w:r>
         <w:t xml:space="preserve">, </w:t>
       </w:r>
@@ -5581,14 +5595,12 @@
       <w:r>
         <w:t xml:space="preserve"> </w:t>
       </w:r>
-      <w:proofErr w:type="spellStart"/>
       <w:r>
         <w:rPr>
           <w:lang w:val="en-US"/>
         </w:rPr>
         <w:t>api</w:t>
       </w:r>
-      <w:proofErr w:type="spellEnd"/>
       <w:r>
         <w:rPr>
           <w:rStyle w:val="FootnoteReference"/>
@@ -5602,14 +5614,12 @@
       <w:r>
         <w:t xml:space="preserve"> Формат </w:t>
       </w:r>
-      <w:proofErr w:type="spellStart"/>
       <w:r>
         <w:rPr>
           <w:lang w:val="en-US"/>
         </w:rPr>
         <w:t>osm</w:t>
       </w:r>
-      <w:proofErr w:type="spellEnd"/>
       <w:r>
         <w:t xml:space="preserve"> </w:t>
       </w:r>
@@ -5679,6 +5689,7 @@
       <w:pPr>
         <w:pStyle w:val="ListParagraph"/>
         <w:ind w:left="0"/>
+        <w:jc w:val="both"/>
       </w:pPr>
       <w:r>
         <w:rPr>
@@ -5796,6 +5807,7 @@
       <w:pPr>
         <w:pStyle w:val="ListParagraph"/>
         <w:ind w:left="0"/>
+        <w:jc w:val="both"/>
       </w:pPr>
       <w:r>
         <w:rPr>
@@ -5833,14 +5845,12 @@
       <w:r>
         <w:t xml:space="preserve">. В него вложены элементы </w:t>
       </w:r>
-      <w:proofErr w:type="spellStart"/>
       <w:r>
         <w:rPr>
           <w:lang w:val="en-US"/>
         </w:rPr>
         <w:t>nd</w:t>
       </w:r>
-      <w:proofErr w:type="spellEnd"/>
       <w:r>
         <w:t xml:space="preserve"> и </w:t>
       </w:r>
@@ -5880,14 +5890,12 @@
       <w:r>
         <w:t xml:space="preserve">, </w:t>
       </w:r>
-      <w:proofErr w:type="spellStart"/>
       <w:r>
         <w:rPr>
           <w:lang w:val="en-US"/>
         </w:rPr>
         <w:t>nd</w:t>
       </w:r>
-      <w:proofErr w:type="spellEnd"/>
       <w:r>
         <w:t xml:space="preserve"> содержат </w:t>
       </w:r>
@@ -5962,6 +5970,7 @@
       <w:pPr>
         <w:pStyle w:val="ListParagraph"/>
         <w:ind w:left="0"/>
+        <w:jc w:val="both"/>
       </w:pPr>
       <w:r>
         <w:rPr>
@@ -6037,12 +6046,14 @@
       <w:pPr>
         <w:pStyle w:val="ListParagraph"/>
         <w:ind w:left="0"/>
+        <w:jc w:val="both"/>
       </w:pPr>
     </w:p>
     <w:p>
       <w:pPr>
         <w:pStyle w:val="ListParagraph"/>
         <w:ind w:left="0"/>
+        <w:jc w:val="both"/>
       </w:pPr>
       <w:r>
         <w:t>Для работы над этими данными созда</w:t>
@@ -6063,15 +6074,7 @@
         <w:t>о</w:t>
       </w:r>
       <w:r>
-        <w:t xml:space="preserve">ставляющие </w:t>
-      </w:r>
-      <w:proofErr w:type="spellStart"/>
-      <w:r>
-        <w:t>геоданные</w:t>
-      </w:r>
-      <w:proofErr w:type="spellEnd"/>
-      <w:r>
-        <w:t xml:space="preserve">. Они показаны </w:t>
+        <w:t xml:space="preserve">ставляющие геоданные. Они показаны </w:t>
       </w:r>
       <w:r>
         <w:t>в</w:t>
@@ -6108,6 +6111,7 @@
       <w:pPr>
         <w:pStyle w:val="ListParagraph"/>
         <w:ind w:left="0"/>
+        <w:jc w:val="both"/>
       </w:pPr>
       <w:r>
         <w:t xml:space="preserve">Выбор именно такой схемы классов </w:t>
@@ -6123,12 +6127,14 @@
       <w:pPr>
         <w:pStyle w:val="ListParagraph"/>
         <w:ind w:left="0"/>
+        <w:jc w:val="both"/>
       </w:pPr>
     </w:p>
     <w:p>
       <w:pPr>
         <w:pStyle w:val="ListParagraph"/>
         <w:ind w:left="0"/>
+        <w:jc w:val="both"/>
       </w:pPr>
       <w:r>
         <w:t>Поскольку</w:t>
@@ -6136,14 +6142,12 @@
       <w:r>
         <w:t xml:space="preserve"> </w:t>
       </w:r>
-      <w:proofErr w:type="spellStart"/>
       <w:r>
         <w:rPr>
           <w:lang w:val="en-US"/>
         </w:rPr>
         <w:t>osm</w:t>
       </w:r>
-      <w:proofErr w:type="spellEnd"/>
       <w:r>
         <w:t>-</w:t>
       </w:r>
@@ -6202,15 +6206,7 @@
         <w:t>,</w:t>
       </w:r>
       <w:r>
-        <w:t xml:space="preserve"> не подходят. Для </w:t>
-      </w:r>
-      <w:proofErr w:type="spellStart"/>
-      <w:r>
-        <w:t>парсинга</w:t>
-      </w:r>
-      <w:proofErr w:type="spellEnd"/>
-      <w:r>
-        <w:t xml:space="preserve"> больших </w:t>
+        <w:t xml:space="preserve"> не подходят. Для парсинга больших </w:t>
       </w:r>
       <w:r>
         <w:rPr>
@@ -6269,14 +6265,12 @@
       <w:r>
         <w:t xml:space="preserve">оскольку иерархия элементов у формата </w:t>
       </w:r>
-      <w:proofErr w:type="spellStart"/>
       <w:r>
         <w:rPr>
           <w:lang w:val="en-US"/>
         </w:rPr>
         <w:t>osm</w:t>
       </w:r>
-      <w:proofErr w:type="spellEnd"/>
       <w:r>
         <w:t xml:space="preserve"> </w:t>
       </w:r>
@@ -6307,14 +6301,12 @@
       <w:r>
         <w:t xml:space="preserve"> включает в себя </w:t>
       </w:r>
-      <w:proofErr w:type="spellStart"/>
       <w:r>
         <w:rPr>
           <w:lang w:val="en-US"/>
         </w:rPr>
         <w:t>StAX</w:t>
       </w:r>
-      <w:proofErr w:type="spellEnd"/>
       <w:r>
         <w:t xml:space="preserve"> парсер.</w:t>
       </w:r>
@@ -6323,14 +6315,17 @@
       <w:pPr>
         <w:pStyle w:val="ListParagraph"/>
         <w:ind w:left="0"/>
+        <w:jc w:val="both"/>
       </w:pPr>
     </w:p>
     <w:p>
       <w:pPr>
         <w:pStyle w:val="ListParagraph"/>
         <w:ind w:left="0"/>
-      </w:pPr>
-      <w:r>
+        <w:jc w:val="both"/>
+      </w:pPr>
+      <w:r>
+        <w:lastRenderedPageBreak/>
         <w:t xml:space="preserve">Загрузка происходит по схеме, представленной в </w:t>
       </w:r>
       <w:r>
@@ -6369,14 +6364,12 @@
       <w:r>
         <w:t xml:space="preserve">в формате </w:t>
       </w:r>
-      <w:proofErr w:type="spellStart"/>
       <w:r>
         <w:rPr>
           <w:lang w:val="en-US"/>
         </w:rPr>
         <w:t>osm</w:t>
       </w:r>
-      <w:proofErr w:type="spellEnd"/>
       <w:r>
         <w:t>,</w:t>
       </w:r>
@@ -6407,20 +6400,14 @@
       <w:r>
         <w:t xml:space="preserve"> </w:t>
       </w:r>
-      <w:proofErr w:type="spellStart"/>
       <w:r>
         <w:rPr>
           <w:lang w:val="en-US"/>
         </w:rPr>
         <w:t>api</w:t>
       </w:r>
-      <w:proofErr w:type="spellEnd"/>
-      <w:r>
-        <w:t xml:space="preserve">. В самом </w:t>
-      </w:r>
-      <w:r>
-        <w:lastRenderedPageBreak/>
-        <w:t>начале читаются границы карты и записываются в соответствующие поля</w:t>
+      <w:r>
+        <w:t>. В самом начале читаются границы карты и записываются в соответствующие поля</w:t>
       </w:r>
       <w:r>
         <w:t>:</w:t>
@@ -6475,12 +6462,14 @@
       <w:pPr>
         <w:pStyle w:val="ListParagraph"/>
         <w:ind w:left="0"/>
+        <w:jc w:val="both"/>
       </w:pPr>
     </w:p>
     <w:p>
       <w:pPr>
         <w:pStyle w:val="ListParagraph"/>
         <w:ind w:left="0"/>
+        <w:jc w:val="both"/>
       </w:pPr>
       <w:r>
         <w:t>Затем</w:t>
@@ -6536,47 +6525,39 @@
       <w:r>
         <w:t xml:space="preserve">, которые сохраняются внутри загрузчика, а потом забираются из него с помощью методов </w:t>
       </w:r>
-      <w:proofErr w:type="spellStart"/>
       <w:r>
         <w:rPr>
           <w:lang w:val="en-US"/>
         </w:rPr>
         <w:t>getNodes</w:t>
       </w:r>
-      <w:proofErr w:type="spellEnd"/>
       <w:r>
         <w:t xml:space="preserve">(), </w:t>
       </w:r>
-      <w:proofErr w:type="spellStart"/>
       <w:r>
         <w:rPr>
           <w:lang w:val="en-US"/>
         </w:rPr>
         <w:t>getWays</w:t>
       </w:r>
-      <w:proofErr w:type="spellEnd"/>
       <w:r>
         <w:t xml:space="preserve">(), </w:t>
       </w:r>
-      <w:proofErr w:type="spellStart"/>
       <w:r>
         <w:rPr>
           <w:lang w:val="en-US"/>
         </w:rPr>
         <w:t>getRelations</w:t>
       </w:r>
-      <w:proofErr w:type="spellEnd"/>
       <w:r>
         <w:t xml:space="preserve">(), </w:t>
       </w:r>
-      <w:proofErr w:type="spellStart"/>
       <w:r>
         <w:rPr>
           <w:lang w:val="en-US"/>
         </w:rPr>
         <w:t>getSimpleNodes</w:t>
       </w:r>
-      <w:proofErr w:type="spellEnd"/>
       <w:r>
         <w:t>(). Благодар</w:t>
       </w:r>
@@ -6592,14 +6573,12 @@
       <w:r>
         <w:t xml:space="preserve"> что все реализовано через интерфейс </w:t>
       </w:r>
-      <w:proofErr w:type="spellStart"/>
       <w:r>
         <w:rPr>
           <w:lang w:val="en-US"/>
         </w:rPr>
         <w:t>MapLoader</w:t>
       </w:r>
-      <w:proofErr w:type="spellEnd"/>
       <w:r>
         <w:t>,</w:t>
       </w:r>
@@ -6661,6 +6640,9 @@
         <w:instrText xml:space="preserve"> REF _Ref506127194 \h </w:instrText>
       </w:r>
       <w:r>
+        <w:instrText xml:space="preserve"> \* MERGEFORMAT </w:instrText>
+      </w:r>
+      <w:r>
         <w:fldChar w:fldCharType="separate"/>
       </w:r>
       <w:r>
@@ -6679,8 +6661,9 @@
     <w:p>
       <w:pPr>
         <w:pStyle w:val="Heading4"/>
-      </w:pPr>
-      <w:bookmarkStart w:id="24" w:name="_Toc506439657"/>
+        <w:jc w:val="both"/>
+      </w:pPr>
+      <w:bookmarkStart w:id="24" w:name="_Toc506467441"/>
       <w:r>
         <w:t>2.1.2 Данные о предложениях</w:t>
       </w:r>
@@ -6690,6 +6673,7 @@
       <w:pPr>
         <w:pStyle w:val="ListParagraph"/>
         <w:ind w:left="0"/>
+        <w:jc w:val="both"/>
       </w:pPr>
       <w:r>
         <w:tab/>
@@ -6725,13 +6709,8 @@
         <w:t xml:space="preserve">. Я </w:t>
       </w:r>
       <w:r>
-        <w:t xml:space="preserve">выполнил </w:t>
-      </w:r>
-      <w:proofErr w:type="spellStart"/>
-      <w:r>
-        <w:t>парсинг</w:t>
-      </w:r>
-      <w:proofErr w:type="spellEnd"/>
+        <w:t>выполнил парсинг</w:t>
+      </w:r>
       <w:r>
         <w:t xml:space="preserve"> </w:t>
       </w:r>
@@ -6741,25 +6720,21 @@
       <w:r>
         <w:t xml:space="preserve"> с</w:t>
       </w:r>
-      <w:proofErr w:type="spellStart"/>
       <w:r>
         <w:rPr>
           <w:lang w:val="en-US"/>
         </w:rPr>
         <w:t>ian</w:t>
       </w:r>
-      <w:proofErr w:type="spellEnd"/>
       <w:r>
         <w:t>.</w:t>
       </w:r>
-      <w:proofErr w:type="spellStart"/>
       <w:r>
         <w:rPr>
           <w:lang w:val="en-US"/>
         </w:rPr>
         <w:t>ru</w:t>
       </w:r>
-      <w:proofErr w:type="spellEnd"/>
       <w:r>
         <w:t xml:space="preserve"> </w:t>
       </w:r>
@@ -6824,12 +6799,12 @@
     <w:p>
       <w:pPr>
         <w:pStyle w:val="Heading3"/>
-      </w:pPr>
-      <w:bookmarkStart w:id="25" w:name="_Toc506439658"/>
+        <w:jc w:val="both"/>
+      </w:pPr>
+      <w:bookmarkStart w:id="25" w:name="_Toc506467442"/>
       <w:r>
         <w:t xml:space="preserve">2.2 </w:t>
       </w:r>
-      <w:proofErr w:type="spellStart"/>
       <w:r>
         <w:rPr>
           <w:rStyle w:val="Heading3Char"/>
@@ -6837,12 +6812,12 @@
         <w:t>Квадродерево</w:t>
       </w:r>
       <w:bookmarkEnd w:id="25"/>
-      <w:proofErr w:type="spellEnd"/>
     </w:p>
     <w:p>
       <w:pPr>
         <w:pStyle w:val="ListParagraph"/>
         <w:ind w:left="0" w:firstLine="709"/>
+        <w:jc w:val="both"/>
       </w:pPr>
       <w:r>
         <w:t xml:space="preserve">Для </w:t>
@@ -6857,13 +6832,8 @@
         <w:t>мною было выбрано</w:t>
       </w:r>
       <w:r>
-        <w:t xml:space="preserve"> </w:t>
-      </w:r>
-      <w:proofErr w:type="spellStart"/>
-      <w:r>
-        <w:t>квадродерево</w:t>
-      </w:r>
-      <w:proofErr w:type="spellEnd"/>
+        <w:t xml:space="preserve"> квадродерево</w:t>
+      </w:r>
       <w:r>
         <w:t xml:space="preserve"> </w:t>
       </w:r>
@@ -6884,15 +6854,17 @@
       <w:pPr>
         <w:pStyle w:val="ListParagraph"/>
         <w:ind w:left="0"/>
+        <w:jc w:val="both"/>
       </w:pPr>
     </w:p>
     <w:p>
       <w:pPr>
         <w:pStyle w:val="ListParagraph"/>
         <w:ind w:left="0"/>
-      </w:pPr>
-      <w:proofErr w:type="spellStart"/>
-      <w:r>
+        <w:jc w:val="both"/>
+      </w:pPr>
+      <w:r>
+        <w:lastRenderedPageBreak/>
         <w:t>К</w:t>
       </w:r>
       <w:r>
@@ -6901,7 +6873,6 @@
       <w:r>
         <w:t>о</w:t>
       </w:r>
-      <w:proofErr w:type="spellEnd"/>
       <w:r>
         <w:t xml:space="preserve"> </w:t>
       </w:r>
@@ -6911,14 +6882,12 @@
       <w:r>
         <w:t xml:space="preserve">в классе </w:t>
       </w:r>
-      <w:proofErr w:type="spellStart"/>
       <w:r>
         <w:rPr>
           <w:lang w:val="en-US"/>
         </w:rPr>
         <w:t>QuadTreeNode</w:t>
       </w:r>
-      <w:proofErr w:type="spellEnd"/>
       <w:r>
         <w:t xml:space="preserve">, а методы для поиска в нем и его корень </w:t>
       </w:r>
@@ -6928,24 +6897,17 @@
       <w:r>
         <w:t xml:space="preserve">в классе </w:t>
       </w:r>
-      <w:proofErr w:type="spellStart"/>
       <w:r>
         <w:rPr>
           <w:lang w:val="en-US"/>
         </w:rPr>
         <w:t>QuadTree</w:t>
       </w:r>
-      <w:proofErr w:type="spellEnd"/>
       <w:r>
         <w:t xml:space="preserve">. </w:t>
       </w:r>
-      <w:proofErr w:type="spellStart"/>
-      <w:r>
-        <w:t>Квадродерево</w:t>
-      </w:r>
-      <w:proofErr w:type="spellEnd"/>
-      <w:r>
-        <w:t xml:space="preserve"> </w:t>
+      <w:r>
+        <w:t xml:space="preserve">Квадродерево </w:t>
       </w:r>
       <w:r>
         <w:t xml:space="preserve">может </w:t>
@@ -6967,26 +6929,20 @@
       <w:pPr>
         <w:pStyle w:val="ListParagraph"/>
         <w:ind w:left="0"/>
+        <w:jc w:val="both"/>
       </w:pPr>
     </w:p>
     <w:p>
       <w:pPr>
         <w:pStyle w:val="ListParagraph"/>
         <w:ind w:left="0"/>
-        <w:rPr>
-          <w:rFonts w:eastAsiaTheme="minorEastAsia"/>
-        </w:rPr>
-      </w:pPr>
-      <w:r>
-        <w:t xml:space="preserve">В </w:t>
-      </w:r>
-      <w:proofErr w:type="spellStart"/>
-      <w:r>
-        <w:t>квадродереве</w:t>
-      </w:r>
-      <w:proofErr w:type="spellEnd"/>
-      <w:r>
-        <w:t xml:space="preserve"> у каждого узла может быть по 4 потомка, которые делят своего родителя на 4 равные части. </w:t>
+        <w:jc w:val="both"/>
+        <w:rPr>
+          <w:rFonts w:eastAsiaTheme="minorEastAsia"/>
+        </w:rPr>
+      </w:pPr>
+      <w:r>
+        <w:t xml:space="preserve">В квадродереве у каждого узла может быть по 4 потомка, которые делят своего родителя на 4 равные части. </w:t>
       </w:r>
       <w:r>
         <w:rPr>
@@ -7166,7 +7122,6 @@
         </w:rPr>
         <w:t>) пренебрежи</w:t>
       </w:r>
-      <w:proofErr w:type="spellStart"/>
       <w:r>
         <w:rPr>
           <w:rFonts w:eastAsiaTheme="minorEastAsia"/>
@@ -7177,14 +7132,7 @@
         <w:rPr>
           <w:rFonts w:eastAsiaTheme="minorEastAsia"/>
         </w:rPr>
-        <w:t>о</w:t>
-      </w:r>
-      <w:proofErr w:type="spellEnd"/>
-      <w:r>
-        <w:rPr>
-          <w:rFonts w:eastAsiaTheme="minorEastAsia"/>
-        </w:rPr>
-        <w:t xml:space="preserve"> мало, сложность поиска в лучшем случае </w:t>
+        <w:t xml:space="preserve">о мало, сложность поиска в лучшем случае </w:t>
       </w:r>
       <w:r>
         <w:rPr>
@@ -7403,6 +7351,7 @@
       <w:pPr>
         <w:pStyle w:val="ListParagraph"/>
         <w:ind w:left="0"/>
+        <w:jc w:val="both"/>
         <w:rPr>
           <w:rFonts w:eastAsiaTheme="minorEastAsia"/>
         </w:rPr>
@@ -7412,22 +7361,16 @@
       <w:pPr>
         <w:pStyle w:val="ListParagraph"/>
         <w:ind w:left="0"/>
-        <w:rPr>
-          <w:rFonts w:eastAsiaTheme="minorEastAsia"/>
-        </w:rPr>
-      </w:pPr>
-      <w:r>
-        <w:rPr>
-          <w:rFonts w:eastAsiaTheme="minorEastAsia"/>
-        </w:rPr>
-        <w:t xml:space="preserve">Добавление точки в </w:t>
-      </w:r>
-      <w:proofErr w:type="spellStart"/>
-      <w:r>
-        <w:rPr>
-          <w:rFonts w:eastAsiaTheme="minorEastAsia"/>
-        </w:rPr>
-        <w:t>квадродерев</w:t>
+        <w:jc w:val="both"/>
+        <w:rPr>
+          <w:rFonts w:eastAsiaTheme="minorEastAsia"/>
+        </w:rPr>
+      </w:pPr>
+      <w:r>
+        <w:rPr>
+          <w:rFonts w:eastAsiaTheme="minorEastAsia"/>
+        </w:rPr>
+        <w:t>Добавление точки в квадродерев</w:t>
       </w:r>
       <w:r>
         <w:rPr>
@@ -7435,7 +7378,6 @@
         </w:rPr>
         <w:t>о</w:t>
       </w:r>
-      <w:proofErr w:type="spellEnd"/>
       <w:r>
         <w:rPr>
           <w:rFonts w:eastAsiaTheme="minorEastAsia"/>
@@ -7526,7 +7468,6 @@
         </w:rPr>
         <w:t xml:space="preserve"> </w:t>
       </w:r>
-      <w:proofErr w:type="spellStart"/>
       <w:r>
         <w:rPr>
           <w:rFonts w:eastAsiaTheme="minorEastAsia"/>
@@ -7534,14 +7475,12 @@
         </w:rPr>
         <w:t>addRoad</w:t>
       </w:r>
-      <w:proofErr w:type="spellEnd"/>
       <w:r>
         <w:rPr>
           <w:rFonts w:eastAsiaTheme="minorEastAsia"/>
         </w:rPr>
         <w:t xml:space="preserve">() класса </w:t>
       </w:r>
-      <w:proofErr w:type="spellStart"/>
       <w:r>
         <w:rPr>
           <w:rFonts w:eastAsiaTheme="minorEastAsia"/>
@@ -7549,56 +7488,12 @@
         </w:rPr>
         <w:t>QuadTreeNode</w:t>
       </w:r>
-      <w:proofErr w:type="spellEnd"/>
-      <w:r>
-        <w:rPr>
-          <w:rFonts w:eastAsiaTheme="minorEastAsia"/>
-        </w:rPr>
-        <w:t xml:space="preserve">. Для обрезки же полигонов я реализовал алгоритм </w:t>
-      </w:r>
-      <w:proofErr w:type="spellStart"/>
-      <w:r>
-        <w:rPr>
-          <w:rFonts w:eastAsiaTheme="minorEastAsia"/>
-        </w:rPr>
-        <w:t>Уайлера-Атертона</w:t>
-      </w:r>
-      <w:proofErr w:type="spellEnd"/>
-      <w:r>
-        <w:rPr>
-          <w:rFonts w:eastAsiaTheme="minorEastAsia"/>
-        </w:rPr>
-        <w:t xml:space="preserve"> (</w:t>
-      </w:r>
-      <w:proofErr w:type="spellStart"/>
-      <w:r>
-        <w:rPr>
-          <w:rFonts w:eastAsiaTheme="minorEastAsia"/>
-        </w:rPr>
-        <w:t>Weiler</w:t>
-      </w:r>
-      <w:proofErr w:type="spellEnd"/>
-      <w:r>
-        <w:rPr>
-          <w:rFonts w:eastAsiaTheme="minorEastAsia"/>
-        </w:rPr>
-        <w:t>–</w:t>
-      </w:r>
-      <w:proofErr w:type="spellStart"/>
-      <w:r>
-        <w:rPr>
-          <w:rFonts w:eastAsiaTheme="minorEastAsia"/>
-        </w:rPr>
-        <w:t>Atherton</w:t>
-      </w:r>
-      <w:proofErr w:type="spellEnd"/>
-      <w:r>
-        <w:rPr>
-          <w:rFonts w:eastAsiaTheme="minorEastAsia"/>
-        </w:rPr>
-        <w:t xml:space="preserve">). Его реализация находится в методе </w:t>
-      </w:r>
-      <w:proofErr w:type="spellStart"/>
+      <w:r>
+        <w:rPr>
+          <w:rFonts w:eastAsiaTheme="minorEastAsia"/>
+        </w:rPr>
+        <w:t xml:space="preserve">. Для обрезки же полигонов я реализовал алгоритм Уайлера-Атертона (Weiler–Atherton). Его реализация находится в методе </w:t>
+      </w:r>
       <w:r>
         <w:rPr>
           <w:rFonts w:eastAsiaTheme="minorEastAsia"/>
@@ -7606,7 +7501,6 @@
         </w:rPr>
         <w:t>addPoly</w:t>
       </w:r>
-      <w:proofErr w:type="spellEnd"/>
       <w:r>
         <w:rPr>
           <w:rFonts w:eastAsiaTheme="minorEastAsia"/>
@@ -7631,6 +7525,7 @@
       <w:pPr>
         <w:pStyle w:val="ListParagraph"/>
         <w:ind w:left="0"/>
+        <w:jc w:val="both"/>
         <w:rPr>
           <w:rFonts w:eastAsiaTheme="minorEastAsia"/>
         </w:rPr>
@@ -7640,6 +7535,7 @@
       <w:pPr>
         <w:pStyle w:val="ListParagraph"/>
         <w:ind w:left="0"/>
+        <w:jc w:val="both"/>
         <w:rPr>
           <w:rFonts w:eastAsiaTheme="minorEastAsia"/>
         </w:rPr>
@@ -7721,6 +7617,7 @@
       <w:pPr>
         <w:pStyle w:val="ListParagraph"/>
         <w:ind w:left="0"/>
+        <w:jc w:val="both"/>
         <w:rPr>
           <w:rFonts w:eastAsiaTheme="minorEastAsia"/>
         </w:rPr>
@@ -7730,29 +7627,16 @@
       <w:pPr>
         <w:pStyle w:val="ListParagraph"/>
         <w:ind w:left="0"/>
-        <w:rPr>
-          <w:rFonts w:eastAsiaTheme="minorEastAsia"/>
-        </w:rPr>
-      </w:pPr>
-      <w:r>
-        <w:rPr>
-          <w:rFonts w:eastAsiaTheme="minorEastAsia"/>
-        </w:rPr>
-        <w:t xml:space="preserve">Все алгоритмы поиска в </w:t>
-      </w:r>
-      <w:proofErr w:type="spellStart"/>
-      <w:r>
-        <w:rPr>
-          <w:rFonts w:eastAsiaTheme="minorEastAsia"/>
-        </w:rPr>
-        <w:t>квадродереве</w:t>
-      </w:r>
-      <w:proofErr w:type="spellEnd"/>
-      <w:r>
-        <w:rPr>
-          <w:rFonts w:eastAsiaTheme="minorEastAsia"/>
-        </w:rPr>
-        <w:t xml:space="preserve"> сводятся к одной последовательности действий</w:t>
+        <w:jc w:val="both"/>
+        <w:rPr>
+          <w:rFonts w:eastAsiaTheme="minorEastAsia"/>
+        </w:rPr>
+      </w:pPr>
+      <w:r>
+        <w:rPr>
+          <w:rFonts w:eastAsiaTheme="minorEastAsia"/>
+        </w:rPr>
+        <w:t>Все алгоритмы поиска в квадродереве сводятся к одной последовательности действий</w:t>
       </w:r>
       <w:r>
         <w:rPr>
@@ -7872,7 +7756,14 @@
         <w:rPr>
           <w:rFonts w:eastAsiaTheme="minorEastAsia"/>
         </w:rPr>
-        <w:t xml:space="preserve"> и будет результатом. Здесь есть пространство для оптимизаций</w:t>
+        <w:t xml:space="preserve"> и будет результатом. </w:t>
+      </w:r>
+      <w:r>
+        <w:rPr>
+          <w:rFonts w:eastAsiaTheme="minorEastAsia"/>
+        </w:rPr>
+        <w:lastRenderedPageBreak/>
+        <w:t>Здесь есть пространство для оптимизаций</w:t>
       </w:r>
       <w:r>
         <w:rPr>
@@ -7915,6 +7806,7 @@
       <w:pPr>
         <w:pStyle w:val="ListParagraph"/>
         <w:ind w:left="0"/>
+        <w:jc w:val="both"/>
         <w:rPr>
           <w:rFonts w:eastAsiaTheme="minorEastAsia"/>
         </w:rPr>
@@ -7924,15 +7816,15 @@
       <w:pPr>
         <w:pStyle w:val="ListParagraph"/>
         <w:ind w:left="0"/>
-        <w:rPr>
-          <w:rFonts w:eastAsiaTheme="minorEastAsia"/>
-        </w:rPr>
-      </w:pPr>
-      <w:r>
-        <w:rPr>
-          <w:rFonts w:eastAsiaTheme="minorEastAsia"/>
-        </w:rPr>
-        <w:lastRenderedPageBreak/>
+        <w:jc w:val="both"/>
+        <w:rPr>
+          <w:rFonts w:eastAsiaTheme="minorEastAsia"/>
+        </w:rPr>
+      </w:pPr>
+      <w:r>
+        <w:rPr>
+          <w:rFonts w:eastAsiaTheme="minorEastAsia"/>
+        </w:rPr>
         <w:t xml:space="preserve">Мною реализовано несколько </w:t>
       </w:r>
       <w:r>
@@ -8027,7 +7919,6 @@
         </w:rPr>
         <w:t xml:space="preserve">или </w:t>
       </w:r>
-      <w:proofErr w:type="spellStart"/>
       <w:r>
         <w:rPr>
           <w:rFonts w:eastAsiaTheme="minorEastAsia"/>
@@ -8035,7 +7926,6 @@
         </w:rPr>
         <w:t>RoadGraphNode</w:t>
       </w:r>
-      <w:proofErr w:type="spellEnd"/>
       <w:r>
         <w:rPr>
           <w:rFonts w:eastAsiaTheme="minorEastAsia"/>
@@ -8047,6 +7937,7 @@
       <w:pPr>
         <w:pStyle w:val="ListParagraph"/>
         <w:ind w:left="0"/>
+        <w:jc w:val="both"/>
         <w:rPr>
           <w:rFonts w:eastAsiaTheme="minorEastAsia"/>
         </w:rPr>
@@ -8055,12 +7946,13 @@
     <w:p>
       <w:pPr>
         <w:pStyle w:val="Heading3"/>
+        <w:jc w:val="both"/>
         <w:rPr>
           <w:rFonts w:eastAsiaTheme="minorEastAsia"/>
         </w:rPr>
       </w:pPr>
       <w:bookmarkStart w:id="26" w:name="_Ref506127194"/>
-      <w:bookmarkStart w:id="27" w:name="_Toc506439659"/>
+      <w:bookmarkStart w:id="27" w:name="_Toc506467443"/>
       <w:r>
         <w:rPr>
           <w:rStyle w:val="Heading3Char"/>
@@ -8080,6 +7972,7 @@
       <w:pPr>
         <w:pStyle w:val="ListParagraph"/>
         <w:ind w:left="0" w:firstLine="709"/>
+        <w:jc w:val="both"/>
         <w:rPr>
           <w:rFonts w:eastAsiaTheme="minorEastAsia"/>
         </w:rPr>
@@ -8125,6 +8018,7 @@
       <w:pPr>
         <w:pStyle w:val="ListParagraph"/>
         <w:ind w:left="777"/>
+        <w:jc w:val="both"/>
         <w:rPr>
           <w:rFonts w:eastAsiaTheme="minorEastAsia"/>
         </w:rPr>
@@ -8134,6 +8028,7 @@
       <w:pPr>
         <w:pStyle w:val="ListParagraph"/>
         <w:ind w:left="0"/>
+        <w:jc w:val="both"/>
         <w:rPr>
           <w:rFonts w:eastAsiaTheme="minorEastAsia"/>
         </w:rPr>
@@ -8150,7 +8045,6 @@
         </w:rPr>
         <w:t xml:space="preserve">объекты класса </w:t>
       </w:r>
-      <w:proofErr w:type="spellStart"/>
       <w:r>
         <w:rPr>
           <w:rFonts w:eastAsiaTheme="minorEastAsia"/>
@@ -8158,7 +8052,6 @@
         </w:rPr>
         <w:t>RoadGraphNode</w:t>
       </w:r>
-      <w:proofErr w:type="spellEnd"/>
       <w:r>
         <w:rPr>
           <w:rFonts w:eastAsiaTheme="minorEastAsia"/>
@@ -8446,6 +8339,7 @@
       <w:pPr>
         <w:pStyle w:val="ListParagraph"/>
         <w:ind w:left="0"/>
+        <w:jc w:val="both"/>
         <w:rPr>
           <w:rFonts w:eastAsiaTheme="minorEastAsia"/>
         </w:rPr>
@@ -8455,6 +8349,7 @@
       <w:pPr>
         <w:pStyle w:val="ListParagraph"/>
         <w:ind w:left="0"/>
+        <w:jc w:val="both"/>
         <w:rPr>
           <w:rFonts w:eastAsiaTheme="minorEastAsia"/>
         </w:rPr>
@@ -8477,7 +8372,6 @@
         </w:rPr>
         <w:t xml:space="preserve"> </w:t>
       </w:r>
-      <w:proofErr w:type="spellStart"/>
       <w:r>
         <w:rPr>
           <w:rFonts w:eastAsiaTheme="minorEastAsia"/>
@@ -8485,7 +8379,6 @@
         </w:rPr>
         <w:t>RoadGraphNode</w:t>
       </w:r>
-      <w:proofErr w:type="spellEnd"/>
       <w:r>
         <w:rPr>
           <w:rFonts w:eastAsiaTheme="minorEastAsia"/>
@@ -8594,7 +8487,6 @@
         </w:rPr>
         <w:t xml:space="preserve">. Это послужило причиной для отказа от динамических массивов </w:t>
       </w:r>
-      <w:proofErr w:type="spellStart"/>
       <w:r>
         <w:rPr>
           <w:rFonts w:eastAsiaTheme="minorEastAsia"/>
@@ -8602,7 +8494,6 @@
         </w:rPr>
         <w:t>ArrayList</w:t>
       </w:r>
-      <w:proofErr w:type="spellEnd"/>
       <w:r>
         <w:rPr>
           <w:rFonts w:eastAsiaTheme="minorEastAsia"/>
@@ -8658,7 +8549,6 @@
         </w:rPr>
         <w:t xml:space="preserve">библиотеки </w:t>
       </w:r>
-      <w:proofErr w:type="spellStart"/>
       <w:r>
         <w:rPr>
           <w:rFonts w:eastAsiaTheme="minorEastAsia"/>
@@ -8666,7 +8556,6 @@
         </w:rPr>
         <w:t>jol</w:t>
       </w:r>
-      <w:proofErr w:type="spellEnd"/>
       <w:r>
         <w:rPr>
           <w:rFonts w:eastAsiaTheme="minorEastAsia"/>
@@ -8724,7 +8613,6 @@
         </w:rPr>
         <w:t xml:space="preserve"> размер </w:t>
       </w:r>
-      <w:proofErr w:type="spellStart"/>
       <w:r>
         <w:rPr>
           <w:rFonts w:eastAsiaTheme="minorEastAsia"/>
@@ -8732,7 +8620,6 @@
         </w:rPr>
         <w:t>ArrayList</w:t>
       </w:r>
-      <w:proofErr w:type="spellEnd"/>
       <w:r>
         <w:rPr>
           <w:rFonts w:eastAsiaTheme="minorEastAsia"/>
@@ -8775,7 +8662,6 @@
         </w:rPr>
         <w:t xml:space="preserve"> от конфигурации </w:t>
       </w:r>
-      <w:proofErr w:type="spellStart"/>
       <w:r>
         <w:rPr>
           <w:rFonts w:eastAsiaTheme="minorEastAsia"/>
@@ -8783,7 +8669,6 @@
         </w:rPr>
         <w:t>jvm</w:t>
       </w:r>
-      <w:proofErr w:type="spellEnd"/>
       <w:r>
         <w:rPr>
           <w:rFonts w:eastAsiaTheme="minorEastAsia"/>
@@ -8795,6 +8680,7 @@
           <w:rFonts w:eastAsiaTheme="minorEastAsia"/>
           <w:lang w:val="en-US"/>
         </w:rPr>
+        <w:lastRenderedPageBreak/>
         <w:t>Array</w:t>
       </w:r>
       <w:r>
@@ -8845,7 +8731,6 @@
         </w:rPr>
         <w:t xml:space="preserve">зависит от конфигурации </w:t>
       </w:r>
-      <w:proofErr w:type="spellStart"/>
       <w:r>
         <w:rPr>
           <w:rFonts w:eastAsiaTheme="minorEastAsia"/>
@@ -8853,7 +8738,6 @@
         </w:rPr>
         <w:t>jvm</w:t>
       </w:r>
-      <w:proofErr w:type="spellEnd"/>
       <w:r>
         <w:rPr>
           <w:rFonts w:eastAsiaTheme="minorEastAsia"/>
@@ -8884,7 +8768,6 @@
         </w:rPr>
         <w:t xml:space="preserve">оскольку </w:t>
       </w:r>
-      <w:proofErr w:type="spellStart"/>
       <w:r>
         <w:rPr>
           <w:rFonts w:eastAsiaTheme="minorEastAsia"/>
@@ -8892,7 +8775,6 @@
         </w:rPr>
         <w:t>ArrayList</w:t>
       </w:r>
-      <w:proofErr w:type="spellEnd"/>
       <w:r>
         <w:rPr>
           <w:rFonts w:eastAsiaTheme="minorEastAsia"/>
@@ -8942,7 +8824,6 @@
         </w:rPr>
         <w:t xml:space="preserve"> </w:t>
       </w:r>
-      <w:proofErr w:type="spellStart"/>
       <w:r>
         <w:rPr>
           <w:rFonts w:eastAsiaTheme="minorEastAsia"/>
@@ -8950,7 +8831,6 @@
         </w:rPr>
         <w:t>ArrayList</w:t>
       </w:r>
-      <w:proofErr w:type="spellEnd"/>
       <w:r>
         <w:rPr>
           <w:rFonts w:eastAsiaTheme="minorEastAsia"/>
@@ -8969,7 +8849,6 @@
         </w:rPr>
         <w:t xml:space="preserve"> 40 байт. Соответственно переход от </w:t>
       </w:r>
-      <w:proofErr w:type="spellStart"/>
       <w:r>
         <w:rPr>
           <w:rFonts w:eastAsiaTheme="minorEastAsia"/>
@@ -8977,7 +8856,6 @@
         </w:rPr>
         <w:t>ArrayList</w:t>
       </w:r>
-      <w:proofErr w:type="spellEnd"/>
       <w:r>
         <w:rPr>
           <w:rFonts w:eastAsiaTheme="minorEastAsia"/>
@@ -9015,7 +8893,6 @@
         </w:rPr>
         <w:t xml:space="preserve"> 24 байта, а если учесть количество </w:t>
       </w:r>
-      <w:proofErr w:type="spellStart"/>
       <w:r>
         <w:rPr>
           <w:rFonts w:eastAsiaTheme="minorEastAsia"/>
@@ -9023,7 +8900,6 @@
         </w:rPr>
         <w:t>RoadGraphNode</w:t>
       </w:r>
-      <w:proofErr w:type="spellEnd"/>
       <w:r>
         <w:rPr>
           <w:rFonts w:eastAsiaTheme="minorEastAsia"/>
@@ -9040,14 +8916,7 @@
         <w:rPr>
           <w:rFonts w:eastAsiaTheme="minorEastAsia"/>
         </w:rPr>
-        <w:t xml:space="preserve"> то сохраняется </w:t>
-      </w:r>
-      <w:r>
-        <w:rPr>
-          <w:rFonts w:eastAsiaTheme="minorEastAsia"/>
-        </w:rPr>
-        <w:lastRenderedPageBreak/>
-        <w:t>минимум 4*24*</w:t>
+        <w:t xml:space="preserve"> то сохраняется минимум 4*24*</w:t>
       </w:r>
       <w:r>
         <w:rPr>
@@ -9105,7 +8974,6 @@
         </w:rPr>
         <w:t xml:space="preserve"> в </w:t>
       </w:r>
-      <w:proofErr w:type="spellStart"/>
       <w:r>
         <w:rPr>
           <w:rFonts w:eastAsiaTheme="minorEastAsia"/>
@@ -9113,7 +8981,6 @@
         </w:rPr>
         <w:t>RoadGraphNode</w:t>
       </w:r>
-      <w:proofErr w:type="spellEnd"/>
       <w:r>
         <w:rPr>
           <w:rFonts w:eastAsiaTheme="minorEastAsia"/>
@@ -9161,6 +9028,7 @@
       <w:pPr>
         <w:pStyle w:val="ListParagraph"/>
         <w:ind w:left="0"/>
+        <w:jc w:val="both"/>
         <w:rPr>
           <w:rFonts w:eastAsiaTheme="minorEastAsia"/>
         </w:rPr>
@@ -9170,6 +9038,7 @@
       <w:pPr>
         <w:pStyle w:val="ListParagraph"/>
         <w:ind w:left="0"/>
+        <w:jc w:val="both"/>
         <w:rPr>
           <w:rFonts w:eastAsiaTheme="minorEastAsia"/>
         </w:rPr>
@@ -9311,7 +9180,6 @@
         </w:rPr>
         <w:t xml:space="preserve"> для </w:t>
       </w:r>
-      <w:proofErr w:type="spellStart"/>
       <w:r>
         <w:rPr>
           <w:rFonts w:eastAsiaTheme="minorEastAsia"/>
@@ -9319,7 +9187,6 @@
         </w:rPr>
         <w:t>RoadGraphNode</w:t>
       </w:r>
-      <w:proofErr w:type="spellEnd"/>
       <w:r>
         <w:rPr>
           <w:rFonts w:eastAsiaTheme="minorEastAsia"/>
@@ -9344,7 +9211,6 @@
         </w:rPr>
         <w:t xml:space="preserve"> классы </w:t>
       </w:r>
-      <w:proofErr w:type="spellStart"/>
       <w:r>
         <w:rPr>
           <w:rFonts w:eastAsiaTheme="minorEastAsia"/>
@@ -9352,7 +9218,6 @@
         </w:rPr>
         <w:t>RoadGraphNodeBuilder</w:t>
       </w:r>
-      <w:proofErr w:type="spellEnd"/>
       <w:r>
         <w:rPr>
           <w:rFonts w:eastAsiaTheme="minorEastAsia"/>
@@ -9365,7 +9230,6 @@
         </w:rPr>
         <w:t xml:space="preserve">и </w:t>
       </w:r>
-      <w:proofErr w:type="spellStart"/>
       <w:r>
         <w:rPr>
           <w:rFonts w:eastAsiaTheme="minorEastAsia"/>
@@ -9373,7 +9237,6 @@
         </w:rPr>
         <w:t>RoadGraphBuilder</w:t>
       </w:r>
-      <w:proofErr w:type="spellEnd"/>
       <w:r>
         <w:rPr>
           <w:rFonts w:eastAsiaTheme="minorEastAsia"/>
@@ -9434,7 +9297,6 @@
         </w:rPr>
         <w:t xml:space="preserve"> в </w:t>
       </w:r>
-      <w:proofErr w:type="spellStart"/>
       <w:r>
         <w:rPr>
           <w:rFonts w:eastAsiaTheme="minorEastAsia"/>
@@ -9442,14 +9304,12 @@
         </w:rPr>
         <w:t>RoadGraphBuilder</w:t>
       </w:r>
-      <w:proofErr w:type="spellEnd"/>
       <w:r>
         <w:rPr>
           <w:rFonts w:eastAsiaTheme="minorEastAsia"/>
         </w:rPr>
         <w:t xml:space="preserve"> вызывается его метод </w:t>
       </w:r>
-      <w:proofErr w:type="spellStart"/>
       <w:r>
         <w:rPr>
           <w:rFonts w:eastAsiaTheme="minorEastAsia"/>
@@ -9457,7 +9317,6 @@
         </w:rPr>
         <w:t>getRoadGraph</w:t>
       </w:r>
-      <w:proofErr w:type="spellEnd"/>
       <w:r>
         <w:rPr>
           <w:rFonts w:eastAsiaTheme="minorEastAsia"/>
@@ -9470,7 +9329,6 @@
         </w:rPr>
         <w:t xml:space="preserve">, который возвращает </w:t>
       </w:r>
-      <w:proofErr w:type="spellStart"/>
       <w:r>
         <w:rPr>
           <w:rFonts w:eastAsiaTheme="minorEastAsia"/>
@@ -9478,7 +9336,6 @@
         </w:rPr>
         <w:t>HashMap</w:t>
       </w:r>
-      <w:proofErr w:type="spellEnd"/>
       <w:r>
         <w:rPr>
           <w:rFonts w:eastAsiaTheme="minorEastAsia"/>
@@ -9498,7 +9355,6 @@
         </w:rPr>
         <w:t xml:space="preserve">, </w:t>
       </w:r>
-      <w:proofErr w:type="spellStart"/>
       <w:r>
         <w:rPr>
           <w:rFonts w:eastAsiaTheme="minorEastAsia"/>
@@ -9506,7 +9362,6 @@
         </w:rPr>
         <w:t>RoadGraphNode</w:t>
       </w:r>
-      <w:proofErr w:type="spellEnd"/>
       <w:r>
         <w:rPr>
           <w:rFonts w:eastAsiaTheme="minorEastAsia"/>
@@ -9603,7 +9458,6 @@
         </w:rPr>
         <w:t xml:space="preserve"> в этом </w:t>
       </w:r>
-      <w:proofErr w:type="spellStart"/>
       <w:r>
         <w:rPr>
           <w:rFonts w:eastAsiaTheme="minorEastAsia"/>
@@ -9611,7 +9465,6 @@
         </w:rPr>
         <w:t>HashMap</w:t>
       </w:r>
-      <w:proofErr w:type="spellEnd"/>
       <w:r>
         <w:rPr>
           <w:rFonts w:eastAsiaTheme="minorEastAsia"/>
@@ -9623,6 +9476,7 @@
       <w:pPr>
         <w:pStyle w:val="ListParagraph"/>
         <w:ind w:left="0"/>
+        <w:jc w:val="both"/>
         <w:rPr>
           <w:rFonts w:eastAsiaTheme="minorEastAsia"/>
         </w:rPr>
@@ -9632,6 +9486,7 @@
       <w:pPr>
         <w:pStyle w:val="ListParagraph"/>
         <w:ind w:left="0"/>
+        <w:jc w:val="both"/>
         <w:rPr>
           <w:rFonts w:eastAsiaTheme="minorEastAsia"/>
         </w:rPr>
@@ -9642,7 +9497,6 @@
         </w:rPr>
         <w:t xml:space="preserve">Используя </w:t>
       </w:r>
-      <w:proofErr w:type="spellStart"/>
       <w:r>
         <w:rPr>
           <w:rFonts w:eastAsiaTheme="minorEastAsia"/>
@@ -9650,14 +9504,12 @@
         </w:rPr>
         <w:t>RoadGraphBuilder</w:t>
       </w:r>
-      <w:proofErr w:type="spellEnd"/>
       <w:r>
         <w:rPr>
           <w:rFonts w:eastAsiaTheme="minorEastAsia"/>
         </w:rPr>
         <w:t xml:space="preserve">, </w:t>
       </w:r>
-      <w:proofErr w:type="spellStart"/>
       <w:r>
         <w:rPr>
           <w:rFonts w:eastAsiaTheme="minorEastAsia"/>
@@ -9665,7 +9517,6 @@
         </w:rPr>
         <w:t>MapLoader</w:t>
       </w:r>
-      <w:proofErr w:type="spellEnd"/>
       <w:r>
         <w:rPr>
           <w:rFonts w:eastAsiaTheme="minorEastAsia"/>
@@ -9724,21 +9575,7 @@
         <w:rPr>
           <w:rFonts w:eastAsiaTheme="minorEastAsia"/>
         </w:rPr>
-        <w:t xml:space="preserve">осле загрузки </w:t>
-      </w:r>
-      <w:proofErr w:type="spellStart"/>
-      <w:r>
-        <w:rPr>
-          <w:rFonts w:eastAsiaTheme="minorEastAsia"/>
-        </w:rPr>
-        <w:t>геоданных</w:t>
-      </w:r>
-      <w:proofErr w:type="spellEnd"/>
-      <w:r>
-        <w:rPr>
-          <w:rFonts w:eastAsiaTheme="minorEastAsia"/>
-        </w:rPr>
-        <w:t xml:space="preserve"> вызывается метод </w:t>
+        <w:t xml:space="preserve">осле загрузки геоданных вызывается метод </w:t>
       </w:r>
       <w:r>
         <w:rPr>
@@ -9766,7 +9603,6 @@
         </w:rPr>
         <w:t>_</w:t>
       </w:r>
-      <w:proofErr w:type="spellStart"/>
       <w:r>
         <w:rPr>
           <w:rFonts w:eastAsiaTheme="minorEastAsia"/>
@@ -9774,7 +9610,6 @@
         </w:rPr>
         <w:t>init</w:t>
       </w:r>
-      <w:proofErr w:type="spellEnd"/>
       <w:r>
         <w:rPr>
           <w:rFonts w:eastAsiaTheme="minorEastAsia"/>
@@ -9792,6 +9627,7 @@
       <w:pPr>
         <w:pStyle w:val="ListParagraph"/>
         <w:ind w:left="0"/>
+        <w:jc w:val="both"/>
         <w:rPr>
           <w:rFonts w:eastAsiaTheme="minorEastAsia"/>
         </w:rPr>
@@ -9800,11 +9636,12 @@
     <w:p>
       <w:pPr>
         <w:pStyle w:val="Heading3"/>
-        <w:rPr>
-          <w:rFonts w:eastAsiaTheme="minorEastAsia"/>
-        </w:rPr>
-      </w:pPr>
-      <w:bookmarkStart w:id="28" w:name="_Toc506439660"/>
+        <w:jc w:val="both"/>
+        <w:rPr>
+          <w:rFonts w:eastAsiaTheme="minorEastAsia"/>
+        </w:rPr>
+      </w:pPr>
+      <w:bookmarkStart w:id="28" w:name="_Toc506467444"/>
       <w:r>
         <w:rPr>
           <w:rFonts w:eastAsiaTheme="minorEastAsia"/>
@@ -9829,6 +9666,7 @@
       <w:pPr>
         <w:pStyle w:val="ListParagraph"/>
         <w:ind w:left="0" w:firstLine="709"/>
+        <w:jc w:val="both"/>
         <w:rPr>
           <w:rFonts w:eastAsiaTheme="minorEastAsia"/>
         </w:rPr>
@@ -9886,6 +9724,7 @@
       <w:pPr>
         <w:pStyle w:val="ListParagraph"/>
         <w:ind w:left="0"/>
+        <w:jc w:val="both"/>
         <w:rPr>
           <w:rFonts w:eastAsiaTheme="minorEastAsia"/>
         </w:rPr>
@@ -9938,7 +9777,6 @@
         </w:rPr>
         <w:t>(</w:t>
       </w:r>
-      <w:proofErr w:type="spellStart"/>
       <w:r>
         <w:rPr>
           <w:rFonts w:eastAsiaTheme="minorEastAsia"/>
@@ -9946,21 +9784,85 @@
         </w:rPr>
         <w:t>PropertyMap</w:t>
       </w:r>
-      <w:proofErr w:type="spellEnd"/>
       <w:r>
         <w:rPr>
           <w:rFonts w:eastAsiaTheme="minorEastAsia"/>
         </w:rPr>
         <w:t>.</w:t>
       </w:r>
-      <w:proofErr w:type="spellStart"/>
-      <w:r>
-        <w:rPr>
-          <w:rFonts w:eastAsiaTheme="minorEastAsia"/>
-        </w:rPr>
-        <w:t>recCalculateDistances</w:t>
-      </w:r>
-      <w:proofErr w:type="spellEnd"/>
+      <w:r>
+        <w:rPr>
+          <w:rFonts w:eastAsiaTheme="minorEastAsia"/>
+        </w:rPr>
+        <w:t>recCalculateDistances(</w:t>
+      </w:r>
+      <w:r>
+        <w:rPr>
+          <w:rFonts w:eastAsiaTheme="minorEastAsia"/>
+        </w:rPr>
+        <w:t>)</w:t>
+      </w:r>
+      <w:r>
+        <w:rPr>
+          <w:rFonts w:eastAsiaTheme="minorEastAsia"/>
+        </w:rPr>
+        <w:t>)</w:t>
+      </w:r>
+      <w:r>
+        <w:rPr>
+          <w:rFonts w:eastAsiaTheme="minorEastAsia"/>
+        </w:rPr>
+        <w:t>, очень похожий на поиск в глубину</w:t>
+      </w:r>
+      <w:r>
+        <w:rPr>
+          <w:rFonts w:eastAsiaTheme="minorEastAsia"/>
+        </w:rPr>
+        <w:t>.</w:t>
+      </w:r>
+      <w:r>
+        <w:rPr>
+          <w:rFonts w:eastAsiaTheme="minorEastAsia"/>
+        </w:rPr>
+        <w:t xml:space="preserve"> </w:t>
+      </w:r>
+      <w:r>
+        <w:rPr>
+          <w:rFonts w:eastAsiaTheme="minorEastAsia"/>
+        </w:rPr>
+        <w:t>В</w:t>
+      </w:r>
+      <w:r>
+        <w:rPr>
+          <w:rFonts w:eastAsiaTheme="minorEastAsia"/>
+        </w:rPr>
+        <w:t>место сравнения вершины с искомой я записыва</w:t>
+      </w:r>
+      <w:r>
+        <w:rPr>
+          <w:rFonts w:eastAsiaTheme="minorEastAsia"/>
+        </w:rPr>
+        <w:t>л</w:t>
+      </w:r>
+      <w:r>
+        <w:rPr>
+          <w:rFonts w:eastAsiaTheme="minorEastAsia"/>
+        </w:rPr>
+        <w:t xml:space="preserve"> в вершину сумму весов уже пройденных ребер, если она меньше уже записанной в вершине. Перед этим во все вершины записывается максимально возможное </w:t>
+      </w:r>
+      <w:r>
+        <w:rPr>
+          <w:rFonts w:eastAsiaTheme="minorEastAsia"/>
+        </w:rPr>
+        <w:lastRenderedPageBreak/>
+        <w:t>число</w:t>
+      </w:r>
+      <w:r>
+        <w:rPr>
+          <w:rFonts w:eastAsiaTheme="minorEastAsia"/>
+        </w:rPr>
+        <w:t xml:space="preserve"> </w:t>
+      </w:r>
       <w:r>
         <w:rPr>
           <w:rFonts w:eastAsiaTheme="minorEastAsia"/>
@@ -9970,6 +9872,26 @@
       <w:r>
         <w:rPr>
           <w:rFonts w:eastAsiaTheme="minorEastAsia"/>
+          <w:lang w:val="en-US"/>
+        </w:rPr>
+        <w:t>INT</w:t>
+      </w:r>
+      <w:r>
+        <w:rPr>
+          <w:rFonts w:eastAsiaTheme="minorEastAsia"/>
+        </w:rPr>
+        <w:t>_</w:t>
+      </w:r>
+      <w:r>
+        <w:rPr>
+          <w:rFonts w:eastAsiaTheme="minorEastAsia"/>
+          <w:lang w:val="en-US"/>
+        </w:rPr>
+        <w:t>MAX</w:t>
+      </w:r>
+      <w:r>
+        <w:rPr>
+          <w:rFonts w:eastAsiaTheme="minorEastAsia"/>
         </w:rPr>
         <w:t>)</w:t>
       </w:r>
@@ -9977,13 +9899,80 @@
         <w:rPr>
           <w:rFonts w:eastAsiaTheme="minorEastAsia"/>
         </w:rPr>
-        <w:t>)</w:t>
-      </w:r>
-      <w:r>
-        <w:rPr>
-          <w:rFonts w:eastAsiaTheme="minorEastAsia"/>
-        </w:rPr>
-        <w:t>, очень похожий на поиск в глубину</w:t>
+        <w:t xml:space="preserve">. Но </w:t>
+      </w:r>
+      <w:r>
+        <w:rPr>
+          <w:rFonts w:eastAsiaTheme="minorEastAsia"/>
+        </w:rPr>
+        <w:t>при его использовании</w:t>
+      </w:r>
+      <w:r>
+        <w:rPr>
+          <w:rFonts w:eastAsiaTheme="minorEastAsia"/>
+        </w:rPr>
+        <w:t xml:space="preserve"> я </w:t>
+      </w:r>
+      <w:r>
+        <w:rPr>
+          <w:rFonts w:eastAsiaTheme="minorEastAsia"/>
+        </w:rPr>
+        <w:t>заметил</w:t>
+      </w:r>
+      <w:r>
+        <w:rPr>
+          <w:rFonts w:eastAsiaTheme="minorEastAsia"/>
+        </w:rPr>
+        <w:t>,</w:t>
+      </w:r>
+      <w:r>
+        <w:rPr>
+          <w:rFonts w:eastAsiaTheme="minorEastAsia"/>
+        </w:rPr>
+        <w:t xml:space="preserve"> что время его работы слишком велико. Тогда я </w:t>
+      </w:r>
+      <w:r>
+        <w:rPr>
+          <w:rFonts w:eastAsiaTheme="minorEastAsia"/>
+        </w:rPr>
+        <w:t>реализовал</w:t>
+      </w:r>
+      <w:r>
+        <w:rPr>
+          <w:rFonts w:eastAsiaTheme="minorEastAsia"/>
+        </w:rPr>
+        <w:t xml:space="preserve"> расчет графа на основ</w:t>
+      </w:r>
+      <w:r>
+        <w:rPr>
+          <w:rFonts w:eastAsiaTheme="minorEastAsia"/>
+        </w:rPr>
+        <w:t>е</w:t>
+      </w:r>
+      <w:r>
+        <w:rPr>
+          <w:rFonts w:eastAsiaTheme="minorEastAsia"/>
+        </w:rPr>
+        <w:t xml:space="preserve"> поиска в ширину</w:t>
+      </w:r>
+      <w:r>
+        <w:rPr>
+          <w:rFonts w:eastAsiaTheme="minorEastAsia"/>
+        </w:rPr>
+        <w:t xml:space="preserve"> </w:t>
+      </w:r>
+      <w:r>
+        <w:rPr>
+          <w:rFonts w:eastAsiaTheme="minorEastAsia"/>
+        </w:rPr>
+        <w:t>(</w:t>
+      </w:r>
+      <w:r>
+        <w:rPr>
+          <w:rFonts w:eastAsiaTheme="minorEastAsia"/>
+          <w:lang w:val="en-US"/>
+        </w:rPr>
+        <w:t>PropertyMap</w:t>
       </w:r>
       <w:r>
         <w:rPr>
@@ -9995,165 +9984,8 @@
         <w:rPr>
           <w:rFonts w:eastAsiaTheme="minorEastAsia"/>
         </w:rPr>
-        <w:t xml:space="preserve"> </w:t>
-      </w:r>
-      <w:r>
-        <w:rPr>
-          <w:rFonts w:eastAsiaTheme="minorEastAsia"/>
-        </w:rPr>
-        <w:t>В</w:t>
-      </w:r>
-      <w:r>
-        <w:rPr>
-          <w:rFonts w:eastAsiaTheme="minorEastAsia"/>
-        </w:rPr>
-        <w:t>место сравнения вершины с искомой я записыва</w:t>
-      </w:r>
-      <w:r>
-        <w:rPr>
-          <w:rFonts w:eastAsiaTheme="minorEastAsia"/>
-        </w:rPr>
-        <w:t>л</w:t>
-      </w:r>
-      <w:r>
-        <w:rPr>
-          <w:rFonts w:eastAsiaTheme="minorEastAsia"/>
-        </w:rPr>
-        <w:t xml:space="preserve"> в вершину сумму весов уже пройденных ребер, если она меньше уже записанной в вершине. Перед этим во все вершины записывается максимально возможное число</w:t>
-      </w:r>
-      <w:r>
-        <w:rPr>
-          <w:rFonts w:eastAsiaTheme="minorEastAsia"/>
-        </w:rPr>
-        <w:t xml:space="preserve"> </w:t>
-      </w:r>
-      <w:r>
-        <w:rPr>
-          <w:rFonts w:eastAsiaTheme="minorEastAsia"/>
-        </w:rPr>
-        <w:t>(</w:t>
-      </w:r>
-      <w:r>
-        <w:rPr>
-          <w:rFonts w:eastAsiaTheme="minorEastAsia"/>
-          <w:lang w:val="en-US"/>
-        </w:rPr>
-        <w:t>INT</w:t>
-      </w:r>
-      <w:r>
-        <w:rPr>
-          <w:rFonts w:eastAsiaTheme="minorEastAsia"/>
-        </w:rPr>
-        <w:t>_</w:t>
-      </w:r>
-      <w:r>
-        <w:rPr>
-          <w:rFonts w:eastAsiaTheme="minorEastAsia"/>
-          <w:lang w:val="en-US"/>
-        </w:rPr>
-        <w:t>MAX</w:t>
-      </w:r>
-      <w:r>
-        <w:rPr>
-          <w:rFonts w:eastAsiaTheme="minorEastAsia"/>
-        </w:rPr>
-        <w:t>)</w:t>
-      </w:r>
-      <w:r>
-        <w:rPr>
-          <w:rFonts w:eastAsiaTheme="minorEastAsia"/>
-        </w:rPr>
-        <w:t xml:space="preserve">. Но </w:t>
-      </w:r>
-      <w:r>
-        <w:rPr>
-          <w:rFonts w:eastAsiaTheme="minorEastAsia"/>
-        </w:rPr>
-        <w:t>при его использовании</w:t>
-      </w:r>
-      <w:r>
-        <w:rPr>
-          <w:rFonts w:eastAsiaTheme="minorEastAsia"/>
-        </w:rPr>
-        <w:t xml:space="preserve"> я </w:t>
-      </w:r>
-      <w:r>
-        <w:rPr>
-          <w:rFonts w:eastAsiaTheme="minorEastAsia"/>
-        </w:rPr>
-        <w:t>заметил</w:t>
-      </w:r>
-      <w:r>
-        <w:rPr>
-          <w:rFonts w:eastAsiaTheme="minorEastAsia"/>
-        </w:rPr>
-        <w:t>,</w:t>
-      </w:r>
-      <w:r>
-        <w:rPr>
-          <w:rFonts w:eastAsiaTheme="minorEastAsia"/>
-        </w:rPr>
-        <w:t xml:space="preserve"> что время его работы слишком велико. Тогда я </w:t>
-      </w:r>
-      <w:r>
-        <w:rPr>
-          <w:rFonts w:eastAsiaTheme="minorEastAsia"/>
-        </w:rPr>
-        <w:t>реализовал</w:t>
-      </w:r>
-      <w:r>
-        <w:rPr>
-          <w:rFonts w:eastAsiaTheme="minorEastAsia"/>
-        </w:rPr>
-        <w:t xml:space="preserve"> расчет графа на основ</w:t>
-      </w:r>
-      <w:r>
-        <w:rPr>
-          <w:rFonts w:eastAsiaTheme="minorEastAsia"/>
-        </w:rPr>
-        <w:t>е</w:t>
-      </w:r>
-      <w:r>
-        <w:rPr>
-          <w:rFonts w:eastAsiaTheme="minorEastAsia"/>
-        </w:rPr>
-        <w:t xml:space="preserve"> поиска в ширину</w:t>
-      </w:r>
-      <w:r>
-        <w:rPr>
-          <w:rFonts w:eastAsiaTheme="minorEastAsia"/>
-        </w:rPr>
-        <w:t xml:space="preserve"> </w:t>
-      </w:r>
-      <w:r>
-        <w:rPr>
-          <w:rFonts w:eastAsiaTheme="minorEastAsia"/>
-        </w:rPr>
-        <w:t>(</w:t>
-      </w:r>
-      <w:proofErr w:type="spellStart"/>
-      <w:r>
-        <w:rPr>
-          <w:rFonts w:eastAsiaTheme="minorEastAsia"/>
-          <w:lang w:val="en-US"/>
-        </w:rPr>
-        <w:t>PropertyMap</w:t>
-      </w:r>
-      <w:proofErr w:type="spellEnd"/>
-      <w:r>
-        <w:rPr>
-          <w:rFonts w:eastAsiaTheme="minorEastAsia"/>
-        </w:rPr>
-        <w:t>.</w:t>
-      </w:r>
-      <w:proofErr w:type="spellStart"/>
-      <w:r>
-        <w:rPr>
-          <w:rFonts w:eastAsiaTheme="minorEastAsia"/>
-        </w:rPr>
         <w:t>widthRecCalculateDistance</w:t>
       </w:r>
-      <w:proofErr w:type="spellEnd"/>
       <w:r>
         <w:rPr>
           <w:rFonts w:eastAsiaTheme="minorEastAsia"/>
@@ -10255,6 +10087,7 @@
       <w:pPr>
         <w:pStyle w:val="ListParagraph"/>
         <w:ind w:left="0"/>
+        <w:jc w:val="both"/>
         <w:rPr>
           <w:rFonts w:eastAsiaTheme="minorEastAsia"/>
         </w:rPr>
@@ -10264,6 +10097,7 @@
       <w:pPr>
         <w:pStyle w:val="ListParagraph"/>
         <w:ind w:left="0"/>
+        <w:jc w:val="both"/>
         <w:rPr>
           <w:rFonts w:eastAsiaTheme="minorEastAsia"/>
         </w:rPr>
@@ -10532,28 +10366,24 @@
         </w:rPr>
         <w:t xml:space="preserve"> я создал класс </w:t>
       </w:r>
-      <w:proofErr w:type="spellStart"/>
       <w:r>
         <w:rPr>
           <w:rFonts w:eastAsiaTheme="minorEastAsia"/>
         </w:rPr>
         <w:t>CalculatedGraphCache</w:t>
       </w:r>
-      <w:proofErr w:type="spellEnd"/>
       <w:r>
         <w:rPr>
           <w:rFonts w:eastAsiaTheme="minorEastAsia"/>
         </w:rPr>
         <w:t xml:space="preserve"> и </w:t>
       </w:r>
-      <w:proofErr w:type="spellStart"/>
       <w:r>
         <w:rPr>
           <w:rFonts w:eastAsiaTheme="minorEastAsia"/>
         </w:rPr>
         <w:t>CalculatedGraphKey</w:t>
       </w:r>
-      <w:proofErr w:type="spellEnd"/>
       <w:r>
         <w:rPr>
           <w:rFonts w:eastAsiaTheme="minorEastAsia"/>
@@ -10596,7 +10426,6 @@
         </w:rPr>
         <w:t xml:space="preserve"> с помощью </w:t>
       </w:r>
-      <w:proofErr w:type="spellStart"/>
       <w:r>
         <w:rPr>
           <w:rFonts w:eastAsiaTheme="minorEastAsia"/>
@@ -10604,21 +10433,18 @@
         </w:rPr>
         <w:t>HashMap</w:t>
       </w:r>
-      <w:proofErr w:type="spellEnd"/>
       <w:r>
         <w:rPr>
           <w:rFonts w:eastAsiaTheme="minorEastAsia"/>
         </w:rPr>
         <w:t xml:space="preserve"> с ключом </w:t>
       </w:r>
-      <w:proofErr w:type="spellStart"/>
       <w:r>
         <w:rPr>
           <w:rFonts w:eastAsiaTheme="minorEastAsia"/>
         </w:rPr>
         <w:t>CalculatedGraphKey</w:t>
       </w:r>
-      <w:proofErr w:type="spellEnd"/>
       <w:r>
         <w:rPr>
           <w:rFonts w:eastAsiaTheme="minorEastAsia"/>
@@ -10661,14 +10487,12 @@
         </w:rPr>
         <w:t xml:space="preserve"> </w:t>
       </w:r>
-      <w:proofErr w:type="spellStart"/>
       <w:r>
         <w:rPr>
           <w:rFonts w:eastAsiaTheme="minorEastAsia"/>
         </w:rPr>
         <w:t>CalculatedGraphCache</w:t>
       </w:r>
-      <w:proofErr w:type="spellEnd"/>
       <w:r>
         <w:rPr>
           <w:rFonts w:eastAsiaTheme="minorEastAsia"/>
@@ -10710,6 +10534,7 @@
       <w:pPr>
         <w:pStyle w:val="ListParagraph"/>
         <w:ind w:left="0"/>
+        <w:jc w:val="both"/>
         <w:rPr>
           <w:rFonts w:eastAsiaTheme="minorEastAsia"/>
         </w:rPr>
@@ -10718,14 +10543,18 @@
     <w:p>
       <w:pPr>
         <w:pStyle w:val="Heading3"/>
-      </w:pPr>
-      <w:bookmarkStart w:id="29" w:name="_Toc506439661"/>
+        <w:jc w:val="both"/>
+      </w:pPr>
+      <w:bookmarkStart w:id="29" w:name="_Toc506467445"/>
       <w:r>
         <w:t>2.5 Доступность инфраструктуры</w:t>
       </w:r>
       <w:bookmarkEnd w:id="29"/>
     </w:p>
     <w:p>
+      <w:pPr>
+        <w:jc w:val="both"/>
+      </w:pPr>
       <w:r>
         <w:tab/>
         <w:t>Имея рассчитанный граф</w:t>
@@ -10778,14 +10607,12 @@
       <w:r>
         <w:t xml:space="preserve"> </w:t>
       </w:r>
-      <w:proofErr w:type="spellStart"/>
       <w:r>
         <w:rPr>
           <w:lang w:val="en-US"/>
         </w:rPr>
         <w:t>RoadGraphNode</w:t>
       </w:r>
-      <w:proofErr w:type="spellEnd"/>
       <w:r>
         <w:t xml:space="preserve">. </w:t>
       </w:r>
@@ -10799,19 +10626,21 @@
         <w:t>,</w:t>
       </w:r>
       <w:r>
-        <w:t xml:space="preserve"> и будет удаленностью объекта инфраструктуры. Если же удаленность </w:t>
+        <w:t xml:space="preserve"> и будет удаленностью объекта инфраструктуры. Если </w:t>
+      </w:r>
+      <w:r>
+        <w:lastRenderedPageBreak/>
+        <w:t xml:space="preserve">же удаленность </w:t>
       </w:r>
       <w:r>
         <w:t xml:space="preserve">объекта </w:t>
       </w:r>
-      <w:proofErr w:type="spellStart"/>
       <w:r>
         <w:rPr>
           <w:lang w:val="en-US"/>
         </w:rPr>
         <w:t>RoadGraphNode</w:t>
       </w:r>
-      <w:proofErr w:type="spellEnd"/>
       <w:r>
         <w:t xml:space="preserve"> больше максимальной, то данный объект считаем недоступным. После </w:t>
       </w:r>
@@ -10834,17 +10663,21 @@
         <w:t xml:space="preserve"> клиенту.</w:t>
       </w:r>
     </w:p>
-    <w:p/>
+    <w:p>
+      <w:pPr>
+        <w:jc w:val="both"/>
+      </w:pPr>
+    </w:p>
     <w:p>
       <w:pPr>
         <w:pStyle w:val="Heading3"/>
-      </w:pPr>
-      <w:bookmarkStart w:id="30" w:name="_Toc506439662"/>
-      <w:r>
-        <w:rPr>
-          <w:rFonts w:eastAsiaTheme="minorEastAsia"/>
-        </w:rPr>
-        <w:lastRenderedPageBreak/>
+        <w:jc w:val="both"/>
+      </w:pPr>
+      <w:bookmarkStart w:id="30" w:name="_Toc506467446"/>
+      <w:r>
+        <w:rPr>
+          <w:rFonts w:eastAsiaTheme="minorEastAsia"/>
+        </w:rPr>
         <w:t>2.</w:t>
       </w:r>
       <w:r>
@@ -10870,8 +10703,9 @@
     <w:p>
       <w:pPr>
         <w:pStyle w:val="Heading4"/>
-      </w:pPr>
-      <w:bookmarkStart w:id="31" w:name="_Toc506439663"/>
+        <w:jc w:val="both"/>
+      </w:pPr>
+      <w:bookmarkStart w:id="31" w:name="_Toc506467447"/>
       <w:r>
         <w:t>2.</w:t>
       </w:r>
@@ -10884,17 +10718,12 @@
       <w:bookmarkEnd w:id="31"/>
     </w:p>
     <w:p>
+      <w:pPr>
+        <w:jc w:val="both"/>
+      </w:pPr>
       <w:r>
         <w:tab/>
-        <w:t xml:space="preserve">Предложения </w:t>
-      </w:r>
-      <w:proofErr w:type="spellStart"/>
-      <w:r>
-        <w:t>отрисовываются</w:t>
-      </w:r>
-      <w:proofErr w:type="spellEnd"/>
-      <w:r>
-        <w:t xml:space="preserve"> с помощью </w:t>
+        <w:t xml:space="preserve">Предложения отрисовываются с помощью </w:t>
       </w:r>
       <w:r>
         <w:rPr>
@@ -10923,14 +10752,12 @@
       <w:r>
         <w:t xml:space="preserve"> </w:t>
       </w:r>
-      <w:proofErr w:type="spellStart"/>
       <w:r>
         <w:rPr>
           <w:lang w:val="en-US"/>
         </w:rPr>
         <w:t>api</w:t>
       </w:r>
-      <w:proofErr w:type="spellEnd"/>
       <w:r>
         <w:t xml:space="preserve"> на прозрачном фоне. Процесс отрисовки выглядит </w:t>
       </w:r>
@@ -11282,21 +11109,7 @@
         <w:rPr>
           <w:rFonts w:eastAsiaTheme="minorEastAsia"/>
         </w:rPr>
-        <w:t xml:space="preserve"> </w:t>
-      </w:r>
-      <w:proofErr w:type="spellStart"/>
-      <w:r>
-        <w:rPr>
-          <w:rFonts w:eastAsiaTheme="minorEastAsia"/>
-        </w:rPr>
-        <w:t>геоданных</w:t>
-      </w:r>
-      <w:proofErr w:type="spellEnd"/>
-      <w:r>
-        <w:rPr>
-          <w:rFonts w:eastAsiaTheme="minorEastAsia"/>
-        </w:rPr>
-        <w:t xml:space="preserve"> </w:t>
+        <w:t xml:space="preserve"> геоданных </w:t>
       </w:r>
       <w:r>
         <w:rPr>
@@ -11332,21 +11145,7 @@
         <w:rPr>
           <w:rFonts w:eastAsiaTheme="minorEastAsia"/>
         </w:rPr>
-        <w:t xml:space="preserve"> попадающих в границы </w:t>
-      </w:r>
-      <w:proofErr w:type="spellStart"/>
-      <w:r>
-        <w:rPr>
-          <w:rFonts w:eastAsiaTheme="minorEastAsia"/>
-        </w:rPr>
-        <w:t>тайла</w:t>
-      </w:r>
-      <w:proofErr w:type="spellEnd"/>
-      <w:r>
-        <w:rPr>
-          <w:rFonts w:eastAsiaTheme="minorEastAsia"/>
-        </w:rPr>
-        <w:t xml:space="preserve">. </w:t>
+        <w:t xml:space="preserve"> попадающих в границы тайла. </w:t>
       </w:r>
       <w:r>
         <w:rPr>
@@ -11364,8 +11163,9 @@
     <w:p>
       <w:pPr>
         <w:pStyle w:val="Heading4"/>
-      </w:pPr>
-      <w:bookmarkStart w:id="32" w:name="_Toc506439664"/>
+        <w:jc w:val="both"/>
+      </w:pPr>
+      <w:bookmarkStart w:id="32" w:name="_Toc506467448"/>
       <w:r>
         <w:t>2.</w:t>
       </w:r>
@@ -11378,6 +11178,9 @@
       <w:bookmarkEnd w:id="32"/>
     </w:p>
     <w:p>
+      <w:pPr>
+        <w:jc w:val="both"/>
+      </w:pPr>
       <w:r>
         <w:tab/>
         <w:t xml:space="preserve">Дороги поначалу </w:t>
@@ -11385,13 +11188,8 @@
       <w:r>
         <w:t xml:space="preserve">тоже </w:t>
       </w:r>
-      <w:proofErr w:type="spellStart"/>
-      <w:r>
-        <w:t>отрисовывались</w:t>
-      </w:r>
-      <w:proofErr w:type="spellEnd"/>
-      <w:r>
-        <w:t xml:space="preserve"> с помощью </w:t>
+      <w:r>
+        <w:t xml:space="preserve">отрисовывались с помощью </w:t>
       </w:r>
       <w:r>
         <w:rPr>
@@ -11420,14 +11218,12 @@
       <w:r>
         <w:t xml:space="preserve"> </w:t>
       </w:r>
-      <w:proofErr w:type="spellStart"/>
       <w:r>
         <w:rPr>
           <w:lang w:val="en-US"/>
         </w:rPr>
         <w:t>api</w:t>
       </w:r>
-      <w:proofErr w:type="spellEnd"/>
       <w:r>
         <w:t>, но из-за того</w:t>
       </w:r>
@@ -11574,6 +11370,9 @@
       </w:r>
     </w:p>
     <w:p>
+      <w:pPr>
+        <w:jc w:val="both"/>
+      </w:pPr>
       <w:r>
         <w:t>Отрисовка проводи</w:t>
       </w:r>
@@ -11592,38 +11391,26 @@
       <w:r>
         <w:t xml:space="preserve">У </w:t>
       </w:r>
-      <w:proofErr w:type="spellStart"/>
       <w:r>
         <w:rPr>
           <w:lang w:val="en-US"/>
         </w:rPr>
         <w:t>PropertyMap</w:t>
       </w:r>
-      <w:proofErr w:type="spellEnd"/>
       <w:r>
         <w:t xml:space="preserve"> запрашиваются все </w:t>
       </w:r>
       <w:r>
         <w:t xml:space="preserve">элементы </w:t>
       </w:r>
-      <w:proofErr w:type="spellStart"/>
       <w:r>
         <w:rPr>
           <w:lang w:val="en-US"/>
         </w:rPr>
         <w:t>RoadGraphNode</w:t>
       </w:r>
-      <w:proofErr w:type="spellEnd"/>
-      <w:r>
-        <w:t xml:space="preserve">, которые входят в границы </w:t>
-      </w:r>
-      <w:proofErr w:type="spellStart"/>
-      <w:r>
-        <w:t>тайла</w:t>
-      </w:r>
-      <w:proofErr w:type="spellEnd"/>
-      <w:r>
-        <w:t>. Дал</w:t>
+      <w:r>
+        <w:t>, которые входят в границы тайла. Дал</w:t>
       </w:r>
       <w:r>
         <w:t>е</w:t>
@@ -11637,14 +11424,12 @@
       <w:r>
         <w:t xml:space="preserve"> </w:t>
       </w:r>
-      <w:proofErr w:type="spellStart"/>
       <w:r>
         <w:rPr>
           <w:lang w:val="en-US"/>
         </w:rPr>
         <w:t>RoadGraphNode</w:t>
       </w:r>
-      <w:proofErr w:type="spellEnd"/>
       <w:r>
         <w:t xml:space="preserve"> рисуются линии к </w:t>
       </w:r>
@@ -11654,14 +11439,12 @@
       <w:r>
         <w:t xml:space="preserve">, с которыми он связан. Для отрисовки линии сначала с помощью метода </w:t>
       </w:r>
-      <w:proofErr w:type="spellStart"/>
       <w:r>
         <w:rPr>
           <w:lang w:val="en-US"/>
         </w:rPr>
         <w:t>getNodeColor</w:t>
       </w:r>
-      <w:proofErr w:type="spellEnd"/>
       <w:r>
         <w:t>()</w:t>
       </w:r>
@@ -11686,14 +11469,12 @@
       <w:r>
         <w:t>(</w:t>
       </w:r>
-      <w:proofErr w:type="spellStart"/>
       <w:r>
         <w:rPr>
           <w:lang w:val="en-US"/>
         </w:rPr>
         <w:t>RoadType</w:t>
       </w:r>
-      <w:proofErr w:type="spellEnd"/>
       <w:r>
         <w:t>)</w:t>
       </w:r>
@@ -11721,11 +11502,13 @@
     </w:p>
     <w:p>
       <w:pPr>
-        <w:rPr>
-          <w:rFonts w:eastAsiaTheme="minorEastAsia"/>
-        </w:rPr>
-      </w:pPr>
-      <w:r>
+        <w:jc w:val="both"/>
+        <w:rPr>
+          <w:rFonts w:eastAsiaTheme="minorEastAsia"/>
+        </w:rPr>
+      </w:pPr>
+      <w:r>
+        <w:lastRenderedPageBreak/>
         <w:t>При использовани</w:t>
       </w:r>
       <w:r>
@@ -11998,14 +11781,12 @@
         </w:rPr>
         <w:t xml:space="preserve">функцию </w:t>
       </w:r>
-      <w:proofErr w:type="spellStart"/>
       <w:r>
         <w:rPr>
           <w:rFonts w:eastAsiaTheme="minorEastAsia"/>
         </w:rPr>
         <w:t>drawNativeCall</w:t>
       </w:r>
-      <w:proofErr w:type="spellEnd"/>
       <w:r>
         <w:rPr>
           <w:rFonts w:eastAsiaTheme="minorEastAsia"/>
@@ -12053,14 +11834,7 @@
         <w:rPr>
           <w:rFonts w:eastAsiaTheme="minorEastAsia"/>
         </w:rPr>
-        <w:t xml:space="preserve"> с </w:t>
-      </w:r>
-      <w:r>
-        <w:rPr>
-          <w:rFonts w:eastAsiaTheme="minorEastAsia"/>
-        </w:rPr>
-        <w:lastRenderedPageBreak/>
-        <w:t xml:space="preserve">использованием библиотеки </w:t>
+        <w:t xml:space="preserve"> с использованием библиотеки </w:t>
       </w:r>
       <w:r>
         <w:rPr>
@@ -12087,7 +11861,6 @@
         </w:rPr>
         <w:t xml:space="preserve">содержащий готовое </w:t>
       </w:r>
-      <w:proofErr w:type="spellStart"/>
       <w:r>
         <w:rPr>
           <w:rFonts w:eastAsiaTheme="minorEastAsia"/>
@@ -12095,7 +11868,6 @@
         </w:rPr>
         <w:t>png</w:t>
       </w:r>
-      <w:proofErr w:type="spellEnd"/>
       <w:r>
         <w:rPr>
           <w:rFonts w:eastAsiaTheme="minorEastAsia"/>
@@ -12112,14 +11884,18 @@
     <w:p>
       <w:pPr>
         <w:pStyle w:val="Heading2"/>
-      </w:pPr>
-      <w:bookmarkStart w:id="33" w:name="_Toc506439665"/>
+        <w:jc w:val="both"/>
+      </w:pPr>
+      <w:bookmarkStart w:id="33" w:name="_Toc506467449"/>
       <w:r>
         <w:t>3. Клиент</w:t>
       </w:r>
       <w:bookmarkEnd w:id="33"/>
     </w:p>
     <w:p>
+      <w:pPr>
+        <w:jc w:val="both"/>
+      </w:pPr>
       <w:r>
         <w:t xml:space="preserve"> </w:t>
       </w:r>
@@ -12288,6 +12064,7 @@
     </w:p>
     <w:p>
       <w:pPr>
+        <w:jc w:val="both"/>
         <w:rPr>
           <w:i/>
         </w:rPr>
@@ -12296,8 +12073,9 @@
     <w:p>
       <w:pPr>
         <w:pStyle w:val="Heading1"/>
-      </w:pPr>
-      <w:bookmarkStart w:id="34" w:name="_Toc506439666"/>
+        <w:jc w:val="both"/>
+      </w:pPr>
+      <w:bookmarkStart w:id="34" w:name="_Toc506467450"/>
       <w:r>
         <w:t>Дальнейшее развитие</w:t>
       </w:r>
@@ -12305,6 +12083,7 @@
     </w:p>
     <w:p>
       <w:pPr>
+        <w:jc w:val="both"/>
         <w:rPr>
           <w:rFonts w:eastAsiaTheme="minorEastAsia"/>
         </w:rPr>
@@ -12321,19 +12100,11 @@
         </w:rPr>
         <w:t xml:space="preserve">В дальнейшем я планирую </w:t>
       </w:r>
-      <w:proofErr w:type="spellStart"/>
-      <w:r>
-        <w:rPr>
-          <w:rFonts w:eastAsiaTheme="minorEastAsia"/>
-        </w:rPr>
-        <w:t>отрисовывать</w:t>
-      </w:r>
-      <w:proofErr w:type="spellEnd"/>
-      <w:r>
-        <w:rPr>
-          <w:rFonts w:eastAsiaTheme="minorEastAsia"/>
-        </w:rPr>
-        <w:t xml:space="preserve"> плавную тепловую карту вместо отдельных домов </w:t>
+      <w:r>
+        <w:rPr>
+          <w:rFonts w:eastAsiaTheme="minorEastAsia"/>
+        </w:rPr>
+        <w:t xml:space="preserve">отрисовывать плавную тепловую карту вместо отдельных домов </w:t>
       </w:r>
       <w:r>
         <w:rPr>
@@ -12415,14 +12186,12 @@
         </w:rPr>
         <w:t xml:space="preserve">её </w:t>
       </w:r>
-      <w:proofErr w:type="spellStart"/>
       <w:r>
         <w:rPr>
           <w:rFonts w:eastAsiaTheme="minorEastAsia"/>
         </w:rPr>
         <w:t>пререндера</w:t>
       </w:r>
-      <w:proofErr w:type="spellEnd"/>
       <w:r>
         <w:rPr>
           <w:rFonts w:eastAsiaTheme="minorEastAsia"/>
@@ -12432,6 +12201,7 @@
     </w:p>
     <w:p>
       <w:pPr>
+        <w:jc w:val="both"/>
         <w:rPr>
           <w:rFonts w:eastAsiaTheme="minorEastAsia"/>
         </w:rPr>
@@ -12548,6 +12318,7 @@
     </w:p>
     <w:p>
       <w:pPr>
+        <w:jc w:val="both"/>
         <w:rPr>
           <w:rFonts w:eastAsiaTheme="minorEastAsia"/>
         </w:rPr>
@@ -12581,29 +12352,28 @@
     <w:p>
       <w:pPr>
         <w:pStyle w:val="Heading1"/>
-      </w:pPr>
-      <w:bookmarkStart w:id="35" w:name="_Toc506439667"/>
-      <w:r>
+        <w:jc w:val="both"/>
+      </w:pPr>
+      <w:bookmarkStart w:id="35" w:name="_Toc506467451"/>
+      <w:r>
+        <w:lastRenderedPageBreak/>
         <w:t>Заключение</w:t>
       </w:r>
       <w:bookmarkEnd w:id="35"/>
     </w:p>
     <w:p>
-      <w:r>
-        <w:t xml:space="preserve">В результате работы над проектом я многое узнал о </w:t>
-      </w:r>
-      <w:proofErr w:type="spellStart"/>
-      <w:r>
-        <w:t>геоданных</w:t>
-      </w:r>
-      <w:proofErr w:type="spellEnd"/>
-      <w:r>
-        <w:t xml:space="preserve"> и методах их обработки. Также мною были изучены алгоритмы работы с графикой.</w:t>
-      </w:r>
-    </w:p>
-    <w:p>
-      <w:r>
-        <w:lastRenderedPageBreak/>
+      <w:pPr>
+        <w:jc w:val="both"/>
+      </w:pPr>
+      <w:r>
+        <w:t>В результате работы над проектом я многое узнал о геоданных и методах их обработки. Также мною были изучены алгоритмы работы с графикой.</w:t>
+      </w:r>
+    </w:p>
+    <w:p>
+      <w:pPr>
+        <w:jc w:val="both"/>
+      </w:pPr>
+      <w:r>
         <w:t xml:space="preserve">Это был мой первый опыт написания крупных проектов на </w:t>
       </w:r>
       <w:r>
@@ -12671,6 +12441,9 @@
       </w:r>
     </w:p>
     <w:p>
+      <w:pPr>
+        <w:jc w:val="both"/>
+      </w:pPr>
       <w:r>
         <w:t>В итоге у меня не получилось приложение</w:t>
       </w:r>
@@ -12710,6 +12483,7 @@
     </w:p>
     <w:p>
       <w:pPr>
+        <w:jc w:val="both"/>
         <w:rPr>
           <w:rFonts w:eastAsiaTheme="minorEastAsia"/>
         </w:rPr>
@@ -12726,7 +12500,7 @@
       <w:pPr>
         <w:pStyle w:val="Heading1"/>
       </w:pPr>
-      <w:bookmarkStart w:id="36" w:name="_Toc506439668"/>
+      <w:bookmarkStart w:id="36" w:name="_Toc506467452"/>
       <w:r>
         <w:t>Источники</w:t>
       </w:r>
@@ -12742,21 +12516,7 @@
         <w:rPr>
           <w:rFonts w:eastAsiaTheme="minorEastAsia"/>
         </w:rPr>
-        <w:t xml:space="preserve">Проекция </w:t>
-      </w:r>
-      <w:proofErr w:type="spellStart"/>
-      <w:r>
-        <w:rPr>
-          <w:rFonts w:eastAsiaTheme="minorEastAsia"/>
-        </w:rPr>
-        <w:t>меркатора</w:t>
-      </w:r>
-      <w:proofErr w:type="spellEnd"/>
-      <w:r>
-        <w:rPr>
-          <w:rFonts w:eastAsiaTheme="minorEastAsia"/>
-        </w:rPr>
-        <w:t xml:space="preserve"> </w:t>
+        <w:t xml:space="preserve">Проекция меркатора </w:t>
       </w:r>
       <w:hyperlink r:id="rId17" w:history="1">
         <w:r>
@@ -12778,16 +12538,8 @@
         <w:rPr>
           <w:rFonts w:eastAsiaTheme="minorEastAsia"/>
         </w:rPr>
-        <w:t xml:space="preserve">Все </w:t>
-      </w:r>
-      <w:proofErr w:type="spellStart"/>
-      <w:r>
-        <w:rPr>
-          <w:rFonts w:eastAsiaTheme="minorEastAsia"/>
-        </w:rPr>
-        <w:t>геоданные</w:t>
-      </w:r>
-      <w:proofErr w:type="spellEnd"/>
+        <w:t>Все геоданные</w:t>
+      </w:r>
       <w:r>
         <w:rPr>
           <w:rFonts w:eastAsiaTheme="minorEastAsia"/>
@@ -12822,7 +12574,6 @@
         </w:rPr>
         <w:t xml:space="preserve">Описание формата </w:t>
       </w:r>
-      <w:proofErr w:type="spellStart"/>
       <w:r>
         <w:rPr>
           <w:rFonts w:eastAsiaTheme="minorEastAsia"/>
@@ -12830,7 +12581,6 @@
         </w:rPr>
         <w:t>osm</w:t>
       </w:r>
-      <w:proofErr w:type="spellEnd"/>
       <w:r>
         <w:rPr>
           <w:rFonts w:eastAsiaTheme="minorEastAsia"/>
@@ -12868,7 +12618,6 @@
           </w:rPr>
           <w:t>.</w:t>
         </w:r>
-        <w:proofErr w:type="spellStart"/>
         <w:r>
           <w:rPr>
             <w:rStyle w:val="Hyperlink"/>
@@ -12877,7 +12626,6 @@
           </w:rPr>
           <w:t>openstreetmap</w:t>
         </w:r>
-        <w:proofErr w:type="spellEnd"/>
         <w:r>
           <w:rPr>
             <w:rStyle w:val="Hyperlink"/>
@@ -12999,7 +12747,6 @@
         </w:rPr>
         <w:t xml:space="preserve">и документация </w:t>
       </w:r>
-      <w:proofErr w:type="spellStart"/>
       <w:r>
         <w:rPr>
           <w:rFonts w:eastAsiaTheme="minorEastAsia"/>
@@ -13007,7 +12754,6 @@
         </w:rPr>
         <w:t>Netty</w:t>
       </w:r>
-      <w:proofErr w:type="spellEnd"/>
       <w:r>
         <w:rPr>
           <w:rFonts w:eastAsiaTheme="minorEastAsia"/>
@@ -13030,7 +12776,6 @@
           </w:rPr>
           <w:t>://</w:t>
         </w:r>
-        <w:proofErr w:type="spellStart"/>
         <w:r>
           <w:rPr>
             <w:rStyle w:val="Hyperlink"/>
@@ -13039,7 +12784,6 @@
           </w:rPr>
           <w:t>netty</w:t>
         </w:r>
-        <w:proofErr w:type="spellEnd"/>
         <w:r>
           <w:rPr>
             <w:rStyle w:val="Hyperlink"/>
@@ -13047,7 +12791,6 @@
           </w:rPr>
           <w:t>.</w:t>
         </w:r>
-        <w:proofErr w:type="spellStart"/>
         <w:r>
           <w:rPr>
             <w:rStyle w:val="Hyperlink"/>
@@ -13056,7 +12799,6 @@
           </w:rPr>
           <w:t>io</w:t>
         </w:r>
-        <w:proofErr w:type="spellEnd"/>
         <w:r>
           <w:rPr>
             <w:rStyle w:val="Hyperlink"/>
@@ -13107,7 +12849,6 @@
           </w:rPr>
           <w:t>://</w:t>
         </w:r>
-        <w:proofErr w:type="spellStart"/>
         <w:r>
           <w:rPr>
             <w:rStyle w:val="Hyperlink"/>
@@ -13116,7 +12857,6 @@
           </w:rPr>
           <w:t>nginx</w:t>
         </w:r>
-        <w:proofErr w:type="spellEnd"/>
         <w:r>
           <w:rPr>
             <w:rStyle w:val="Hyperlink"/>
@@ -13165,7 +12905,6 @@
         </w:rPr>
         <w:t xml:space="preserve">и документация </w:t>
       </w:r>
-      <w:proofErr w:type="spellStart"/>
       <w:r>
         <w:rPr>
           <w:rFonts w:eastAsiaTheme="minorEastAsia"/>
@@ -13173,7 +12912,6 @@
         </w:rPr>
         <w:t>wxPython</w:t>
       </w:r>
-      <w:proofErr w:type="spellEnd"/>
       <w:r>
         <w:rPr>
           <w:rFonts w:eastAsiaTheme="minorEastAsia"/>
@@ -13211,7 +12949,6 @@
           </w:rPr>
           <w:t>.</w:t>
         </w:r>
-        <w:proofErr w:type="spellStart"/>
         <w:r>
           <w:rPr>
             <w:rStyle w:val="Hyperlink"/>
@@ -13220,7 +12957,6 @@
           </w:rPr>
           <w:t>wxpython</w:t>
         </w:r>
-        <w:proofErr w:type="spellEnd"/>
         <w:r>
           <w:rPr>
             <w:rStyle w:val="Hyperlink"/>
@@ -13270,23 +13006,7 @@
           <w:rFonts w:eastAsiaTheme="minorEastAsia"/>
           <w:lang w:val="en-US"/>
         </w:rPr>
-        <w:t xml:space="preserve">minimal </w:t>
-      </w:r>
-      <w:proofErr w:type="spellStart"/>
-      <w:r>
-        <w:rPr>
-          <w:rFonts w:eastAsiaTheme="minorEastAsia"/>
-          <w:lang w:val="en-US"/>
-        </w:rPr>
-        <w:t>json</w:t>
-      </w:r>
-      <w:proofErr w:type="spellEnd"/>
-      <w:r>
-        <w:rPr>
-          <w:rFonts w:eastAsiaTheme="minorEastAsia"/>
-          <w:lang w:val="en-US"/>
-        </w:rPr>
-        <w:t xml:space="preserve"> </w:t>
+        <w:t xml:space="preserve">minimal json </w:t>
       </w:r>
       <w:hyperlink r:id="rId24" w:history="1">
         <w:r>
@@ -13311,7 +13031,6 @@
         </w:rPr>
         <w:t xml:space="preserve">Библиотека </w:t>
       </w:r>
-      <w:proofErr w:type="spellStart"/>
       <w:r>
         <w:rPr>
           <w:rFonts w:eastAsiaTheme="minorEastAsia"/>
@@ -13319,7 +13038,6 @@
         </w:rPr>
         <w:t>jol</w:t>
       </w:r>
-      <w:proofErr w:type="spellEnd"/>
       <w:r>
         <w:rPr>
           <w:rFonts w:eastAsiaTheme="minorEastAsia"/>
@@ -13369,7 +13087,7 @@
         <w:pStyle w:val="Heading1"/>
         <w:jc w:val="center"/>
       </w:pPr>
-      <w:bookmarkStart w:id="37" w:name="_Toc506439669"/>
+      <w:bookmarkStart w:id="37" w:name="_Toc506467453"/>
       <w:r>
         <w:lastRenderedPageBreak/>
         <w:t>Приложения</w:t>
@@ -13506,15 +13224,7 @@
         <w:t>,</w:t>
       </w:r>
       <w:r>
-        <w:t xml:space="preserve"> представляющие </w:t>
-      </w:r>
-      <w:proofErr w:type="spellStart"/>
-      <w:r>
-        <w:t>геоданные</w:t>
-      </w:r>
-      <w:proofErr w:type="spellEnd"/>
-      <w:r>
-        <w:t>.</w:t>
+        <w:t xml:space="preserve"> представляющие геоданные.</w:t>
       </w:r>
       <w:r>
         <w:rPr>
@@ -13612,15 +13322,7 @@
       </w:pPr>
       <w:r>
         <w:lastRenderedPageBreak/>
-        <w:t xml:space="preserve">Процесс загрузки </w:t>
-      </w:r>
-      <w:proofErr w:type="spellStart"/>
-      <w:r>
-        <w:t>геоданных</w:t>
-      </w:r>
-      <w:proofErr w:type="spellEnd"/>
-      <w:r>
-        <w:t xml:space="preserve"> из файла.</w:t>
+        <w:t>Процесс загрузки геоданных из файла.</w:t>
       </w:r>
       <w:r>
         <w:rPr>
@@ -13999,25 +13701,7 @@
           <w:color w:val="auto"/>
           <w:sz w:val="28"/>
         </w:rPr>
-        <w:t xml:space="preserve">потоков, на каждом уровне зума </w:t>
-      </w:r>
-      <w:proofErr w:type="spellStart"/>
-      <w:r>
-        <w:rPr>
-          <w:i w:val="0"/>
-          <w:color w:val="auto"/>
-          <w:sz w:val="28"/>
-        </w:rPr>
-        <w:t>отрисовывались</w:t>
-      </w:r>
-      <w:proofErr w:type="spellEnd"/>
-      <w:r>
-        <w:rPr>
-          <w:i w:val="0"/>
-          <w:color w:val="auto"/>
-          <w:sz w:val="28"/>
-        </w:rPr>
-        <w:t xml:space="preserve"> одни и те же тайлы)</w:t>
+        <w:t>потоков, на каждом уровне зума отрисовывались одни и те же тайлы)</w:t>
       </w:r>
       <w:r>
         <w:rPr>
@@ -14350,7 +14034,7 @@
       <w:footerReference w:type="default" r:id="rId33"/>
       <w:type w:val="continuous"/>
       <w:pgSz w:w="11906" w:h="16838"/>
-      <w:pgMar w:top="567" w:right="851" w:bottom="709" w:left="1304" w:header="0" w:footer="11" w:gutter="0"/>
+      <w:pgMar w:top="567" w:right="851" w:bottom="709" w:left="1418" w:header="0" w:footer="11" w:gutter="0"/>
       <w:pgNumType w:start="0"/>
       <w:cols w:space="720"/>
       <w:formProt w:val="0"/>
@@ -14390,7 +14074,7 @@
 <w:ftr xmlns:wpc="http://schemas.microsoft.com/office/word/2010/wordprocessingCanvas" xmlns:cx="http://schemas.microsoft.com/office/drawing/2014/chartex" xmlns:cx1="http://schemas.microsoft.com/office/drawing/2015/9/8/chartex" xmlns:cx2="http://schemas.microsoft.com/office/drawing/2015/10/21/chartex" xmlns:cx3="http://schemas.microsoft.com/office/drawing/2016/5/9/chartex" xmlns:cx4="http://schemas.microsoft.com/office/drawing/2016/5/10/chartex" xmlns:cx5="http://schemas.microsoft.com/office/drawing/2016/5/11/chartex" xmlns:cx6="http://schemas.microsoft.com/office/drawing/2016/5/12/chartex" xmlns:cx7="http://schemas.microsoft.com/office/drawing/2016/5/13/chartex" xmlns:cx8="http://schemas.microsoft.com/office/drawing/2016/5/14/chartex" xmlns:mc="http://schemas.openxmlformats.org/markup-compatibility/2006" xmlns:aink="http://schemas.microsoft.com/office/drawing/2016/ink" xmlns:am3d="http://schemas.microsoft.com/office/drawing/2017/model3d" xmlns:o="urn:schemas-microsoft-com:office:office" xmlns:r="http://schemas.openxmlformats.org/officeDocument/2006/relationships" xmlns:m="http://schemas.openxmlformats.org/officeDocument/2006/math" xmlns:v="urn:schemas-microsoft-com:vml" xmlns:wp14="http://schemas.microsoft.com/office/word/2010/wordprocessingDrawing" xmlns:wp="http://schemas.openxmlformats.org/drawingml/2006/wordprocessingDrawing" xmlns:w10="urn:schemas-microsoft-com:office:word" xmlns:w="http://schemas.openxmlformats.org/wordprocessingml/2006/main" xmlns:w14="http://schemas.microsoft.com/office/word/2010/wordml" xmlns:w15="http://schemas.microsoft.com/office/word/2012/wordml" xmlns:w16cid="http://schemas.microsoft.com/office/word/2016/wordml/cid" xmlns:w16se="http://schemas.microsoft.com/office/word/2015/wordml/symex" xmlns:wpg="http://schemas.microsoft.com/office/word/2010/wordprocessingGroup" xmlns:wpi="http://schemas.microsoft.com/office/word/2010/wordprocessingInk" xmlns:wne="http://schemas.microsoft.com/office/word/2006/wordml" xmlns:wps="http://schemas.microsoft.com/office/word/2010/wordprocessingShape" mc:Ignorable="w14 w15 w16se w16cid wp14">
   <w:sdt>
     <w:sdtPr>
-      <w:id w:val="1103018600"/>
+      <w:id w:val="-1019160112"/>
       <w:docPartObj>
         <w:docPartGallery w:val="Page Numbers (Bottom of Page)"/>
         <w:docPartUnique/>
@@ -14416,7 +14100,7 @@
           <w:rPr>
             <w:noProof/>
           </w:rPr>
-          <w:t>20</w:t>
+          <w:t>2</w:t>
         </w:r>
         <w:r>
           <w:rPr>
@@ -14492,7 +14176,6 @@
         </w:rPr>
         <w:t xml:space="preserve"> </w:t>
       </w:r>
-      <w:proofErr w:type="spellStart"/>
       <w:r>
         <w:rPr>
           <w:sz w:val="24"/>
@@ -14500,14 +14183,12 @@
         </w:rPr>
         <w:t>api</w:t>
       </w:r>
-      <w:proofErr w:type="spellEnd"/>
       <w:r>
         <w:rPr>
           <w:sz w:val="24"/>
         </w:rPr>
         <w:t xml:space="preserve"> – позволяет скачивать произвольную, ограниченную прямоугольником область карты. Поддерживает только формат </w:t>
       </w:r>
-      <w:proofErr w:type="spellStart"/>
       <w:r>
         <w:rPr>
           <w:sz w:val="24"/>
@@ -14515,7 +14196,6 @@
         </w:rPr>
         <w:t>osm</w:t>
       </w:r>
-      <w:proofErr w:type="spellEnd"/>
       <w:r>
         <w:rPr>
           <w:sz w:val="24"/>
@@ -14645,7 +14325,6 @@
         </w:rPr>
         <w:t xml:space="preserve"> динамических библиотек(.</w:t>
       </w:r>
-      <w:proofErr w:type="spellStart"/>
       <w:r>
         <w:rPr>
           <w:sz w:val="24"/>
@@ -14653,7 +14332,6 @@
         </w:rPr>
         <w:t>dll</w:t>
       </w:r>
-      <w:proofErr w:type="spellEnd"/>
       <w:r>
         <w:rPr>
           <w:sz w:val="24"/>
@@ -18756,7 +18434,7 @@
 </file>
 
 <file path=customXml/itemProps1.xml><?xml version="1.0" encoding="utf-8"?>
-<ds:datastoreItem xmlns:ds="http://schemas.openxmlformats.org/officeDocument/2006/customXml" ds:itemID="{9BEB867E-E03A-4613-8529-912BDE3B3656}">
+<ds:datastoreItem xmlns:ds="http://schemas.openxmlformats.org/officeDocument/2006/customXml" ds:itemID="{871D87AC-3942-48F8-97EE-C1A7B6120086}">
   <ds:schemaRefs>
     <ds:schemaRef ds:uri="http://schemas.openxmlformats.org/officeDocument/2006/bibliography"/>
   </ds:schemaRefs>

</xml_diff>

<commit_message>
OpenGL Render ready. QuadTree with c++ is about to be ready
</commit_message>
<xml_diff>
--- a/WorkDoc/PropertyHeatMap.docx
+++ b/WorkDoc/PropertyHeatMap.docx
@@ -2865,8 +2865,6 @@
               <w:fldChar w:fldCharType="end"/>
             </w:r>
           </w:hyperlink>
-          <w:bookmarkStart w:id="0" w:name="_GoBack"/>
-          <w:bookmarkEnd w:id="0"/>
         </w:p>
         <w:p>
           <w:pPr>
@@ -3001,7 +2999,7 @@
                 <w:noProof/>
                 <w:webHidden/>
               </w:rPr>
-              <w:t>15</w:t>
+              <w:t>16</w:t>
             </w:r>
             <w:r>
               <w:rPr>
@@ -3171,15 +3169,15 @@
           <w:b w:val="0"/>
         </w:rPr>
       </w:pPr>
-      <w:bookmarkStart w:id="1" w:name="_Toc506086979"/>
-      <w:bookmarkStart w:id="2" w:name="_Toc506087110"/>
-      <w:bookmarkStart w:id="3" w:name="_Toc506467428"/>
+      <w:bookmarkStart w:id="0" w:name="_Toc506086979"/>
+      <w:bookmarkStart w:id="1" w:name="_Toc506087110"/>
+      <w:bookmarkStart w:id="2" w:name="_Toc506467428"/>
       <w:r>
         <w:t>Введение</w:t>
       </w:r>
+      <w:bookmarkEnd w:id="0"/>
       <w:bookmarkEnd w:id="1"/>
       <w:bookmarkEnd w:id="2"/>
-      <w:bookmarkEnd w:id="3"/>
     </w:p>
     <w:p>
       <w:pPr>
@@ -3349,41 +3347,41 @@
       <w:pPr>
         <w:pStyle w:val="Heading1"/>
       </w:pPr>
-      <w:bookmarkStart w:id="4" w:name="_Toc506086981"/>
-      <w:bookmarkStart w:id="5" w:name="_Toc506087112"/>
-      <w:bookmarkStart w:id="6" w:name="_Toc506467429"/>
+      <w:bookmarkStart w:id="3" w:name="_Toc506086981"/>
+      <w:bookmarkStart w:id="4" w:name="_Toc506087112"/>
+      <w:bookmarkStart w:id="5" w:name="_Toc506467429"/>
       <w:r>
         <w:lastRenderedPageBreak/>
         <w:t>Функционал проекта</w:t>
       </w:r>
+      <w:bookmarkEnd w:id="3"/>
       <w:bookmarkEnd w:id="4"/>
       <w:bookmarkEnd w:id="5"/>
+    </w:p>
+    <w:p>
+      <w:pPr>
+        <w:pStyle w:val="Heading2"/>
+      </w:pPr>
+      <w:bookmarkStart w:id="6" w:name="_Toc506467430"/>
+      <w:r>
+        <w:t>1</w:t>
+      </w:r>
+      <w:r>
+        <w:t>.</w:t>
+      </w:r>
+      <w:r>
+        <w:t xml:space="preserve"> </w:t>
+      </w:r>
+      <w:r>
+        <w:t>Отображение п</w:t>
+      </w:r>
+      <w:r>
+        <w:t>редложени</w:t>
+      </w:r>
+      <w:r>
+        <w:t>й</w:t>
+      </w:r>
       <w:bookmarkEnd w:id="6"/>
-    </w:p>
-    <w:p>
-      <w:pPr>
-        <w:pStyle w:val="Heading2"/>
-      </w:pPr>
-      <w:bookmarkStart w:id="7" w:name="_Toc506467430"/>
-      <w:r>
-        <w:t>1</w:t>
-      </w:r>
-      <w:r>
-        <w:t>.</w:t>
-      </w:r>
-      <w:r>
-        <w:t xml:space="preserve"> </w:t>
-      </w:r>
-      <w:r>
-        <w:t>Отображение п</w:t>
-      </w:r>
-      <w:r>
-        <w:t>редложени</w:t>
-      </w:r>
-      <w:r>
-        <w:t>й</w:t>
-      </w:r>
-      <w:bookmarkEnd w:id="7"/>
     </w:p>
     <w:p>
       <w:pPr>
@@ -3943,7 +3941,7 @@
         <w:pStyle w:val="Heading2"/>
         <w:jc w:val="both"/>
       </w:pPr>
-      <w:bookmarkStart w:id="8" w:name="_Toc506467431"/>
+      <w:bookmarkStart w:id="7" w:name="_Toc506467431"/>
       <w:r>
         <w:t>2</w:t>
       </w:r>
@@ -3956,7 +3954,7 @@
       <w:r>
         <w:t>Транспортная доступность</w:t>
       </w:r>
-      <w:bookmarkEnd w:id="8"/>
+      <w:bookmarkEnd w:id="7"/>
     </w:p>
     <w:p>
       <w:pPr>
@@ -4222,7 +4220,7 @@
         <w:pStyle w:val="Heading2"/>
         <w:jc w:val="both"/>
       </w:pPr>
-      <w:bookmarkStart w:id="9" w:name="_Toc506467432"/>
+      <w:bookmarkStart w:id="8" w:name="_Toc506467432"/>
       <w:r>
         <w:rPr>
           <w:rStyle w:val="Heading2Char"/>
@@ -4247,7 +4245,7 @@
         </w:rPr>
         <w:t>Доступность инфраструктуры</w:t>
       </w:r>
-      <w:bookmarkEnd w:id="9"/>
+      <w:bookmarkEnd w:id="8"/>
     </w:p>
     <w:p>
       <w:pPr>
@@ -4289,15 +4287,15 @@
         <w:pStyle w:val="Heading1"/>
         <w:jc w:val="both"/>
       </w:pPr>
-      <w:bookmarkStart w:id="10" w:name="_Toc506086980"/>
-      <w:bookmarkStart w:id="11" w:name="_Toc506087111"/>
-      <w:bookmarkStart w:id="12" w:name="_Toc506467433"/>
+      <w:bookmarkStart w:id="9" w:name="_Toc506086980"/>
+      <w:bookmarkStart w:id="10" w:name="_Toc506087111"/>
+      <w:bookmarkStart w:id="11" w:name="_Toc506467433"/>
       <w:r>
         <w:t>Существующие альтернативы</w:t>
       </w:r>
+      <w:bookmarkEnd w:id="9"/>
       <w:bookmarkEnd w:id="10"/>
       <w:bookmarkEnd w:id="11"/>
-      <w:bookmarkEnd w:id="12"/>
     </w:p>
     <w:p>
       <w:pPr>
@@ -4587,25 +4585,25 @@
         <w:pStyle w:val="Heading1"/>
         <w:jc w:val="both"/>
       </w:pPr>
-      <w:bookmarkStart w:id="13" w:name="_Toc506086982"/>
-      <w:bookmarkStart w:id="14" w:name="_Toc506087113"/>
-      <w:bookmarkStart w:id="15" w:name="_Toc506467434"/>
+      <w:bookmarkStart w:id="12" w:name="_Toc506086982"/>
+      <w:bookmarkStart w:id="13" w:name="_Toc506087113"/>
+      <w:bookmarkStart w:id="14" w:name="_Toc506467434"/>
       <w:r>
         <w:lastRenderedPageBreak/>
         <w:t>Реализация</w:t>
       </w:r>
+      <w:bookmarkEnd w:id="12"/>
       <w:bookmarkEnd w:id="13"/>
       <w:bookmarkEnd w:id="14"/>
-      <w:bookmarkEnd w:id="15"/>
     </w:p>
     <w:p>
       <w:pPr>
         <w:pStyle w:val="Heading2"/>
         <w:jc w:val="both"/>
       </w:pPr>
-      <w:bookmarkStart w:id="16" w:name="_Toc506086983"/>
-      <w:bookmarkStart w:id="17" w:name="_Toc506087114"/>
-      <w:bookmarkStart w:id="18" w:name="_Toc506467435"/>
+      <w:bookmarkStart w:id="15" w:name="_Toc506086983"/>
+      <w:bookmarkStart w:id="16" w:name="_Toc506087114"/>
+      <w:bookmarkStart w:id="17" w:name="_Toc506467435"/>
       <w:r>
         <w:t>1</w:t>
       </w:r>
@@ -4621,9 +4619,9 @@
         </w:rPr>
         <w:t>Структура проекта и инструменты</w:t>
       </w:r>
+      <w:bookmarkEnd w:id="15"/>
       <w:bookmarkEnd w:id="16"/>
       <w:bookmarkEnd w:id="17"/>
-      <w:bookmarkEnd w:id="18"/>
       <w:r>
         <w:t xml:space="preserve"> </w:t>
       </w:r>
@@ -4633,14 +4631,14 @@
         <w:pStyle w:val="Heading3"/>
         <w:jc w:val="both"/>
       </w:pPr>
-      <w:bookmarkStart w:id="19" w:name="_Toc506467436"/>
+      <w:bookmarkStart w:id="18" w:name="_Toc506467436"/>
       <w:r>
         <w:t xml:space="preserve">1.1 </w:t>
       </w:r>
       <w:r>
         <w:t>Структура</w:t>
       </w:r>
-      <w:bookmarkEnd w:id="19"/>
+      <w:bookmarkEnd w:id="18"/>
     </w:p>
     <w:p>
       <w:pPr>
@@ -5061,11 +5059,11 @@
         <w:pStyle w:val="Heading3"/>
         <w:jc w:val="both"/>
       </w:pPr>
-      <w:bookmarkStart w:id="20" w:name="_Toc506467437"/>
+      <w:bookmarkStart w:id="19" w:name="_Toc506467437"/>
       <w:r>
         <w:t>1.2 Инструменты</w:t>
       </w:r>
-      <w:bookmarkEnd w:id="20"/>
+      <w:bookmarkEnd w:id="19"/>
     </w:p>
     <w:p>
       <w:pPr>
@@ -5315,7 +5313,7 @@
         <w:pStyle w:val="Heading2"/>
         <w:jc w:val="both"/>
       </w:pPr>
-      <w:bookmarkStart w:id="21" w:name="_Toc506467438"/>
+      <w:bookmarkStart w:id="20" w:name="_Toc506467438"/>
       <w:r>
         <w:rPr>
           <w:rStyle w:val="Heading2Char"/>
@@ -5337,7 +5335,7 @@
       <w:r>
         <w:t>:</w:t>
       </w:r>
-      <w:bookmarkEnd w:id="21"/>
+      <w:bookmarkEnd w:id="20"/>
     </w:p>
     <w:p>
       <w:pPr>
@@ -5416,7 +5414,7 @@
         <w:pStyle w:val="Heading3"/>
         <w:jc w:val="both"/>
       </w:pPr>
-      <w:bookmarkStart w:id="22" w:name="_Toc506467439"/>
+      <w:bookmarkStart w:id="21" w:name="_Toc506467439"/>
       <w:r>
         <w:rPr>
           <w:rStyle w:val="Heading3Char"/>
@@ -5441,18 +5439,18 @@
         </w:rPr>
         <w:t>анные</w:t>
       </w:r>
-      <w:bookmarkEnd w:id="22"/>
+      <w:bookmarkEnd w:id="21"/>
     </w:p>
     <w:p>
       <w:pPr>
         <w:pStyle w:val="Heading4"/>
         <w:jc w:val="both"/>
       </w:pPr>
-      <w:bookmarkStart w:id="23" w:name="_Toc506467440"/>
+      <w:bookmarkStart w:id="22" w:name="_Toc506467440"/>
       <w:r>
         <w:t>2.1.1 Геоданные</w:t>
       </w:r>
-      <w:bookmarkEnd w:id="23"/>
+      <w:bookmarkEnd w:id="22"/>
     </w:p>
     <w:p>
       <w:pPr>
@@ -6663,11 +6661,11 @@
         <w:pStyle w:val="Heading4"/>
         <w:jc w:val="both"/>
       </w:pPr>
-      <w:bookmarkStart w:id="24" w:name="_Toc506467441"/>
+      <w:bookmarkStart w:id="23" w:name="_Toc506467441"/>
       <w:r>
         <w:t>2.1.2 Данные о предложениях</w:t>
       </w:r>
-      <w:bookmarkEnd w:id="24"/>
+      <w:bookmarkEnd w:id="23"/>
     </w:p>
     <w:p>
       <w:pPr>
@@ -6801,7 +6799,7 @@
         <w:pStyle w:val="Heading3"/>
         <w:jc w:val="both"/>
       </w:pPr>
-      <w:bookmarkStart w:id="25" w:name="_Toc506467442"/>
+      <w:bookmarkStart w:id="24" w:name="_Toc506467442"/>
       <w:r>
         <w:t xml:space="preserve">2.2 </w:t>
       </w:r>
@@ -6811,7 +6809,7 @@
         </w:rPr>
         <w:t>Квадродерево</w:t>
       </w:r>
-      <w:bookmarkEnd w:id="25"/>
+      <w:bookmarkEnd w:id="24"/>
     </w:p>
     <w:p>
       <w:pPr>
@@ -7951,8 +7949,8 @@
           <w:rFonts w:eastAsiaTheme="minorEastAsia"/>
         </w:rPr>
       </w:pPr>
-      <w:bookmarkStart w:id="26" w:name="_Ref506127194"/>
-      <w:bookmarkStart w:id="27" w:name="_Toc506467443"/>
+      <w:bookmarkStart w:id="25" w:name="_Ref506127194"/>
+      <w:bookmarkStart w:id="26" w:name="_Toc506467443"/>
       <w:r>
         <w:rPr>
           <w:rStyle w:val="Heading3Char"/>
@@ -7965,8 +7963,8 @@
         </w:rPr>
         <w:t>Дорожный граф</w:t>
       </w:r>
+      <w:bookmarkEnd w:id="25"/>
       <w:bookmarkEnd w:id="26"/>
-      <w:bookmarkEnd w:id="27"/>
     </w:p>
     <w:p>
       <w:pPr>
@@ -9641,7 +9639,7 @@
           <w:rFonts w:eastAsiaTheme="minorEastAsia"/>
         </w:rPr>
       </w:pPr>
-      <w:bookmarkStart w:id="28" w:name="_Toc506467444"/>
+      <w:bookmarkStart w:id="27" w:name="_Toc506467444"/>
       <w:r>
         <w:rPr>
           <w:rFonts w:eastAsiaTheme="minorEastAsia"/>
@@ -9660,7 +9658,7 @@
         </w:rPr>
         <w:t>асчет графа</w:t>
       </w:r>
-      <w:bookmarkEnd w:id="28"/>
+      <w:bookmarkEnd w:id="27"/>
     </w:p>
     <w:p>
       <w:pPr>
@@ -10545,11 +10543,11 @@
         <w:pStyle w:val="Heading3"/>
         <w:jc w:val="both"/>
       </w:pPr>
-      <w:bookmarkStart w:id="29" w:name="_Toc506467445"/>
+      <w:bookmarkStart w:id="28" w:name="_Toc506467445"/>
       <w:r>
         <w:t>2.5 Доступность инфраструктуры</w:t>
       </w:r>
-      <w:bookmarkEnd w:id="29"/>
+      <w:bookmarkEnd w:id="28"/>
     </w:p>
     <w:p>
       <w:pPr>
@@ -10673,7 +10671,7 @@
         <w:pStyle w:val="Heading3"/>
         <w:jc w:val="both"/>
       </w:pPr>
-      <w:bookmarkStart w:id="30" w:name="_Toc506467446"/>
+      <w:bookmarkStart w:id="29" w:name="_Toc506467446"/>
       <w:r>
         <w:rPr>
           <w:rFonts w:eastAsiaTheme="minorEastAsia"/>
@@ -10698,14 +10696,14 @@
         </w:rPr>
         <w:t>Отрисовка</w:t>
       </w:r>
-      <w:bookmarkEnd w:id="30"/>
+      <w:bookmarkEnd w:id="29"/>
     </w:p>
     <w:p>
       <w:pPr>
         <w:pStyle w:val="Heading4"/>
         <w:jc w:val="both"/>
       </w:pPr>
-      <w:bookmarkStart w:id="31" w:name="_Toc506467447"/>
+      <w:bookmarkStart w:id="30" w:name="_Toc506467447"/>
       <w:r>
         <w:t>2.</w:t>
       </w:r>
@@ -10715,7 +10713,7 @@
       <w:r>
         <w:t>.1 Предложения</w:t>
       </w:r>
-      <w:bookmarkEnd w:id="31"/>
+      <w:bookmarkEnd w:id="30"/>
     </w:p>
     <w:p>
       <w:pPr>
@@ -11165,7 +11163,7 @@
         <w:pStyle w:val="Heading4"/>
         <w:jc w:val="both"/>
       </w:pPr>
-      <w:bookmarkStart w:id="32" w:name="_Toc506467448"/>
+      <w:bookmarkStart w:id="31" w:name="_Toc506467448"/>
       <w:r>
         <w:t>2.</w:t>
       </w:r>
@@ -11175,7 +11173,7 @@
       <w:r>
         <w:t>.2 Транспортная доступность</w:t>
       </w:r>
-      <w:bookmarkEnd w:id="32"/>
+      <w:bookmarkEnd w:id="31"/>
     </w:p>
     <w:p>
       <w:pPr>
@@ -11886,11 +11884,11 @@
         <w:pStyle w:val="Heading2"/>
         <w:jc w:val="both"/>
       </w:pPr>
-      <w:bookmarkStart w:id="33" w:name="_Toc506467449"/>
+      <w:bookmarkStart w:id="32" w:name="_Toc506467449"/>
       <w:r>
         <w:t>3. Клиент</w:t>
       </w:r>
-      <w:bookmarkEnd w:id="33"/>
+      <w:bookmarkEnd w:id="32"/>
     </w:p>
     <w:p>
       <w:pPr>
@@ -12075,11 +12073,11 @@
         <w:pStyle w:val="Heading1"/>
         <w:jc w:val="both"/>
       </w:pPr>
-      <w:bookmarkStart w:id="34" w:name="_Toc506467450"/>
+      <w:bookmarkStart w:id="33" w:name="_Toc506467450"/>
       <w:r>
         <w:t>Дальнейшее развитие</w:t>
       </w:r>
-      <w:bookmarkEnd w:id="34"/>
+      <w:bookmarkEnd w:id="33"/>
     </w:p>
     <w:p>
       <w:pPr>
@@ -12354,157 +12352,157 @@
         <w:pStyle w:val="Heading1"/>
         <w:jc w:val="both"/>
       </w:pPr>
-      <w:bookmarkStart w:id="35" w:name="_Toc506467451"/>
+      <w:bookmarkStart w:id="34" w:name="_Toc506467451"/>
       <w:r>
         <w:lastRenderedPageBreak/>
         <w:t>Заключение</w:t>
       </w:r>
+      <w:bookmarkEnd w:id="34"/>
+    </w:p>
+    <w:p>
+      <w:pPr>
+        <w:jc w:val="both"/>
+      </w:pPr>
+      <w:r>
+        <w:t>В результате работы над проектом я многое узнал о геоданных и методах их обработки. Также мною были изучены алгоритмы работы с графикой.</w:t>
+      </w:r>
+    </w:p>
+    <w:p>
+      <w:pPr>
+        <w:jc w:val="both"/>
+      </w:pPr>
+      <w:r>
+        <w:t xml:space="preserve">Это был мой первый опыт написания крупных проектов на </w:t>
+      </w:r>
+      <w:r>
+        <w:rPr>
+          <w:lang w:val="en-US"/>
+        </w:rPr>
+        <w:t>java</w:t>
+      </w:r>
+      <w:r>
+        <w:t>, а также написания клиент</w:t>
+      </w:r>
+      <w:r>
+        <w:t>-</w:t>
+      </w:r>
+      <w:r>
+        <w:t xml:space="preserve">серверных приложений. Я </w:t>
+      </w:r>
+      <w:r>
+        <w:t>получил</w:t>
+      </w:r>
+      <w:r>
+        <w:t xml:space="preserve"> </w:t>
+      </w:r>
+      <w:r>
+        <w:t xml:space="preserve">неоценимый </w:t>
+      </w:r>
+      <w:r>
+        <w:t xml:space="preserve">опыт в работе с системой контроля версий </w:t>
+      </w:r>
+      <w:r>
+        <w:rPr>
+          <w:lang w:val="en-US"/>
+        </w:rPr>
+        <w:t>Git</w:t>
+      </w:r>
+      <w:r>
+        <w:t xml:space="preserve">. И научился </w:t>
+      </w:r>
+      <w:r>
+        <w:t>создавать</w:t>
+      </w:r>
+      <w:r>
+        <w:t xml:space="preserve"> </w:t>
+      </w:r>
+      <w:r>
+        <w:rPr>
+          <w:lang w:val="en-US"/>
+        </w:rPr>
+        <w:t>JNI</w:t>
+      </w:r>
+      <w:r>
+        <w:t>-</w:t>
+      </w:r>
+      <w:r>
+        <w:t xml:space="preserve">код для </w:t>
+      </w:r>
+      <w:r>
+        <w:rPr>
+          <w:lang w:val="en-US"/>
+        </w:rPr>
+        <w:t>java</w:t>
+      </w:r>
+      <w:r>
+        <w:t>.</w:t>
+      </w:r>
+    </w:p>
+    <w:p>
+      <w:pPr>
+        <w:jc w:val="both"/>
+      </w:pPr>
+      <w:r>
+        <w:t>В итоге у меня не получилось приложение</w:t>
+      </w:r>
+      <w:r>
+        <w:t>,</w:t>
+      </w:r>
+      <w:r>
+        <w:t xml:space="preserve"> способное заменить обычные агрегаторы жилья</w:t>
+      </w:r>
+      <w:r>
+        <w:t xml:space="preserve">. </w:t>
+      </w:r>
+      <w:r>
+        <w:t>З</w:t>
+      </w:r>
+      <w:r>
+        <w:t xml:space="preserve">ато </w:t>
+      </w:r>
+      <w:r>
+        <w:t>я создал</w:t>
+      </w:r>
+      <w:r>
+        <w:t xml:space="preserve"> приложение</w:t>
+      </w:r>
+      <w:r>
+        <w:t>,</w:t>
+      </w:r>
+      <w:r>
+        <w:t xml:space="preserve"> дополн</w:t>
+      </w:r>
+      <w:r>
+        <w:t>яющее</w:t>
+      </w:r>
+      <w:r>
+        <w:t xml:space="preserve"> их ещё одним средством для поиска жилья.</w:t>
+      </w:r>
+    </w:p>
+    <w:p>
+      <w:pPr>
+        <w:jc w:val="both"/>
+        <w:rPr>
+          <w:rFonts w:eastAsiaTheme="minorEastAsia"/>
+        </w:rPr>
+      </w:pPr>
+    </w:p>
+    <w:p>
+      <w:pPr>
+        <w:rPr>
+          <w:rFonts w:eastAsiaTheme="minorEastAsia"/>
+        </w:rPr>
+      </w:pPr>
+    </w:p>
+    <w:p>
+      <w:pPr>
+        <w:pStyle w:val="Heading1"/>
+      </w:pPr>
+      <w:bookmarkStart w:id="35" w:name="_Toc506467452"/>
+      <w:r>
+        <w:t>Источники</w:t>
+      </w:r>
       <w:bookmarkEnd w:id="35"/>
-    </w:p>
-    <w:p>
-      <w:pPr>
-        <w:jc w:val="both"/>
-      </w:pPr>
-      <w:r>
-        <w:t>В результате работы над проектом я многое узнал о геоданных и методах их обработки. Также мною были изучены алгоритмы работы с графикой.</w:t>
-      </w:r>
-    </w:p>
-    <w:p>
-      <w:pPr>
-        <w:jc w:val="both"/>
-      </w:pPr>
-      <w:r>
-        <w:t xml:space="preserve">Это был мой первый опыт написания крупных проектов на </w:t>
-      </w:r>
-      <w:r>
-        <w:rPr>
-          <w:lang w:val="en-US"/>
-        </w:rPr>
-        <w:t>java</w:t>
-      </w:r>
-      <w:r>
-        <w:t>, а также написания клиент</w:t>
-      </w:r>
-      <w:r>
-        <w:t>-</w:t>
-      </w:r>
-      <w:r>
-        <w:t xml:space="preserve">серверных приложений. Я </w:t>
-      </w:r>
-      <w:r>
-        <w:t>получил</w:t>
-      </w:r>
-      <w:r>
-        <w:t xml:space="preserve"> </w:t>
-      </w:r>
-      <w:r>
-        <w:t xml:space="preserve">неоценимый </w:t>
-      </w:r>
-      <w:r>
-        <w:t xml:space="preserve">опыт в работе с системой контроля версий </w:t>
-      </w:r>
-      <w:r>
-        <w:rPr>
-          <w:lang w:val="en-US"/>
-        </w:rPr>
-        <w:t>Git</w:t>
-      </w:r>
-      <w:r>
-        <w:t xml:space="preserve">. И научился </w:t>
-      </w:r>
-      <w:r>
-        <w:t>создавать</w:t>
-      </w:r>
-      <w:r>
-        <w:t xml:space="preserve"> </w:t>
-      </w:r>
-      <w:r>
-        <w:rPr>
-          <w:lang w:val="en-US"/>
-        </w:rPr>
-        <w:t>JNI</w:t>
-      </w:r>
-      <w:r>
-        <w:t>-</w:t>
-      </w:r>
-      <w:r>
-        <w:t xml:space="preserve">код для </w:t>
-      </w:r>
-      <w:r>
-        <w:rPr>
-          <w:lang w:val="en-US"/>
-        </w:rPr>
-        <w:t>java</w:t>
-      </w:r>
-      <w:r>
-        <w:t>.</w:t>
-      </w:r>
-    </w:p>
-    <w:p>
-      <w:pPr>
-        <w:jc w:val="both"/>
-      </w:pPr>
-      <w:r>
-        <w:t>В итоге у меня не получилось приложение</w:t>
-      </w:r>
-      <w:r>
-        <w:t>,</w:t>
-      </w:r>
-      <w:r>
-        <w:t xml:space="preserve"> способное заменить обычные агрегаторы жилья</w:t>
-      </w:r>
-      <w:r>
-        <w:t xml:space="preserve">. </w:t>
-      </w:r>
-      <w:r>
-        <w:t>З</w:t>
-      </w:r>
-      <w:r>
-        <w:t xml:space="preserve">ато </w:t>
-      </w:r>
-      <w:r>
-        <w:t>я создал</w:t>
-      </w:r>
-      <w:r>
-        <w:t xml:space="preserve"> приложение</w:t>
-      </w:r>
-      <w:r>
-        <w:t>,</w:t>
-      </w:r>
-      <w:r>
-        <w:t xml:space="preserve"> дополн</w:t>
-      </w:r>
-      <w:r>
-        <w:t>яющее</w:t>
-      </w:r>
-      <w:r>
-        <w:t xml:space="preserve"> их ещё одним средством для поиска жилья.</w:t>
-      </w:r>
-    </w:p>
-    <w:p>
-      <w:pPr>
-        <w:jc w:val="both"/>
-        <w:rPr>
-          <w:rFonts w:eastAsiaTheme="minorEastAsia"/>
-        </w:rPr>
-      </w:pPr>
-    </w:p>
-    <w:p>
-      <w:pPr>
-        <w:rPr>
-          <w:rFonts w:eastAsiaTheme="minorEastAsia"/>
-        </w:rPr>
-      </w:pPr>
-    </w:p>
-    <w:p>
-      <w:pPr>
-        <w:pStyle w:val="Heading1"/>
-      </w:pPr>
-      <w:bookmarkStart w:id="36" w:name="_Toc506467452"/>
-      <w:r>
-        <w:t>Источники</w:t>
-      </w:r>
-      <w:bookmarkEnd w:id="36"/>
     </w:p>
     <w:p>
       <w:pPr>
@@ -13087,12 +13085,12 @@
         <w:pStyle w:val="Heading1"/>
         <w:jc w:val="center"/>
       </w:pPr>
-      <w:bookmarkStart w:id="37" w:name="_Toc506467453"/>
+      <w:bookmarkStart w:id="36" w:name="_Toc506467453"/>
       <w:r>
         <w:lastRenderedPageBreak/>
         <w:t>Приложения</w:t>
       </w:r>
-      <w:bookmarkEnd w:id="37"/>
+      <w:bookmarkEnd w:id="36"/>
     </w:p>
     <w:p>
       <w:pPr>
@@ -13170,7 +13168,7 @@
           <w:sz w:val="22"/>
         </w:rPr>
       </w:pPr>
-      <w:bookmarkStart w:id="38" w:name="_Ref506134267"/>
+      <w:bookmarkStart w:id="37" w:name="_Ref506134267"/>
       <w:r>
         <w:rPr>
           <w:sz w:val="22"/>
@@ -13208,7 +13206,7 @@
         </w:rPr>
         <w:fldChar w:fldCharType="end"/>
       </w:r>
-      <w:bookmarkEnd w:id="38"/>
+      <w:bookmarkEnd w:id="37"/>
     </w:p>
     <w:p>
       <w:pPr>
@@ -13275,7 +13273,7 @@
           <w:sz w:val="22"/>
         </w:rPr>
       </w:pPr>
-      <w:bookmarkStart w:id="39" w:name="_Ref506133837"/>
+      <w:bookmarkStart w:id="38" w:name="_Ref506133837"/>
       <w:r>
         <w:rPr>
           <w:sz w:val="22"/>
@@ -13313,7 +13311,7 @@
         </w:rPr>
         <w:fldChar w:fldCharType="end"/>
       </w:r>
-      <w:bookmarkEnd w:id="39"/>
+      <w:bookmarkEnd w:id="38"/>
     </w:p>
     <w:p>
       <w:pPr>
@@ -13373,7 +13371,7 @@
           <w:sz w:val="22"/>
         </w:rPr>
       </w:pPr>
-      <w:bookmarkStart w:id="40" w:name="_Ref506133926"/>
+      <w:bookmarkStart w:id="39" w:name="_Ref506133926"/>
       <w:r>
         <w:rPr>
           <w:sz w:val="22"/>
@@ -13411,7 +13409,7 @@
         </w:rPr>
         <w:fldChar w:fldCharType="end"/>
       </w:r>
-      <w:bookmarkEnd w:id="40"/>
+      <w:bookmarkEnd w:id="39"/>
     </w:p>
     <w:p/>
     <w:p/>
@@ -13470,7 +13468,7 @@
           <w:sz w:val="22"/>
         </w:rPr>
       </w:pPr>
-      <w:bookmarkStart w:id="41" w:name="_Ref506133743"/>
+      <w:bookmarkStart w:id="40" w:name="_Ref506133743"/>
       <w:r>
         <w:rPr>
           <w:sz w:val="22"/>
@@ -13508,7 +13506,7 @@
         </w:rPr>
         <w:fldChar w:fldCharType="end"/>
       </w:r>
-      <w:bookmarkEnd w:id="41"/>
+      <w:bookmarkEnd w:id="40"/>
     </w:p>
     <w:p>
       <w:pPr>
@@ -13577,7 +13575,7 @@
           <w:sz w:val="22"/>
         </w:rPr>
       </w:pPr>
-      <w:bookmarkStart w:id="42" w:name="_Ref506133750"/>
+      <w:bookmarkStart w:id="41" w:name="_Ref506133750"/>
       <w:r>
         <w:rPr>
           <w:sz w:val="22"/>
@@ -13615,7 +13613,7 @@
         </w:rPr>
         <w:fldChar w:fldCharType="end"/>
       </w:r>
-      <w:bookmarkEnd w:id="42"/>
+      <w:bookmarkEnd w:id="41"/>
     </w:p>
     <w:p>
       <w:pPr>
@@ -13701,7 +13699,17 @@
           <w:color w:val="auto"/>
           <w:sz w:val="28"/>
         </w:rPr>
-        <w:t>потоков, на каждом уровне зума отрисовывались одни и те же тайлы)</w:t>
+        <w:t xml:space="preserve">потоков, на каждом уровне </w:t>
+      </w:r>
+      <w:bookmarkStart w:id="42" w:name="_GoBack"/>
+      <w:bookmarkEnd w:id="42"/>
+      <w:r>
+        <w:rPr>
+          <w:i w:val="0"/>
+          <w:color w:val="auto"/>
+          <w:sz w:val="28"/>
+        </w:rPr>
+        <w:t>зума отрисовывались одни и те же тайлы)</w:t>
       </w:r>
       <w:r>
         <w:rPr>
@@ -14100,7 +14108,7 @@
           <w:rPr>
             <w:noProof/>
           </w:rPr>
-          <w:t>2</w:t>
+          <w:t>21</w:t>
         </w:r>
         <w:r>
           <w:rPr>
@@ -17515,7 +17523,7 @@
               <c:strCache>
                 <c:ptCount val="1"/>
                 <c:pt idx="0">
-                  <c:v>Cairo</c:v>
+                  <c:v>Column1</c:v>
                 </c:pt>
               </c:strCache>
             </c:strRef>
@@ -17642,28 +17650,28 @@
                 <c:formatCode>General</c:formatCode>
                 <c:ptCount val="8"/>
                 <c:pt idx="0">
-                  <c:v>29.41</c:v>
+                  <c:v>97.39</c:v>
                 </c:pt>
                 <c:pt idx="1">
-                  <c:v>49.91</c:v>
+                  <c:v>152.07</c:v>
                 </c:pt>
                 <c:pt idx="2">
-                  <c:v>68.179999999999978</c:v>
+                  <c:v>225.7</c:v>
                 </c:pt>
                 <c:pt idx="3">
-                  <c:v>117.43</c:v>
+                  <c:v>348.08</c:v>
                 </c:pt>
                 <c:pt idx="4">
-                  <c:v>88.82</c:v>
+                  <c:v>308.01</c:v>
                 </c:pt>
                 <c:pt idx="5">
-                  <c:v>180.26</c:v>
+                  <c:v>505.54</c:v>
                 </c:pt>
                 <c:pt idx="6">
-                  <c:v>247.10999999999999</c:v>
+                  <c:v>622.36</c:v>
                 </c:pt>
                 <c:pt idx="7">
-                  <c:v>332.92999999999989</c:v>
+                  <c:v>755.86</c:v>
                 </c:pt>
               </c:numCache>
             </c:numRef>
@@ -17684,7 +17692,7 @@
               <c:strCache>
                 <c:ptCount val="1"/>
                 <c:pt idx="0">
-                  <c:v>Graphics2D</c:v>
+                  <c:v>Cairo</c:v>
                 </c:pt>
               </c:strCache>
             </c:strRef>
@@ -17811,6 +17819,114 @@
                 <c:formatCode>General</c:formatCode>
                 <c:ptCount val="8"/>
                 <c:pt idx="0">
+                  <c:v>34.049999999999997</c:v>
+                </c:pt>
+                <c:pt idx="1">
+                  <c:v>53.56</c:v>
+                </c:pt>
+                <c:pt idx="2">
+                  <c:v>73.11</c:v>
+                </c:pt>
+                <c:pt idx="3">
+                  <c:v>126.97</c:v>
+                </c:pt>
+                <c:pt idx="4">
+                  <c:v>99.15</c:v>
+                </c:pt>
+                <c:pt idx="5">
+                  <c:v>209.61</c:v>
+                </c:pt>
+                <c:pt idx="6">
+                  <c:v>281.87</c:v>
+                </c:pt>
+                <c:pt idx="7">
+                  <c:v>405.22</c:v>
+                </c:pt>
+              </c:numCache>
+            </c:numRef>
+          </c:yVal>
+          <c:smooth val="1"/>
+          <c:extLst>
+            <c:ext xmlns:c16="http://schemas.microsoft.com/office/drawing/2014/chart" uri="{C3380CC4-5D6E-409C-BE32-E72D297353CC}">
+              <c16:uniqueId val="{00000001-C6E6-419F-A8E6-61BF88F6D15E}"/>
+            </c:ext>
+          </c:extLst>
+        </c:ser>
+        <c:ser>
+          <c:idx val="2"/>
+          <c:order val="2"/>
+          <c:tx>
+            <c:strRef>
+              <c:f>Sheet1!$D$1</c:f>
+              <c:strCache>
+                <c:ptCount val="1"/>
+                <c:pt idx="0">
+                  <c:v>Graphics2D</c:v>
+                </c:pt>
+              </c:strCache>
+            </c:strRef>
+          </c:tx>
+          <c:dLbls>
+            <c:spPr>
+              <a:noFill/>
+              <a:ln>
+                <a:noFill/>
+              </a:ln>
+              <a:effectLst/>
+            </c:spPr>
+            <c:showLegendKey val="0"/>
+            <c:showVal val="1"/>
+            <c:showCatName val="0"/>
+            <c:showSerName val="0"/>
+            <c:showPercent val="0"/>
+            <c:showBubbleSize val="0"/>
+            <c:showLeaderLines val="0"/>
+            <c:extLst>
+              <c:ext xmlns:c15="http://schemas.microsoft.com/office/drawing/2012/chart" uri="{CE6537A1-D6FC-4f65-9D91-7224C49458BB}">
+                <c15:showLeaderLines val="1"/>
+              </c:ext>
+            </c:extLst>
+          </c:dLbls>
+          <c:xVal>
+            <c:numRef>
+              <c:f>Sheet1!$A$2:$A$9</c:f>
+              <c:numCache>
+                <c:formatCode>General</c:formatCode>
+                <c:ptCount val="8"/>
+                <c:pt idx="0">
+                  <c:v>10</c:v>
+                </c:pt>
+                <c:pt idx="1">
+                  <c:v>11</c:v>
+                </c:pt>
+                <c:pt idx="2">
+                  <c:v>12</c:v>
+                </c:pt>
+                <c:pt idx="3">
+                  <c:v>13</c:v>
+                </c:pt>
+                <c:pt idx="4">
+                  <c:v>14</c:v>
+                </c:pt>
+                <c:pt idx="5">
+                  <c:v>15</c:v>
+                </c:pt>
+                <c:pt idx="6">
+                  <c:v>16</c:v>
+                </c:pt>
+                <c:pt idx="7">
+                  <c:v>17</c:v>
+                </c:pt>
+              </c:numCache>
+            </c:numRef>
+          </c:xVal>
+          <c:yVal>
+            <c:numRef>
+              <c:f>Sheet1!$D$2:$D$9</c:f>
+              <c:numCache>
+                <c:formatCode>General</c:formatCode>
+                <c:ptCount val="8"/>
+                <c:pt idx="0">
                   <c:v>2.13</c:v>
                 </c:pt>
                 <c:pt idx="1">
@@ -17820,19 +17936,19 @@
                   <c:v>7.81</c:v>
                 </c:pt>
                 <c:pt idx="3">
-                  <c:v>17.010000000000005</c:v>
+                  <c:v>17.010000000000002</c:v>
                 </c:pt>
                 <c:pt idx="4">
                   <c:v>7.44</c:v>
                 </c:pt>
                 <c:pt idx="5">
-                  <c:v>17.079999999999991</c:v>
+                  <c:v>17.079999999999998</c:v>
                 </c:pt>
                 <c:pt idx="6">
                   <c:v>29.05</c:v>
                 </c:pt>
                 <c:pt idx="7">
-                  <c:v>38.660000000000011</c:v>
+                  <c:v>38.659999999999997</c:v>
                 </c:pt>
               </c:numCache>
             </c:numRef>
@@ -17840,7 +17956,7 @@
           <c:smooth val="1"/>
           <c:extLst>
             <c:ext xmlns:c16="http://schemas.microsoft.com/office/drawing/2014/chart" uri="{C3380CC4-5D6E-409C-BE32-E72D297353CC}">
-              <c16:uniqueId val="{00000001-C6E6-419F-A8E6-61BF88F6D15E}"/>
+              <c16:uniqueId val="{00000000-AFE6-4513-A2C1-111EB371BA90}"/>
             </c:ext>
           </c:extLst>
         </c:ser>
@@ -18434,7 +18550,7 @@
 </file>
 
 <file path=customXml/itemProps1.xml><?xml version="1.0" encoding="utf-8"?>
-<ds:datastoreItem xmlns:ds="http://schemas.openxmlformats.org/officeDocument/2006/customXml" ds:itemID="{871D87AC-3942-48F8-97EE-C1A7B6120086}">
+<ds:datastoreItem xmlns:ds="http://schemas.openxmlformats.org/officeDocument/2006/customXml" ds:itemID="{C76EEA68-888E-4C5D-A0FB-63E6A4AA2D3A}">
   <ds:schemaRefs>
     <ds:schemaRef ds:uri="http://schemas.openxmlformats.org/officeDocument/2006/bibliography"/>
   </ds:schemaRefs>

</xml_diff>